<commit_message>
Add user case to the specification
</commit_message>
<xml_diff>
--- a/Avant-Projet/Spécifications History Treasures.docx
+++ b/Avant-Projet/Spécifications History Treasures.docx
@@ -446,14 +446,24 @@
       <w:r>
         <w:t xml:space="preserve">Version </w:t>
       </w:r>
-      <w:fldSimple w:instr=" DOCPROPERTY  Version  \* MERGEFORMAT ">
-        <w:r>
-          <w:t>1.</w:t>
-        </w:r>
-        <w:r>
-          <w:t>0</w:t>
-        </w:r>
-      </w:fldSimple>
+      <w:r>
+        <w:fldChar w:fldCharType="begin"/>
+      </w:r>
+      <w:r>
+        <w:instrText xml:space="preserve"> DOCPROPERTY  Version  \* MERGEFORMAT </w:instrText>
+      </w:r>
+      <w:r>
+        <w:fldChar w:fldCharType="separate"/>
+      </w:r>
+      <w:r>
+        <w:t>1.</w:t>
+      </w:r>
+      <w:r>
+        <w:t>0</w:t>
+      </w:r>
+      <w:r>
+        <w:fldChar w:fldCharType="end"/>
+      </w:r>
     </w:p>
     <w:p>
       <w:pPr>
@@ -2678,15 +2688,15 @@
           <w:lang w:val="fr-FR"/>
         </w:rPr>
       </w:pPr>
-      <w:bookmarkStart w:id="6" w:name="_Toc204692626"/>
-      <w:bookmarkStart w:id="7" w:name="_Toc415584134"/>
+      <w:bookmarkStart w:id="6" w:name="_Toc415584134"/>
+      <w:bookmarkStart w:id="7" w:name="_Toc204692626"/>
       <w:r>
         <w:rPr>
           <w:lang w:val="fr-FR"/>
         </w:rPr>
         <w:t>Acteurs</w:t>
       </w:r>
-      <w:bookmarkEnd w:id="7"/>
+      <w:bookmarkEnd w:id="6"/>
     </w:p>
     <w:p>
       <w:pPr>
@@ -2792,62 +2802,50 @@
               <w:rPr>
                 <w:lang w:val="fr-FR"/>
               </w:rPr>
-              <w:t>Il s’agit de l’utilisateur final de notre projet, le joueur représente</w:t>
-            </w:r>
-            <w:bookmarkStart w:id="8" w:name="_GoBack"/>
-            <w:bookmarkEnd w:id="8"/>
-            <w:r>
-              <w:rPr>
-                <w:lang w:val="fr-FR"/>
-              </w:rPr>
-              <w:t xml:space="preserve"> toute personne utilisant le jeu.</w:t>
+              <w:t>Il s’agit de l’utilisateur final de notre projet, le joueur représente toute personne utilisant le jeu.</w:t>
             </w:r>
           </w:p>
         </w:tc>
       </w:tr>
     </w:tbl>
-    <w:p>
-      <w:pPr>
-        <w:rPr>
-          <w:lang w:val="fr-FR"/>
-        </w:rPr>
-      </w:pPr>
-    </w:p>
+    <w:p/>
     <w:p>
       <w:pPr>
         <w:pStyle w:val="Titre2"/>
-        <w:rPr>
-          <w:lang w:val="fr-FR"/>
-        </w:rPr>
-      </w:pPr>
-      <w:bookmarkStart w:id="9" w:name="_Toc415584135"/>
-      <w:bookmarkEnd w:id="6"/>
-      <w:r>
-        <w:rPr>
-          <w:lang w:val="fr-FR"/>
-        </w:rPr>
+      </w:pPr>
+      <w:bookmarkStart w:id="8" w:name="_Toc415584135"/>
+      <w:bookmarkEnd w:id="7"/>
+      <w:r>
         <w:t>C</w:t>
       </w:r>
       <w:r>
-        <w:rPr>
-          <w:lang w:val="fr-FR"/>
-        </w:rPr>
         <w:t>as d’utilisations</w:t>
       </w:r>
-      <w:bookmarkEnd w:id="9"/>
-    </w:p>
-    <w:p>
-      <w:pPr>
-        <w:pStyle w:val="Commentaires"/>
-      </w:pPr>
-      <w:r>
-        <w:t xml:space="preserve">Lister les </w:t>
-      </w:r>
-      <w:r>
-        <w:t>cas d’utilisations</w:t>
-      </w:r>
-      <w:r>
-        <w:t xml:space="preserve"> principales du produit, les détails seront donnés plus bas</w:t>
+      <w:bookmarkEnd w:id="8"/>
+    </w:p>
+    <w:p>
+      <w:pPr>
+        <w:rPr>
+          <w:lang w:val="fr-FR" w:eastAsia="x-none" w:bidi="ar-SA"/>
+        </w:rPr>
+      </w:pPr>
+      <w:r>
+        <w:rPr>
+          <w:lang w:val="fr-FR" w:eastAsia="x-none" w:bidi="ar-SA"/>
+        </w:rPr>
+        <w:t>Nous n’</w:t>
+      </w:r>
+      <w:r>
+        <w:rPr>
+          <w:lang w:val="fr-FR" w:eastAsia="x-none" w:bidi="ar-SA"/>
+        </w:rPr>
+        <w:t>avons</w:t>
+      </w:r>
+      <w:r>
+        <w:rPr>
+          <w:lang w:val="fr-FR" w:eastAsia="x-none" w:bidi="ar-SA"/>
+        </w:rPr>
+        <w:t xml:space="preserve"> pas de cas d’utilisation dans le cadre notre projet, celui-ci étant un jeu accessible au plus jeune.</w:t>
       </w:r>
     </w:p>
     <w:p>
@@ -2867,23 +2865,23 @@
     </w:p>
     <w:p>
       <w:pPr>
-        <w:pStyle w:val="Commentaires"/>
-      </w:pPr>
-      <w:r>
-        <w:t>Insérer ici le diagramme de cas d’utilisation représentant les cas d’utilisation (détaillés dans le 3) associé aux acteurs. Structurer éventuellement le diagramme en utilisant des relations d’inclusion, d’extension ou de généralisation.</w:t>
-      </w:r>
-    </w:p>
-    <w:p>
-      <w:pPr>
-        <w:rPr>
-          <w:lang w:val="fr-FR"/>
-        </w:rPr>
-      </w:pPr>
-      <w:bookmarkStart w:id="10" w:name="OLE_LINK2"/>
-      <w:bookmarkStart w:id="11" w:name="OLE_LINK3"/>
-    </w:p>
+        <w:rPr>
+          <w:lang w:val="fr-FR" w:eastAsia="x-none" w:bidi="ar-SA"/>
+        </w:rPr>
+      </w:pPr>
+      <w:r>
+        <w:rPr>
+          <w:lang w:val="fr-FR" w:eastAsia="x-none" w:bidi="ar-SA"/>
+        </w:rPr>
+        <w:t>N/A</w:t>
+      </w:r>
+    </w:p>
+    <w:p>
+      <w:bookmarkStart w:id="9" w:name="OLE_LINK2"/>
+      <w:bookmarkStart w:id="10" w:name="OLE_LINK3"/>
+    </w:p>
+    <w:bookmarkEnd w:id="9"/>
     <w:bookmarkEnd w:id="10"/>
-    <w:bookmarkEnd w:id="11"/>
     <w:p>
       <w:pPr>
         <w:pStyle w:val="Titre3"/>
@@ -2894,289 +2892,16 @@
     </w:p>
     <w:p>
       <w:pPr>
-        <w:pStyle w:val="Commentaires"/>
-      </w:pPr>
-      <w:r>
-        <w:t xml:space="preserve">Nommer et décrire brièvement les cas d’utilisation répondant aux exigences fonctionnelles de votre système. </w:t>
-      </w:r>
-    </w:p>
-    <w:p>
-      <w:pPr>
-        <w:pStyle w:val="Commentaires"/>
-      </w:pPr>
-      <w:r>
-        <w:t xml:space="preserve">Pour identifier les cas d'utilisation appropriés, commencez par réfléchir à ce que chaque acteur attend du système. Pour chaque acteur, humain ou non, posez-vous les questions suivantes :    </w:t>
-      </w:r>
-    </w:p>
-    <w:p>
-      <w:pPr>
-        <w:pStyle w:val="Commentaires"/>
-        <w:numPr>
-          <w:ilvl w:val="0"/>
-          <w:numId w:val="24"/>
-        </w:numPr>
-      </w:pPr>
-      <w:r>
-        <w:t>Du point de vue de l'acteur, quelles sont les principales tâches que le système doit exécuter ?</w:t>
-      </w:r>
-    </w:p>
-    <w:p>
-      <w:pPr>
-        <w:pStyle w:val="Commentaires"/>
-        <w:numPr>
-          <w:ilvl w:val="0"/>
-          <w:numId w:val="24"/>
-        </w:numPr>
-      </w:pPr>
-      <w:r>
-        <w:t>L'acteur va-t-il créer, stocker, modifier, supprimer ou lire des données dans le système ?</w:t>
-      </w:r>
-    </w:p>
-    <w:p>
-      <w:pPr>
-        <w:pStyle w:val="Commentaires"/>
-        <w:numPr>
-          <w:ilvl w:val="0"/>
-          <w:numId w:val="24"/>
-        </w:numPr>
-      </w:pPr>
-      <w:r>
-        <w:t>L'acteur sera-t-il amené à informer le système de changements extérieurs soudains ?</w:t>
-      </w:r>
-    </w:p>
-    <w:p>
-      <w:pPr>
-        <w:pStyle w:val="Commentaires"/>
-        <w:numPr>
-          <w:ilvl w:val="0"/>
-          <w:numId w:val="24"/>
-        </w:numPr>
-      </w:pPr>
-      <w:r>
-        <w:t>L'acteur doit-il être avisé de l'occurrence de certains événements dans le système ?</w:t>
-      </w:r>
-    </w:p>
-    <w:p>
-      <w:pPr>
-        <w:pStyle w:val="Commentaires"/>
-        <w:numPr>
-          <w:ilvl w:val="0"/>
-          <w:numId w:val="24"/>
-        </w:numPr>
-      </w:pPr>
-      <w:r>
-        <w:t>Une fois les cas d’utilisation identifiés, hiérarchisez-les en tenant compte des deux facteurs suivants :</w:t>
-      </w:r>
-    </w:p>
-    <w:p>
-      <w:pPr>
-        <w:pStyle w:val="Commentaires"/>
-        <w:numPr>
-          <w:ilvl w:val="0"/>
-          <w:numId w:val="24"/>
-        </w:numPr>
-      </w:pPr>
-      <w:r>
-        <w:t>La priorité fonctionnelle</w:t>
-      </w:r>
-    </w:p>
-    <w:p>
-      <w:pPr>
-        <w:pStyle w:val="Commentaires"/>
-        <w:numPr>
-          <w:ilvl w:val="0"/>
-          <w:numId w:val="24"/>
-        </w:numPr>
-      </w:pPr>
-      <w:r>
-        <w:t>Le risque technique</w:t>
-      </w:r>
-    </w:p>
-    <w:p>
-      <w:pPr>
-        <w:pStyle w:val="Commentaires"/>
-        <w:numPr>
-          <w:ilvl w:val="0"/>
-          <w:numId w:val="24"/>
-        </w:numPr>
-      </w:pPr>
-      <w:r>
-        <w:t xml:space="preserve">L’objectif ensuite est de planifier en premier (premières itérations) la réalisation des cas d’utilisation ayant un risque élevé et une priorité haute. </w:t>
-      </w:r>
-    </w:p>
-    <w:p>
-      <w:pPr>
-        <w:rPr>
-          <w:lang w:val="fr-FR"/>
-        </w:rPr>
-      </w:pPr>
-    </w:p>
-    <w:tbl>
-      <w:tblPr>
-        <w:tblW w:w="9180" w:type="dxa"/>
-        <w:tblBorders>
-          <w:top w:val="single" w:sz="4" w:space="0" w:color="auto"/>
-          <w:left w:val="single" w:sz="4" w:space="0" w:color="auto"/>
-          <w:bottom w:val="single" w:sz="4" w:space="0" w:color="auto"/>
-          <w:right w:val="single" w:sz="4" w:space="0" w:color="auto"/>
-          <w:insideH w:val="single" w:sz="4" w:space="0" w:color="auto"/>
-          <w:insideV w:val="single" w:sz="4" w:space="0" w:color="auto"/>
-        </w:tblBorders>
-        <w:tblLook w:val="01E0" w:firstRow="1" w:lastRow="1" w:firstColumn="1" w:lastColumn="1" w:noHBand="0" w:noVBand="0"/>
-      </w:tblPr>
-      <w:tblGrid>
-        <w:gridCol w:w="5242"/>
-        <w:gridCol w:w="1387"/>
-        <w:gridCol w:w="1134"/>
-        <w:gridCol w:w="1417"/>
-      </w:tblGrid>
-      <w:tr>
-        <w:tc>
-          <w:tcPr>
-            <w:tcW w:w="5242" w:type="dxa"/>
-          </w:tcPr>
-          <w:p>
-            <w:pPr>
-              <w:jc w:val="both"/>
-              <w:rPr>
-                <w:b/>
-                <w:lang w:val="fr-FR"/>
-              </w:rPr>
-            </w:pPr>
-            <w:r>
-              <w:rPr>
-                <w:b/>
-                <w:lang w:val="fr-FR"/>
-              </w:rPr>
-              <w:t>Nom du cas d’utilisation</w:t>
-            </w:r>
-          </w:p>
-        </w:tc>
-        <w:tc>
-          <w:tcPr>
-            <w:tcW w:w="1387" w:type="dxa"/>
-          </w:tcPr>
-          <w:p>
-            <w:pPr>
-              <w:jc w:val="both"/>
-              <w:rPr>
-                <w:b/>
-                <w:lang w:val="fr-FR"/>
-              </w:rPr>
-            </w:pPr>
-            <w:r>
-              <w:rPr>
-                <w:b/>
-                <w:lang w:val="fr-FR"/>
-              </w:rPr>
-              <w:t>Acteur(s)</w:t>
-            </w:r>
-          </w:p>
-        </w:tc>
-        <w:tc>
-          <w:tcPr>
-            <w:tcW w:w="1134" w:type="dxa"/>
-          </w:tcPr>
-          <w:p>
-            <w:pPr>
-              <w:jc w:val="both"/>
-              <w:rPr>
-                <w:b/>
-                <w:lang w:val="fr-FR"/>
-              </w:rPr>
-            </w:pPr>
-            <w:r>
-              <w:rPr>
-                <w:b/>
-                <w:lang w:val="fr-FR"/>
-              </w:rPr>
-              <w:t>Priorité</w:t>
-            </w:r>
-          </w:p>
-        </w:tc>
-        <w:tc>
-          <w:tcPr>
-            <w:tcW w:w="1417" w:type="dxa"/>
-          </w:tcPr>
-          <w:p>
-            <w:pPr>
-              <w:jc w:val="both"/>
-              <w:rPr>
-                <w:b/>
-                <w:lang w:val="fr-FR"/>
-              </w:rPr>
-            </w:pPr>
-            <w:r>
-              <w:rPr>
-                <w:b/>
-                <w:lang w:val="fr-FR"/>
-              </w:rPr>
-              <w:t>Risques</w:t>
-            </w:r>
-          </w:p>
-        </w:tc>
-      </w:tr>
-      <w:tr>
-        <w:tc>
-          <w:tcPr>
-            <w:tcW w:w="5242" w:type="dxa"/>
-          </w:tcPr>
-          <w:p>
-            <w:pPr>
-              <w:jc w:val="both"/>
-              <w:rPr>
-                <w:lang w:val="fr-FR"/>
-              </w:rPr>
-            </w:pPr>
-          </w:p>
-        </w:tc>
-        <w:tc>
-          <w:tcPr>
-            <w:tcW w:w="1387" w:type="dxa"/>
-          </w:tcPr>
-          <w:p>
-            <w:pPr>
-              <w:jc w:val="both"/>
-              <w:rPr>
-                <w:lang w:val="fr-FR"/>
-              </w:rPr>
-            </w:pPr>
-          </w:p>
-        </w:tc>
-        <w:tc>
-          <w:tcPr>
-            <w:tcW w:w="1134" w:type="dxa"/>
-          </w:tcPr>
-          <w:p>
-            <w:pPr>
-              <w:jc w:val="both"/>
-              <w:rPr>
-                <w:lang w:val="fr-FR"/>
-              </w:rPr>
-            </w:pPr>
-          </w:p>
-        </w:tc>
-        <w:tc>
-          <w:tcPr>
-            <w:tcW w:w="1417" w:type="dxa"/>
-          </w:tcPr>
-          <w:p>
-            <w:pPr>
-              <w:jc w:val="both"/>
-              <w:rPr>
-                <w:lang w:val="fr-FR"/>
-              </w:rPr>
-            </w:pPr>
-          </w:p>
-        </w:tc>
-      </w:tr>
-    </w:tbl>
-    <w:p>
-      <w:pPr>
-        <w:rPr>
-          <w:lang w:val="fr-FR"/>
-        </w:rPr>
-      </w:pPr>
+        <w:rPr>
+          <w:lang w:val="fr-FR"/>
+        </w:rPr>
+      </w:pPr>
+      <w:r>
+        <w:rPr>
+          <w:lang w:val="fr-FR"/>
+        </w:rPr>
+        <w:t>N/A</w:t>
+      </w:r>
     </w:p>
     <w:p>
       <w:pPr>
@@ -3205,14 +2930,51 @@
         <w:lastRenderedPageBreak/>
         <w:t xml:space="preserve"> </w:t>
       </w:r>
-      <w:bookmarkStart w:id="12" w:name="_Toc415584136"/>
+      <w:bookmarkStart w:id="11" w:name="_Toc415584136"/>
       <w:r>
         <w:rPr>
           <w:lang w:val="fr-FR"/>
         </w:rPr>
         <w:t>Spécifications fonctionnelles</w:t>
       </w:r>
+      <w:bookmarkEnd w:id="11"/>
+    </w:p>
+    <w:p>
+      <w:pPr>
+        <w:pStyle w:val="Titre2"/>
+        <w:rPr>
+          <w:lang w:val="fr-FR"/>
+        </w:rPr>
+      </w:pPr>
+      <w:bookmarkStart w:id="12" w:name="_Toc194313278"/>
+      <w:bookmarkStart w:id="13" w:name="_Toc415584137"/>
+      <w:r>
+        <w:rPr>
+          <w:lang w:val="fr-FR"/>
+        </w:rPr>
+        <w:t>Carte de navigation</w:t>
+      </w:r>
       <w:bookmarkEnd w:id="12"/>
+      <w:bookmarkEnd w:id="13"/>
+    </w:p>
+    <w:p>
+      <w:pPr>
+        <w:pStyle w:val="Commentaires"/>
+      </w:pPr>
+      <w:r>
+        <w:t>L'objectif de la carte de navigation est d'exprimer les chemins d'interface principaux dans le système. Ces chemins sont les chemins principaux à l'écran et ne reprennent pas la totalité des possibilités. Elle peut être considérée comme une carte routière de l'interface utilisateur.</w:t>
+      </w:r>
+    </w:p>
+    <w:p>
+      <w:pPr>
+        <w:pStyle w:val="Commentaires"/>
+        <w:rPr>
+          <w:lang w:val="fr-FR"/>
+        </w:rPr>
+      </w:pPr>
+      <w:r>
+        <w:t>Un diagramme de navigation peut être représenté grâce à un diagramme d’activité</w:t>
+      </w:r>
     </w:p>
     <w:p>
       <w:pPr>
@@ -3221,35 +2983,39 @@
           <w:lang w:val="fr-FR"/>
         </w:rPr>
       </w:pPr>
-      <w:bookmarkStart w:id="13" w:name="_Toc194313278"/>
-      <w:bookmarkStart w:id="14" w:name="_Toc415584137"/>
-      <w:r>
-        <w:rPr>
-          <w:lang w:val="fr-FR"/>
-        </w:rPr>
-        <w:t>Carte de navigation</w:t>
-      </w:r>
-      <w:bookmarkEnd w:id="13"/>
+      <w:bookmarkStart w:id="14" w:name="_Toc415584138"/>
+      <w:r>
+        <w:rPr>
+          <w:lang w:val="fr-FR"/>
+        </w:rPr>
+        <w:t>Détails des cas d’utilisations</w:t>
+      </w:r>
       <w:bookmarkEnd w:id="14"/>
     </w:p>
     <w:p>
       <w:pPr>
-        <w:pStyle w:val="Commentaires"/>
-      </w:pPr>
-      <w:r>
-        <w:t>L'objectif de la carte de navigation est d'exprimer les chemins d'interface principaux dans le système. Ces chemins sont les chemins principaux à l'écran et ne reprennent pas la totalité des possibilités. Elle peut être considérée comme une carte routière de l'interface utilisateur.</w:t>
-      </w:r>
-    </w:p>
-    <w:p>
-      <w:pPr>
-        <w:pStyle w:val="Commentaires"/>
-        <w:rPr>
-          <w:lang w:val="fr-FR"/>
-        </w:rPr>
-      </w:pPr>
-      <w:r>
-        <w:t>Un diagramme de navigation peut être représenté grâce à un diagramme d’activité</w:t>
-      </w:r>
+        <w:rPr>
+          <w:lang w:val="fr-FR" w:eastAsia="x-none" w:bidi="ar-SA"/>
+        </w:rPr>
+      </w:pPr>
+      <w:r>
+        <w:rPr>
+          <w:lang w:val="fr-FR" w:eastAsia="x-none" w:bidi="ar-SA"/>
+        </w:rPr>
+        <w:t>Comme indiqué précedement notre projet n’a pas de cas d’utilisation.</w:t>
+      </w:r>
+      <w:bookmarkStart w:id="15" w:name="_Toc415584139"/>
+      <w:bookmarkStart w:id="16" w:name="_GoBack"/>
+      <w:bookmarkEnd w:id="16"/>
+    </w:p>
+    <w:p>
+      <w:pPr>
+        <w:pStyle w:val="Titre1"/>
+      </w:pPr>
+      <w:r>
+        <w:t>Spécifications non fonctionnelles</w:t>
+      </w:r>
+      <w:bookmarkEnd w:id="15"/>
     </w:p>
     <w:p>
       <w:pPr>
@@ -3258,1028 +3024,16 @@
           <w:lang w:val="fr-FR"/>
         </w:rPr>
       </w:pPr>
-      <w:bookmarkStart w:id="15" w:name="_Toc415584138"/>
-      <w:r>
-        <w:rPr>
-          <w:lang w:val="fr-FR"/>
-        </w:rPr>
-        <w:t>Détails des cas d’utilisations</w:t>
-      </w:r>
-      <w:bookmarkEnd w:id="15"/>
-    </w:p>
-    <w:p>
-      <w:pPr>
-        <w:pStyle w:val="Commentaires"/>
-      </w:pPr>
-      <w:r>
-        <w:t>Certains cas d’utilisation complexe avec de nombreuses extensions et/ou répétitions peuvent être illustrés par un diagramme d’activité.</w:t>
-      </w:r>
-    </w:p>
-    <w:p>
-      <w:pPr>
-        <w:pStyle w:val="Corpsdetexte"/>
-        <w:rPr>
-          <w:lang w:val="fr-FR"/>
-        </w:rPr>
-      </w:pPr>
-    </w:p>
-    <w:p>
-      <w:pPr>
-        <w:pStyle w:val="Titre3"/>
-        <w:numPr>
-          <w:ilvl w:val="0"/>
-          <w:numId w:val="39"/>
-        </w:numPr>
-      </w:pPr>
-      <w:bookmarkStart w:id="16" w:name="_Toc194313281"/>
-      <w:r>
-        <w:t>Nom du cas</w:t>
-      </w:r>
-      <w:bookmarkEnd w:id="16"/>
-    </w:p>
-    <w:p>
-      <w:pPr>
-        <w:pStyle w:val="InfoBlue"/>
-        <w:rPr>
-          <w:lang w:val="fr-FR"/>
-        </w:rPr>
-      </w:pPr>
-      <w:r>
-        <w:rPr>
-          <w:lang w:val="fr-FR"/>
-        </w:rPr>
-        <w:t>Le nom du cas doit commencer par un verbe. Il correspond à l’objectif à atteindre.</w:t>
-      </w:r>
-    </w:p>
-    <w:p>
-      <w:pPr>
-        <w:pStyle w:val="Titre4"/>
-        <w:rPr>
-          <w:lang w:val="fr-FR"/>
-        </w:rPr>
-      </w:pPr>
-      <w:r>
-        <w:rPr>
-          <w:lang w:val="fr-FR"/>
-        </w:rPr>
-        <w:t xml:space="preserve">Description : </w:t>
-      </w:r>
-    </w:p>
-    <w:p>
-      <w:pPr>
-        <w:pStyle w:val="InfoBlue"/>
-        <w:rPr>
-          <w:lang w:val="fr-FR"/>
-        </w:rPr>
-      </w:pPr>
-      <w:r>
-        <w:rPr>
-          <w:lang w:val="fr-FR"/>
-        </w:rPr>
-        <w:t xml:space="preserve">Résumé succinct qui présente le scénario de base (succès) dans un paragraphe. </w:t>
-      </w:r>
-    </w:p>
-    <w:p>
-      <w:pPr>
-        <w:pStyle w:val="InfoBlue"/>
-        <w:rPr>
-          <w:lang w:val="fr-FR"/>
-        </w:rPr>
-      </w:pPr>
-      <w:r>
-        <w:rPr>
-          <w:lang w:val="fr-FR"/>
-        </w:rPr>
-        <w:t xml:space="preserve">Peut être rédigé lors de la première étude de besoins et avant la rédaction détaillée du cas d’utilisation pour se faire une idée du sujet et de son périmètre. </w:t>
-      </w:r>
-    </w:p>
-    <w:p>
-      <w:pPr>
-        <w:pStyle w:val="Corpsdetexte"/>
-        <w:rPr>
-          <w:lang w:val="fr-FR"/>
-        </w:rPr>
-      </w:pPr>
-    </w:p>
-    <w:p>
-      <w:pPr>
-        <w:pStyle w:val="Titre4"/>
-        <w:rPr>
-          <w:lang w:val="fr-FR"/>
-        </w:rPr>
-      </w:pPr>
-      <w:r>
-        <w:rPr>
-          <w:lang w:val="fr-FR"/>
-        </w:rPr>
-        <w:t xml:space="preserve">Acteur principal : </w:t>
-      </w:r>
-    </w:p>
-    <w:p>
-      <w:pPr>
-        <w:pStyle w:val="InfoBlue"/>
-        <w:rPr>
-          <w:lang w:val="fr-FR"/>
-        </w:rPr>
-      </w:pPr>
-      <w:r>
-        <w:rPr>
-          <w:lang w:val="fr-FR"/>
-        </w:rPr>
-        <w:t xml:space="preserve">Celui qui fait appel au système pour atteindre un but. </w:t>
-      </w:r>
-    </w:p>
-    <w:p>
-      <w:pPr>
-        <w:pStyle w:val="InfoBlue"/>
-        <w:rPr>
-          <w:lang w:val="fr-FR"/>
-        </w:rPr>
-      </w:pPr>
-      <w:r>
-        <w:rPr>
-          <w:lang w:val="fr-FR"/>
-        </w:rPr>
-        <w:t>Un acteur n’est pas un utilisateur : une même personne peut jouer plusieurs rôles, plusieurs personnes peuvent jouer un même rôle.</w:t>
-      </w:r>
-    </w:p>
-    <w:p>
-      <w:pPr>
-        <w:pStyle w:val="InfoBlue"/>
-        <w:rPr>
-          <w:lang w:val="fr-FR"/>
-        </w:rPr>
-      </w:pPr>
-      <w:r>
-        <w:rPr>
-          <w:lang w:val="fr-FR"/>
-        </w:rPr>
-        <w:t>Un acteur peut être un système, une machine.</w:t>
-      </w:r>
-    </w:p>
-    <w:p>
-      <w:pPr>
-        <w:pStyle w:val="Corpsdetexte"/>
-        <w:rPr>
-          <w:lang w:val="fr-FR"/>
-        </w:rPr>
-      </w:pPr>
-    </w:p>
-    <w:p>
-      <w:pPr>
-        <w:pStyle w:val="Titre4"/>
-        <w:rPr>
-          <w:lang w:val="fr-FR"/>
-        </w:rPr>
-      </w:pPr>
-      <w:r>
-        <w:rPr>
-          <w:lang w:val="fr-FR"/>
-        </w:rPr>
-        <w:t xml:space="preserve">Acteurs secondaires : </w:t>
-      </w:r>
-    </w:p>
-    <w:p>
-      <w:pPr>
-        <w:pStyle w:val="InfoBlue"/>
-        <w:rPr>
-          <w:lang w:val="fr-FR"/>
-        </w:rPr>
-      </w:pPr>
-      <w:r>
-        <w:rPr>
-          <w:lang w:val="fr-FR"/>
-        </w:rPr>
-        <w:t>Optionnel.</w:t>
-      </w:r>
-    </w:p>
-    <w:p>
-      <w:pPr>
-        <w:pStyle w:val="InfoBlue"/>
-        <w:rPr>
-          <w:lang w:val="fr-FR"/>
-        </w:rPr>
-      </w:pPr>
-      <w:r>
-        <w:rPr>
-          <w:lang w:val="fr-FR"/>
-        </w:rPr>
-        <w:t>Autres participants du cas d’utilisation.</w:t>
-      </w:r>
-    </w:p>
-    <w:p>
-      <w:pPr>
-        <w:pStyle w:val="Corpsdetexte"/>
-        <w:rPr>
-          <w:lang w:val="fr-FR"/>
-        </w:rPr>
-      </w:pPr>
-    </w:p>
-    <w:p>
-      <w:pPr>
-        <w:pStyle w:val="Titre4"/>
-        <w:rPr>
-          <w:lang w:val="fr-FR"/>
-        </w:rPr>
-      </w:pPr>
-      <w:r>
-        <w:rPr>
-          <w:lang w:val="fr-FR"/>
-        </w:rPr>
-        <w:t xml:space="preserve">Préconditions : </w:t>
-      </w:r>
-    </w:p>
-    <w:p>
-      <w:pPr>
-        <w:pStyle w:val="InfoBlue"/>
-        <w:rPr>
-          <w:lang w:val="fr-FR"/>
-        </w:rPr>
-      </w:pPr>
-      <w:r>
-        <w:rPr>
-          <w:lang w:val="fr-FR"/>
-        </w:rPr>
-        <w:t>Ce qui doit toujours être vrai avant le début d’un scénario. En principe, une précondition implique que le scénario d’un autre cas d’utilisation s’est déroulé normalement (ex : « Le Caissier est identifié et authentifié »).</w:t>
-      </w:r>
-    </w:p>
-    <w:p>
-      <w:pPr>
-        <w:pStyle w:val="Corpsdetexte"/>
-        <w:rPr>
-          <w:lang w:val="fr-FR"/>
-        </w:rPr>
-      </w:pPr>
-    </w:p>
-    <w:p>
-      <w:pPr>
-        <w:pStyle w:val="Titre4"/>
-        <w:rPr>
-          <w:lang w:val="fr-FR"/>
-        </w:rPr>
-      </w:pPr>
-      <w:r>
-        <w:rPr>
-          <w:lang w:val="fr-FR"/>
-        </w:rPr>
-        <w:lastRenderedPageBreak/>
-        <w:t xml:space="preserve">Postconditions (garantie en cas de succès) : </w:t>
-      </w:r>
-    </w:p>
-    <w:p>
-      <w:pPr>
-        <w:pStyle w:val="InfoBlue"/>
-        <w:rPr>
-          <w:lang w:val="fr-FR"/>
-        </w:rPr>
-      </w:pPr>
-      <w:r>
-        <w:rPr>
-          <w:lang w:val="fr-FR"/>
-        </w:rPr>
-        <w:t>Ce qui doit être vrai lorsque le cas d’utilisation se termine avec succès, qu’il s’agisse du scénario principal ou d’un scénario alternatif.</w:t>
-      </w:r>
-    </w:p>
-    <w:p>
-      <w:pPr>
-        <w:pStyle w:val="Corpsdetexte"/>
-        <w:rPr>
-          <w:lang w:val="fr-FR"/>
-        </w:rPr>
-      </w:pPr>
-    </w:p>
-    <w:p>
-      <w:pPr>
-        <w:pStyle w:val="Titre4"/>
-        <w:rPr>
-          <w:lang w:val="fr-FR"/>
-        </w:rPr>
-      </w:pPr>
-      <w:r>
-        <w:rPr>
-          <w:lang w:val="fr-FR"/>
-        </w:rPr>
-        <w:t xml:space="preserve">Scénario nominal : </w:t>
-      </w:r>
-    </w:p>
-    <w:p>
-      <w:pPr>
-        <w:pStyle w:val="InfoBlue"/>
-        <w:rPr>
-          <w:lang w:val="fr-FR"/>
-        </w:rPr>
-      </w:pPr>
-      <w:r>
-        <w:rPr>
-          <w:lang w:val="fr-FR"/>
-        </w:rPr>
-        <w:t>Il décrit le scénario type qui satisfait les intérêts de l’acteur principal et des acteurs secondaires. Il ne comprend pas de conditions ni de branchement. Les traitements conditionnels sont à reporter dans la section Extensions.</w:t>
-      </w:r>
-    </w:p>
-    <w:p>
-      <w:pPr>
-        <w:pStyle w:val="casdutilisation-tape1"/>
-        <w:tabs>
-          <w:tab w:val="clear" w:pos="1068"/>
-          <w:tab w:val="num" w:pos="720"/>
-        </w:tabs>
-        <w:ind w:hanging="888"/>
-      </w:pPr>
-      <w:r>
-        <w:t>Le cas débute lorsque …</w:t>
-      </w:r>
-    </w:p>
-    <w:p>
-      <w:pPr>
-        <w:pStyle w:val="InfoBlue"/>
-        <w:rPr>
-          <w:lang w:val="fr-FR"/>
-        </w:rPr>
-      </w:pPr>
-      <w:r>
-        <w:rPr>
-          <w:lang w:val="fr-FR"/>
-        </w:rPr>
-        <w:t>La première étape indique l’événement qui déclenche le scénario.</w:t>
-      </w:r>
-    </w:p>
-    <w:p>
-      <w:pPr>
-        <w:pStyle w:val="InfoBlue"/>
-        <w:rPr>
-          <w:lang w:val="fr-FR"/>
-        </w:rPr>
-      </w:pPr>
-      <w:r>
-        <w:rPr>
-          <w:lang w:val="fr-FR"/>
-        </w:rPr>
-        <w:t>Exemple pour le cas d’utilisation Traiter une vente : « Le Client arrive à la caisse avec les articles qu’il souhaite acheter »</w:t>
-      </w:r>
-    </w:p>
-    <w:p>
-      <w:pPr>
-        <w:pStyle w:val="casdutilisation-tape1"/>
-        <w:tabs>
-          <w:tab w:val="clear" w:pos="1068"/>
-          <w:tab w:val="num" w:pos="720"/>
-        </w:tabs>
-        <w:ind w:hanging="888"/>
-      </w:pPr>
-      <w:r>
-        <w:t>L’Utilisateur {verbe d’action} …</w:t>
-      </w:r>
-    </w:p>
-    <w:p>
-      <w:pPr>
-        <w:pStyle w:val="casdutilisation-tape1"/>
-        <w:tabs>
-          <w:tab w:val="clear" w:pos="1068"/>
-          <w:tab w:val="num" w:pos="720"/>
-        </w:tabs>
-        <w:ind w:hanging="888"/>
-      </w:pPr>
-      <w:r>
-        <w:t>Le Système {verbe d’action} …</w:t>
-      </w:r>
-    </w:p>
-    <w:p>
-      <w:pPr>
-        <w:pStyle w:val="InfoBlue"/>
-        <w:rPr>
-          <w:lang w:val="fr-FR"/>
-        </w:rPr>
-      </w:pPr>
-      <w:r>
-        <w:rPr>
-          <w:lang w:val="fr-FR"/>
-        </w:rPr>
-        <w:t>Le nom des acteurs doivent commencer par une majuscule.</w:t>
-      </w:r>
-    </w:p>
-    <w:p>
-      <w:pPr>
-        <w:pStyle w:val="InfoBlue"/>
-        <w:rPr>
-          <w:lang w:val="fr-FR"/>
-        </w:rPr>
-      </w:pPr>
-      <w:r>
-        <w:rPr>
-          <w:lang w:val="fr-FR"/>
-        </w:rPr>
-        <w:t>Chaque étape d’actions est rédigée comme une action simple « dans laquelle le sujet est actif ». On peut la comparer à la description d’un match de football : « la pêrsonne1 envoie le ballon à la personne2 ; la personne 2 dribble ; la personne2 envoie le ballon à la personne3 ».</w:t>
-      </w:r>
-    </w:p>
-    <w:p>
-      <w:pPr>
-        <w:pStyle w:val="InfoBlue"/>
-        <w:rPr>
-          <w:lang w:val="fr-FR"/>
-        </w:rPr>
-      </w:pPr>
-      <w:r>
-        <w:rPr>
-          <w:lang w:val="fr-FR"/>
-        </w:rPr>
-        <w:t>Le scénario est composé d’étapes, lesquelles sont de trois sortes :</w:t>
-      </w:r>
-    </w:p>
-    <w:p>
-      <w:pPr>
-        <w:pStyle w:val="InfoBlue"/>
-        <w:rPr>
-          <w:lang w:val="fr-FR"/>
-        </w:rPr>
-      </w:pPr>
-      <w:r>
-        <w:rPr>
-          <w:lang w:val="fr-FR"/>
-        </w:rPr>
-        <w:t>1. Une interaction entre deux acteurs (le système étant considéré comme un acteur). Exemple : « Le client saisit son adresse », « Le Système affiche le prix de l’article »</w:t>
-      </w:r>
-    </w:p>
-    <w:p>
-      <w:pPr>
-        <w:pStyle w:val="InfoBlue"/>
-        <w:rPr>
-          <w:lang w:val="fr-FR"/>
-        </w:rPr>
-      </w:pPr>
-      <w:r>
-        <w:rPr>
-          <w:lang w:val="fr-FR"/>
-        </w:rPr>
-        <w:t>2. Une étape de validation pour protéger les intérêts d’un acteur. Exemple : « Le Système valide le code secret ».</w:t>
-      </w:r>
-    </w:p>
-    <w:p>
-      <w:pPr>
-        <w:pStyle w:val="InfoBlue"/>
-        <w:rPr>
-          <w:lang w:val="fr-FR"/>
-        </w:rPr>
-      </w:pPr>
-      <w:r>
-        <w:rPr>
-          <w:lang w:val="fr-FR"/>
-        </w:rPr>
-        <w:t>3. Un changement interne pour satisfaire aux intérêts d’un intervenant. Exemple : « Le Système enregistre la vente ».</w:t>
-      </w:r>
-    </w:p>
-    <w:p>
-      <w:pPr>
-        <w:pStyle w:val="casdutilisation-tape1"/>
-        <w:numPr>
-          <w:ilvl w:val="0"/>
-          <w:numId w:val="0"/>
-        </w:numPr>
-        <w:ind w:left="180"/>
-      </w:pPr>
-    </w:p>
-    <w:p>
-      <w:pPr>
-        <w:pStyle w:val="InfoBlue"/>
-        <w:rPr>
-          <w:lang w:val="fr-FR"/>
-        </w:rPr>
-      </w:pPr>
-      <w:r>
-        <w:rPr>
-          <w:lang w:val="fr-FR"/>
-        </w:rPr>
-        <w:t>Il peut être parfois utile d’utiliser des mots clés permettant d’exprimer la répétition</w:t>
-      </w:r>
-    </w:p>
-    <w:p>
-      <w:pPr>
-        <w:pStyle w:val="InfoBlue"/>
-        <w:rPr>
-          <w:lang w:val="fr-FR"/>
-        </w:rPr>
-      </w:pPr>
-      <w:r>
-        <w:rPr>
-          <w:lang w:val="fr-FR"/>
-        </w:rPr>
-        <w:t xml:space="preserve">Exemple : </w:t>
-      </w:r>
-    </w:p>
-    <w:p>
-      <w:pPr>
-        <w:pStyle w:val="InfoBlue"/>
-        <w:rPr>
-          <w:lang w:val="fr-FR"/>
-        </w:rPr>
-      </w:pPr>
-      <w:r>
-        <w:rPr>
-          <w:lang w:val="fr-FR"/>
-        </w:rPr>
-        <w:t>Pour chaque article trouvé</w:t>
-      </w:r>
-    </w:p>
-    <w:p>
-      <w:pPr>
-        <w:pStyle w:val="InfoBlue"/>
-        <w:rPr>
-          <w:lang w:val="fr-FR"/>
-        </w:rPr>
-      </w:pPr>
-      <w:r>
-        <w:rPr>
-          <w:lang w:val="fr-FR"/>
-        </w:rPr>
-        <w:t>Le système affiche une image du produit</w:t>
-      </w:r>
-    </w:p>
-    <w:p>
-      <w:pPr>
-        <w:pStyle w:val="InfoBlue"/>
-        <w:rPr>
-          <w:lang w:val="fr-FR"/>
-        </w:rPr>
-      </w:pPr>
-      <w:r>
-        <w:rPr>
-          <w:lang w:val="fr-FR"/>
-        </w:rPr>
-        <w:t>Le système affiche le prix du produit</w:t>
-      </w:r>
-    </w:p>
-    <w:p>
-      <w:pPr>
-        <w:pStyle w:val="InfoBlue"/>
-        <w:rPr>
-          <w:lang w:val="fr-FR"/>
-        </w:rPr>
-      </w:pPr>
-      <w:r>
-        <w:rPr>
-          <w:lang w:val="fr-FR"/>
-        </w:rPr>
-        <w:t>…</w:t>
-      </w:r>
-    </w:p>
-    <w:p>
-      <w:pPr>
-        <w:pStyle w:val="casdutilisation-tape1"/>
-        <w:tabs>
-          <w:tab w:val="clear" w:pos="1068"/>
-          <w:tab w:val="num" w:pos="360"/>
-        </w:tabs>
-        <w:ind w:left="360" w:hanging="180"/>
-      </w:pPr>
-      <w:r>
-        <w:t>Pour {expression d’itération}</w:t>
-      </w:r>
-    </w:p>
-    <w:p>
-      <w:pPr>
-        <w:pStyle w:val="casdutilisation-tape2"/>
-      </w:pPr>
-      <w:r>
-        <w:lastRenderedPageBreak/>
-        <w:t>Faire quelque chose</w:t>
-      </w:r>
-    </w:p>
-    <w:p>
-      <w:pPr>
-        <w:pStyle w:val="casdutilisation-tape2"/>
-      </w:pPr>
-      <w:r>
-        <w:t>Faire quelque chose d’autre</w:t>
-      </w:r>
-    </w:p>
-    <w:p>
-      <w:pPr>
-        <w:pStyle w:val="casdutilisation-tape1"/>
-        <w:tabs>
-          <w:tab w:val="clear" w:pos="1068"/>
-          <w:tab w:val="num" w:pos="360"/>
-        </w:tabs>
-        <w:ind w:left="360" w:hanging="180"/>
-      </w:pPr>
-      <w:r>
-        <w:t>Tant que {expression booléenne}</w:t>
-      </w:r>
-    </w:p>
-    <w:p>
-      <w:pPr>
-        <w:pStyle w:val="casdutilisation-tape2"/>
-      </w:pPr>
-      <w:r>
-        <w:t>Faire quelque chose</w:t>
-      </w:r>
-    </w:p>
-    <w:p>
-      <w:pPr>
-        <w:pStyle w:val="casdutilisation-tape2"/>
-      </w:pPr>
-      <w:r>
-        <w:t>Faire quelque chose d’autre</w:t>
-      </w:r>
-    </w:p>
-    <w:p>
-      <w:pPr>
-        <w:pStyle w:val="casdutilisation-tape1"/>
-        <w:numPr>
-          <w:ilvl w:val="0"/>
-          <w:numId w:val="0"/>
-        </w:numPr>
-        <w:ind w:left="180"/>
-      </w:pPr>
-    </w:p>
-    <w:p>
-      <w:pPr>
-        <w:pStyle w:val="Titre4"/>
-        <w:rPr>
-          <w:lang w:val="fr-FR"/>
-        </w:rPr>
-      </w:pPr>
-      <w:r>
-        <w:rPr>
-          <w:lang w:val="fr-FR"/>
-        </w:rPr>
-        <w:t>Extensions:</w:t>
-      </w:r>
-      <w:r>
-        <w:rPr>
-          <w:lang w:val="fr-FR"/>
-        </w:rPr>
-        <w:t xml:space="preserve"> </w:t>
-      </w:r>
-    </w:p>
-    <w:p>
-      <w:pPr>
-        <w:pStyle w:val="InfoBlue"/>
-        <w:rPr>
-          <w:lang w:val="fr-FR"/>
-        </w:rPr>
-      </w:pPr>
-      <w:r>
-        <w:rPr>
-          <w:lang w:val="fr-FR"/>
-        </w:rPr>
-        <w:t>Les extensions permettent de décrire les autres scénarios ou branchement possibles, tant en cas de succès qu’en cas d’échec.</w:t>
-      </w:r>
-    </w:p>
-    <w:p>
-      <w:pPr>
-        <w:pStyle w:val="casdutilisation-tape1"/>
-        <w:numPr>
-          <w:ilvl w:val="0"/>
-          <w:numId w:val="0"/>
-        </w:numPr>
-        <w:ind w:left="360" w:hanging="180"/>
-      </w:pPr>
-      <w:r>
-        <w:t>3a . Si {</w:t>
-      </w:r>
-      <w:r>
-        <w:rPr>
-          <w:i/>
-          <w:iCs/>
-        </w:rPr>
-        <w:t>Condition d’extension de l’étape 3 du scénario nominal– à compéter}</w:t>
-      </w:r>
-      <w:r>
-        <w:t>  alors:</w:t>
-      </w:r>
-    </w:p>
-    <w:p>
-      <w:pPr>
-        <w:pStyle w:val="InfoBlue"/>
-        <w:rPr>
-          <w:lang w:val="fr-FR"/>
-        </w:rPr>
-      </w:pPr>
-      <w:r>
-        <w:rPr>
-          <w:lang w:val="fr-FR"/>
-        </w:rPr>
-        <w:t>Comme pour la première étape du scénario nominal, la condition d’extension indique l’événement qui déclenche le scénario.</w:t>
-      </w:r>
-    </w:p>
-    <w:p>
-      <w:pPr>
-        <w:pStyle w:val="InfoBlue"/>
-        <w:rPr>
-          <w:lang w:val="fr-FR"/>
-        </w:rPr>
-      </w:pPr>
-      <w:r>
-        <w:rPr>
-          <w:lang w:val="fr-FR"/>
-        </w:rPr>
-        <w:t>Exemple : « Si le code de l’article est invalide (non trouvé par le Système) alors »</w:t>
-      </w:r>
-    </w:p>
-    <w:p>
-      <w:pPr>
-        <w:pStyle w:val="casdutilisation-tape2"/>
-        <w:numPr>
-          <w:ilvl w:val="0"/>
-          <w:numId w:val="30"/>
-        </w:numPr>
-      </w:pPr>
-      <w:r>
-        <w:t xml:space="preserve"> </w:t>
-      </w:r>
-    </w:p>
-    <w:p>
-      <w:pPr>
-        <w:pStyle w:val="casdutilisation-tape2"/>
-      </w:pPr>
-    </w:p>
-    <w:p>
-      <w:pPr>
-        <w:pStyle w:val="InfoBlue"/>
-        <w:rPr>
-          <w:lang w:val="fr-FR"/>
-        </w:rPr>
-      </w:pPr>
-      <w:r>
-        <w:rPr>
-          <w:lang w:val="fr-FR"/>
-        </w:rPr>
-        <w:t>Description des étapes permettant de prendre en charge la condition d’extension</w:t>
-      </w:r>
-    </w:p>
-    <w:p>
-      <w:pPr>
-        <w:pStyle w:val="Corpsdetexte"/>
-        <w:rPr>
-          <w:lang w:val="fr-FR"/>
-        </w:rPr>
-      </w:pPr>
-    </w:p>
-    <w:p>
-      <w:pPr>
-        <w:pStyle w:val="Titre4"/>
-        <w:rPr>
-          <w:lang w:val="fr-FR"/>
-        </w:rPr>
-      </w:pPr>
-      <w:r>
-        <w:rPr>
-          <w:lang w:val="fr-FR"/>
-        </w:rPr>
-        <w:t xml:space="preserve">Interface </w:t>
-      </w:r>
-      <w:r>
-        <w:rPr>
-          <w:lang w:val="fr-FR"/>
-        </w:rPr>
-        <w:t>utilisateur:</w:t>
-      </w:r>
-    </w:p>
-    <w:p>
-      <w:pPr>
-        <w:pStyle w:val="InfoBlue"/>
-        <w:rPr>
-          <w:lang w:val="fr-FR"/>
-        </w:rPr>
-      </w:pPr>
-      <w:r>
-        <w:rPr>
-          <w:lang w:val="fr-FR"/>
-        </w:rPr>
-        <w:t>Représenter les écrans de l’application. Il convient de rappeler que la maquette n’est pas le produit final !</w:t>
-      </w:r>
-    </w:p>
-    <w:p>
-      <w:pPr>
-        <w:pStyle w:val="InfoBlue"/>
-        <w:rPr>
-          <w:lang w:val="fr-FR"/>
-        </w:rPr>
-      </w:pPr>
-      <w:r>
-        <w:rPr>
-          <w:lang w:val="fr-FR"/>
-        </w:rPr>
-        <w:t xml:space="preserve">Vous pouvez pour cela dessiner les écrans à la main ou utiliser un outil spécifique de création d’interface utilisateur (exemple : </w:t>
-      </w:r>
-      <w:hyperlink r:id="rId10" w:history="1">
-        <w:r>
-          <w:rPr>
-            <w:lang w:val="fr-FR"/>
-          </w:rPr>
-          <w:t>http://www.mockupscreens.com/</w:t>
-        </w:r>
-      </w:hyperlink>
-      <w:r>
-        <w:rPr>
-          <w:lang w:val="fr-FR"/>
-        </w:rPr>
-        <w:t>, http://c2.com/cgi/wiki?GuiPrototypingTools)</w:t>
-      </w:r>
-    </w:p>
-    <w:p>
-      <w:pPr>
-        <w:pStyle w:val="Corpsdetexte"/>
-        <w:rPr>
-          <w:lang w:val="fr-FR"/>
-        </w:rPr>
-      </w:pPr>
-    </w:p>
-    <w:p>
-      <w:pPr>
-        <w:pStyle w:val="Titre4"/>
-        <w:rPr>
-          <w:lang w:val="fr-FR"/>
-        </w:rPr>
-      </w:pPr>
-      <w:r>
-        <w:rPr>
-          <w:lang w:val="fr-FR"/>
-        </w:rPr>
-        <w:t xml:space="preserve">Fréquence : </w:t>
-      </w:r>
-    </w:p>
-    <w:p>
-      <w:pPr>
-        <w:pStyle w:val="InfoBlue"/>
-        <w:rPr>
-          <w:lang w:val="fr-FR"/>
-        </w:rPr>
-      </w:pPr>
-      <w:r>
-        <w:rPr>
-          <w:lang w:val="fr-FR"/>
-        </w:rPr>
-        <w:t>Optionnel.</w:t>
-      </w:r>
-    </w:p>
-    <w:p>
-      <w:pPr>
-        <w:pStyle w:val="InfoBlue"/>
-        <w:rPr>
-          <w:lang w:val="fr-FR"/>
-        </w:rPr>
-      </w:pPr>
-      <w:r>
-        <w:rPr>
-          <w:lang w:val="fr-FR"/>
-        </w:rPr>
-        <w:t>Fréquence moyenne estimé d’apparition de ce cas d’utilisation par jours</w:t>
-      </w:r>
-    </w:p>
-    <w:p>
-      <w:pPr>
-        <w:pStyle w:val="Corpsdetexte"/>
-        <w:rPr>
-          <w:lang w:val="fr-FR"/>
-        </w:rPr>
-      </w:pPr>
-    </w:p>
-    <w:p>
-      <w:pPr>
-        <w:pStyle w:val="Titre4"/>
-        <w:rPr>
-          <w:lang w:val="fr-FR"/>
-        </w:rPr>
-      </w:pPr>
-      <w:r>
-        <w:rPr>
-          <w:lang w:val="fr-FR"/>
-        </w:rPr>
-        <w:t xml:space="preserve">Spécifications particulières : </w:t>
-      </w:r>
-    </w:p>
-    <w:p>
-      <w:pPr>
-        <w:pStyle w:val="InfoBlue"/>
-        <w:rPr>
-          <w:lang w:val="fr-FR"/>
-        </w:rPr>
-      </w:pPr>
-      <w:r>
-        <w:rPr>
-          <w:lang w:val="fr-FR"/>
-        </w:rPr>
-        <w:t>Optionnel.</w:t>
-      </w:r>
-    </w:p>
-    <w:p>
-      <w:pPr>
-        <w:pStyle w:val="InfoBlue"/>
-        <w:rPr>
-          <w:lang w:val="fr-FR"/>
-        </w:rPr>
-      </w:pPr>
-      <w:r>
-        <w:rPr>
-          <w:lang w:val="fr-FR"/>
-        </w:rPr>
-        <w:t>Besoin non fonctionnel, attribut de qualité ou contrainte se rapportant spécifiquement à ce cas d’utilisation. Il peut s’agir de questions de performance, de fiabilité ou d’ergonomie. Exemple : « Interface utilisateur à écran tactile sur grand écran plat. Le texte doit être visible à un mètre. ».</w:t>
-      </w:r>
-    </w:p>
-    <w:p>
-      <w:pPr>
-        <w:pStyle w:val="Listepuces2"/>
-        <w:pBdr>
-          <w:top w:val="none" w:sz="0" w:space="0" w:color="auto"/>
-          <w:left w:val="none" w:sz="0" w:space="0" w:color="auto"/>
-          <w:bottom w:val="none" w:sz="0" w:space="0" w:color="auto"/>
-          <w:right w:val="none" w:sz="0" w:space="0" w:color="auto"/>
-        </w:pBdr>
-        <w:shd w:val="clear" w:color="auto" w:fill="auto"/>
-        <w:spacing w:before="120" w:after="120" w:line="240" w:lineRule="auto"/>
-        <w:contextualSpacing/>
-        <w:jc w:val="both"/>
-        <w:rPr>
-          <w:lang w:val="fr-FR"/>
-        </w:rPr>
-      </w:pPr>
-    </w:p>
-    <w:p>
-      <w:pPr>
-        <w:pStyle w:val="Listepuces2"/>
-        <w:pBdr>
-          <w:top w:val="none" w:sz="0" w:space="0" w:color="auto"/>
-          <w:left w:val="none" w:sz="0" w:space="0" w:color="auto"/>
-          <w:bottom w:val="none" w:sz="0" w:space="0" w:color="auto"/>
-          <w:right w:val="none" w:sz="0" w:space="0" w:color="auto"/>
-        </w:pBdr>
-        <w:shd w:val="clear" w:color="auto" w:fill="auto"/>
-        <w:spacing w:before="120" w:after="120" w:line="240" w:lineRule="auto"/>
-        <w:contextualSpacing/>
-        <w:jc w:val="both"/>
-        <w:rPr>
-          <w:lang w:val="fr-FR"/>
-        </w:rPr>
-      </w:pPr>
-    </w:p>
-    <w:p>
-      <w:pPr>
-        <w:pStyle w:val="Titre4"/>
-        <w:rPr>
-          <w:lang w:val="fr-FR"/>
-        </w:rPr>
-      </w:pPr>
-      <w:r>
-        <w:rPr>
-          <w:lang w:val="fr-FR"/>
-        </w:rPr>
-        <w:lastRenderedPageBreak/>
-        <w:t xml:space="preserve">Questions en </w:t>
-      </w:r>
-      <w:r>
-        <w:rPr>
-          <w:lang w:val="fr-FR"/>
-        </w:rPr>
-        <w:t>suspens:</w:t>
-      </w:r>
-    </w:p>
-    <w:p>
-      <w:pPr>
-        <w:pStyle w:val="InfoBlue"/>
-        <w:rPr>
-          <w:lang w:val="fr-FR"/>
-        </w:rPr>
-      </w:pPr>
-      <w:r>
-        <w:rPr>
-          <w:lang w:val="fr-FR"/>
-        </w:rPr>
-        <w:t>Optionnel.</w:t>
-      </w:r>
-    </w:p>
-    <w:p>
-      <w:pPr>
-        <w:pStyle w:val="Titre1"/>
-        <w:rPr>
-          <w:lang w:val="fr-FR"/>
-        </w:rPr>
-      </w:pPr>
-      <w:bookmarkStart w:id="17" w:name="_Toc415584139"/>
-      <w:r>
-        <w:rPr>
-          <w:lang w:val="fr-FR"/>
-        </w:rPr>
-        <w:t>Spécifications non fonctionnelles</w:t>
+      <w:bookmarkStart w:id="17" w:name="_Toc204692629"/>
+      <w:bookmarkStart w:id="18" w:name="_Toc415584140"/>
+      <w:r>
+        <w:rPr>
+          <w:lang w:val="fr-FR"/>
+        </w:rPr>
+        <w:t>Contraintes de conception et d’implémentation</w:t>
       </w:r>
       <w:bookmarkEnd w:id="17"/>
-    </w:p>
-    <w:p>
-      <w:pPr>
-        <w:pStyle w:val="Titre2"/>
-        <w:rPr>
-          <w:lang w:val="fr-FR"/>
-        </w:rPr>
-      </w:pPr>
-      <w:bookmarkStart w:id="18" w:name="_Toc204692629"/>
-      <w:bookmarkStart w:id="19" w:name="_Toc415584140"/>
-      <w:r>
-        <w:rPr>
-          <w:lang w:val="fr-FR"/>
-        </w:rPr>
-        <w:t>Contraintes de conception et d’implémentation</w:t>
-      </w:r>
       <w:bookmarkEnd w:id="18"/>
-      <w:bookmarkEnd w:id="19"/>
     </w:p>
     <w:p>
       <w:pPr>
@@ -4489,6 +3243,7 @@
         <w:rPr>
           <w:lang w:val="fr-FR"/>
         </w:rPr>
+        <w:lastRenderedPageBreak/>
         <w:t>Nous n’avons aucun format standard d’échange d’information</w:t>
       </w:r>
     </w:p>
@@ -4514,16 +3269,16 @@
           <w:lang w:val="fr-FR"/>
         </w:rPr>
       </w:pPr>
-      <w:bookmarkStart w:id="20" w:name="_Toc204692630"/>
-      <w:bookmarkStart w:id="21" w:name="_Toc415584141"/>
+      <w:bookmarkStart w:id="19" w:name="_Toc204692630"/>
+      <w:bookmarkStart w:id="20" w:name="_Toc415584141"/>
       <w:r>
         <w:rPr>
           <w:lang w:val="fr-FR"/>
         </w:rPr>
         <w:t>Documentation utilisateur</w:t>
       </w:r>
+      <w:bookmarkEnd w:id="19"/>
       <w:bookmarkEnd w:id="20"/>
-      <w:bookmarkEnd w:id="21"/>
     </w:p>
     <w:p>
       <w:pPr>
@@ -4549,13 +3304,12 @@
         </w:rPr>
       </w:pPr>
       <w:r>
-        <w:lastRenderedPageBreak/>
         <w:t>Identifier pour chaque document le format, les standards à respecter, les outils à utiliser</w:t>
       </w:r>
     </w:p>
     <w:sectPr>
-      <w:headerReference w:type="default" r:id="rId11"/>
-      <w:footerReference w:type="default" r:id="rId12"/>
+      <w:headerReference w:type="default" r:id="rId10"/>
+      <w:footerReference w:type="default" r:id="rId11"/>
       <w:pgSz w:w="11906" w:h="16838" w:code="9"/>
       <w:pgMar w:top="1418" w:right="1418" w:bottom="1418" w:left="1418" w:header="709" w:footer="709" w:gutter="0"/>
       <w:cols w:space="708"/>
@@ -4593,26 +3347,39 @@
         <w:top w:val="single" w:sz="4" w:space="1" w:color="auto"/>
       </w:pBdr>
     </w:pPr>
-    <w:fldSimple w:instr=" FILENAME  \* MERGEFORMAT ">
-      <w:r>
-        <w:rPr>
-          <w:noProof/>
-        </w:rPr>
-        <w:t>specification</w:t>
-      </w:r>
-      <w:r>
-        <w:rPr>
-          <w:noProof/>
-        </w:rPr>
-        <w:t>s</w:t>
-      </w:r>
-      <w:r>
-        <w:rPr>
-          <w:noProof/>
-        </w:rPr>
-        <w:t>-IL.doc</w:t>
-      </w:r>
-    </w:fldSimple>
+    <w:r>
+      <w:fldChar w:fldCharType="begin"/>
+    </w:r>
+    <w:r>
+      <w:instrText xml:space="preserve"> FILENAME  \* MERGEFORMAT </w:instrText>
+    </w:r>
+    <w:r>
+      <w:fldChar w:fldCharType="separate"/>
+    </w:r>
+    <w:r>
+      <w:rPr>
+        <w:noProof/>
+      </w:rPr>
+      <w:t>specification</w:t>
+    </w:r>
+    <w:r>
+      <w:rPr>
+        <w:noProof/>
+      </w:rPr>
+      <w:t>s</w:t>
+    </w:r>
+    <w:r>
+      <w:rPr>
+        <w:noProof/>
+      </w:rPr>
+      <w:t>-IL.doc</w:t>
+    </w:r>
+    <w:r>
+      <w:rPr>
+        <w:noProof/>
+      </w:rPr>
+      <w:fldChar w:fldCharType="end"/>
+    </w:r>
     <w:r>
       <w:tab/>
     </w:r>
@@ -4649,7 +3416,7 @@
         <w:rStyle w:val="Numrodepage"/>
         <w:noProof/>
       </w:rPr>
-      <w:t>6</w:t>
+      <w:t>7</w:t>
     </w:r>
     <w:r>
       <w:rPr>
@@ -4686,7 +3453,7 @@
         <w:rStyle w:val="Numrodepage"/>
         <w:noProof/>
       </w:rPr>
-      <w:t>11</w:t>
+      <w:t>8</w:t>
     </w:r>
     <w:r>
       <w:rPr>
@@ -4743,12 +3510,6 @@
       <w:gridCol w:w="2713"/>
     </w:tblGrid>
     <w:tr>
-      <w:tblPrEx>
-        <w:tblCellMar>
-          <w:top w:w="0" w:type="dxa"/>
-          <w:bottom w:w="0" w:type="dxa"/>
-        </w:tblCellMar>
-      </w:tblPrEx>
       <w:trPr>
         <w:cantSplit/>
         <w:trHeight w:val="363"/>
@@ -4864,21 +3625,25 @@
             </w:tabs>
             <w:jc w:val="center"/>
           </w:pPr>
-          <w:fldSimple w:instr=" DOCPROPERTY  Title  \* MERGEFORMAT ">
-            <w:r>
-              <w:t>Spécifications</w:t>
-            </w:r>
-          </w:fldSimple>
+          <w:r>
+            <w:fldChar w:fldCharType="begin"/>
+          </w:r>
+          <w:r>
+            <w:instrText xml:space="preserve"> DOCPROPERTY  Title  \* MERGEFORMAT </w:instrText>
+          </w:r>
+          <w:r>
+            <w:fldChar w:fldCharType="separate"/>
+          </w:r>
+          <w:r>
+            <w:t>Spécifications</w:t>
+          </w:r>
+          <w:r>
+            <w:fldChar w:fldCharType="end"/>
+          </w:r>
         </w:p>
       </w:tc>
     </w:tr>
     <w:tr>
-      <w:tblPrEx>
-        <w:tblCellMar>
-          <w:top w:w="0" w:type="dxa"/>
-          <w:bottom w:w="0" w:type="dxa"/>
-        </w:tblCellMar>
-      </w:tblPrEx>
       <w:trPr>
         <w:cantSplit/>
         <w:trHeight w:val="317"/>
@@ -4922,14 +3687,24 @@
           <w:r>
             <w:t xml:space="preserve">Version </w:t>
           </w:r>
-          <w:fldSimple w:instr=" DOCPROPERTY  Version  \* MERGEFORMAT ">
-            <w:r>
-              <w:t>1.</w:t>
-            </w:r>
-            <w:r>
-              <w:t>0</w:t>
-            </w:r>
-          </w:fldSimple>
+          <w:r>
+            <w:fldChar w:fldCharType="begin"/>
+          </w:r>
+          <w:r>
+            <w:instrText xml:space="preserve"> DOCPROPERTY  Version  \* MERGEFORMAT </w:instrText>
+          </w:r>
+          <w:r>
+            <w:fldChar w:fldCharType="separate"/>
+          </w:r>
+          <w:r>
+            <w:t>1.</w:t>
+          </w:r>
+          <w:r>
+            <w:t>0</w:t>
+          </w:r>
+          <w:r>
+            <w:fldChar w:fldCharType="end"/>
+          </w:r>
         </w:p>
       </w:tc>
       <w:tc>
@@ -4945,17 +3720,27 @@
             </w:tabs>
             <w:jc w:val="center"/>
           </w:pPr>
-          <w:fldSimple w:instr=" DOCPROPERTY  Date  \* MERGEFORMAT ">
-            <w:r>
-              <w:t>12/04</w:t>
-            </w:r>
-            <w:r>
-              <w:t>/201</w:t>
-            </w:r>
-            <w:r>
-              <w:t>5</w:t>
-            </w:r>
-          </w:fldSimple>
+          <w:r>
+            <w:fldChar w:fldCharType="begin"/>
+          </w:r>
+          <w:r>
+            <w:instrText xml:space="preserve"> DOCPROPERTY  Date  \* MERGEFORMAT </w:instrText>
+          </w:r>
+          <w:r>
+            <w:fldChar w:fldCharType="separate"/>
+          </w:r>
+          <w:r>
+            <w:t>12/04</w:t>
+          </w:r>
+          <w:r>
+            <w:t>/201</w:t>
+          </w:r>
+          <w:r>
+            <w:t>5</w:t>
+          </w:r>
+          <w:r>
+            <w:fldChar w:fldCharType="end"/>
+          </w:r>
         </w:p>
       </w:tc>
     </w:tr>
@@ -6275,7 +5060,7 @@
     <w:nsid w:val="2DE9112F"/>
     <w:multiLevelType w:val="hybridMultilevel"/>
     <w:tmpl w:val="E1984384"/>
-    <w:lvl w:ilvl="0">
+    <w:lvl w:ilvl="0" w:tplc="32D209FE">
       <w:start w:val="1"/>
       <w:numFmt w:val="bullet"/>
       <w:lvlText w:val=""/>
@@ -6287,7 +5072,7 @@
         <w:rFonts w:ascii="Symbol" w:hAnsi="Symbol" w:hint="default"/>
       </w:rPr>
     </w:lvl>
-    <w:lvl w:ilvl="1" w:tentative="1">
+    <w:lvl w:ilvl="1" w:tplc="C4B29B68" w:tentative="1">
       <w:start w:val="1"/>
       <w:numFmt w:val="bullet"/>
       <w:lvlText w:val="o"/>
@@ -6299,7 +5084,7 @@
         <w:rFonts w:ascii="Courier New" w:hAnsi="Courier New" w:cs="Courier New" w:hint="default"/>
       </w:rPr>
     </w:lvl>
-    <w:lvl w:ilvl="2" w:tentative="1">
+    <w:lvl w:ilvl="2" w:tplc="8478623C" w:tentative="1">
       <w:start w:val="1"/>
       <w:numFmt w:val="bullet"/>
       <w:lvlText w:val=""/>
@@ -6311,7 +5096,7 @@
         <w:rFonts w:ascii="Wingdings" w:hAnsi="Wingdings" w:hint="default"/>
       </w:rPr>
     </w:lvl>
-    <w:lvl w:ilvl="3" w:tentative="1">
+    <w:lvl w:ilvl="3" w:tplc="F808DB52" w:tentative="1">
       <w:start w:val="1"/>
       <w:numFmt w:val="bullet"/>
       <w:lvlText w:val=""/>
@@ -6323,7 +5108,7 @@
         <w:rFonts w:ascii="Symbol" w:hAnsi="Symbol" w:hint="default"/>
       </w:rPr>
     </w:lvl>
-    <w:lvl w:ilvl="4" w:tentative="1">
+    <w:lvl w:ilvl="4" w:tplc="6824B786" w:tentative="1">
       <w:start w:val="1"/>
       <w:numFmt w:val="bullet"/>
       <w:lvlText w:val="o"/>
@@ -6335,7 +5120,7 @@
         <w:rFonts w:ascii="Courier New" w:hAnsi="Courier New" w:cs="Courier New" w:hint="default"/>
       </w:rPr>
     </w:lvl>
-    <w:lvl w:ilvl="5" w:tentative="1">
+    <w:lvl w:ilvl="5" w:tplc="34A85C18" w:tentative="1">
       <w:start w:val="1"/>
       <w:numFmt w:val="bullet"/>
       <w:lvlText w:val=""/>
@@ -6347,7 +5132,7 @@
         <w:rFonts w:ascii="Wingdings" w:hAnsi="Wingdings" w:hint="default"/>
       </w:rPr>
     </w:lvl>
-    <w:lvl w:ilvl="6" w:tentative="1">
+    <w:lvl w:ilvl="6" w:tplc="5CA22302" w:tentative="1">
       <w:start w:val="1"/>
       <w:numFmt w:val="bullet"/>
       <w:lvlText w:val=""/>
@@ -6359,7 +5144,7 @@
         <w:rFonts w:ascii="Symbol" w:hAnsi="Symbol" w:hint="default"/>
       </w:rPr>
     </w:lvl>
-    <w:lvl w:ilvl="7" w:tentative="1">
+    <w:lvl w:ilvl="7" w:tplc="65DE8BB6" w:tentative="1">
       <w:start w:val="1"/>
       <w:numFmt w:val="bullet"/>
       <w:lvlText w:val="o"/>
@@ -6371,7 +5156,7 @@
         <w:rFonts w:ascii="Courier New" w:hAnsi="Courier New" w:cs="Courier New" w:hint="default"/>
       </w:rPr>
     </w:lvl>
-    <w:lvl w:ilvl="8" w:tentative="1">
+    <w:lvl w:ilvl="8" w:tplc="52F26986" w:tentative="1">
       <w:start w:val="1"/>
       <w:numFmt w:val="bullet"/>
       <w:lvlText w:val=""/>
@@ -8167,6 +6952,50 @@
     <w:lsdException w:name="Subtitle" w:uiPriority="11" w:qFormat="1"/>
     <w:lsdException w:name="Strong" w:uiPriority="22" w:qFormat="1"/>
     <w:lsdException w:name="Emphasis" w:uiPriority="20" w:qFormat="1"/>
+    <w:lsdException w:name="Normal Table" w:semiHidden="1" w:unhideWhenUsed="1"/>
+    <w:lsdException w:name="Table Simple 1" w:semiHidden="1" w:unhideWhenUsed="1"/>
+    <w:lsdException w:name="Table Simple 2" w:semiHidden="1" w:unhideWhenUsed="1"/>
+    <w:lsdException w:name="Table Simple 3" w:semiHidden="1" w:unhideWhenUsed="1"/>
+    <w:lsdException w:name="Table Classic 1" w:semiHidden="1" w:unhideWhenUsed="1"/>
+    <w:lsdException w:name="Table Classic 2" w:semiHidden="1" w:unhideWhenUsed="1"/>
+    <w:lsdException w:name="Table Classic 3" w:semiHidden="1" w:unhideWhenUsed="1"/>
+    <w:lsdException w:name="Table Classic 4" w:semiHidden="1" w:unhideWhenUsed="1"/>
+    <w:lsdException w:name="Table Colorful 1" w:semiHidden="1" w:unhideWhenUsed="1"/>
+    <w:lsdException w:name="Table Colorful 2" w:semiHidden="1" w:unhideWhenUsed="1"/>
+    <w:lsdException w:name="Table Colorful 3" w:semiHidden="1" w:unhideWhenUsed="1"/>
+    <w:lsdException w:name="Table Columns 1" w:semiHidden="1" w:unhideWhenUsed="1"/>
+    <w:lsdException w:name="Table Columns 2" w:semiHidden="1" w:unhideWhenUsed="1"/>
+    <w:lsdException w:name="Table Columns 3" w:semiHidden="1" w:unhideWhenUsed="1"/>
+    <w:lsdException w:name="Table Columns 4" w:semiHidden="1" w:unhideWhenUsed="1"/>
+    <w:lsdException w:name="Table Columns 5" w:semiHidden="1" w:unhideWhenUsed="1"/>
+    <w:lsdException w:name="Table Grid 1" w:semiHidden="1" w:unhideWhenUsed="1"/>
+    <w:lsdException w:name="Table Grid 2" w:semiHidden="1" w:unhideWhenUsed="1"/>
+    <w:lsdException w:name="Table Grid 3" w:semiHidden="1" w:unhideWhenUsed="1"/>
+    <w:lsdException w:name="Table Grid 4" w:semiHidden="1" w:unhideWhenUsed="1"/>
+    <w:lsdException w:name="Table Grid 5" w:semiHidden="1" w:unhideWhenUsed="1"/>
+    <w:lsdException w:name="Table Grid 6" w:semiHidden="1" w:unhideWhenUsed="1"/>
+    <w:lsdException w:name="Table Grid 7" w:semiHidden="1" w:unhideWhenUsed="1"/>
+    <w:lsdException w:name="Table Grid 8" w:semiHidden="1" w:unhideWhenUsed="1"/>
+    <w:lsdException w:name="Table List 1" w:semiHidden="1" w:unhideWhenUsed="1"/>
+    <w:lsdException w:name="Table List 2" w:semiHidden="1" w:unhideWhenUsed="1"/>
+    <w:lsdException w:name="Table List 3" w:semiHidden="1" w:unhideWhenUsed="1"/>
+    <w:lsdException w:name="Table List 4" w:semiHidden="1" w:unhideWhenUsed="1"/>
+    <w:lsdException w:name="Table List 5" w:semiHidden="1" w:unhideWhenUsed="1"/>
+    <w:lsdException w:name="Table List 6" w:semiHidden="1" w:unhideWhenUsed="1"/>
+    <w:lsdException w:name="Table List 7" w:semiHidden="1" w:unhideWhenUsed="1"/>
+    <w:lsdException w:name="Table List 8" w:semiHidden="1" w:unhideWhenUsed="1"/>
+    <w:lsdException w:name="Table 3D effects 1" w:semiHidden="1" w:unhideWhenUsed="1"/>
+    <w:lsdException w:name="Table 3D effects 2" w:semiHidden="1" w:unhideWhenUsed="1"/>
+    <w:lsdException w:name="Table 3D effects 3" w:semiHidden="1" w:unhideWhenUsed="1"/>
+    <w:lsdException w:name="Table Contemporary" w:semiHidden="1" w:unhideWhenUsed="1"/>
+    <w:lsdException w:name="Table Elegant" w:semiHidden="1" w:unhideWhenUsed="1"/>
+    <w:lsdException w:name="Table Professional" w:semiHidden="1" w:unhideWhenUsed="1"/>
+    <w:lsdException w:name="Table Subtle 1" w:semiHidden="1" w:unhideWhenUsed="1"/>
+    <w:lsdException w:name="Table Subtle 2" w:semiHidden="1" w:unhideWhenUsed="1"/>
+    <w:lsdException w:name="Table Web 1" w:semiHidden="1" w:unhideWhenUsed="1"/>
+    <w:lsdException w:name="Table Web 2" w:semiHidden="1" w:unhideWhenUsed="1"/>
+    <w:lsdException w:name="Table Web 3" w:semiHidden="1" w:unhideWhenUsed="1"/>
+    <w:lsdException w:name="Table Theme" w:semiHidden="1" w:unhideWhenUsed="1"/>
     <w:lsdException w:name="Placeholder Text" w:semiHidden="1" w:uiPriority="99"/>
     <w:lsdException w:name="No Spacing" w:uiPriority="1" w:qFormat="1"/>
     <w:lsdException w:name="Light Shading" w:uiPriority="60"/>
@@ -8629,11 +7458,14 @@
   </w:style>
   <w:style w:type="character" w:default="1" w:styleId="Policepardfaut">
     <w:name w:val="Default Paragraph Font"/>
-    <w:semiHidden/>
+    <w:uiPriority w:val="1"/>
+    <w:unhideWhenUsed/>
   </w:style>
   <w:style w:type="table" w:default="1" w:styleId="TableauNormal">
     <w:name w:val="Normal Table"/>
+    <w:uiPriority w:val="99"/>
     <w:semiHidden/>
+    <w:unhideWhenUsed/>
     <w:tblPr>
       <w:tblInd w:w="0" w:type="dxa"/>
       <w:tblCellMar>
@@ -8646,7 +7478,9 @@
   </w:style>
   <w:style w:type="numbering" w:default="1" w:styleId="Aucuneliste">
     <w:name w:val="No List"/>
+    <w:uiPriority w:val="99"/>
     <w:semiHidden/>
+    <w:unhideWhenUsed/>
   </w:style>
   <w:style w:type="paragraph" w:styleId="En-tte">
     <w:name w:val="header"/>
@@ -9910,7 +8744,7 @@
 </file>
 
 <file path=customXml/itemProps1.xml><?xml version="1.0" encoding="utf-8"?>
-<ds:datastoreItem xmlns:ds="http://schemas.openxmlformats.org/officeDocument/2006/customXml" ds:itemID="{874013FB-73B3-4145-92A9-731CA56FC3C0}">
+<ds:datastoreItem xmlns:ds="http://schemas.openxmlformats.org/officeDocument/2006/customXml" ds:itemID="{7E696DA0-49CF-4752-82D5-A00554B63B70}">
   <ds:schemaRefs>
     <ds:schemaRef ds:uri="http://schemas.openxmlformats.org/officeDocument/2006/bibliography"/>
   </ds:schemaRefs>

</xml_diff>

<commit_message>
Modified Spécifications History Treasures
Add carte picture
Delete carte and docuti
</commit_message>
<xml_diff>
--- a/Avant-Projet/Spécifications History Treasures.docx
+++ b/Avant-Projet/Spécifications History Treasures.docx
@@ -14,7 +14,7 @@
       <w:r>
         <w:rPr>
           <w:noProof/>
-          <w:lang w:val="fr-FR" w:eastAsia="ja-JP" w:bidi="ar-SA"/>
+          <w:lang w:val="fr-FR" w:eastAsia="fr-FR" w:bidi="ar-SA"/>
         </w:rPr>
         <w:drawing>
           <wp:anchor distT="0" distB="0" distL="114300" distR="114300" simplePos="0" relativeHeight="251658240" behindDoc="1" locked="0" layoutInCell="1" allowOverlap="1">
@@ -105,7 +105,6 @@
       <w:r>
         <w:rPr>
           <w:noProof/>
-          <w:lang w:eastAsia="ja-JP"/>
         </w:rPr>
         <w:drawing>
           <wp:anchor distT="0" distB="0" distL="114300" distR="114300" simplePos="0" relativeHeight="251657216" behindDoc="1" locked="0" layoutInCell="1" allowOverlap="1">
@@ -199,18 +198,34 @@
           <w:rFonts w:ascii="Pristina" w:hAnsi="Pristina"/>
         </w:rPr>
       </w:pPr>
+      <w:proofErr w:type="spellStart"/>
       <w:r>
         <w:rPr>
           <w:rFonts w:ascii="Pristina" w:hAnsi="Pristina"/>
         </w:rPr>
-        <w:t>History Treasure</w:t>
-      </w:r>
+        <w:t>History</w:t>
+      </w:r>
+      <w:proofErr w:type="spellEnd"/>
       <w:r>
         <w:rPr>
           <w:rFonts w:ascii="Pristina" w:hAnsi="Pristina"/>
         </w:rPr>
+        <w:t xml:space="preserve"> </w:t>
+      </w:r>
+      <w:proofErr w:type="spellStart"/>
+      <w:r>
+        <w:rPr>
+          <w:rFonts w:ascii="Pristina" w:hAnsi="Pristina"/>
+        </w:rPr>
+        <w:t>Treasure</w:t>
+      </w:r>
+      <w:r>
+        <w:rPr>
+          <w:rFonts w:ascii="Pristina" w:hAnsi="Pristina"/>
+        </w:rPr>
         <w:t>s</w:t>
       </w:r>
+      <w:proofErr w:type="spellEnd"/>
     </w:p>
     <w:p>
       <w:pPr>
@@ -265,7 +280,39 @@
           <w:rStyle w:val="StyleTitreLatin36ptCar"/>
           <w:sz w:val="32"/>
         </w:rPr>
-        <w:t>« Faites un saut dans le temps avec History Treasures ! »</w:t>
+        <w:t xml:space="preserve">« Faites un saut dans le temps avec </w:t>
+      </w:r>
+      <w:proofErr w:type="spellStart"/>
+      <w:r>
+        <w:rPr>
+          <w:rStyle w:val="StyleTitreLatin36ptCar"/>
+          <w:sz w:val="32"/>
+        </w:rPr>
+        <w:t>History</w:t>
+      </w:r>
+      <w:proofErr w:type="spellEnd"/>
+      <w:r>
+        <w:rPr>
+          <w:rStyle w:val="StyleTitreLatin36ptCar"/>
+          <w:sz w:val="32"/>
+        </w:rPr>
+        <w:t xml:space="preserve"> </w:t>
+      </w:r>
+      <w:proofErr w:type="spellStart"/>
+      <w:r>
+        <w:rPr>
+          <w:rStyle w:val="StyleTitreLatin36ptCar"/>
+          <w:sz w:val="32"/>
+        </w:rPr>
+        <w:t>Treasures</w:t>
+      </w:r>
+      <w:proofErr w:type="spellEnd"/>
+      <w:r>
+        <w:rPr>
+          <w:rStyle w:val="StyleTitreLatin36ptCar"/>
+          <w:sz w:val="32"/>
+        </w:rPr>
+        <w:t> ! »</w:t>
       </w:r>
     </w:p>
     <w:p>
@@ -446,24 +493,14 @@
       <w:r>
         <w:t xml:space="preserve">Version </w:t>
       </w:r>
-      <w:r>
-        <w:fldChar w:fldCharType="begin"/>
-      </w:r>
-      <w:r>
-        <w:instrText xml:space="preserve"> DOCPROPERTY  Version  \* MERGEFORMAT </w:instrText>
-      </w:r>
-      <w:r>
-        <w:fldChar w:fldCharType="separate"/>
-      </w:r>
-      <w:r>
-        <w:t>1.</w:t>
-      </w:r>
-      <w:r>
-        <w:t>0</w:t>
-      </w:r>
-      <w:r>
-        <w:fldChar w:fldCharType="end"/>
-      </w:r>
+      <w:fldSimple w:instr=" DOCPROPERTY  Version  \* MERGEFORMAT ">
+        <w:r>
+          <w:t>1.</w:t>
+        </w:r>
+        <w:r>
+          <w:t>0</w:t>
+        </w:r>
+      </w:fldSimple>
     </w:p>
     <w:p>
       <w:pPr>
@@ -2159,206 +2196,189 @@
         <w:rPr>
           <w:lang w:val="fr-FR"/>
         </w:rPr>
-      </w:pPr>
-      <w:r>
-        <w:rPr>
-          <w:lang w:val="fr-FR"/>
-        </w:rPr>
-        <w:fldChar w:fldCharType="end"/>
-      </w:r>
-    </w:p>
-    <w:p>
-      <w:pPr>
-        <w:rPr>
-          <w:lang w:val="fr-FR"/>
-        </w:rPr>
         <w:sectPr>
           <w:pgSz w:w="11906" w:h="16838"/>
           <w:pgMar w:top="1134" w:right="1418" w:bottom="1134" w:left="1418" w:header="567" w:footer="567" w:gutter="0"/>
           <w:cols w:space="720"/>
         </w:sectPr>
       </w:pPr>
+      <w:r>
+        <w:rPr>
+          <w:lang w:val="fr-FR"/>
+        </w:rPr>
+        <w:fldChar w:fldCharType="end"/>
+      </w:r>
+    </w:p>
+    <w:p>
+      <w:pPr>
+        <w:pStyle w:val="Corpsdetexte"/>
+        <w:rPr>
+          <w:lang w:val="fr-FR"/>
+        </w:rPr>
+      </w:pPr>
+    </w:p>
+    <w:p>
+      <w:pPr>
+        <w:pStyle w:val="Titre1"/>
+        <w:rPr>
+          <w:lang w:val="fr-FR"/>
+        </w:rPr>
+      </w:pPr>
+      <w:bookmarkStart w:id="0" w:name="_Toc415584129"/>
+      <w:r>
+        <w:rPr>
+          <w:lang w:val="fr-FR"/>
+        </w:rPr>
+        <w:t>Introduction</w:t>
+      </w:r>
+      <w:bookmarkEnd w:id="0"/>
+      <w:r>
+        <w:rPr>
+          <w:lang w:val="fr-FR"/>
+        </w:rPr>
+        <w:t xml:space="preserve"> </w:t>
+      </w:r>
+    </w:p>
+    <w:p>
+      <w:pPr>
+        <w:pStyle w:val="Titre2"/>
+        <w:rPr>
+          <w:lang w:val="fr-FR"/>
+        </w:rPr>
+      </w:pPr>
+      <w:bookmarkStart w:id="1" w:name="_Toc415584130"/>
+      <w:r>
+        <w:rPr>
+          <w:lang w:val="fr-FR"/>
+        </w:rPr>
+        <w:t>Mission</w:t>
+      </w:r>
+      <w:bookmarkEnd w:id="1"/>
     </w:p>
     <w:p>
       <w:pPr>
         <w:pStyle w:val="Commentaires"/>
       </w:pPr>
-      <w:r>
-        <w:lastRenderedPageBreak/>
-        <w:t xml:space="preserve">Les spécifications </w:t>
-      </w:r>
-      <w:r>
-        <w:t>sont</w:t>
-      </w:r>
-      <w:r>
-        <w:t xml:space="preserve"> à la base de l’accord entre le client et </w:t>
-      </w:r>
-      <w:r>
-        <w:t>l’équipe réalisatrice sur ce que le système devra faire et ce qu’il ne devra pas faire.</w:t>
-      </w:r>
+    </w:p>
+    <w:p>
+      <w:pPr>
+        <w:rPr>
+          <w:lang w:val="fr-FR"/>
+        </w:rPr>
+      </w:pPr>
+      <w:r>
+        <w:rPr>
+          <w:lang w:val="fr-FR"/>
+        </w:rPr>
+        <w:t>Proposer et développer un jeu en 2D isométrique à caractère pédagogique sur le thème de l’histoire.</w:t>
+      </w:r>
+    </w:p>
+    <w:p>
+      <w:pPr>
+        <w:pStyle w:val="Corpsdetexte"/>
+        <w:rPr>
+          <w:lang w:val="fr-FR"/>
+        </w:rPr>
+      </w:pPr>
+    </w:p>
+    <w:p>
+      <w:pPr>
+        <w:pStyle w:val="Titre2"/>
+        <w:rPr>
+          <w:lang w:val="fr-FR"/>
+        </w:rPr>
+      </w:pPr>
+      <w:bookmarkStart w:id="2" w:name="_Toc415584131"/>
+      <w:r>
+        <w:rPr>
+          <w:lang w:val="fr-FR"/>
+        </w:rPr>
+        <w:t>Objectifs</w:t>
+      </w:r>
+      <w:bookmarkEnd w:id="2"/>
     </w:p>
     <w:p>
       <w:pPr>
         <w:pStyle w:val="Commentaires"/>
       </w:pPr>
-      <w:r>
-        <w:t>C</w:t>
-      </w:r>
-      <w:r>
-        <w:t>e document est adapté à une description des fonctionnalités s</w:t>
-      </w:r>
-      <w:r>
-        <w:t>ous for</w:t>
-      </w:r>
-      <w:r>
-        <w:t>m</w:t>
-      </w:r>
-      <w:r>
-        <w:t>e d</w:t>
-      </w:r>
-      <w:r>
-        <w:t>e</w:t>
-      </w:r>
-      <w:r>
-        <w:t xml:space="preserve"> c</w:t>
-      </w:r>
-      <w:r>
-        <w:t>as d’utilisation.</w:t>
-      </w:r>
-    </w:p>
-    <w:p>
-      <w:pPr>
-        <w:pStyle w:val="Commentaires"/>
-      </w:pPr>
-      <w:r>
-        <w:t>Critères d’évaluations lors de l’avant-projet</w:t>
-      </w:r>
-      <w:r>
-        <w:t xml:space="preserve"> ou avant chaque début d’itération (*)</w:t>
-      </w:r>
-      <w:r>
-        <w:t> :</w:t>
-      </w:r>
-    </w:p>
-    <w:p>
-      <w:pPr>
-        <w:pStyle w:val="Commentaires"/>
-      </w:pPr>
-      <w:r>
-        <w:t>Spécifications fonctionnelles :</w:t>
-      </w:r>
-    </w:p>
-    <w:p>
-      <w:pPr>
-        <w:pStyle w:val="Commentaires"/>
-        <w:numPr>
-          <w:ilvl w:val="0"/>
-          <w:numId w:val="40"/>
-        </w:numPr>
-      </w:pPr>
-      <w:r>
-        <w:t>Les acteurs (visiteur, administrateur, …) sont identifiés</w:t>
-      </w:r>
-    </w:p>
-    <w:p>
-      <w:pPr>
-        <w:pStyle w:val="Commentaires"/>
-        <w:numPr>
-          <w:ilvl w:val="0"/>
-          <w:numId w:val="40"/>
-        </w:numPr>
-      </w:pPr>
-      <w:r>
-        <w:t>Les cas d’utilisations sont listés</w:t>
-      </w:r>
-    </w:p>
-    <w:p>
-      <w:pPr>
-        <w:pStyle w:val="Commentaires"/>
-        <w:numPr>
-          <w:ilvl w:val="0"/>
-          <w:numId w:val="40"/>
-        </w:numPr>
-      </w:pPr>
-      <w:r>
-        <w:t>Les cas d’utilisations ont été détaillés  + maquette (**</w:t>
-      </w:r>
-      <w:r>
-        <w:t>)</w:t>
-      </w:r>
-    </w:p>
-    <w:p>
-      <w:pPr>
-        <w:pStyle w:val="Commentaires"/>
-        <w:numPr>
-          <w:ilvl w:val="0"/>
-          <w:numId w:val="40"/>
-        </w:numPr>
-      </w:pPr>
-      <w:r>
-        <w:t>La carte de navigation du logiciel est présente (*</w:t>
-      </w:r>
-      <w:r>
-        <w:t>)</w:t>
-      </w:r>
-    </w:p>
-    <w:p>
-      <w:pPr>
-        <w:pStyle w:val="Commentaires"/>
-      </w:pPr>
-      <w:r>
-        <w:t>Spécifications non-fonctionnelles</w:t>
-      </w:r>
-    </w:p>
-    <w:p>
-      <w:pPr>
-        <w:pStyle w:val="Commentaires"/>
-        <w:numPr>
-          <w:ilvl w:val="0"/>
-          <w:numId w:val="40"/>
-        </w:numPr>
-      </w:pPr>
-      <w:r>
-        <w:t>Les contraintes de conception et d’implémentation ont été listées</w:t>
-      </w:r>
-    </w:p>
-    <w:p>
-      <w:pPr>
-        <w:pStyle w:val="Commentaires"/>
-      </w:pPr>
-      <w:r>
-        <w:t xml:space="preserve"> </w:t>
-      </w:r>
-      <w:r>
-        <w:t>(*) D</w:t>
-      </w:r>
-      <w:r>
-        <w:t>ans le cas d’un processus itératif, les spécifications détaillées</w:t>
-      </w:r>
-      <w:r>
-        <w:t xml:space="preserve"> (paragraphe 3) peuvent concerner l’itération courante ou plusieurs itérations</w:t>
-      </w:r>
-    </w:p>
-    <w:p>
-      <w:pPr>
-        <w:rPr>
-          <w:lang w:val="fr-FR"/>
-        </w:rPr>
-      </w:pPr>
-      <w:r>
-        <w:rPr>
-          <w:lang w:val="fr-FR"/>
-        </w:rPr>
-        <w:t xml:space="preserve"> </w:t>
-      </w:r>
-      <w:r>
-        <w:rPr>
-          <w:iCs/>
-          <w:color w:val="0000FF"/>
-          <w:sz w:val="20"/>
-          <w:lang w:val="fr-FR"/>
-        </w:rPr>
-        <w:t>(**) Dans le cas d’un processus itératif, les spécifications détaillées sont validés par le client à chaque début d’itération</w:t>
+    </w:p>
+    <w:p>
+      <w:pPr>
+        <w:rPr>
+          <w:lang w:val="fr-FR"/>
+        </w:rPr>
+      </w:pPr>
+      <w:r>
+        <w:rPr>
+          <w:lang w:val="fr-FR"/>
+        </w:rPr>
+        <w:t xml:space="preserve">1 – Mettre au point une interface claire et attrayante. </w:t>
+      </w:r>
+    </w:p>
+    <w:p>
+      <w:pPr>
+        <w:rPr>
+          <w:lang w:val="fr-FR"/>
+        </w:rPr>
+      </w:pPr>
+      <w:r>
+        <w:rPr>
+          <w:lang w:val="fr-FR"/>
+        </w:rPr>
+        <w:t>2 – Définir trois thèmes contenant quatre sous-parties.</w:t>
+      </w:r>
+    </w:p>
+    <w:p>
+      <w:pPr>
+        <w:rPr>
+          <w:lang w:val="fr-FR"/>
+        </w:rPr>
+      </w:pPr>
+      <w:r>
+        <w:rPr>
+          <w:lang w:val="fr-FR"/>
+        </w:rPr>
+        <w:t>3 -  Recherche historique afin de l’intégrer au sein du jeu.</w:t>
+      </w:r>
+    </w:p>
+    <w:p>
+      <w:pPr>
+        <w:rPr>
+          <w:lang w:val="fr-FR"/>
+        </w:rPr>
+      </w:pPr>
+      <w:r>
+        <w:rPr>
+          <w:lang w:val="fr-FR"/>
+        </w:rPr>
+        <w:t xml:space="preserve">4 –  Mettre en place le </w:t>
+      </w:r>
+      <w:proofErr w:type="spellStart"/>
+      <w:r>
+        <w:rPr>
+          <w:lang w:val="fr-FR"/>
+        </w:rPr>
+        <w:t>gameplay</w:t>
+      </w:r>
+      <w:proofErr w:type="spellEnd"/>
+      <w:r>
+        <w:rPr>
+          <w:lang w:val="fr-FR"/>
+        </w:rPr>
+        <w:t>.</w:t>
+      </w:r>
+    </w:p>
+    <w:p>
+      <w:pPr>
+        <w:rPr>
+          <w:lang w:val="fr-FR"/>
+        </w:rPr>
+      </w:pPr>
+      <w:r>
+        <w:rPr>
+          <w:lang w:val="fr-FR"/>
+        </w:rPr>
+        <w:t>5 – Mettre le jeu à disposition de la communauté en tant que jeu indépendant.</w:t>
       </w:r>
     </w:p>
     <w:p>
@@ -2371,315 +2391,150 @@
     </w:p>
     <w:p>
       <w:pPr>
+        <w:pStyle w:val="Titre2"/>
+        <w:rPr>
+          <w:lang w:val="fr-FR"/>
+        </w:rPr>
+      </w:pPr>
+      <w:bookmarkStart w:id="3" w:name="_Toc415584132"/>
+      <w:r>
+        <w:rPr>
+          <w:lang w:val="fr-FR"/>
+        </w:rPr>
+        <w:t>Glossaire</w:t>
+      </w:r>
+      <w:bookmarkEnd w:id="3"/>
+    </w:p>
+    <w:p>
+      <w:pPr>
+        <w:pStyle w:val="Titre3"/>
+      </w:pPr>
+      <w:bookmarkStart w:id="4" w:name="_GoBack"/>
+      <w:bookmarkEnd w:id="4"/>
+      <w:r>
+        <w:t>Termes du domaine</w:t>
+      </w:r>
+    </w:p>
+    <w:p>
+      <w:pPr>
+        <w:rPr>
+          <w:lang w:val="fr-FR" w:eastAsia="x-none" w:bidi="ar-SA"/>
+        </w:rPr>
+      </w:pPr>
+    </w:p>
+    <w:p>
+      <w:pPr>
+        <w:rPr>
+          <w:lang w:val="fr-FR"/>
+        </w:rPr>
+      </w:pPr>
+      <w:r>
+        <w:rPr>
+          <w:lang w:val="fr-FR"/>
+        </w:rPr>
+        <w:t xml:space="preserve">Nous n’avons aucuns termes concernant le domaine. </w:t>
+      </w:r>
+    </w:p>
+    <w:p>
+      <w:pPr>
+        <w:rPr>
+          <w:lang w:val="fr-FR"/>
+        </w:rPr>
+      </w:pPr>
+    </w:p>
+    <w:p>
+      <w:pPr>
+        <w:pStyle w:val="Titre3"/>
+      </w:pPr>
+      <w:r>
+        <w:t>Termes techniques</w:t>
+      </w:r>
+    </w:p>
+    <w:p>
+      <w:pPr>
+        <w:rPr>
+          <w:lang w:val="fr-FR" w:eastAsia="x-none" w:bidi="ar-SA"/>
+        </w:rPr>
+      </w:pPr>
+    </w:p>
+    <w:p>
+      <w:pPr>
+        <w:rPr>
+          <w:lang w:val="fr-FR" w:eastAsia="x-none" w:bidi="ar-SA"/>
+        </w:rPr>
+      </w:pPr>
+      <w:proofErr w:type="spellStart"/>
+      <w:r>
+        <w:rPr>
+          <w:lang w:val="fr-FR" w:eastAsia="x-none" w:bidi="ar-SA"/>
+        </w:rPr>
+        <w:t>Gameplay</w:t>
+      </w:r>
+      <w:proofErr w:type="spellEnd"/>
+      <w:r>
+        <w:rPr>
+          <w:lang w:val="fr-FR" w:eastAsia="x-none" w:bidi="ar-SA"/>
+        </w:rPr>
+        <w:t> : Ensemble des mécanismes de jeu.</w:t>
+      </w:r>
+    </w:p>
+    <w:p>
+      <w:pPr>
+        <w:rPr>
+          <w:lang w:val="fr-FR" w:eastAsia="x-none" w:bidi="ar-SA"/>
+        </w:rPr>
+      </w:pPr>
+      <w:proofErr w:type="spellStart"/>
+      <w:r>
+        <w:rPr>
+          <w:lang w:val="fr-FR" w:eastAsia="x-none" w:bidi="ar-SA"/>
+        </w:rPr>
+        <w:t>Gamedesign</w:t>
+      </w:r>
+      <w:proofErr w:type="spellEnd"/>
+      <w:r>
+        <w:rPr>
+          <w:lang w:val="fr-FR" w:eastAsia="x-none" w:bidi="ar-SA"/>
+        </w:rPr>
+        <w:t> : Ensemble des graphismes de jeu.</w:t>
+      </w:r>
+    </w:p>
+    <w:p>
+      <w:pPr>
+        <w:rPr>
+          <w:lang w:val="fr-FR" w:eastAsia="x-none" w:bidi="ar-SA"/>
+        </w:rPr>
+      </w:pPr>
+      <w:proofErr w:type="spellStart"/>
+      <w:r>
+        <w:rPr>
+          <w:lang w:val="fr-FR" w:eastAsia="x-none" w:bidi="ar-SA"/>
+        </w:rPr>
+        <w:t>Map</w:t>
+      </w:r>
+      <w:proofErr w:type="spellEnd"/>
+      <w:r>
+        <w:rPr>
+          <w:lang w:val="fr-FR" w:eastAsia="x-none" w:bidi="ar-SA"/>
+        </w:rPr>
+        <w:t> : Carte du jeu</w:t>
+      </w:r>
+    </w:p>
+    <w:p>
+      <w:pPr>
         <w:pStyle w:val="Titre1"/>
-        <w:rPr>
-          <w:lang w:val="fr-FR"/>
-        </w:rPr>
-      </w:pPr>
-      <w:bookmarkStart w:id="0" w:name="_Toc415584129"/>
-      <w:r>
-        <w:rPr>
-          <w:lang w:val="fr-FR"/>
-        </w:rPr>
-        <w:t>Introduction</w:t>
-      </w:r>
-      <w:bookmarkEnd w:id="0"/>
-      <w:r>
-        <w:rPr>
-          <w:lang w:val="fr-FR"/>
-        </w:rPr>
-        <w:t xml:space="preserve"> </w:t>
-      </w:r>
-    </w:p>
-    <w:p>
-      <w:pPr>
-        <w:pStyle w:val="Titre2"/>
-        <w:rPr>
-          <w:lang w:val="fr-FR"/>
-        </w:rPr>
-      </w:pPr>
-      <w:bookmarkStart w:id="1" w:name="_Toc415584130"/>
-      <w:r>
-        <w:rPr>
-          <w:lang w:val="fr-FR"/>
-        </w:rPr>
-        <w:t>Mission</w:t>
-      </w:r>
-      <w:bookmarkEnd w:id="1"/>
-    </w:p>
-    <w:p>
-      <w:pPr>
-        <w:pStyle w:val="Commentaires"/>
-      </w:pPr>
-    </w:p>
-    <w:p>
-      <w:pPr>
-        <w:rPr>
-          <w:lang w:val="fr-FR"/>
-        </w:rPr>
-      </w:pPr>
-      <w:r>
-        <w:rPr>
-          <w:lang w:val="fr-FR"/>
-        </w:rPr>
-        <w:t>Proposer et développer un jeu en 2D isométrique à caractère pédagogique sur le thème de l’histoire.</w:t>
-      </w:r>
-    </w:p>
-    <w:p>
-      <w:pPr>
-        <w:pStyle w:val="Corpsdetexte"/>
-        <w:rPr>
-          <w:lang w:val="fr-FR"/>
-        </w:rPr>
-      </w:pPr>
-    </w:p>
-    <w:p>
-      <w:pPr>
-        <w:pStyle w:val="Titre2"/>
-        <w:rPr>
-          <w:lang w:val="fr-FR"/>
-        </w:rPr>
-      </w:pPr>
-      <w:bookmarkStart w:id="2" w:name="_Toc415584131"/>
-      <w:r>
-        <w:rPr>
-          <w:lang w:val="fr-FR"/>
-        </w:rPr>
-        <w:t>Objectifs</w:t>
-      </w:r>
-      <w:bookmarkEnd w:id="2"/>
-    </w:p>
-    <w:p>
-      <w:pPr>
-        <w:pStyle w:val="Commentaires"/>
-      </w:pPr>
-    </w:p>
-    <w:p>
-      <w:pPr>
-        <w:rPr>
-          <w:lang w:val="fr-FR"/>
-        </w:rPr>
-      </w:pPr>
-      <w:r>
-        <w:rPr>
-          <w:lang w:val="fr-FR"/>
-        </w:rPr>
-        <w:t xml:space="preserve">1 – Mettre au point une interface claire et attrayante. </w:t>
-      </w:r>
-    </w:p>
-    <w:p>
-      <w:pPr>
-        <w:rPr>
-          <w:lang w:val="fr-FR"/>
-        </w:rPr>
-      </w:pPr>
-      <w:r>
-        <w:rPr>
-          <w:lang w:val="fr-FR"/>
-        </w:rPr>
-        <w:t>2 – Définir trois thèmes contenant quatre sous-parties.</w:t>
-      </w:r>
-    </w:p>
-    <w:p>
-      <w:pPr>
-        <w:rPr>
-          <w:lang w:val="fr-FR"/>
-        </w:rPr>
-      </w:pPr>
-      <w:r>
-        <w:rPr>
-          <w:lang w:val="fr-FR"/>
-        </w:rPr>
-        <w:t>3 -  Recherche historique afin de l’intégrer au sein du jeu.</w:t>
-      </w:r>
-    </w:p>
-    <w:p>
-      <w:pPr>
-        <w:rPr>
-          <w:lang w:val="fr-FR"/>
-        </w:rPr>
-      </w:pPr>
-      <w:r>
-        <w:rPr>
-          <w:lang w:val="fr-FR"/>
-        </w:rPr>
-        <w:t>4 –  Mettre en place le gameplay.</w:t>
-      </w:r>
-    </w:p>
-    <w:p>
-      <w:pPr>
-        <w:rPr>
-          <w:lang w:val="fr-FR"/>
-        </w:rPr>
-      </w:pPr>
-      <w:r>
-        <w:rPr>
-          <w:lang w:val="fr-FR"/>
-        </w:rPr>
-        <w:t>5 – Mettre le jeu à disposition de la communauté en tant que jeu indépendant.</w:t>
-      </w:r>
-    </w:p>
-    <w:p>
-      <w:pPr>
-        <w:pStyle w:val="Corpsdetexte"/>
-        <w:rPr>
-          <w:lang w:val="fr-FR"/>
-        </w:rPr>
-      </w:pPr>
-    </w:p>
-    <w:p>
-      <w:pPr>
-        <w:pStyle w:val="Corpsdetexte"/>
-        <w:rPr>
-          <w:lang w:val="fr-FR"/>
-        </w:rPr>
-      </w:pPr>
-    </w:p>
-    <w:p>
-      <w:pPr>
-        <w:pStyle w:val="Corpsdetexte"/>
-        <w:rPr>
-          <w:lang w:val="fr-FR"/>
-        </w:rPr>
-      </w:pPr>
-    </w:p>
-    <w:p>
-      <w:pPr>
-        <w:pStyle w:val="Corpsdetexte"/>
-        <w:rPr>
-          <w:lang w:val="fr-FR"/>
-        </w:rPr>
-      </w:pPr>
-    </w:p>
-    <w:p>
-      <w:pPr>
-        <w:pStyle w:val="Titre2"/>
-        <w:rPr>
-          <w:lang w:val="fr-FR"/>
-        </w:rPr>
-      </w:pPr>
-      <w:bookmarkStart w:id="3" w:name="_Toc415584132"/>
-      <w:r>
-        <w:rPr>
-          <w:lang w:val="fr-FR"/>
-        </w:rPr>
-        <w:lastRenderedPageBreak/>
-        <w:t>Glossaire</w:t>
-      </w:r>
-      <w:bookmarkEnd w:id="3"/>
-    </w:p>
-    <w:p>
-      <w:pPr>
-        <w:pStyle w:val="Commentaires"/>
-      </w:pPr>
-      <w:r>
-        <w:t>Définir les termes propres au domaine de l'application, les sigles et les abréviations, les termes techniques nécessaires à une bonne compréhension et interprétation du document</w:t>
-      </w:r>
-    </w:p>
-    <w:p>
-      <w:pPr>
-        <w:pStyle w:val="Titre3"/>
-      </w:pPr>
-      <w:r>
-        <w:t>Termes du domaine</w:t>
-      </w:r>
-    </w:p>
-    <w:p>
-      <w:pPr>
-        <w:rPr>
-          <w:lang w:val="fr-FR" w:eastAsia="x-none" w:bidi="ar-SA"/>
-        </w:rPr>
-      </w:pPr>
-    </w:p>
-    <w:p>
-      <w:pPr>
-        <w:rPr>
-          <w:lang w:val="fr-FR"/>
-        </w:rPr>
-      </w:pPr>
-      <w:r>
-        <w:rPr>
-          <w:lang w:val="fr-FR"/>
-        </w:rPr>
-        <w:t xml:space="preserve">Nous n’avons aucuns termes concernant le domaine. </w:t>
-      </w:r>
-    </w:p>
-    <w:p>
-      <w:pPr>
-        <w:rPr>
-          <w:lang w:val="fr-FR"/>
-        </w:rPr>
-      </w:pPr>
-    </w:p>
-    <w:p>
-      <w:pPr>
-        <w:pStyle w:val="Titre3"/>
-      </w:pPr>
-      <w:r>
-        <w:t>Termes techniques</w:t>
-      </w:r>
-    </w:p>
-    <w:p>
-      <w:pPr>
-        <w:rPr>
-          <w:lang w:val="fr-FR" w:eastAsia="x-none" w:bidi="ar-SA"/>
-        </w:rPr>
-      </w:pPr>
-    </w:p>
-    <w:p>
-      <w:pPr>
-        <w:rPr>
-          <w:lang w:val="fr-FR" w:eastAsia="x-none" w:bidi="ar-SA"/>
-        </w:rPr>
-      </w:pPr>
-      <w:r>
-        <w:rPr>
-          <w:lang w:val="fr-FR" w:eastAsia="x-none" w:bidi="ar-SA"/>
-        </w:rPr>
-        <w:t>Gameplay : Ensemble des mécanismes de jeu.</w:t>
-      </w:r>
-    </w:p>
-    <w:p>
-      <w:pPr>
-        <w:rPr>
-          <w:lang w:val="fr-FR" w:eastAsia="x-none" w:bidi="ar-SA"/>
-        </w:rPr>
-      </w:pPr>
-      <w:r>
-        <w:rPr>
-          <w:lang w:val="fr-FR" w:eastAsia="x-none" w:bidi="ar-SA"/>
-        </w:rPr>
-        <w:t>Gamedesign : Ensemble des graphismes de jeu.</w:t>
-      </w:r>
-    </w:p>
-    <w:p>
-      <w:pPr>
-        <w:rPr>
-          <w:lang w:val="fr-FR" w:eastAsia="x-none" w:bidi="ar-SA"/>
-        </w:rPr>
-      </w:pPr>
-      <w:r>
-        <w:rPr>
-          <w:lang w:val="fr-FR" w:eastAsia="x-none" w:bidi="ar-SA"/>
-        </w:rPr>
-        <w:t>Map : Carte du jeu</w:t>
-      </w:r>
-    </w:p>
-    <w:p>
-      <w:pPr>
-        <w:pStyle w:val="Titre1"/>
       </w:pPr>
       <w:r>
         <w:br w:type="page"/>
       </w:r>
-      <w:bookmarkStart w:id="4" w:name="_Toc204692624"/>
-      <w:bookmarkStart w:id="5" w:name="_Toc415584133"/>
+      <w:bookmarkStart w:id="5" w:name="_Toc204692624"/>
+      <w:bookmarkStart w:id="6" w:name="_Toc415584133"/>
       <w:r>
         <w:lastRenderedPageBreak/>
         <w:t>Description générale</w:t>
       </w:r>
-      <w:bookmarkEnd w:id="4"/>
       <w:bookmarkEnd w:id="5"/>
+      <w:bookmarkEnd w:id="6"/>
     </w:p>
     <w:p>
       <w:pPr>
@@ -2688,15 +2543,15 @@
           <w:lang w:val="fr-FR"/>
         </w:rPr>
       </w:pPr>
-      <w:bookmarkStart w:id="6" w:name="_Toc415584134"/>
-      <w:bookmarkStart w:id="7" w:name="_Toc204692626"/>
+      <w:bookmarkStart w:id="7" w:name="_Toc415584134"/>
+      <w:bookmarkStart w:id="8" w:name="_Toc204692626"/>
       <w:r>
         <w:rPr>
           <w:lang w:val="fr-FR"/>
         </w:rPr>
         <w:t>Acteurs</w:t>
       </w:r>
-      <w:bookmarkEnd w:id="6"/>
+      <w:bookmarkEnd w:id="7"/>
     </w:p>
     <w:p>
       <w:pPr>
@@ -2808,20 +2663,26 @@
         </w:tc>
       </w:tr>
     </w:tbl>
-    <w:p/>
+    <w:p>
+      <w:pPr>
+        <w:rPr>
+          <w:lang w:val="fr-FR"/>
+        </w:rPr>
+      </w:pPr>
+    </w:p>
     <w:p>
       <w:pPr>
         <w:pStyle w:val="Titre2"/>
       </w:pPr>
-      <w:bookmarkStart w:id="8" w:name="_Toc415584135"/>
-      <w:bookmarkEnd w:id="7"/>
+      <w:bookmarkStart w:id="9" w:name="_Toc415584135"/>
+      <w:bookmarkEnd w:id="8"/>
       <w:r>
         <w:t>C</w:t>
       </w:r>
       <w:r>
         <w:t>as d’utilisations</w:t>
       </w:r>
-      <w:bookmarkEnd w:id="8"/>
+      <w:bookmarkEnd w:id="9"/>
     </w:p>
     <w:p>
       <w:pPr>
@@ -2877,11 +2738,11 @@
       </w:r>
     </w:p>
     <w:p>
-      <w:bookmarkStart w:id="9" w:name="OLE_LINK2"/>
-      <w:bookmarkStart w:id="10" w:name="OLE_LINK3"/>
-    </w:p>
-    <w:bookmarkEnd w:id="9"/>
+      <w:bookmarkStart w:id="10" w:name="OLE_LINK2"/>
+      <w:bookmarkStart w:id="11" w:name="OLE_LINK3"/>
+    </w:p>
     <w:bookmarkEnd w:id="10"/>
+    <w:bookmarkEnd w:id="11"/>
     <w:p>
       <w:pPr>
         <w:pStyle w:val="Titre3"/>
@@ -2930,14 +2791,14 @@
         <w:lastRenderedPageBreak/>
         <w:t xml:space="preserve"> </w:t>
       </w:r>
-      <w:bookmarkStart w:id="11" w:name="_Toc415584136"/>
+      <w:bookmarkStart w:id="12" w:name="_Toc415584136"/>
       <w:r>
         <w:rPr>
           <w:lang w:val="fr-FR"/>
         </w:rPr>
         <w:t>Spécifications fonctionnelles</w:t>
       </w:r>
-      <w:bookmarkEnd w:id="11"/>
+      <w:bookmarkEnd w:id="12"/>
     </w:p>
     <w:p>
       <w:pPr>
@@ -2946,35 +2807,93 @@
           <w:lang w:val="fr-FR"/>
         </w:rPr>
       </w:pPr>
-      <w:bookmarkStart w:id="12" w:name="_Toc194313278"/>
-      <w:bookmarkStart w:id="13" w:name="_Toc415584137"/>
+      <w:bookmarkStart w:id="13" w:name="_Toc194313278"/>
+      <w:bookmarkStart w:id="14" w:name="_Toc415584137"/>
       <w:r>
         <w:rPr>
           <w:lang w:val="fr-FR"/>
         </w:rPr>
         <w:t>Carte de navigation</w:t>
       </w:r>
-      <w:bookmarkEnd w:id="12"/>
       <w:bookmarkEnd w:id="13"/>
-    </w:p>
-    <w:p>
-      <w:pPr>
-        <w:pStyle w:val="Commentaires"/>
-      </w:pPr>
-      <w:r>
-        <w:t>L'objectif de la carte de navigation est d'exprimer les chemins d'interface principaux dans le système. Ces chemins sont les chemins principaux à l'écran et ne reprennent pas la totalité des possibilités. Elle peut être considérée comme une carte routière de l'interface utilisateur.</w:t>
-      </w:r>
-    </w:p>
-    <w:p>
-      <w:pPr>
-        <w:pStyle w:val="Commentaires"/>
-        <w:rPr>
-          <w:lang w:val="fr-FR"/>
-        </w:rPr>
-      </w:pPr>
-      <w:r>
-        <w:t>Un diagramme de navigation peut être représenté grâce à un diagramme d’activité</w:t>
-      </w:r>
+      <w:bookmarkEnd w:id="14"/>
+    </w:p>
+    <w:p>
+      <w:pPr>
+        <w:rPr>
+          <w:lang w:val="fr-FR" w:eastAsia="x-none" w:bidi="ar-SA"/>
+        </w:rPr>
+      </w:pPr>
+      <w:r>
+        <w:rPr>
+          <w:noProof/>
+          <w:lang w:val="fr-FR" w:eastAsia="fr-FR" w:bidi="ar-SA"/>
+        </w:rPr>
+        <w:drawing>
+          <wp:anchor distT="0" distB="0" distL="114300" distR="114300" simplePos="0" relativeHeight="251659264" behindDoc="1" locked="0" layoutInCell="1" allowOverlap="1" wp14:anchorId="30092D64" wp14:editId="6B1F10E5">
+            <wp:simplePos x="0" y="0"/>
+            <wp:positionH relativeFrom="margin">
+              <wp:align>left</wp:align>
+            </wp:positionH>
+            <wp:positionV relativeFrom="paragraph">
+              <wp:posOffset>308610</wp:posOffset>
+            </wp:positionV>
+            <wp:extent cx="5759450" cy="3161030"/>
+            <wp:effectExtent l="0" t="0" r="0" b="1270"/>
+            <wp:wrapTight wrapText="bothSides">
+              <wp:wrapPolygon edited="0">
+                <wp:start x="0" y="0"/>
+                <wp:lineTo x="0" y="21479"/>
+                <wp:lineTo x="21505" y="21479"/>
+                <wp:lineTo x="21505" y="0"/>
+                <wp:lineTo x="0" y="0"/>
+              </wp:wrapPolygon>
+            </wp:wrapTight>
+            <wp:docPr id="4" name="Image 4"/>
+            <wp:cNvGraphicFramePr>
+              <a:graphicFrameLocks xmlns:a="http://schemas.openxmlformats.org/drawingml/2006/main" noChangeAspect="1"/>
+            </wp:cNvGraphicFramePr>
+            <a:graphic xmlns:a="http://schemas.openxmlformats.org/drawingml/2006/main">
+              <a:graphicData uri="http://schemas.openxmlformats.org/drawingml/2006/picture">
+                <pic:pic xmlns:pic="http://schemas.openxmlformats.org/drawingml/2006/picture">
+                  <pic:nvPicPr>
+                    <pic:cNvPr id="4" name="carte.png"/>
+                    <pic:cNvPicPr/>
+                  </pic:nvPicPr>
+                  <pic:blipFill>
+                    <a:blip r:embed="rId10">
+                      <a:extLst>
+                        <a:ext uri="{28A0092B-C50C-407E-A947-70E740481C1C}">
+                          <a14:useLocalDpi xmlns:a14="http://schemas.microsoft.com/office/drawing/2010/main" val="0"/>
+                        </a:ext>
+                      </a:extLst>
+                    </a:blip>
+                    <a:stretch>
+                      <a:fillRect/>
+                    </a:stretch>
+                  </pic:blipFill>
+                  <pic:spPr>
+                    <a:xfrm>
+                      <a:off x="0" y="0"/>
+                      <a:ext cx="5759450" cy="3161030"/>
+                    </a:xfrm>
+                    <a:prstGeom prst="rect">
+                      <a:avLst/>
+                    </a:prstGeom>
+                  </pic:spPr>
+                </pic:pic>
+              </a:graphicData>
+            </a:graphic>
+          </wp:anchor>
+        </w:drawing>
+      </w:r>
+    </w:p>
+    <w:p>
+      <w:pPr>
+        <w:rPr>
+          <w:lang w:val="fr-FR" w:eastAsia="x-none" w:bidi="ar-SA"/>
+        </w:rPr>
+      </w:pPr>
     </w:p>
     <w:p>
       <w:pPr>
@@ -2983,14 +2902,14 @@
           <w:lang w:val="fr-FR"/>
         </w:rPr>
       </w:pPr>
-      <w:bookmarkStart w:id="14" w:name="_Toc415584138"/>
+      <w:bookmarkStart w:id="15" w:name="_Toc415584138"/>
       <w:r>
         <w:rPr>
           <w:lang w:val="fr-FR"/>
         </w:rPr>
         <w:t>Détails des cas d’utilisations</w:t>
       </w:r>
-      <w:bookmarkEnd w:id="14"/>
+      <w:bookmarkEnd w:id="15"/>
     </w:p>
     <w:p>
       <w:pPr>
@@ -3002,20 +2921,30 @@
         <w:rPr>
           <w:lang w:val="fr-FR" w:eastAsia="x-none" w:bidi="ar-SA"/>
         </w:rPr>
-        <w:t>Comme indiqué précedement notre projet n’a pas de cas d’utilisation.</w:t>
-      </w:r>
-      <w:bookmarkStart w:id="15" w:name="_Toc415584139"/>
-      <w:bookmarkStart w:id="16" w:name="_GoBack"/>
+        <w:t xml:space="preserve">Comme indiqué </w:t>
+      </w:r>
+      <w:r>
+        <w:rPr>
+          <w:lang w:val="fr-FR" w:eastAsia="x-none" w:bidi="ar-SA"/>
+        </w:rPr>
+        <w:t>précédemment</w:t>
+      </w:r>
+      <w:r>
+        <w:rPr>
+          <w:lang w:val="fr-FR" w:eastAsia="x-none" w:bidi="ar-SA"/>
+        </w:rPr>
+        <w:t xml:space="preserve"> notre projet n’a pas de cas d’utilisation.</w:t>
+      </w:r>
+      <w:bookmarkStart w:id="16" w:name="_Toc415584139"/>
+    </w:p>
+    <w:p>
+      <w:pPr>
+        <w:pStyle w:val="Titre1"/>
+      </w:pPr>
+      <w:r>
+        <w:t>Spécifications non fonctionnelles</w:t>
+      </w:r>
       <w:bookmarkEnd w:id="16"/>
-    </w:p>
-    <w:p>
-      <w:pPr>
-        <w:pStyle w:val="Titre1"/>
-      </w:pPr>
-      <w:r>
-        <w:t>Spécifications non fonctionnelles</w:t>
-      </w:r>
-      <w:bookmarkEnd w:id="15"/>
     </w:p>
     <w:p>
       <w:pPr>
@@ -3039,121 +2968,6 @@
       <w:pPr>
         <w:pStyle w:val="Commentaires"/>
       </w:pPr>
-      <w:r>
-        <w:t>Décrire tous les facteurs qui vont restreindre la liberté des concepteurs, donner la raison de chaque contrainte</w:t>
-      </w:r>
-    </w:p>
-    <w:p>
-      <w:pPr>
-        <w:pStyle w:val="Commentaires"/>
-      </w:pPr>
-      <w:r>
-        <w:t xml:space="preserve">Types de contraintes : </w:t>
-      </w:r>
-    </w:p>
-    <w:p>
-      <w:pPr>
-        <w:pStyle w:val="Commentaires"/>
-        <w:numPr>
-          <w:ilvl w:val="0"/>
-          <w:numId w:val="25"/>
-        </w:numPr>
-      </w:pPr>
-      <w:r>
-        <w:t>Technologies, outils, langages de programmation, bases de données, spécifiques imposées ou interdites</w:t>
-      </w:r>
-    </w:p>
-    <w:p>
-      <w:pPr>
-        <w:pStyle w:val="Commentaires"/>
-        <w:numPr>
-          <w:ilvl w:val="0"/>
-          <w:numId w:val="25"/>
-        </w:numPr>
-      </w:pPr>
-      <w:r>
-        <w:t>Restriction sur la version du système d’exploitation ou du navigateur Web</w:t>
-      </w:r>
-    </w:p>
-    <w:p>
-      <w:pPr>
-        <w:pStyle w:val="Commentaires"/>
-        <w:numPr>
-          <w:ilvl w:val="0"/>
-          <w:numId w:val="25"/>
-        </w:numPr>
-      </w:pPr>
-      <w:r>
-        <w:t>Règles ou conventions imposées dans l’entreprise : structure de la documentation technique destinée à une future maintenance par exemple</w:t>
-      </w:r>
-    </w:p>
-    <w:p>
-      <w:pPr>
-        <w:pStyle w:val="Commentaires"/>
-        <w:numPr>
-          <w:ilvl w:val="0"/>
-          <w:numId w:val="25"/>
-        </w:numPr>
-      </w:pPr>
-      <w:r>
-        <w:t>Compatibilité avec des produits plus anciens</w:t>
-      </w:r>
-    </w:p>
-    <w:p>
-      <w:pPr>
-        <w:pStyle w:val="Commentaires"/>
-        <w:numPr>
-          <w:ilvl w:val="0"/>
-          <w:numId w:val="25"/>
-        </w:numPr>
-      </w:pPr>
-      <w:r>
-        <w:t>Limitations imposées par les règles du métier</w:t>
-      </w:r>
-    </w:p>
-    <w:p>
-      <w:pPr>
-        <w:pStyle w:val="Commentaires"/>
-        <w:numPr>
-          <w:ilvl w:val="0"/>
-          <w:numId w:val="25"/>
-        </w:numPr>
-      </w:pPr>
-      <w:r>
-        <w:t>Limitations liées au matériel disponible : temps de réponse, taille mémoire, vitesse du processeur, taille, poids, matériaux, coûts</w:t>
-      </w:r>
-    </w:p>
-    <w:p>
-      <w:pPr>
-        <w:pStyle w:val="Commentaires"/>
-        <w:numPr>
-          <w:ilvl w:val="0"/>
-          <w:numId w:val="25"/>
-        </w:numPr>
-      </w:pPr>
-      <w:r>
-        <w:t>Conventions liées à l’interface utilisateur, lors d’une extension par exemple</w:t>
-      </w:r>
-    </w:p>
-    <w:p>
-      <w:pPr>
-        <w:pStyle w:val="Commentaires"/>
-        <w:numPr>
-          <w:ilvl w:val="0"/>
-          <w:numId w:val="25"/>
-        </w:numPr>
-      </w:pPr>
-      <w:r>
-        <w:t>Format standards d’échange d</w:t>
-      </w:r>
-      <w:r>
-        <w:t>’information : XML par exemple</w:t>
-      </w:r>
-    </w:p>
-    <w:p>
-      <w:pPr>
-        <w:pStyle w:val="Commentaires"/>
-      </w:pPr>
     </w:p>
     <w:p>
       <w:pPr>
@@ -3178,7 +2992,21 @@
         <w:rPr>
           <w:lang w:val="fr-FR"/>
         </w:rPr>
-        <w:t>En terme de contrainte technique, nous allons concevoir notre jeu à l’aide de Windows Forms ainsi que du C#. L’utilisation de GitHub est également imposée.</w:t>
+        <w:t xml:space="preserve">En terme de contrainte technique, nous allons concevoir notre jeu à l’aide de Windows </w:t>
+      </w:r>
+      <w:proofErr w:type="spellStart"/>
+      <w:r>
+        <w:rPr>
+          <w:lang w:val="fr-FR"/>
+        </w:rPr>
+        <w:t>Forms</w:t>
+      </w:r>
+      <w:proofErr w:type="spellEnd"/>
+      <w:r>
+        <w:rPr>
+          <w:lang w:val="fr-FR"/>
+        </w:rPr>
+        <w:t xml:space="preserve"> ainsi que du C#. L’utilisation de GitHub est également imposée.</w:t>
       </w:r>
     </w:p>
     <w:p>
@@ -3217,6 +3045,7 @@
         <w:rPr>
           <w:lang w:val="fr-FR"/>
         </w:rPr>
+        <w:lastRenderedPageBreak/>
         <w:t>Nous n’avons aucune compétence nécessaire pour pouvoir indiquer clairement une limitation lier au matériel disponible.</w:t>
       </w:r>
     </w:p>
@@ -3243,17 +3072,8 @@
         <w:rPr>
           <w:lang w:val="fr-FR"/>
         </w:rPr>
-        <w:lastRenderedPageBreak/>
         <w:t>Nous n’avons aucun format standard d’échange d’information</w:t>
       </w:r>
-    </w:p>
-    <w:p>
-      <w:pPr>
-        <w:pStyle w:val="Commentaires"/>
-        <w:rPr>
-          <w:lang w:val="fr-FR"/>
-        </w:rPr>
-      </w:pPr>
     </w:p>
     <w:p>
       <w:pPr>
@@ -3284,32 +3104,36 @@
       <w:pPr>
         <w:pStyle w:val="Commentaires"/>
       </w:pPr>
-      <w:r>
-        <w:t>Lister les composants de la documentation à destination des utilisateurs qui sera livrée avec le produit</w:t>
-      </w:r>
-    </w:p>
-    <w:p>
-      <w:pPr>
-        <w:pStyle w:val="Commentaires"/>
-      </w:pPr>
-      <w:r>
-        <w:t>Ceci comprend : les manuels utilisateurs, l’aide en ligne et les tutoriaux</w:t>
-      </w:r>
-    </w:p>
-    <w:p>
-      <w:pPr>
-        <w:pStyle w:val="Commentaires"/>
-        <w:rPr>
-          <w:lang w:val="fr-FR"/>
-        </w:rPr>
-      </w:pPr>
-      <w:r>
-        <w:t>Identifier pour chaque document le format, les standards à respecter, les outils à utiliser</w:t>
+    </w:p>
+    <w:p>
+      <w:pPr>
+        <w:rPr>
+          <w:lang w:val="fr-FR"/>
+        </w:rPr>
+      </w:pPr>
+      <w:r>
+        <w:rPr>
+          <w:lang w:val="fr-FR"/>
+        </w:rPr>
+        <w:t>Les indications importantes seront données dans le jeu.</w:t>
+      </w:r>
+    </w:p>
+    <w:p>
+      <w:pPr>
+        <w:rPr>
+          <w:lang w:val="fr-FR"/>
+        </w:rPr>
+      </w:pPr>
+      <w:r>
+        <w:rPr>
+          <w:lang w:val="fr-FR"/>
+        </w:rPr>
+        <w:t>Les règles du jeu seront accessibles depuis le menu principal et dans un document joins à l’exécutable.</w:t>
       </w:r>
     </w:p>
     <w:sectPr>
-      <w:headerReference w:type="default" r:id="rId10"/>
-      <w:footerReference w:type="default" r:id="rId11"/>
+      <w:headerReference w:type="default" r:id="rId11"/>
+      <w:footerReference w:type="default" r:id="rId12"/>
       <w:pgSz w:w="11906" w:h="16838" w:code="9"/>
       <w:pgMar w:top="1418" w:right="1418" w:bottom="1418" w:left="1418" w:header="709" w:footer="709" w:gutter="0"/>
       <w:cols w:space="708"/>
@@ -3347,39 +3171,26 @@
         <w:top w:val="single" w:sz="4" w:space="1" w:color="auto"/>
       </w:pBdr>
     </w:pPr>
-    <w:r>
-      <w:fldChar w:fldCharType="begin"/>
-    </w:r>
-    <w:r>
-      <w:instrText xml:space="preserve"> FILENAME  \* MERGEFORMAT </w:instrText>
-    </w:r>
-    <w:r>
-      <w:fldChar w:fldCharType="separate"/>
-    </w:r>
-    <w:r>
-      <w:rPr>
-        <w:noProof/>
-      </w:rPr>
-      <w:t>specification</w:t>
-    </w:r>
-    <w:r>
-      <w:rPr>
-        <w:noProof/>
-      </w:rPr>
-      <w:t>s</w:t>
-    </w:r>
-    <w:r>
-      <w:rPr>
-        <w:noProof/>
-      </w:rPr>
-      <w:t>-IL.doc</w:t>
-    </w:r>
-    <w:r>
-      <w:rPr>
-        <w:noProof/>
-      </w:rPr>
-      <w:fldChar w:fldCharType="end"/>
-    </w:r>
+    <w:fldSimple w:instr=" FILENAME  \* MERGEFORMAT ">
+      <w:r>
+        <w:rPr>
+          <w:noProof/>
+        </w:rPr>
+        <w:t>specification</w:t>
+      </w:r>
+      <w:r>
+        <w:rPr>
+          <w:noProof/>
+        </w:rPr>
+        <w:t>s</w:t>
+      </w:r>
+      <w:r>
+        <w:rPr>
+          <w:noProof/>
+        </w:rPr>
+        <w:t>-IL.doc</w:t>
+      </w:r>
+    </w:fldSimple>
     <w:r>
       <w:tab/>
     </w:r>
@@ -3453,7 +3264,7 @@
         <w:rStyle w:val="Numrodepage"/>
         <w:noProof/>
       </w:rPr>
-      <w:t>8</w:t>
+      <w:t>7</w:t>
     </w:r>
     <w:r>
       <w:rPr>
@@ -3528,7 +3339,7 @@
           <w:r>
             <w:rPr>
               <w:noProof/>
-              <w:lang w:val="fr-FR" w:eastAsia="ja-JP" w:bidi="ar-SA"/>
+              <w:lang w:val="fr-FR" w:eastAsia="fr-FR" w:bidi="ar-SA"/>
             </w:rPr>
             <w:drawing>
               <wp:inline distT="0" distB="0" distL="0" distR="0">
@@ -3634,9 +3445,11 @@
           <w:r>
             <w:fldChar w:fldCharType="separate"/>
           </w:r>
+          <w:proofErr w:type="spellStart"/>
           <w:r>
             <w:t>Spécifications</w:t>
           </w:r>
+          <w:proofErr w:type="spellEnd"/>
           <w:r>
             <w:fldChar w:fldCharType="end"/>
           </w:r>
@@ -3687,24 +3500,14 @@
           <w:r>
             <w:t xml:space="preserve">Version </w:t>
           </w:r>
-          <w:r>
-            <w:fldChar w:fldCharType="begin"/>
-          </w:r>
-          <w:r>
-            <w:instrText xml:space="preserve"> DOCPROPERTY  Version  \* MERGEFORMAT </w:instrText>
-          </w:r>
-          <w:r>
-            <w:fldChar w:fldCharType="separate"/>
-          </w:r>
-          <w:r>
-            <w:t>1.</w:t>
-          </w:r>
-          <w:r>
-            <w:t>0</w:t>
-          </w:r>
-          <w:r>
-            <w:fldChar w:fldCharType="end"/>
-          </w:r>
+          <w:fldSimple w:instr=" DOCPROPERTY  Version  \* MERGEFORMAT ">
+            <w:r>
+              <w:t>1.</w:t>
+            </w:r>
+            <w:r>
+              <w:t>0</w:t>
+            </w:r>
+          </w:fldSimple>
         </w:p>
       </w:tc>
       <w:tc>
@@ -3720,27 +3523,17 @@
             </w:tabs>
             <w:jc w:val="center"/>
           </w:pPr>
-          <w:r>
-            <w:fldChar w:fldCharType="begin"/>
-          </w:r>
-          <w:r>
-            <w:instrText xml:space="preserve"> DOCPROPERTY  Date  \* MERGEFORMAT </w:instrText>
-          </w:r>
-          <w:r>
-            <w:fldChar w:fldCharType="separate"/>
-          </w:r>
-          <w:r>
-            <w:t>12/04</w:t>
-          </w:r>
-          <w:r>
-            <w:t>/201</w:t>
-          </w:r>
-          <w:r>
-            <w:t>5</w:t>
-          </w:r>
-          <w:r>
-            <w:fldChar w:fldCharType="end"/>
-          </w:r>
+          <w:fldSimple w:instr=" DOCPROPERTY  Date  \* MERGEFORMAT ">
+            <w:r>
+              <w:t>12/04</w:t>
+            </w:r>
+            <w:r>
+              <w:t>/201</w:t>
+            </w:r>
+            <w:r>
+              <w:t>5</w:t>
+            </w:r>
+          </w:fldSimple>
         </w:p>
       </w:tc>
     </w:tr>
@@ -7459,6 +7252,7 @@
   <w:style w:type="character" w:default="1" w:styleId="Policepardfaut">
     <w:name w:val="Default Paragraph Font"/>
     <w:uiPriority w:val="1"/>
+    <w:semiHidden/>
     <w:unhideWhenUsed/>
   </w:style>
   <w:style w:type="table" w:default="1" w:styleId="TableauNormal">
@@ -8744,7 +8538,7 @@
 </file>
 
 <file path=customXml/itemProps1.xml><?xml version="1.0" encoding="utf-8"?>
-<ds:datastoreItem xmlns:ds="http://schemas.openxmlformats.org/officeDocument/2006/customXml" ds:itemID="{7E696DA0-49CF-4752-82D5-A00554B63B70}">
+<ds:datastoreItem xmlns:ds="http://schemas.openxmlformats.org/officeDocument/2006/customXml" ds:itemID="{4AF6AD62-EF29-4649-A017-F7B3D5318661}">
   <ds:schemaRefs>
     <ds:schemaRef ds:uri="http://schemas.openxmlformats.org/officeDocument/2006/bibliography"/>
   </ds:schemaRefs>

</xml_diff>

<commit_message>
modification of specification's document
</commit_message>
<xml_diff>
--- a/Avant-Projet/Spécifications History Treasures.docx
+++ b/Avant-Projet/Spécifications History Treasures.docx
@@ -1,6 +1,6 @@
 
 <file path=word/document.xml><?xml version="1.0" encoding="utf-8"?>
-<w:document xmlns:wpc="http://schemas.microsoft.com/office/word/2010/wordprocessingCanvas" xmlns:cx="http://schemas.microsoft.com/office/drawing/2014/chartex" xmlns:cx1="http://schemas.microsoft.com/office/drawing/2015/9/8/chartex" xmlns:mc="http://schemas.openxmlformats.org/markup-compatibility/2006" xmlns:o="urn:schemas-microsoft-com:office:office" xmlns:r="http://schemas.openxmlformats.org/officeDocument/2006/relationships" xmlns:m="http://schemas.openxmlformats.org/officeDocument/2006/math" xmlns:v="urn:schemas-microsoft-com:vml" xmlns:wp14="http://schemas.microsoft.com/office/word/2010/wordprocessingDrawing" xmlns:wp="http://schemas.openxmlformats.org/drawingml/2006/wordprocessingDrawing" xmlns:w10="urn:schemas-microsoft-com:office:word" xmlns:w="http://schemas.openxmlformats.org/wordprocessingml/2006/main" xmlns:w14="http://schemas.microsoft.com/office/word/2010/wordml" xmlns:w15="http://schemas.microsoft.com/office/word/2012/wordml" xmlns:w16se="http://schemas.microsoft.com/office/word/2015/wordml/symex" xmlns:wpg="http://schemas.microsoft.com/office/word/2010/wordprocessingGroup" xmlns:wpi="http://schemas.microsoft.com/office/word/2010/wordprocessingInk" xmlns:wne="http://schemas.microsoft.com/office/word/2006/wordml" xmlns:wps="http://schemas.microsoft.com/office/word/2010/wordprocessingShape" mc:Ignorable="w14 w15 w16se wp14">
+<w:document xmlns:wpc="http://schemas.microsoft.com/office/word/2010/wordprocessingCanvas" xmlns:cx="http://schemas.microsoft.com/office/drawing/2014/chartex" xmlns:mc="http://schemas.openxmlformats.org/markup-compatibility/2006" xmlns:o="urn:schemas-microsoft-com:office:office" xmlns:r="http://schemas.openxmlformats.org/officeDocument/2006/relationships" xmlns:m="http://schemas.openxmlformats.org/officeDocument/2006/math" xmlns:v="urn:schemas-microsoft-com:vml" xmlns:wp14="http://schemas.microsoft.com/office/word/2010/wordprocessingDrawing" xmlns:wp="http://schemas.openxmlformats.org/drawingml/2006/wordprocessingDrawing" xmlns:w10="urn:schemas-microsoft-com:office:word" xmlns:w="http://schemas.openxmlformats.org/wordprocessingml/2006/main" xmlns:w14="http://schemas.microsoft.com/office/word/2010/wordml" xmlns:w15="http://schemas.microsoft.com/office/word/2012/wordml" xmlns:w16se="http://schemas.microsoft.com/office/word/2015/wordml/symex" xmlns:wpg="http://schemas.microsoft.com/office/word/2010/wordprocessingGroup" xmlns:wpi="http://schemas.microsoft.com/office/word/2010/wordprocessingInk" xmlns:wne="http://schemas.microsoft.com/office/word/2006/wordml" xmlns:wps="http://schemas.microsoft.com/office/word/2010/wordprocessingShape" mc:Ignorable="w14 w15 w16se wp14">
   <w:body>
     <w:p>
       <w:pPr>
@@ -202,14 +202,22 @@
         <w:rPr>
           <w:rFonts w:ascii="Pristina" w:hAnsi="Pristina"/>
         </w:rPr>
-        <w:t>History Treasure</w:t>
-      </w:r>
+        <w:t xml:space="preserve">History </w:t>
+      </w:r>
+      <w:proofErr w:type="spellStart"/>
       <w:r>
         <w:rPr>
           <w:rFonts w:ascii="Pristina" w:hAnsi="Pristina"/>
         </w:rPr>
+        <w:t>Treasure</w:t>
+      </w:r>
+      <w:r>
+        <w:rPr>
+          <w:rFonts w:ascii="Pristina" w:hAnsi="Pristina"/>
+        </w:rPr>
         <w:t>s</w:t>
       </w:r>
+      <w:proofErr w:type="spellEnd"/>
     </w:p>
     <w:p>
       <w:pPr>
@@ -264,7 +272,23 @@
           <w:rStyle w:val="StyleTitreLatin36ptCar"/>
           <w:sz w:val="32"/>
         </w:rPr>
-        <w:t>« Faites un saut dans le temps avec History Treasures ! »</w:t>
+        <w:t xml:space="preserve">« Faites un saut dans le temps avec History </w:t>
+      </w:r>
+      <w:proofErr w:type="spellStart"/>
+      <w:r>
+        <w:rPr>
+          <w:rStyle w:val="StyleTitreLatin36ptCar"/>
+          <w:sz w:val="32"/>
+        </w:rPr>
+        <w:t>Treasures</w:t>
+      </w:r>
+      <w:proofErr w:type="spellEnd"/>
+      <w:r>
+        <w:rPr>
+          <w:rStyle w:val="StyleTitreLatin36ptCar"/>
+          <w:sz w:val="32"/>
+        </w:rPr>
+        <w:t> ! »</w:t>
       </w:r>
     </w:p>
     <w:p>
@@ -446,10 +470,8 @@
         <w:t xml:space="preserve">Version </w:t>
       </w:r>
       <w:r>
-        <w:t>1.2</w:t>
-      </w:r>
-      <w:bookmarkStart w:id="0" w:name="_GoBack"/>
-      <w:bookmarkEnd w:id="0"/>
+        <w:t>1.3</w:t>
+      </w:r>
     </w:p>
     <w:p>
       <w:pPr>
@@ -477,7 +499,14 @@
           <w:sz w:val="28"/>
           <w:lang w:val="fr-FR"/>
         </w:rPr>
-        <w:t>12/04/2016</w:t>
+        <w:t>14</w:t>
+      </w:r>
+      <w:r>
+        <w:rPr>
+          <w:sz w:val="28"/>
+          <w:lang w:val="fr-FR"/>
+        </w:rPr>
+        <w:t>/04/2016</w:t>
       </w:r>
     </w:p>
     <w:p>
@@ -993,6 +1022,13 @@
                 <w:lang w:val="fr-FR"/>
               </w:rPr>
             </w:pPr>
+            <w:r>
+              <w:rPr>
+                <w:rFonts w:ascii="Arial" w:hAnsi="Arial" w:cs="Arial"/>
+                <w:lang w:val="fr-FR"/>
+              </w:rPr>
+              <w:t>14/04/2016</w:t>
+            </w:r>
           </w:p>
         </w:tc>
         <w:tc>
@@ -1014,6 +1050,13 @@
                 <w:lang w:val="fr-FR"/>
               </w:rPr>
             </w:pPr>
+            <w:r>
+              <w:rPr>
+                <w:rFonts w:ascii="Arial" w:hAnsi="Arial" w:cs="Arial"/>
+                <w:lang w:val="fr-FR"/>
+              </w:rPr>
+              <w:t>1.3</w:t>
+            </w:r>
           </w:p>
         </w:tc>
         <w:tc>
@@ -1035,6 +1078,13 @@
                 <w:lang w:val="fr-FR"/>
               </w:rPr>
             </w:pPr>
+            <w:r>
+              <w:rPr>
+                <w:rFonts w:ascii="Arial" w:hAnsi="Arial" w:cs="Arial"/>
+                <w:lang w:val="fr-FR"/>
+              </w:rPr>
+              <w:t>Modification</w:t>
+            </w:r>
           </w:p>
         </w:tc>
         <w:tc>
@@ -1056,6 +1106,13 @@
                 <w:lang w:val="fr-FR"/>
               </w:rPr>
             </w:pPr>
+            <w:r>
+              <w:rPr>
+                <w:rFonts w:ascii="Arial" w:hAnsi="Arial" w:cs="Arial"/>
+                <w:lang w:val="fr-FR"/>
+              </w:rPr>
+              <w:t>Sandya</w:t>
+            </w:r>
           </w:p>
         </w:tc>
       </w:tr>
@@ -1089,6 +1146,7 @@
           <w:tab w:val="right" w:leader="dot" w:pos="9060"/>
         </w:tabs>
         <w:rPr>
+          <w:rFonts w:asciiTheme="minorHAnsi" w:eastAsiaTheme="minorEastAsia" w:hAnsiTheme="minorHAnsi" w:cstheme="minorBidi"/>
           <w:b w:val="0"/>
           <w:noProof/>
           <w:sz w:val="22"/>
@@ -1122,6 +1180,7 @@
       </w:r>
       <w:r>
         <w:rPr>
+          <w:rFonts w:asciiTheme="minorHAnsi" w:eastAsiaTheme="minorEastAsia" w:hAnsiTheme="minorHAnsi" w:cstheme="minorBidi"/>
           <w:b w:val="0"/>
           <w:noProof/>
           <w:sz w:val="22"/>
@@ -1139,7 +1198,6 @@
       <w:r>
         <w:rPr>
           <w:noProof/>
-          <w:lang w:val="fr-FR"/>
         </w:rPr>
         <w:tab/>
       </w:r>
@@ -1152,9 +1210,8 @@
       <w:r>
         <w:rPr>
           <w:noProof/>
-          <w:lang w:val="fr-FR"/>
-        </w:rPr>
-        <w:instrText xml:space="preserve"> PAGEREF _Toc415584129 \h </w:instrText>
+        </w:rPr>
+        <w:instrText xml:space="preserve"> PAGEREF _Toc448390496 \h </w:instrText>
       </w:r>
       <w:r>
         <w:rPr>
@@ -1170,7 +1227,6 @@
       <w:r>
         <w:rPr>
           <w:noProof/>
-          <w:lang w:val="fr-FR"/>
         </w:rPr>
         <w:t>4</w:t>
       </w:r>
@@ -1189,6 +1245,7 @@
           <w:tab w:val="right" w:leader="dot" w:pos="9060"/>
         </w:tabs>
         <w:rPr>
+          <w:rFonts w:asciiTheme="minorHAnsi" w:eastAsiaTheme="minorEastAsia" w:hAnsiTheme="minorHAnsi" w:cstheme="minorBidi"/>
           <w:noProof/>
           <w:lang w:val="fr-FR" w:eastAsia="fr-FR" w:bidi="ar-SA"/>
         </w:rPr>
@@ -1202,6 +1259,7 @@
       </w:r>
       <w:r>
         <w:rPr>
+          <w:rFonts w:asciiTheme="minorHAnsi" w:eastAsiaTheme="minorEastAsia" w:hAnsiTheme="minorHAnsi" w:cstheme="minorBidi"/>
           <w:noProof/>
           <w:lang w:val="fr-FR" w:eastAsia="fr-FR" w:bidi="ar-SA"/>
         </w:rPr>
@@ -1217,7 +1275,6 @@
       <w:r>
         <w:rPr>
           <w:noProof/>
-          <w:lang w:val="fr-FR"/>
         </w:rPr>
         <w:tab/>
       </w:r>
@@ -1230,9 +1287,8 @@
       <w:r>
         <w:rPr>
           <w:noProof/>
-          <w:lang w:val="fr-FR"/>
-        </w:rPr>
-        <w:instrText xml:space="preserve"> PAGEREF _Toc415584130 \h </w:instrText>
+        </w:rPr>
+        <w:instrText xml:space="preserve"> PAGEREF _Toc448390497 \h </w:instrText>
       </w:r>
       <w:r>
         <w:rPr>
@@ -1248,7 +1304,6 @@
       <w:r>
         <w:rPr>
           <w:noProof/>
-          <w:lang w:val="fr-FR"/>
         </w:rPr>
         <w:t>4</w:t>
       </w:r>
@@ -1267,6 +1322,7 @@
           <w:tab w:val="right" w:leader="dot" w:pos="9060"/>
         </w:tabs>
         <w:rPr>
+          <w:rFonts w:asciiTheme="minorHAnsi" w:eastAsiaTheme="minorEastAsia" w:hAnsiTheme="minorHAnsi" w:cstheme="minorBidi"/>
           <w:noProof/>
           <w:lang w:val="fr-FR" w:eastAsia="fr-FR" w:bidi="ar-SA"/>
         </w:rPr>
@@ -1280,6 +1336,7 @@
       </w:r>
       <w:r>
         <w:rPr>
+          <w:rFonts w:asciiTheme="minorHAnsi" w:eastAsiaTheme="minorEastAsia" w:hAnsiTheme="minorHAnsi" w:cstheme="minorBidi"/>
           <w:noProof/>
           <w:lang w:val="fr-FR" w:eastAsia="fr-FR" w:bidi="ar-SA"/>
         </w:rPr>
@@ -1295,7 +1352,6 @@
       <w:r>
         <w:rPr>
           <w:noProof/>
-          <w:lang w:val="fr-FR"/>
         </w:rPr>
         <w:tab/>
       </w:r>
@@ -1308,9 +1364,8 @@
       <w:r>
         <w:rPr>
           <w:noProof/>
-          <w:lang w:val="fr-FR"/>
-        </w:rPr>
-        <w:instrText xml:space="preserve"> PAGEREF _Toc415584131 \h </w:instrText>
+        </w:rPr>
+        <w:instrText xml:space="preserve"> PAGEREF _Toc448390498 \h </w:instrText>
       </w:r>
       <w:r>
         <w:rPr>
@@ -1326,7 +1381,6 @@
       <w:r>
         <w:rPr>
           <w:noProof/>
-          <w:lang w:val="fr-FR"/>
         </w:rPr>
         <w:t>4</w:t>
       </w:r>
@@ -1345,6 +1399,7 @@
           <w:tab w:val="right" w:leader="dot" w:pos="9060"/>
         </w:tabs>
         <w:rPr>
+          <w:rFonts w:asciiTheme="minorHAnsi" w:eastAsiaTheme="minorEastAsia" w:hAnsiTheme="minorHAnsi" w:cstheme="minorBidi"/>
           <w:noProof/>
           <w:lang w:val="fr-FR" w:eastAsia="fr-FR" w:bidi="ar-SA"/>
         </w:rPr>
@@ -1358,6 +1413,7 @@
       </w:r>
       <w:r>
         <w:rPr>
+          <w:rFonts w:asciiTheme="minorHAnsi" w:eastAsiaTheme="minorEastAsia" w:hAnsiTheme="minorHAnsi" w:cstheme="minorBidi"/>
           <w:noProof/>
           <w:lang w:val="fr-FR" w:eastAsia="fr-FR" w:bidi="ar-SA"/>
         </w:rPr>
@@ -1373,7 +1429,6 @@
       <w:r>
         <w:rPr>
           <w:noProof/>
-          <w:lang w:val="fr-FR"/>
         </w:rPr>
         <w:tab/>
       </w:r>
@@ -1386,9 +1441,8 @@
       <w:r>
         <w:rPr>
           <w:noProof/>
-          <w:lang w:val="fr-FR"/>
-        </w:rPr>
-        <w:instrText xml:space="preserve"> PAGEREF _Toc415584132 \h </w:instrText>
+        </w:rPr>
+        <w:instrText xml:space="preserve"> PAGEREF _Toc448390499 \h </w:instrText>
       </w:r>
       <w:r>
         <w:rPr>
@@ -1404,7 +1458,6 @@
       <w:r>
         <w:rPr>
           <w:noProof/>
-          <w:lang w:val="fr-FR"/>
         </w:rPr>
         <w:t>4</w:t>
       </w:r>
@@ -1423,6 +1476,7 @@
           <w:tab w:val="right" w:leader="dot" w:pos="9060"/>
         </w:tabs>
         <w:rPr>
+          <w:rFonts w:asciiTheme="minorHAnsi" w:eastAsiaTheme="minorEastAsia" w:hAnsiTheme="minorHAnsi" w:cstheme="minorBidi"/>
           <w:b w:val="0"/>
           <w:noProof/>
           <w:sz w:val="22"/>
@@ -1432,12 +1486,12 @@
       <w:r>
         <w:rPr>
           <w:noProof/>
-          <w:lang w:val="fr-FR"/>
         </w:rPr>
         <w:t>2</w:t>
       </w:r>
       <w:r>
         <w:rPr>
+          <w:rFonts w:asciiTheme="minorHAnsi" w:eastAsiaTheme="minorEastAsia" w:hAnsiTheme="minorHAnsi" w:cstheme="minorBidi"/>
           <w:b w:val="0"/>
           <w:noProof/>
           <w:sz w:val="22"/>
@@ -1448,14 +1502,12 @@
       <w:r>
         <w:rPr>
           <w:noProof/>
-          <w:lang w:val="fr-FR"/>
         </w:rPr>
         <w:t>Description générale</w:t>
       </w:r>
       <w:r>
         <w:rPr>
           <w:noProof/>
-          <w:lang w:val="fr-FR"/>
         </w:rPr>
         <w:tab/>
       </w:r>
@@ -1468,9 +1520,8 @@
       <w:r>
         <w:rPr>
           <w:noProof/>
-          <w:lang w:val="fr-FR"/>
-        </w:rPr>
-        <w:instrText xml:space="preserve"> PAGEREF _Toc415584133 \h </w:instrText>
+        </w:rPr>
+        <w:instrText xml:space="preserve"> PAGEREF _Toc448390500 \h </w:instrText>
       </w:r>
       <w:r>
         <w:rPr>
@@ -1486,7 +1537,6 @@
       <w:r>
         <w:rPr>
           <w:noProof/>
-          <w:lang w:val="fr-FR"/>
         </w:rPr>
         <w:t>5</w:t>
       </w:r>
@@ -1505,6 +1555,7 @@
           <w:tab w:val="right" w:leader="dot" w:pos="9060"/>
         </w:tabs>
         <w:rPr>
+          <w:rFonts w:asciiTheme="minorHAnsi" w:eastAsiaTheme="minorEastAsia" w:hAnsiTheme="minorHAnsi" w:cstheme="minorBidi"/>
           <w:noProof/>
           <w:lang w:val="fr-FR" w:eastAsia="fr-FR" w:bidi="ar-SA"/>
         </w:rPr>
@@ -1518,6 +1569,7 @@
       </w:r>
       <w:r>
         <w:rPr>
+          <w:rFonts w:asciiTheme="minorHAnsi" w:eastAsiaTheme="minorEastAsia" w:hAnsiTheme="minorHAnsi" w:cstheme="minorBidi"/>
           <w:noProof/>
           <w:lang w:val="fr-FR" w:eastAsia="fr-FR" w:bidi="ar-SA"/>
         </w:rPr>
@@ -1533,7 +1585,6 @@
       <w:r>
         <w:rPr>
           <w:noProof/>
-          <w:lang w:val="fr-FR"/>
         </w:rPr>
         <w:tab/>
       </w:r>
@@ -1546,9 +1597,8 @@
       <w:r>
         <w:rPr>
           <w:noProof/>
-          <w:lang w:val="fr-FR"/>
-        </w:rPr>
-        <w:instrText xml:space="preserve"> PAGEREF _Toc415584134 \h </w:instrText>
+        </w:rPr>
+        <w:instrText xml:space="preserve"> PAGEREF _Toc448390501 \h </w:instrText>
       </w:r>
       <w:r>
         <w:rPr>
@@ -1564,9 +1614,89 @@
       <w:r>
         <w:rPr>
           <w:noProof/>
-          <w:lang w:val="fr-FR"/>
         </w:rPr>
         <w:t>5</w:t>
+      </w:r>
+      <w:r>
+        <w:rPr>
+          <w:noProof/>
+        </w:rPr>
+        <w:fldChar w:fldCharType="end"/>
+      </w:r>
+    </w:p>
+    <w:p>
+      <w:pPr>
+        <w:pStyle w:val="TM1"/>
+        <w:tabs>
+          <w:tab w:val="left" w:pos="440"/>
+          <w:tab w:val="right" w:leader="dot" w:pos="9060"/>
+        </w:tabs>
+        <w:rPr>
+          <w:rFonts w:asciiTheme="minorHAnsi" w:eastAsiaTheme="minorEastAsia" w:hAnsiTheme="minorHAnsi" w:cstheme="minorBidi"/>
+          <w:b w:val="0"/>
+          <w:noProof/>
+          <w:sz w:val="22"/>
+          <w:lang w:val="fr-FR" w:eastAsia="fr-FR" w:bidi="ar-SA"/>
+        </w:rPr>
+      </w:pPr>
+      <w:r>
+        <w:rPr>
+          <w:noProof/>
+          <w:lang w:val="fr-FR"/>
+        </w:rPr>
+        <w:t>3</w:t>
+      </w:r>
+      <w:r>
+        <w:rPr>
+          <w:rFonts w:asciiTheme="minorHAnsi" w:eastAsiaTheme="minorEastAsia" w:hAnsiTheme="minorHAnsi" w:cstheme="minorBidi"/>
+          <w:b w:val="0"/>
+          <w:noProof/>
+          <w:sz w:val="22"/>
+          <w:lang w:val="fr-FR" w:eastAsia="fr-FR" w:bidi="ar-SA"/>
+        </w:rPr>
+        <w:tab/>
+      </w:r>
+      <w:r>
+        <w:rPr>
+          <w:noProof/>
+          <w:lang w:val="fr-FR"/>
+        </w:rPr>
+        <w:t>Spécifications fonctionnelles</w:t>
+      </w:r>
+      <w:r>
+        <w:rPr>
+          <w:noProof/>
+        </w:rPr>
+        <w:tab/>
+      </w:r>
+      <w:r>
+        <w:rPr>
+          <w:noProof/>
+        </w:rPr>
+        <w:fldChar w:fldCharType="begin"/>
+      </w:r>
+      <w:r>
+        <w:rPr>
+          <w:noProof/>
+        </w:rPr>
+        <w:instrText xml:space="preserve"> PAGEREF _Toc448390502 \h </w:instrText>
+      </w:r>
+      <w:r>
+        <w:rPr>
+          <w:noProof/>
+        </w:rPr>
+      </w:r>
+      <w:r>
+        <w:rPr>
+          <w:noProof/>
+        </w:rPr>
+        <w:fldChar w:fldCharType="separate"/>
+      </w:r>
+      <w:r>
+        <w:rPr>
+          <w:noProof/>
+        </w:rPr>
+        <w:t>6</w:t>
       </w:r>
       <w:r>
         <w:rPr>
@@ -1583,6 +1713,7 @@
           <w:tab w:val="right" w:leader="dot" w:pos="9060"/>
         </w:tabs>
         <w:rPr>
+          <w:rFonts w:asciiTheme="minorHAnsi" w:eastAsiaTheme="minorEastAsia" w:hAnsiTheme="minorHAnsi" w:cstheme="minorBidi"/>
           <w:noProof/>
           <w:lang w:val="fr-FR" w:eastAsia="fr-FR" w:bidi="ar-SA"/>
         </w:rPr>
@@ -1592,10 +1723,11 @@
           <w:noProof/>
           <w:lang w:val="fr-FR"/>
         </w:rPr>
-        <w:t>2.2</w:t>
-      </w:r>
-      <w:r>
-        <w:rPr>
+        <w:t>3.1</w:t>
+      </w:r>
+      <w:r>
+        <w:rPr>
+          <w:rFonts w:asciiTheme="minorHAnsi" w:eastAsiaTheme="minorEastAsia" w:hAnsiTheme="minorHAnsi" w:cstheme="minorBidi"/>
           <w:noProof/>
           <w:lang w:val="fr-FR" w:eastAsia="fr-FR" w:bidi="ar-SA"/>
         </w:rPr>
@@ -1606,12 +1738,11 @@
           <w:noProof/>
           <w:lang w:val="fr-FR"/>
         </w:rPr>
-        <w:t>Cas d’utilisations</w:t>
-      </w:r>
-      <w:r>
-        <w:rPr>
-          <w:noProof/>
-          <w:lang w:val="fr-FR"/>
+        <w:t>Carte de navigation</w:t>
+      </w:r>
+      <w:r>
+        <w:rPr>
+          <w:noProof/>
         </w:rPr>
         <w:tab/>
       </w:r>
@@ -1624,9 +1755,8 @@
       <w:r>
         <w:rPr>
           <w:noProof/>
-          <w:lang w:val="fr-FR"/>
-        </w:rPr>
-        <w:instrText xml:space="preserve"> PAGEREF _Toc415584135 \h </w:instrText>
+        </w:rPr>
+        <w:instrText xml:space="preserve"> PAGEREF _Toc448390503 \h </w:instrText>
       </w:r>
       <w:r>
         <w:rPr>
@@ -1642,9 +1772,8 @@
       <w:r>
         <w:rPr>
           <w:noProof/>
-          <w:lang w:val="fr-FR"/>
-        </w:rPr>
-        <w:t>5</w:t>
+        </w:rPr>
+        <w:t>6</w:t>
       </w:r>
       <w:r>
         <w:rPr>
@@ -1661,6 +1790,7 @@
           <w:tab w:val="right" w:leader="dot" w:pos="9060"/>
         </w:tabs>
         <w:rPr>
+          <w:rFonts w:asciiTheme="minorHAnsi" w:eastAsiaTheme="minorEastAsia" w:hAnsiTheme="minorHAnsi" w:cstheme="minorBidi"/>
           <w:b w:val="0"/>
           <w:noProof/>
           <w:sz w:val="22"/>
@@ -1670,12 +1800,12 @@
       <w:r>
         <w:rPr>
           <w:noProof/>
-          <w:lang w:val="fr-FR"/>
-        </w:rPr>
-        <w:t>3</w:t>
-      </w:r>
-      <w:r>
-        <w:rPr>
+        </w:rPr>
+        <w:t>4</w:t>
+      </w:r>
+      <w:r>
+        <w:rPr>
+          <w:rFonts w:asciiTheme="minorHAnsi" w:eastAsiaTheme="minorEastAsia" w:hAnsiTheme="minorHAnsi" w:cstheme="minorBidi"/>
           <w:b w:val="0"/>
           <w:noProof/>
           <w:sz w:val="22"/>
@@ -1686,14 +1816,12 @@
       <w:r>
         <w:rPr>
           <w:noProof/>
-          <w:lang w:val="fr-FR"/>
-        </w:rPr>
-        <w:t>Spécifications fonctionnelles</w:t>
-      </w:r>
-      <w:r>
-        <w:rPr>
-          <w:noProof/>
-          <w:lang w:val="fr-FR"/>
+        </w:rPr>
+        <w:t>Spécifications non fonctionnelles</w:t>
+      </w:r>
+      <w:r>
+        <w:rPr>
+          <w:noProof/>
         </w:rPr>
         <w:tab/>
       </w:r>
@@ -1706,9 +1834,8 @@
       <w:r>
         <w:rPr>
           <w:noProof/>
-          <w:lang w:val="fr-FR"/>
-        </w:rPr>
-        <w:instrText xml:space="preserve"> PAGEREF _Toc415584136 \h </w:instrText>
+        </w:rPr>
+        <w:instrText xml:space="preserve"> PAGEREF _Toc448390504 \h </w:instrText>
       </w:r>
       <w:r>
         <w:rPr>
@@ -1724,7 +1851,6 @@
       <w:r>
         <w:rPr>
           <w:noProof/>
-          <w:lang w:val="fr-FR"/>
         </w:rPr>
         <w:t>6</w:t>
       </w:r>
@@ -1743,6 +1869,7 @@
           <w:tab w:val="right" w:leader="dot" w:pos="9060"/>
         </w:tabs>
         <w:rPr>
+          <w:rFonts w:asciiTheme="minorHAnsi" w:eastAsiaTheme="minorEastAsia" w:hAnsiTheme="minorHAnsi" w:cstheme="minorBidi"/>
           <w:noProof/>
           <w:lang w:val="fr-FR" w:eastAsia="fr-FR" w:bidi="ar-SA"/>
         </w:rPr>
@@ -1752,10 +1879,11 @@
           <w:noProof/>
           <w:lang w:val="fr-FR"/>
         </w:rPr>
-        <w:t>3.1</w:t>
-      </w:r>
-      <w:r>
-        <w:rPr>
+        <w:t>4.1</w:t>
+      </w:r>
+      <w:r>
+        <w:rPr>
+          <w:rFonts w:asciiTheme="minorHAnsi" w:eastAsiaTheme="minorEastAsia" w:hAnsiTheme="minorHAnsi" w:cstheme="minorBidi"/>
           <w:noProof/>
           <w:lang w:val="fr-FR" w:eastAsia="fr-FR" w:bidi="ar-SA"/>
         </w:rPr>
@@ -1766,7 +1894,7 @@
           <w:noProof/>
           <w:lang w:val="fr-FR"/>
         </w:rPr>
-        <w:t>Carte de navigation</w:t>
+        <w:t>Contraintes de conception et d’implémentation</w:t>
       </w:r>
       <w:r>
         <w:rPr>
@@ -1786,7 +1914,7 @@
           <w:noProof/>
           <w:lang w:val="fr-FR"/>
         </w:rPr>
-        <w:instrText xml:space="preserve"> PAGEREF _Toc415584137 \h </w:instrText>
+        <w:instrText xml:space="preserve"> PAGEREF _Toc448390505 \h </w:instrText>
       </w:r>
       <w:r>
         <w:rPr>
@@ -1821,6 +1949,7 @@
           <w:tab w:val="right" w:leader="dot" w:pos="9060"/>
         </w:tabs>
         <w:rPr>
+          <w:rFonts w:asciiTheme="minorHAnsi" w:eastAsiaTheme="minorEastAsia" w:hAnsiTheme="minorHAnsi" w:cstheme="minorBidi"/>
           <w:noProof/>
           <w:lang w:val="fr-FR" w:eastAsia="fr-FR" w:bidi="ar-SA"/>
         </w:rPr>
@@ -1830,10 +1959,11 @@
           <w:noProof/>
           <w:lang w:val="fr-FR"/>
         </w:rPr>
-        <w:t>3.2</w:t>
-      </w:r>
-      <w:r>
-        <w:rPr>
+        <w:t>4.2</w:t>
+      </w:r>
+      <w:r>
+        <w:rPr>
+          <w:rFonts w:asciiTheme="minorHAnsi" w:eastAsiaTheme="minorEastAsia" w:hAnsiTheme="minorHAnsi" w:cstheme="minorBidi"/>
           <w:noProof/>
           <w:lang w:val="fr-FR" w:eastAsia="fr-FR" w:bidi="ar-SA"/>
         </w:rPr>
@@ -1844,12 +1974,11 @@
           <w:noProof/>
           <w:lang w:val="fr-FR"/>
         </w:rPr>
-        <w:t>Détails des cas d’utilisations</w:t>
-      </w:r>
-      <w:r>
-        <w:rPr>
-          <w:noProof/>
-          <w:lang w:val="fr-FR"/>
+        <w:t>Documentation utilisateur</w:t>
+      </w:r>
+      <w:r>
+        <w:rPr>
+          <w:noProof/>
         </w:rPr>
         <w:tab/>
       </w:r>
@@ -1862,9 +1991,8 @@
       <w:r>
         <w:rPr>
           <w:noProof/>
-          <w:lang w:val="fr-FR"/>
-        </w:rPr>
-        <w:instrText xml:space="preserve"> PAGEREF _Toc415584138 \h </w:instrText>
+        </w:rPr>
+        <w:instrText xml:space="preserve"> PAGEREF _Toc448390506 \h </w:instrText>
       </w:r>
       <w:r>
         <w:rPr>
@@ -1880,9 +2008,8 @@
       <w:r>
         <w:rPr>
           <w:noProof/>
-          <w:lang w:val="fr-FR"/>
-        </w:rPr>
-        <w:t>6</w:t>
+        </w:rPr>
+        <w:t>7</w:t>
       </w:r>
       <w:r>
         <w:rPr>
@@ -1893,241 +2020,61 @@
     </w:p>
     <w:p>
       <w:pPr>
-        <w:pStyle w:val="TM1"/>
+        <w:rPr>
+          <w:lang w:val="fr-FR"/>
+        </w:rPr>
+      </w:pPr>
+      <w:r>
+        <w:rPr>
+          <w:lang w:val="fr-FR"/>
+        </w:rPr>
+        <w:fldChar w:fldCharType="end"/>
+      </w:r>
+    </w:p>
+    <w:p>
+      <w:pPr>
+        <w:rPr>
+          <w:lang w:val="fr-FR"/>
+        </w:rPr>
+      </w:pPr>
+    </w:p>
+    <w:p>
+      <w:pPr>
+        <w:rPr>
+          <w:lang w:val="fr-FR"/>
+        </w:rPr>
+      </w:pPr>
+    </w:p>
+    <w:p>
+      <w:pPr>
+        <w:rPr>
+          <w:lang w:val="fr-FR"/>
+        </w:rPr>
+      </w:pPr>
+    </w:p>
+    <w:p>
+      <w:pPr>
         <w:tabs>
-          <w:tab w:val="left" w:pos="440"/>
-          <w:tab w:val="right" w:leader="dot" w:pos="9060"/>
+          <w:tab w:val="left" w:pos="7668"/>
         </w:tabs>
         <w:rPr>
-          <w:b w:val="0"/>
-          <w:noProof/>
-          <w:sz w:val="22"/>
-          <w:lang w:val="fr-FR" w:eastAsia="fr-FR" w:bidi="ar-SA"/>
-        </w:rPr>
-      </w:pPr>
-      <w:r>
-        <w:rPr>
-          <w:noProof/>
-          <w:lang w:val="fr-FR"/>
-        </w:rPr>
-        <w:t>4</w:t>
-      </w:r>
-      <w:r>
-        <w:rPr>
-          <w:b w:val="0"/>
-          <w:noProof/>
-          <w:sz w:val="22"/>
-          <w:lang w:val="fr-FR" w:eastAsia="fr-FR" w:bidi="ar-SA"/>
+          <w:lang w:val="fr-FR"/>
+        </w:rPr>
+      </w:pPr>
+      <w:r>
+        <w:rPr>
+          <w:lang w:val="fr-FR"/>
         </w:rPr>
         <w:tab/>
       </w:r>
-      <w:r>
-        <w:rPr>
-          <w:noProof/>
-          <w:lang w:val="fr-FR"/>
-        </w:rPr>
-        <w:t>Spécifications non fonctionnelles</w:t>
-      </w:r>
-      <w:r>
-        <w:rPr>
-          <w:noProof/>
-          <w:lang w:val="fr-FR"/>
-        </w:rPr>
-        <w:tab/>
-      </w:r>
-      <w:r>
-        <w:rPr>
-          <w:noProof/>
-        </w:rPr>
-        <w:fldChar w:fldCharType="begin"/>
-      </w:r>
-      <w:r>
-        <w:rPr>
-          <w:noProof/>
-          <w:lang w:val="fr-FR"/>
-        </w:rPr>
-        <w:instrText xml:space="preserve"> PAGEREF _Toc415584139 \h </w:instrText>
-      </w:r>
-      <w:r>
-        <w:rPr>
-          <w:noProof/>
-        </w:rPr>
-      </w:r>
-      <w:r>
-        <w:rPr>
-          <w:noProof/>
-        </w:rPr>
-        <w:fldChar w:fldCharType="separate"/>
-      </w:r>
-      <w:r>
-        <w:rPr>
-          <w:noProof/>
-          <w:lang w:val="fr-FR"/>
-        </w:rPr>
-        <w:t>9</w:t>
-      </w:r>
-      <w:r>
-        <w:rPr>
-          <w:noProof/>
-        </w:rPr>
-        <w:fldChar w:fldCharType="end"/>
-      </w:r>
-    </w:p>
-    <w:p>
-      <w:pPr>
-        <w:pStyle w:val="TM2"/>
+      <w:bookmarkStart w:id="0" w:name="_GoBack"/>
+      <w:bookmarkEnd w:id="0"/>
+    </w:p>
+    <w:p>
+      <w:pPr>
         <w:tabs>
-          <w:tab w:val="left" w:pos="880"/>
-          <w:tab w:val="right" w:leader="dot" w:pos="9060"/>
+          <w:tab w:val="left" w:pos="7668"/>
         </w:tabs>
-        <w:rPr>
-          <w:noProof/>
-          <w:lang w:val="fr-FR" w:eastAsia="fr-FR" w:bidi="ar-SA"/>
-        </w:rPr>
-      </w:pPr>
-      <w:r>
-        <w:rPr>
-          <w:noProof/>
-          <w:lang w:val="fr-FR"/>
-        </w:rPr>
-        <w:t>4.1</w:t>
-      </w:r>
-      <w:r>
-        <w:rPr>
-          <w:noProof/>
-          <w:lang w:val="fr-FR" w:eastAsia="fr-FR" w:bidi="ar-SA"/>
-        </w:rPr>
-        <w:tab/>
-      </w:r>
-      <w:r>
-        <w:rPr>
-          <w:noProof/>
-          <w:lang w:val="fr-FR"/>
-        </w:rPr>
-        <w:t>Contraintes de conception et d’implémentation</w:t>
-      </w:r>
-      <w:r>
-        <w:rPr>
-          <w:noProof/>
-          <w:lang w:val="fr-FR"/>
-        </w:rPr>
-        <w:tab/>
-      </w:r>
-      <w:r>
-        <w:rPr>
-          <w:noProof/>
-        </w:rPr>
-        <w:fldChar w:fldCharType="begin"/>
-      </w:r>
-      <w:r>
-        <w:rPr>
-          <w:noProof/>
-          <w:lang w:val="fr-FR"/>
-        </w:rPr>
-        <w:instrText xml:space="preserve"> PAGEREF _Toc415584140 \h </w:instrText>
-      </w:r>
-      <w:r>
-        <w:rPr>
-          <w:noProof/>
-        </w:rPr>
-      </w:r>
-      <w:r>
-        <w:rPr>
-          <w:noProof/>
-        </w:rPr>
-        <w:fldChar w:fldCharType="separate"/>
-      </w:r>
-      <w:r>
-        <w:rPr>
-          <w:noProof/>
-          <w:lang w:val="fr-FR"/>
-        </w:rPr>
-        <w:t>9</w:t>
-      </w:r>
-      <w:r>
-        <w:rPr>
-          <w:noProof/>
-        </w:rPr>
-        <w:fldChar w:fldCharType="end"/>
-      </w:r>
-    </w:p>
-    <w:p>
-      <w:pPr>
-        <w:pStyle w:val="TM2"/>
-        <w:tabs>
-          <w:tab w:val="left" w:pos="880"/>
-          <w:tab w:val="right" w:leader="dot" w:pos="9060"/>
-        </w:tabs>
-        <w:rPr>
-          <w:noProof/>
-          <w:lang w:val="fr-FR" w:eastAsia="fr-FR" w:bidi="ar-SA"/>
-        </w:rPr>
-      </w:pPr>
-      <w:r>
-        <w:rPr>
-          <w:noProof/>
-          <w:lang w:val="fr-FR"/>
-        </w:rPr>
-        <w:t>4.2</w:t>
-      </w:r>
-      <w:r>
-        <w:rPr>
-          <w:noProof/>
-          <w:lang w:val="fr-FR" w:eastAsia="fr-FR" w:bidi="ar-SA"/>
-        </w:rPr>
-        <w:tab/>
-      </w:r>
-      <w:r>
-        <w:rPr>
-          <w:noProof/>
-          <w:lang w:val="fr-FR"/>
-        </w:rPr>
-        <w:t>Documentation utilisateur</w:t>
-      </w:r>
-      <w:r>
-        <w:rPr>
-          <w:noProof/>
-        </w:rPr>
-        <w:tab/>
-      </w:r>
-      <w:r>
-        <w:rPr>
-          <w:noProof/>
-        </w:rPr>
-        <w:fldChar w:fldCharType="begin"/>
-      </w:r>
-      <w:r>
-        <w:rPr>
-          <w:noProof/>
-        </w:rPr>
-        <w:instrText xml:space="preserve"> PAGEREF _Toc415584141 \h </w:instrText>
-      </w:r>
-      <w:r>
-        <w:rPr>
-          <w:noProof/>
-        </w:rPr>
-      </w:r>
-      <w:r>
-        <w:rPr>
-          <w:noProof/>
-        </w:rPr>
-        <w:fldChar w:fldCharType="separate"/>
-      </w:r>
-      <w:r>
-        <w:rPr>
-          <w:noProof/>
-        </w:rPr>
-        <w:t>9</w:t>
-      </w:r>
-      <w:r>
-        <w:rPr>
-          <w:noProof/>
-        </w:rPr>
-        <w:fldChar w:fldCharType="end"/>
-      </w:r>
-    </w:p>
-    <w:p>
-      <w:pPr>
         <w:rPr>
           <w:lang w:val="fr-FR"/>
         </w:rPr>
@@ -2141,7 +2088,7 @@
         <w:rPr>
           <w:lang w:val="fr-FR"/>
         </w:rPr>
-        <w:fldChar w:fldCharType="end"/>
+        <w:tab/>
       </w:r>
     </w:p>
     <w:p>
@@ -2159,7 +2106,7 @@
           <w:lang w:val="fr-FR"/>
         </w:rPr>
       </w:pPr>
-      <w:bookmarkStart w:id="1" w:name="_Toc415584129"/>
+      <w:bookmarkStart w:id="1" w:name="_Toc448390496"/>
       <w:r>
         <w:rPr>
           <w:lang w:val="fr-FR"/>
@@ -2181,7 +2128,7 @@
           <w:lang w:val="fr-FR"/>
         </w:rPr>
       </w:pPr>
-      <w:bookmarkStart w:id="2" w:name="_Toc415584130"/>
+      <w:bookmarkStart w:id="2" w:name="_Toc448390497"/>
       <w:r>
         <w:rPr>
           <w:lang w:val="fr-FR"/>
@@ -2223,7 +2170,7 @@
           <w:lang w:val="fr-FR"/>
         </w:rPr>
       </w:pPr>
-      <w:bookmarkStart w:id="3" w:name="_Toc415584131"/>
+      <w:bookmarkStart w:id="3" w:name="_Toc448390498"/>
       <w:r>
         <w:rPr>
           <w:lang w:val="fr-FR"/>
@@ -2286,7 +2233,21 @@
         <w:rPr>
           <w:lang w:val="fr-FR"/>
         </w:rPr>
-        <w:t>4 –  Mettre en place le gameplay.</w:t>
+        <w:t xml:space="preserve">4 –  Mettre en place le </w:t>
+      </w:r>
+      <w:proofErr w:type="spellStart"/>
+      <w:r>
+        <w:rPr>
+          <w:lang w:val="fr-FR"/>
+        </w:rPr>
+        <w:t>gameplay</w:t>
+      </w:r>
+      <w:proofErr w:type="spellEnd"/>
+      <w:r>
+        <w:rPr>
+          <w:lang w:val="fr-FR"/>
+        </w:rPr>
+        <w:t>.</w:t>
       </w:r>
     </w:p>
     <w:p>
@@ -2317,7 +2278,7 @@
           <w:lang w:val="fr-FR"/>
         </w:rPr>
       </w:pPr>
-      <w:bookmarkStart w:id="4" w:name="_Toc415584132"/>
+      <w:bookmarkStart w:id="4" w:name="_Toc448390499"/>
       <w:r>
         <w:rPr>
           <w:lang w:val="fr-FR"/>
@@ -2382,37 +2343,157 @@
           <w:lang w:val="fr-FR" w:eastAsia="x-none" w:bidi="ar-SA"/>
         </w:rPr>
       </w:pPr>
+      <w:proofErr w:type="spellStart"/>
       <w:r>
         <w:rPr>
           <w:lang w:val="fr-FR" w:eastAsia="x-none" w:bidi="ar-SA"/>
         </w:rPr>
-        <w:t>Gameplay : Ensemble des mécanismes de jeu.</w:t>
-      </w:r>
-    </w:p>
-    <w:p>
-      <w:pPr>
+        <w:t>Gameplay</w:t>
+      </w:r>
+      <w:proofErr w:type="spellEnd"/>
+      <w:r>
         <w:rPr>
           <w:lang w:val="fr-FR" w:eastAsia="x-none" w:bidi="ar-SA"/>
         </w:rPr>
-      </w:pPr>
-      <w:r>
+        <w:t> : Ensemble des mécanismes de jeu.</w:t>
+      </w:r>
+    </w:p>
+    <w:p>
+      <w:pPr>
         <w:rPr>
           <w:lang w:val="fr-FR" w:eastAsia="x-none" w:bidi="ar-SA"/>
         </w:rPr>
-        <w:t>Gamedesign : Ensemble des graphismes de jeu.</w:t>
-      </w:r>
-    </w:p>
-    <w:p>
-      <w:pPr>
+      </w:pPr>
+      <w:proofErr w:type="spellStart"/>
+      <w:r>
         <w:rPr>
           <w:lang w:val="fr-FR" w:eastAsia="x-none" w:bidi="ar-SA"/>
         </w:rPr>
-      </w:pPr>
+        <w:t>Gamedesign</w:t>
+      </w:r>
+      <w:proofErr w:type="spellEnd"/>
       <w:r>
         <w:rPr>
           <w:lang w:val="fr-FR" w:eastAsia="x-none" w:bidi="ar-SA"/>
         </w:rPr>
-        <w:t>Map : Carte du jeu</w:t>
+        <w:t> : Ensemble des graphismes de jeu.</w:t>
+      </w:r>
+    </w:p>
+    <w:p>
+      <w:pPr>
+        <w:rPr>
+          <w:lang w:val="fr-FR" w:eastAsia="x-none" w:bidi="ar-SA"/>
+        </w:rPr>
+      </w:pPr>
+      <w:proofErr w:type="spellStart"/>
+      <w:r>
+        <w:rPr>
+          <w:lang w:val="fr-FR" w:eastAsia="x-none" w:bidi="ar-SA"/>
+        </w:rPr>
+        <w:t>Map</w:t>
+      </w:r>
+      <w:proofErr w:type="spellEnd"/>
+      <w:r>
+        <w:rPr>
+          <w:lang w:val="fr-FR" w:eastAsia="x-none" w:bidi="ar-SA"/>
+        </w:rPr>
+        <w:t> : Carte du jeu</w:t>
+      </w:r>
+    </w:p>
+    <w:p>
+      <w:pPr>
+        <w:rPr>
+          <w:lang w:val="fr-FR" w:eastAsia="x-none" w:bidi="ar-SA"/>
+        </w:rPr>
+      </w:pPr>
+      <w:r>
+        <w:rPr>
+          <w:lang w:val="fr-FR" w:eastAsia="x-none" w:bidi="ar-SA"/>
+        </w:rPr>
+        <w:t xml:space="preserve">Sous-parties : exemple de thème « révolution française » et les sous-parties </w:t>
+      </w:r>
+    </w:p>
+    <w:p>
+      <w:pPr>
+        <w:rPr>
+          <w:rFonts w:ascii="cmu bold" w:hAnsi="cmu bold"/>
+          <w:color w:val="CB0022"/>
+          <w:sz w:val="27"/>
+          <w:szCs w:val="27"/>
+          <w:shd w:val="clear" w:color="auto" w:fill="FFFFFF"/>
+          <w:lang w:val="fr-FR"/>
+        </w:rPr>
+      </w:pPr>
+      <w:r>
+        <w:rPr>
+          <w:lang w:val="fr-FR" w:eastAsia="x-none" w:bidi="ar-SA"/>
+        </w:rPr>
+        <w:t>« </w:t>
+      </w:r>
+      <w:r>
+        <w:rPr>
+          <w:rFonts w:ascii="cmu bold" w:hAnsi="cmu bold"/>
+          <w:color w:val="2E74B5" w:themeColor="accent1" w:themeShade="BF"/>
+          <w:sz w:val="27"/>
+          <w:szCs w:val="27"/>
+          <w:shd w:val="clear" w:color="auto" w:fill="FFFFFF"/>
+          <w:lang w:val="fr-FR"/>
+        </w:rPr>
+        <w:t>1789 − 1791 : l'affirmation de la souveraineté nationale</w:t>
+      </w:r>
+      <w:r>
+        <w:rPr>
+          <w:rFonts w:ascii="cmu bold" w:hAnsi="cmu bold"/>
+          <w:color w:val="2E74B5" w:themeColor="accent1" w:themeShade="BF"/>
+          <w:sz w:val="27"/>
+          <w:szCs w:val="27"/>
+          <w:shd w:val="clear" w:color="auto" w:fill="FFFFFF"/>
+          <w:lang w:val="fr-FR"/>
+        </w:rPr>
+        <w:t>,</w:t>
+      </w:r>
+      <w:r>
+        <w:rPr>
+          <w:rFonts w:ascii="cmu bold" w:hAnsi="cmu bold"/>
+          <w:color w:val="CB0022"/>
+          <w:sz w:val="27"/>
+          <w:szCs w:val="27"/>
+          <w:shd w:val="clear" w:color="auto" w:fill="FFFFFF"/>
+          <w:lang w:val="fr-FR"/>
+        </w:rPr>
+        <w:t xml:space="preserve"> </w:t>
+      </w:r>
+      <w:r>
+        <w:rPr>
+          <w:rFonts w:ascii="cmu bold" w:hAnsi="cmu bold"/>
+          <w:color w:val="2E74B5" w:themeColor="accent1" w:themeShade="BF"/>
+          <w:sz w:val="27"/>
+          <w:szCs w:val="27"/>
+          <w:shd w:val="clear" w:color="auto" w:fill="FFFFFF"/>
+          <w:lang w:val="fr-FR"/>
+        </w:rPr>
+        <w:t>1792 − 1799 : la République, la Terreur et le Directoire</w:t>
+      </w:r>
+      <w:r>
+        <w:rPr>
+          <w:rFonts w:ascii="cmu bold" w:hAnsi="cmu bold"/>
+          <w:color w:val="2E74B5" w:themeColor="accent1" w:themeShade="BF"/>
+          <w:sz w:val="27"/>
+          <w:szCs w:val="27"/>
+          <w:shd w:val="clear" w:color="auto" w:fill="FFFFFF"/>
+          <w:lang w:val="fr-FR"/>
+        </w:rPr>
+        <w:t>, etc…</w:t>
+      </w:r>
+      <w:r>
+        <w:rPr>
+          <w:rFonts w:ascii="cmu bold" w:hAnsi="cmu bold"/>
+          <w:sz w:val="27"/>
+          <w:szCs w:val="27"/>
+          <w:shd w:val="clear" w:color="auto" w:fill="FFFFFF"/>
+          <w:lang w:val="fr-FR"/>
+        </w:rPr>
+        <w:t> »</w:t>
       </w:r>
     </w:p>
     <w:p>
@@ -2423,7 +2504,7 @@
         <w:br w:type="page"/>
       </w:r>
       <w:bookmarkStart w:id="5" w:name="_Toc204692624"/>
-      <w:bookmarkStart w:id="6" w:name="_Toc415584133"/>
+      <w:bookmarkStart w:id="6" w:name="_Toc448390500"/>
       <w:r>
         <w:lastRenderedPageBreak/>
         <w:t>Description générale</w:t>
@@ -2438,15 +2519,15 @@
           <w:lang w:val="fr-FR"/>
         </w:rPr>
       </w:pPr>
-      <w:bookmarkStart w:id="7" w:name="_Toc415584134"/>
-      <w:bookmarkStart w:id="8" w:name="_Toc204692626"/>
+      <w:bookmarkStart w:id="7" w:name="_Toc204692626"/>
+      <w:bookmarkStart w:id="8" w:name="_Toc448390501"/>
       <w:r>
         <w:rPr>
           <w:lang w:val="fr-FR"/>
         </w:rPr>
         <w:t>Acteurs</w:t>
       </w:r>
-      <w:bookmarkEnd w:id="7"/>
+      <w:bookmarkEnd w:id="8"/>
     </w:p>
     <w:p>
       <w:pPr>
@@ -2565,45 +2646,7 @@
         </w:rPr>
       </w:pPr>
     </w:p>
-    <w:p>
-      <w:pPr>
-        <w:pStyle w:val="Titre2"/>
-      </w:pPr>
-      <w:bookmarkStart w:id="9" w:name="_Toc415584135"/>
-      <w:bookmarkEnd w:id="8"/>
-      <w:r>
-        <w:t>C</w:t>
-      </w:r>
-      <w:r>
-        <w:t>as d’utilisations</w:t>
-      </w:r>
-      <w:bookmarkEnd w:id="9"/>
-    </w:p>
-    <w:p>
-      <w:pPr>
-        <w:rPr>
-          <w:lang w:val="fr-FR" w:eastAsia="x-none" w:bidi="ar-SA"/>
-        </w:rPr>
-      </w:pPr>
-      <w:r>
-        <w:rPr>
-          <w:lang w:val="fr-FR" w:eastAsia="x-none" w:bidi="ar-SA"/>
-        </w:rPr>
-        <w:t>Nous n’</w:t>
-      </w:r>
-      <w:r>
-        <w:rPr>
-          <w:lang w:val="fr-FR" w:eastAsia="x-none" w:bidi="ar-SA"/>
-        </w:rPr>
-        <w:t>avons</w:t>
-      </w:r>
-      <w:r>
-        <w:rPr>
-          <w:lang w:val="fr-FR" w:eastAsia="x-none" w:bidi="ar-SA"/>
-        </w:rPr>
-        <w:t xml:space="preserve"> pas de cas d’utilisation dans le cadre notre projet, celui-ci étant un jeu accessible au plus jeune.</w:t>
-      </w:r>
-    </w:p>
+    <w:bookmarkEnd w:id="7"/>
     <w:p>
       <w:pPr>
         <w:pStyle w:val="Titre3"/>
@@ -2633,11 +2676,11 @@
       </w:r>
     </w:p>
     <w:p>
-      <w:bookmarkStart w:id="10" w:name="OLE_LINK2"/>
-      <w:bookmarkStart w:id="11" w:name="OLE_LINK3"/>
-    </w:p>
+      <w:bookmarkStart w:id="9" w:name="OLE_LINK2"/>
+      <w:bookmarkStart w:id="10" w:name="OLE_LINK3"/>
+    </w:p>
+    <w:bookmarkEnd w:id="9"/>
     <w:bookmarkEnd w:id="10"/>
-    <w:bookmarkEnd w:id="11"/>
     <w:p>
       <w:pPr>
         <w:pStyle w:val="Titre3"/>
@@ -2662,9 +2705,64 @@
     <w:p>
       <w:pPr>
         <w:rPr>
-          <w:lang w:val="fr-FR"/>
-        </w:rPr>
-      </w:pPr>
+          <w:rFonts w:ascii="Cambria" w:hAnsi="Cambria"/>
+          <w:b/>
+          <w:color w:val="2E74B5" w:themeColor="accent1" w:themeShade="BF"/>
+          <w:sz w:val="20"/>
+          <w:szCs w:val="20"/>
+          <w:lang w:val="fr-FR"/>
+        </w:rPr>
+      </w:pPr>
+      <w:r>
+        <w:rPr>
+          <w:rFonts w:ascii="Cambria" w:hAnsi="Cambria"/>
+          <w:b/>
+          <w:color w:val="2E74B5" w:themeColor="accent1" w:themeShade="BF"/>
+          <w:sz w:val="20"/>
+          <w:szCs w:val="20"/>
+          <w:lang w:val="fr-FR"/>
+        </w:rPr>
+        <w:t>C. Exemples du jeu</w:t>
+      </w:r>
+    </w:p>
+    <w:p>
+      <w:pPr>
+        <w:rPr>
+          <w:rFonts w:ascii="Cambria" w:hAnsi="Cambria"/>
+          <w:b/>
+          <w:color w:val="2E74B5" w:themeColor="accent1" w:themeShade="BF"/>
+          <w:sz w:val="20"/>
+          <w:szCs w:val="20"/>
+          <w:lang w:val="fr-FR"/>
+        </w:rPr>
+      </w:pPr>
+      <w:r>
+        <w:object w:dxaOrig="11446" w:dyaOrig="9930">
+          <v:shapetype id="_x0000_t75" coordsize="21600,21600" o:spt="75" o:preferrelative="t" path="m@4@5l@4@11@9@11@9@5xe" filled="f" stroked="f">
+            <v:stroke joinstyle="miter"/>
+            <v:formulas>
+              <v:f eqn="if lineDrawn pixelLineWidth 0"/>
+              <v:f eqn="sum @0 1 0"/>
+              <v:f eqn="sum 0 0 @1"/>
+              <v:f eqn="prod @2 1 2"/>
+              <v:f eqn="prod @3 21600 pixelWidth"/>
+              <v:f eqn="prod @3 21600 pixelHeight"/>
+              <v:f eqn="sum @0 0 1"/>
+              <v:f eqn="prod @6 1 2"/>
+              <v:f eqn="prod @7 21600 pixelWidth"/>
+              <v:f eqn="sum @8 21600 0"/>
+              <v:f eqn="prod @7 21600 pixelHeight"/>
+              <v:f eqn="sum @10 21600 0"/>
+            </v:formulas>
+            <v:path o:extrusionok="f" gradientshapeok="t" o:connecttype="rect"/>
+            <o:lock v:ext="edit" aspectratio="t"/>
+          </v:shapetype>
+          <v:shape id="_x0000_i1033" type="#_x0000_t75" style="width:425.45pt;height:305.75pt" o:ole="">
+            <v:imagedata r:id="rId10" o:title=""/>
+          </v:shape>
+          <o:OLEObject Type="Embed" ProgID="Visio.Drawing.15" ShapeID="_x0000_i1033" DrawAspect="Content" ObjectID="_1522132353" r:id="rId11"/>
+        </w:object>
+      </w:r>
     </w:p>
     <w:p>
       <w:pPr>
@@ -2686,32 +2784,32 @@
         <w:lastRenderedPageBreak/>
         <w:t xml:space="preserve"> </w:t>
       </w:r>
-      <w:bookmarkStart w:id="12" w:name="_Toc415584136"/>
+      <w:bookmarkStart w:id="11" w:name="_Toc448390502"/>
       <w:r>
         <w:rPr>
           <w:lang w:val="fr-FR"/>
         </w:rPr>
         <w:t>Spécifications fonctionnelles</w:t>
       </w:r>
+      <w:bookmarkEnd w:id="11"/>
+    </w:p>
+    <w:p>
+      <w:pPr>
+        <w:pStyle w:val="Titre2"/>
+        <w:rPr>
+          <w:lang w:val="fr-FR"/>
+        </w:rPr>
+      </w:pPr>
+      <w:bookmarkStart w:id="12" w:name="_Toc194313278"/>
+      <w:bookmarkStart w:id="13" w:name="_Toc448390503"/>
+      <w:r>
+        <w:rPr>
+          <w:lang w:val="fr-FR"/>
+        </w:rPr>
+        <w:t>Carte de navigation</w:t>
+      </w:r>
       <w:bookmarkEnd w:id="12"/>
-    </w:p>
-    <w:p>
-      <w:pPr>
-        <w:pStyle w:val="Titre2"/>
-        <w:rPr>
-          <w:lang w:val="fr-FR"/>
-        </w:rPr>
-      </w:pPr>
-      <w:bookmarkStart w:id="13" w:name="_Toc194313278"/>
-      <w:bookmarkStart w:id="14" w:name="_Toc415584137"/>
-      <w:r>
-        <w:rPr>
-          <w:lang w:val="fr-FR"/>
-        </w:rPr>
-        <w:t>Carte de navigation</w:t>
-      </w:r>
       <w:bookmarkEnd w:id="13"/>
-      <w:bookmarkEnd w:id="14"/>
     </w:p>
     <w:p>
       <w:pPr>
@@ -2756,7 +2854,7 @@
                     <pic:cNvPicPr/>
                   </pic:nvPicPr>
                   <pic:blipFill>
-                    <a:blip r:embed="rId10">
+                    <a:blip r:embed="rId12">
                       <a:extLst>
                         <a:ext uri="{28A0092B-C50C-407E-A947-70E740481C1C}">
                           <a14:useLocalDpi xmlns:a14="http://schemas.microsoft.com/office/drawing/2010/main" val="0"/>
@@ -2785,10 +2883,13 @@
     </w:p>
     <w:p>
       <w:pPr>
-        <w:rPr>
-          <w:lang w:val="fr-FR" w:eastAsia="x-none" w:bidi="ar-SA"/>
-        </w:rPr>
-      </w:pPr>
+        <w:pStyle w:val="Titre1"/>
+      </w:pPr>
+      <w:bookmarkStart w:id="14" w:name="_Toc448390504"/>
+      <w:r>
+        <w:t>Spécifications non fonctionnelles</w:t>
+      </w:r>
+      <w:bookmarkEnd w:id="14"/>
     </w:p>
     <w:p>
       <w:pPr>
@@ -2797,64 +2898,149 @@
           <w:lang w:val="fr-FR"/>
         </w:rPr>
       </w:pPr>
-      <w:bookmarkStart w:id="15" w:name="_Toc415584138"/>
-      <w:r>
-        <w:rPr>
-          <w:lang w:val="fr-FR"/>
-        </w:rPr>
-        <w:t>Détails des cas d’utilisations</w:t>
+      <w:bookmarkStart w:id="15" w:name="_Toc204692629"/>
+      <w:bookmarkStart w:id="16" w:name="_Toc448390505"/>
+      <w:r>
+        <w:rPr>
+          <w:lang w:val="fr-FR"/>
+        </w:rPr>
+        <w:t>Contraintes de conception et d’implémentation</w:t>
       </w:r>
       <w:bookmarkEnd w:id="15"/>
-    </w:p>
-    <w:p>
-      <w:pPr>
-        <w:rPr>
-          <w:lang w:val="fr-FR" w:eastAsia="x-none" w:bidi="ar-SA"/>
-        </w:rPr>
-      </w:pPr>
-      <w:r>
-        <w:rPr>
-          <w:lang w:val="fr-FR" w:eastAsia="x-none" w:bidi="ar-SA"/>
-        </w:rPr>
-        <w:t xml:space="preserve">Comme indiqué </w:t>
-      </w:r>
-      <w:r>
-        <w:rPr>
-          <w:lang w:val="fr-FR" w:eastAsia="x-none" w:bidi="ar-SA"/>
-        </w:rPr>
-        <w:t>précédemment</w:t>
-      </w:r>
-      <w:r>
-        <w:rPr>
-          <w:lang w:val="fr-FR" w:eastAsia="x-none" w:bidi="ar-SA"/>
-        </w:rPr>
-        <w:t xml:space="preserve"> notre projet n’a pas de cas d’utilisation.</w:t>
-      </w:r>
-      <w:bookmarkStart w:id="16" w:name="_Toc415584139"/>
-    </w:p>
-    <w:p>
-      <w:pPr>
-        <w:pStyle w:val="Titre1"/>
-      </w:pPr>
-      <w:r>
-        <w:t>Spécifications non fonctionnelles</w:t>
-      </w:r>
       <w:bookmarkEnd w:id="16"/>
     </w:p>
     <w:p>
       <w:pPr>
+        <w:pStyle w:val="Commentaires"/>
+      </w:pPr>
+    </w:p>
+    <w:p>
+      <w:pPr>
+        <w:rPr>
+          <w:lang w:val="fr-FR"/>
+        </w:rPr>
+      </w:pPr>
+      <w:r>
+        <w:rPr>
+          <w:lang w:val="fr-FR"/>
+        </w:rPr>
+        <w:t>Une de nos plus grosses contraintes est le temps, même si à l’heure actuelle nous ne pouvons pas nous avancer mais le temps est dans beaucoup de projet une contrainte très embêtante et très restrictive.</w:t>
+      </w:r>
+    </w:p>
+    <w:p>
+      <w:pPr>
+        <w:rPr>
+          <w:lang w:val="fr-FR"/>
+        </w:rPr>
+      </w:pPr>
+      <w:r>
+        <w:rPr>
+          <w:lang w:val="fr-FR"/>
+        </w:rPr>
+        <w:t xml:space="preserve">En terme de contrainte technique, nous allons concevoir notre jeu à l’aide de Windows </w:t>
+      </w:r>
+      <w:proofErr w:type="spellStart"/>
+      <w:r>
+        <w:rPr>
+          <w:lang w:val="fr-FR"/>
+        </w:rPr>
+        <w:t>Forms</w:t>
+      </w:r>
+      <w:proofErr w:type="spellEnd"/>
+      <w:r>
+        <w:rPr>
+          <w:lang w:val="fr-FR"/>
+        </w:rPr>
+        <w:t xml:space="preserve"> ainsi que du C#. L’utilisation de GitHub est également imposée.</w:t>
+      </w:r>
+    </w:p>
+    <w:p>
+      <w:pPr>
+        <w:rPr>
+          <w:lang w:val="fr-FR"/>
+        </w:rPr>
+      </w:pPr>
+      <w:r>
+        <w:rPr>
+          <w:lang w:val="fr-FR"/>
+        </w:rPr>
+        <w:t xml:space="preserve">En ce qui concerne les règles ou convention imposées dans l’entreprise nous nous imposerons une convention de codage qui devra être respecté par l’équipe. Les enseignants suiveurs vérifieront que ce détail a bien été respecté. </w:t>
+      </w:r>
+    </w:p>
+    <w:p>
+      <w:pPr>
+        <w:rPr>
+          <w:lang w:val="fr-FR"/>
+        </w:rPr>
+      </w:pPr>
+      <w:r>
+        <w:rPr>
+          <w:lang w:val="fr-FR"/>
+        </w:rPr>
+        <w:t>Il n’y aura aucune règle de compatibilité avec des produits plus anciens.</w:t>
+      </w:r>
+    </w:p>
+    <w:p>
+      <w:pPr>
+        <w:rPr>
+          <w:lang w:val="fr-FR"/>
+        </w:rPr>
+      </w:pPr>
+      <w:r>
+        <w:rPr>
+          <w:lang w:val="fr-FR"/>
+        </w:rPr>
+        <w:t>Nous n’avons aucune compétence nécessaire pour pouvoir indiquer clairement une limitation lier au matériel disponible.</w:t>
+      </w:r>
+    </w:p>
+    <w:p>
+      <w:pPr>
+        <w:rPr>
+          <w:lang w:val="fr-FR"/>
+        </w:rPr>
+      </w:pPr>
+      <w:r>
+        <w:rPr>
+          <w:lang w:val="fr-FR"/>
+        </w:rPr>
+        <w:t>Il faudra respecter l’interface utilisateur existante en cas de création d’extension.</w:t>
+      </w:r>
+    </w:p>
+    <w:p>
+      <w:pPr>
+        <w:rPr>
+          <w:lang w:val="fr-FR"/>
+        </w:rPr>
+      </w:pPr>
+      <w:r>
+        <w:rPr>
+          <w:lang w:val="fr-FR"/>
+        </w:rPr>
+        <w:lastRenderedPageBreak/>
+        <w:t>Nous n’avons aucun format standard d’échange d’information</w:t>
+      </w:r>
+    </w:p>
+    <w:p>
+      <w:pPr>
+        <w:rPr>
+          <w:lang w:val="fr-FR"/>
+        </w:rPr>
+      </w:pPr>
+    </w:p>
+    <w:p>
+      <w:pPr>
         <w:pStyle w:val="Titre2"/>
         <w:rPr>
           <w:lang w:val="fr-FR"/>
         </w:rPr>
       </w:pPr>
-      <w:bookmarkStart w:id="17" w:name="_Toc204692629"/>
-      <w:bookmarkStart w:id="18" w:name="_Toc415584140"/>
-      <w:r>
-        <w:rPr>
-          <w:lang w:val="fr-FR"/>
-        </w:rPr>
-        <w:t>Contraintes de conception et d’implémentation</w:t>
+      <w:bookmarkStart w:id="17" w:name="_Toc204692630"/>
+      <w:bookmarkStart w:id="18" w:name="_Toc448390506"/>
+      <w:r>
+        <w:rPr>
+          <w:lang w:val="fr-FR"/>
+        </w:rPr>
+        <w:t>Documentation utilisateur</w:t>
       </w:r>
       <w:bookmarkEnd w:id="17"/>
       <w:bookmarkEnd w:id="18"/>
@@ -2874,128 +3060,6 @@
         <w:rPr>
           <w:lang w:val="fr-FR"/>
         </w:rPr>
-        <w:t>Une de nos plus grosses contraintes est le temps, même si à l’heure actuelle nous ne pouvons pas nous avancer mais le temps est dans beaucoup de projet une contrainte très embêtante et très restrictive.</w:t>
-      </w:r>
-    </w:p>
-    <w:p>
-      <w:pPr>
-        <w:rPr>
-          <w:lang w:val="fr-FR"/>
-        </w:rPr>
-      </w:pPr>
-      <w:r>
-        <w:rPr>
-          <w:lang w:val="fr-FR"/>
-        </w:rPr>
-        <w:t>En terme de contrainte technique, nous allons concevoir notre jeu à l’aide de Windows Forms ainsi que du C#. L’utilisation de GitHub est également imposée.</w:t>
-      </w:r>
-    </w:p>
-    <w:p>
-      <w:pPr>
-        <w:rPr>
-          <w:lang w:val="fr-FR"/>
-        </w:rPr>
-      </w:pPr>
-      <w:r>
-        <w:rPr>
-          <w:lang w:val="fr-FR"/>
-        </w:rPr>
-        <w:t xml:space="preserve">En ce qui concerne les règles ou convention imposées dans l’entreprise nous nous imposerons une convention de codage qui devra être respecté par l’équipe. Les enseignants suiveurs vérifieront que ce détail a bien été respecté. </w:t>
-      </w:r>
-    </w:p>
-    <w:p>
-      <w:pPr>
-        <w:rPr>
-          <w:lang w:val="fr-FR"/>
-        </w:rPr>
-      </w:pPr>
-      <w:r>
-        <w:rPr>
-          <w:lang w:val="fr-FR"/>
-        </w:rPr>
-        <w:t>Il n’y aura aucune règle de compatibilité avec des produits plus anciens.</w:t>
-      </w:r>
-    </w:p>
-    <w:p>
-      <w:pPr>
-        <w:rPr>
-          <w:lang w:val="fr-FR"/>
-        </w:rPr>
-      </w:pPr>
-      <w:r>
-        <w:rPr>
-          <w:lang w:val="fr-FR"/>
-        </w:rPr>
-        <w:lastRenderedPageBreak/>
-        <w:t>Nous n’avons aucune compétence nécessaire pour pouvoir indiquer clairement une limitation lier au matériel disponible.</w:t>
-      </w:r>
-    </w:p>
-    <w:p>
-      <w:pPr>
-        <w:rPr>
-          <w:lang w:val="fr-FR"/>
-        </w:rPr>
-      </w:pPr>
-      <w:r>
-        <w:rPr>
-          <w:lang w:val="fr-FR"/>
-        </w:rPr>
-        <w:t>Il faudra respecter l’interface utilisateur existante en cas de création d’extension.</w:t>
-      </w:r>
-    </w:p>
-    <w:p>
-      <w:pPr>
-        <w:rPr>
-          <w:lang w:val="fr-FR"/>
-        </w:rPr>
-      </w:pPr>
-      <w:r>
-        <w:rPr>
-          <w:lang w:val="fr-FR"/>
-        </w:rPr>
-        <w:t>Nous n’avons aucun format standard d’échange d’information</w:t>
-      </w:r>
-    </w:p>
-    <w:p>
-      <w:pPr>
-        <w:rPr>
-          <w:lang w:val="fr-FR"/>
-        </w:rPr>
-      </w:pPr>
-    </w:p>
-    <w:p>
-      <w:pPr>
-        <w:pStyle w:val="Titre2"/>
-        <w:rPr>
-          <w:lang w:val="fr-FR"/>
-        </w:rPr>
-      </w:pPr>
-      <w:bookmarkStart w:id="19" w:name="_Toc204692630"/>
-      <w:bookmarkStart w:id="20" w:name="_Toc415584141"/>
-      <w:r>
-        <w:rPr>
-          <w:lang w:val="fr-FR"/>
-        </w:rPr>
-        <w:t>Documentation utilisateur</w:t>
-      </w:r>
-      <w:bookmarkEnd w:id="19"/>
-      <w:bookmarkEnd w:id="20"/>
-    </w:p>
-    <w:p>
-      <w:pPr>
-        <w:pStyle w:val="Commentaires"/>
-      </w:pPr>
-    </w:p>
-    <w:p>
-      <w:pPr>
-        <w:rPr>
-          <w:lang w:val="fr-FR"/>
-        </w:rPr>
-      </w:pPr>
-      <w:r>
-        <w:rPr>
-          <w:lang w:val="fr-FR"/>
-        </w:rPr>
         <w:t>Les indications importantes seront données dans le jeu.</w:t>
       </w:r>
     </w:p>
@@ -3013,8 +3077,8 @@
       </w:r>
     </w:p>
     <w:sectPr>
-      <w:headerReference w:type="default" r:id="rId11"/>
-      <w:footerReference w:type="default" r:id="rId12"/>
+      <w:headerReference w:type="default" r:id="rId13"/>
+      <w:footerReference w:type="default" r:id="rId14"/>
       <w:pgSz w:w="11906" w:h="16838" w:code="9"/>
       <w:pgMar w:top="1418" w:right="1418" w:bottom="1418" w:left="1418" w:header="709" w:footer="709" w:gutter="0"/>
       <w:cols w:space="708"/>
@@ -3025,7 +3089,7 @@
 </file>
 
 <file path=word/endnotes.xml><?xml version="1.0" encoding="utf-8"?>
-<w:endnotes xmlns:wpc="http://schemas.microsoft.com/office/word/2010/wordprocessingCanvas" xmlns:cx="http://schemas.microsoft.com/office/drawing/2014/chartex" xmlns:cx1="http://schemas.microsoft.com/office/drawing/2015/9/8/chartex" xmlns:mc="http://schemas.openxmlformats.org/markup-compatibility/2006" xmlns:o="urn:schemas-microsoft-com:office:office" xmlns:r="http://schemas.openxmlformats.org/officeDocument/2006/relationships" xmlns:m="http://schemas.openxmlformats.org/officeDocument/2006/math" xmlns:v="urn:schemas-microsoft-com:vml" xmlns:wp14="http://schemas.microsoft.com/office/word/2010/wordprocessingDrawing" xmlns:wp="http://schemas.openxmlformats.org/drawingml/2006/wordprocessingDrawing" xmlns:w10="urn:schemas-microsoft-com:office:word" xmlns:w="http://schemas.openxmlformats.org/wordprocessingml/2006/main" xmlns:w14="http://schemas.microsoft.com/office/word/2010/wordml" xmlns:w15="http://schemas.microsoft.com/office/word/2012/wordml" xmlns:w16se="http://schemas.microsoft.com/office/word/2015/wordml/symex" xmlns:wpg="http://schemas.microsoft.com/office/word/2010/wordprocessingGroup" xmlns:wpi="http://schemas.microsoft.com/office/word/2010/wordprocessingInk" xmlns:wne="http://schemas.microsoft.com/office/word/2006/wordml" xmlns:wps="http://schemas.microsoft.com/office/word/2010/wordprocessingShape" mc:Ignorable="w14 w15 w16se wp14">
+<w:endnotes xmlns:wpc="http://schemas.microsoft.com/office/word/2010/wordprocessingCanvas" xmlns:cx="http://schemas.microsoft.com/office/drawing/2014/chartex" xmlns:mc="http://schemas.openxmlformats.org/markup-compatibility/2006" xmlns:o="urn:schemas-microsoft-com:office:office" xmlns:r="http://schemas.openxmlformats.org/officeDocument/2006/relationships" xmlns:m="http://schemas.openxmlformats.org/officeDocument/2006/math" xmlns:v="urn:schemas-microsoft-com:vml" xmlns:wp14="http://schemas.microsoft.com/office/word/2010/wordprocessingDrawing" xmlns:wp="http://schemas.openxmlformats.org/drawingml/2006/wordprocessingDrawing" xmlns:w10="urn:schemas-microsoft-com:office:word" xmlns:w="http://schemas.openxmlformats.org/wordprocessingml/2006/main" xmlns:w14="http://schemas.microsoft.com/office/word/2010/wordml" xmlns:w15="http://schemas.microsoft.com/office/word/2012/wordml" xmlns:w16se="http://schemas.microsoft.com/office/word/2015/wordml/symex" xmlns:wpg="http://schemas.microsoft.com/office/word/2010/wordprocessingGroup" xmlns:wpi="http://schemas.microsoft.com/office/word/2010/wordprocessingInk" xmlns:wne="http://schemas.microsoft.com/office/word/2006/wordml" xmlns:wps="http://schemas.microsoft.com/office/word/2010/wordprocessingShape" mc:Ignorable="w14 w15 w16se wp14">
   <w:endnote w:type="separator" w:id="-1">
     <w:p>
       <w:r>
@@ -3044,7 +3108,7 @@
 </file>
 
 <file path=word/footer1.xml><?xml version="1.0" encoding="utf-8"?>
-<w:ftr xmlns:wpc="http://schemas.microsoft.com/office/word/2010/wordprocessingCanvas" xmlns:cx="http://schemas.microsoft.com/office/drawing/2014/chartex" xmlns:cx1="http://schemas.microsoft.com/office/drawing/2015/9/8/chartex" xmlns:mc="http://schemas.openxmlformats.org/markup-compatibility/2006" xmlns:o="urn:schemas-microsoft-com:office:office" xmlns:r="http://schemas.openxmlformats.org/officeDocument/2006/relationships" xmlns:m="http://schemas.openxmlformats.org/officeDocument/2006/math" xmlns:v="urn:schemas-microsoft-com:vml" xmlns:wp14="http://schemas.microsoft.com/office/word/2010/wordprocessingDrawing" xmlns:wp="http://schemas.openxmlformats.org/drawingml/2006/wordprocessingDrawing" xmlns:w10="urn:schemas-microsoft-com:office:word" xmlns:w="http://schemas.openxmlformats.org/wordprocessingml/2006/main" xmlns:w14="http://schemas.microsoft.com/office/word/2010/wordml" xmlns:w15="http://schemas.microsoft.com/office/word/2012/wordml" xmlns:w16se="http://schemas.microsoft.com/office/word/2015/wordml/symex" xmlns:wpg="http://schemas.microsoft.com/office/word/2010/wordprocessingGroup" xmlns:wpi="http://schemas.microsoft.com/office/word/2010/wordprocessingInk" xmlns:wne="http://schemas.microsoft.com/office/word/2006/wordml" xmlns:wps="http://schemas.microsoft.com/office/word/2010/wordprocessingShape" mc:Ignorable="w14 w15 w16se wp14">
+<w:ftr xmlns:wpc="http://schemas.microsoft.com/office/word/2010/wordprocessingCanvas" xmlns:cx="http://schemas.microsoft.com/office/drawing/2014/chartex" xmlns:mc="http://schemas.openxmlformats.org/markup-compatibility/2006" xmlns:o="urn:schemas-microsoft-com:office:office" xmlns:r="http://schemas.openxmlformats.org/officeDocument/2006/relationships" xmlns:m="http://schemas.openxmlformats.org/officeDocument/2006/math" xmlns:v="urn:schemas-microsoft-com:vml" xmlns:wp14="http://schemas.microsoft.com/office/word/2010/wordprocessingDrawing" xmlns:wp="http://schemas.openxmlformats.org/drawingml/2006/wordprocessingDrawing" xmlns:w10="urn:schemas-microsoft-com:office:word" xmlns:w="http://schemas.openxmlformats.org/wordprocessingml/2006/main" xmlns:w14="http://schemas.microsoft.com/office/word/2010/wordml" xmlns:w15="http://schemas.microsoft.com/office/word/2012/wordml" xmlns:w16se="http://schemas.microsoft.com/office/word/2015/wordml/symex" xmlns:wpg="http://schemas.microsoft.com/office/word/2010/wordprocessingGroup" xmlns:wpi="http://schemas.microsoft.com/office/word/2010/wordprocessingInk" xmlns:wne="http://schemas.microsoft.com/office/word/2006/wordml" xmlns:wps="http://schemas.microsoft.com/office/word/2010/wordprocessingShape" mc:Ignorable="w14 w15 w16se wp14">
   <w:p>
     <w:pPr>
       <w:pStyle w:val="Pieddepage"/>
@@ -3052,39 +3116,26 @@
         <w:top w:val="single" w:sz="4" w:space="1" w:color="auto"/>
       </w:pBdr>
     </w:pPr>
-    <w:r>
-      <w:fldChar w:fldCharType="begin"/>
-    </w:r>
-    <w:r>
-      <w:instrText xml:space="preserve"> FILENAME  \* MERGEFORMAT </w:instrText>
-    </w:r>
-    <w:r>
-      <w:fldChar w:fldCharType="separate"/>
-    </w:r>
-    <w:r>
-      <w:rPr>
-        <w:noProof/>
-      </w:rPr>
-      <w:t>specification</w:t>
-    </w:r>
-    <w:r>
-      <w:rPr>
-        <w:noProof/>
-      </w:rPr>
-      <w:t>s</w:t>
-    </w:r>
-    <w:r>
-      <w:rPr>
-        <w:noProof/>
-      </w:rPr>
-      <w:t>-IL.doc</w:t>
-    </w:r>
-    <w:r>
-      <w:rPr>
-        <w:noProof/>
-      </w:rPr>
-      <w:fldChar w:fldCharType="end"/>
-    </w:r>
+    <w:fldSimple w:instr=" FILENAME  \* MERGEFORMAT ">
+      <w:r>
+        <w:rPr>
+          <w:noProof/>
+        </w:rPr>
+        <w:t>specification</w:t>
+      </w:r>
+      <w:r>
+        <w:rPr>
+          <w:noProof/>
+        </w:rPr>
+        <w:t>s</w:t>
+      </w:r>
+      <w:r>
+        <w:rPr>
+          <w:noProof/>
+        </w:rPr>
+        <w:t>-IL.doc</w:t>
+      </w:r>
+    </w:fldSimple>
     <w:r>
       <w:tab/>
     </w:r>
@@ -3176,7 +3227,7 @@
 </file>
 
 <file path=word/footnotes.xml><?xml version="1.0" encoding="utf-8"?>
-<w:footnotes xmlns:wpc="http://schemas.microsoft.com/office/word/2010/wordprocessingCanvas" xmlns:cx="http://schemas.microsoft.com/office/drawing/2014/chartex" xmlns:cx1="http://schemas.microsoft.com/office/drawing/2015/9/8/chartex" xmlns:mc="http://schemas.openxmlformats.org/markup-compatibility/2006" xmlns:o="urn:schemas-microsoft-com:office:office" xmlns:r="http://schemas.openxmlformats.org/officeDocument/2006/relationships" xmlns:m="http://schemas.openxmlformats.org/officeDocument/2006/math" xmlns:v="urn:schemas-microsoft-com:vml" xmlns:wp14="http://schemas.microsoft.com/office/word/2010/wordprocessingDrawing" xmlns:wp="http://schemas.openxmlformats.org/drawingml/2006/wordprocessingDrawing" xmlns:w10="urn:schemas-microsoft-com:office:word" xmlns:w="http://schemas.openxmlformats.org/wordprocessingml/2006/main" xmlns:w14="http://schemas.microsoft.com/office/word/2010/wordml" xmlns:w15="http://schemas.microsoft.com/office/word/2012/wordml" xmlns:w16se="http://schemas.microsoft.com/office/word/2015/wordml/symex" xmlns:wpg="http://schemas.microsoft.com/office/word/2010/wordprocessingGroup" xmlns:wpi="http://schemas.microsoft.com/office/word/2010/wordprocessingInk" xmlns:wne="http://schemas.microsoft.com/office/word/2006/wordml" xmlns:wps="http://schemas.microsoft.com/office/word/2010/wordprocessingShape" mc:Ignorable="w14 w15 w16se wp14">
+<w:footnotes xmlns:wpc="http://schemas.microsoft.com/office/word/2010/wordprocessingCanvas" xmlns:cx="http://schemas.microsoft.com/office/drawing/2014/chartex" xmlns:mc="http://schemas.openxmlformats.org/markup-compatibility/2006" xmlns:o="urn:schemas-microsoft-com:office:office" xmlns:r="http://schemas.openxmlformats.org/officeDocument/2006/relationships" xmlns:m="http://schemas.openxmlformats.org/officeDocument/2006/math" xmlns:v="urn:schemas-microsoft-com:vml" xmlns:wp14="http://schemas.microsoft.com/office/word/2010/wordprocessingDrawing" xmlns:wp="http://schemas.openxmlformats.org/drawingml/2006/wordprocessingDrawing" xmlns:w10="urn:schemas-microsoft-com:office:word" xmlns:w="http://schemas.openxmlformats.org/wordprocessingml/2006/main" xmlns:w14="http://schemas.microsoft.com/office/word/2010/wordml" xmlns:w15="http://schemas.microsoft.com/office/word/2012/wordml" xmlns:w16se="http://schemas.microsoft.com/office/word/2015/wordml/symex" xmlns:wpg="http://schemas.microsoft.com/office/word/2010/wordprocessingGroup" xmlns:wpi="http://schemas.microsoft.com/office/word/2010/wordprocessingInk" xmlns:wne="http://schemas.microsoft.com/office/word/2006/wordml" xmlns:wps="http://schemas.microsoft.com/office/word/2010/wordprocessingShape" mc:Ignorable="w14 w15 w16se wp14">
   <w:footnote w:type="separator" w:id="-1">
     <w:p>
       <w:r>
@@ -3195,7 +3246,7 @@
 </file>
 
 <file path=word/header1.xml><?xml version="1.0" encoding="utf-8"?>
-<w:hdr xmlns:wpc="http://schemas.microsoft.com/office/word/2010/wordprocessingCanvas" xmlns:cx="http://schemas.microsoft.com/office/drawing/2014/chartex" xmlns:cx1="http://schemas.microsoft.com/office/drawing/2015/9/8/chartex" xmlns:mc="http://schemas.openxmlformats.org/markup-compatibility/2006" xmlns:o="urn:schemas-microsoft-com:office:office" xmlns:r="http://schemas.openxmlformats.org/officeDocument/2006/relationships" xmlns:m="http://schemas.openxmlformats.org/officeDocument/2006/math" xmlns:v="urn:schemas-microsoft-com:vml" xmlns:wp14="http://schemas.microsoft.com/office/word/2010/wordprocessingDrawing" xmlns:wp="http://schemas.openxmlformats.org/drawingml/2006/wordprocessingDrawing" xmlns:w10="urn:schemas-microsoft-com:office:word" xmlns:w="http://schemas.openxmlformats.org/wordprocessingml/2006/main" xmlns:w14="http://schemas.microsoft.com/office/word/2010/wordml" xmlns:w15="http://schemas.microsoft.com/office/word/2012/wordml" xmlns:w16se="http://schemas.microsoft.com/office/word/2015/wordml/symex" xmlns:wpg="http://schemas.microsoft.com/office/word/2010/wordprocessingGroup" xmlns:wpi="http://schemas.microsoft.com/office/word/2010/wordprocessingInk" xmlns:wne="http://schemas.microsoft.com/office/word/2006/wordml" xmlns:wps="http://schemas.microsoft.com/office/word/2010/wordprocessingShape" mc:Ignorable="w14 w15 w16se wp14">
+<w:hdr xmlns:wpc="http://schemas.microsoft.com/office/word/2010/wordprocessingCanvas" xmlns:cx="http://schemas.microsoft.com/office/drawing/2014/chartex" xmlns:mc="http://schemas.openxmlformats.org/markup-compatibility/2006" xmlns:o="urn:schemas-microsoft-com:office:office" xmlns:r="http://schemas.openxmlformats.org/officeDocument/2006/relationships" xmlns:m="http://schemas.openxmlformats.org/officeDocument/2006/math" xmlns:v="urn:schemas-microsoft-com:vml" xmlns:wp14="http://schemas.microsoft.com/office/word/2010/wordprocessingDrawing" xmlns:wp="http://schemas.openxmlformats.org/drawingml/2006/wordprocessingDrawing" xmlns:w10="urn:schemas-microsoft-com:office:word" xmlns:w="http://schemas.openxmlformats.org/wordprocessingml/2006/main" xmlns:w14="http://schemas.microsoft.com/office/word/2010/wordml" xmlns:w15="http://schemas.microsoft.com/office/word/2012/wordml" xmlns:w16se="http://schemas.microsoft.com/office/word/2015/wordml/symex" xmlns:wpg="http://schemas.microsoft.com/office/word/2010/wordprocessingGroup" xmlns:wpi="http://schemas.microsoft.com/office/word/2010/wordprocessingInk" xmlns:wne="http://schemas.microsoft.com/office/word/2006/wordml" xmlns:wps="http://schemas.microsoft.com/office/word/2010/wordprocessingShape" mc:Ignorable="w14 w15 w16se wp14">
   <w:tbl>
     <w:tblPr>
       <w:tblW w:w="9430" w:type="dxa"/>
@@ -3330,11 +3381,23 @@
             </w:tabs>
             <w:jc w:val="center"/>
           </w:pPr>
-          <w:fldSimple w:instr=" DOCPROPERTY  Title  \* MERGEFORMAT ">
-            <w:r>
-              <w:t>Spécifications</w:t>
-            </w:r>
-          </w:fldSimple>
+          <w:r>
+            <w:fldChar w:fldCharType="begin"/>
+          </w:r>
+          <w:r>
+            <w:instrText xml:space="preserve"> DOCPROPERTY  Title  \* MERGEFORMAT </w:instrText>
+          </w:r>
+          <w:r>
+            <w:fldChar w:fldCharType="separate"/>
+          </w:r>
+          <w:proofErr w:type="spellStart"/>
+          <w:r>
+            <w:t>Spécifications</w:t>
+          </w:r>
+          <w:proofErr w:type="spellEnd"/>
+          <w:r>
+            <w:fldChar w:fldCharType="end"/>
+          </w:r>
         </w:p>
       </w:tc>
     </w:tr>
@@ -3382,24 +3445,14 @@
           <w:r>
             <w:t xml:space="preserve">Version </w:t>
           </w:r>
-          <w:r>
-            <w:fldChar w:fldCharType="begin"/>
-          </w:r>
-          <w:r>
-            <w:instrText xml:space="preserve"> DOCPROPERTY  Version  \* MERGEFORMAT </w:instrText>
-          </w:r>
-          <w:r>
-            <w:fldChar w:fldCharType="separate"/>
-          </w:r>
-          <w:r>
-            <w:t>1.</w:t>
-          </w:r>
-          <w:r>
-            <w:t>0</w:t>
-          </w:r>
-          <w:r>
-            <w:fldChar w:fldCharType="end"/>
-          </w:r>
+          <w:fldSimple w:instr=" DOCPROPERTY  Version  \* MERGEFORMAT ">
+            <w:r>
+              <w:t>1.</w:t>
+            </w:r>
+            <w:r>
+              <w:t>0</w:t>
+            </w:r>
+          </w:fldSimple>
         </w:p>
       </w:tc>
       <w:tc>
@@ -3415,27 +3468,17 @@
             </w:tabs>
             <w:jc w:val="center"/>
           </w:pPr>
-          <w:r>
-            <w:fldChar w:fldCharType="begin"/>
-          </w:r>
-          <w:r>
-            <w:instrText xml:space="preserve"> DOCPROPERTY  Date  \* MERGEFORMAT </w:instrText>
-          </w:r>
-          <w:r>
-            <w:fldChar w:fldCharType="separate"/>
-          </w:r>
-          <w:r>
-            <w:t>12/04</w:t>
-          </w:r>
-          <w:r>
-            <w:t>/201</w:t>
-          </w:r>
-          <w:r>
-            <w:t>5</w:t>
-          </w:r>
-          <w:r>
-            <w:fldChar w:fldCharType="end"/>
-          </w:r>
+          <w:fldSimple w:instr=" DOCPROPERTY  Date  \* MERGEFORMAT ">
+            <w:r>
+              <w:t>12/04</w:t>
+            </w:r>
+            <w:r>
+              <w:t>/201</w:t>
+            </w:r>
+            <w:r>
+              <w:t>5</w:t>
+            </w:r>
+          </w:fldSimple>
         </w:p>
       </w:tc>
     </w:tr>
@@ -3449,7 +3492,7 @@
 </file>
 
 <file path=word/numbering.xml><?xml version="1.0" encoding="utf-8"?>
-<w:numbering xmlns:wpc="http://schemas.microsoft.com/office/word/2010/wordprocessingCanvas" xmlns:cx="http://schemas.microsoft.com/office/drawing/2014/chartex" xmlns:cx1="http://schemas.microsoft.com/office/drawing/2015/9/8/chartex" xmlns:mc="http://schemas.openxmlformats.org/markup-compatibility/2006" xmlns:o="urn:schemas-microsoft-com:office:office" xmlns:r="http://schemas.openxmlformats.org/officeDocument/2006/relationships" xmlns:m="http://schemas.openxmlformats.org/officeDocument/2006/math" xmlns:v="urn:schemas-microsoft-com:vml" xmlns:wp14="http://schemas.microsoft.com/office/word/2010/wordprocessingDrawing" xmlns:wp="http://schemas.openxmlformats.org/drawingml/2006/wordprocessingDrawing" xmlns:w10="urn:schemas-microsoft-com:office:word" xmlns:w="http://schemas.openxmlformats.org/wordprocessingml/2006/main" xmlns:w14="http://schemas.microsoft.com/office/word/2010/wordml" xmlns:w15="http://schemas.microsoft.com/office/word/2012/wordml" xmlns:w16se="http://schemas.microsoft.com/office/word/2015/wordml/symex" xmlns:wpg="http://schemas.microsoft.com/office/word/2010/wordprocessingGroup" xmlns:wpi="http://schemas.microsoft.com/office/word/2010/wordprocessingInk" xmlns:wne="http://schemas.microsoft.com/office/word/2006/wordml" xmlns:wps="http://schemas.microsoft.com/office/word/2010/wordprocessingShape" mc:Ignorable="w14 w15 w16se wp14">
+<w:numbering xmlns:wpc="http://schemas.microsoft.com/office/word/2010/wordprocessingCanvas" xmlns:cx="http://schemas.microsoft.com/office/drawing/2014/chartex" xmlns:mc="http://schemas.openxmlformats.org/markup-compatibility/2006" xmlns:o="urn:schemas-microsoft-com:office:office" xmlns:r="http://schemas.openxmlformats.org/officeDocument/2006/relationships" xmlns:m="http://schemas.openxmlformats.org/officeDocument/2006/math" xmlns:v="urn:schemas-microsoft-com:vml" xmlns:wp14="http://schemas.microsoft.com/office/word/2010/wordprocessingDrawing" xmlns:wp="http://schemas.openxmlformats.org/drawingml/2006/wordprocessingDrawing" xmlns:w10="urn:schemas-microsoft-com:office:word" xmlns:w="http://schemas.openxmlformats.org/wordprocessingml/2006/main" xmlns:w14="http://schemas.microsoft.com/office/word/2010/wordml" xmlns:w15="http://schemas.microsoft.com/office/word/2012/wordml" xmlns:w16se="http://schemas.microsoft.com/office/word/2015/wordml/symex" xmlns:wpg="http://schemas.microsoft.com/office/word/2010/wordprocessingGroup" xmlns:wpi="http://schemas.microsoft.com/office/word/2010/wordprocessingInk" xmlns:wne="http://schemas.microsoft.com/office/word/2006/wordml" xmlns:wps="http://schemas.microsoft.com/office/word/2010/wordprocessingShape" mc:Ignorable="w14 w15 w16se wp14">
   <w:abstractNum w:abstractNumId="0" w15:restartNumberingAfterBreak="0">
     <w:nsid w:val="FFFFFF81"/>
     <w:multiLevelType w:val="singleLevel"/>
@@ -3535,6 +3578,92 @@
     </w:lvl>
   </w:abstractNum>
   <w:abstractNum w:abstractNumId="4" w15:restartNumberingAfterBreak="0">
+    <w:nsid w:val="01CA4817"/>
+    <w:multiLevelType w:val="hybridMultilevel"/>
+    <w:tmpl w:val="A946943A"/>
+    <w:lvl w:ilvl="0" w:tplc="040C000F">
+      <w:start w:val="1"/>
+      <w:numFmt w:val="decimal"/>
+      <w:lvlText w:val="%1."/>
+      <w:lvlJc w:val="left"/>
+      <w:pPr>
+        <w:ind w:left="720" w:hanging="360"/>
+      </w:pPr>
+    </w:lvl>
+    <w:lvl w:ilvl="1" w:tplc="040C0019" w:tentative="1">
+      <w:start w:val="1"/>
+      <w:numFmt w:val="lowerLetter"/>
+      <w:lvlText w:val="%2."/>
+      <w:lvlJc w:val="left"/>
+      <w:pPr>
+        <w:ind w:left="1440" w:hanging="360"/>
+      </w:pPr>
+    </w:lvl>
+    <w:lvl w:ilvl="2" w:tplc="040C001B" w:tentative="1">
+      <w:start w:val="1"/>
+      <w:numFmt w:val="lowerRoman"/>
+      <w:lvlText w:val="%3."/>
+      <w:lvlJc w:val="right"/>
+      <w:pPr>
+        <w:ind w:left="2160" w:hanging="180"/>
+      </w:pPr>
+    </w:lvl>
+    <w:lvl w:ilvl="3" w:tplc="040C000F" w:tentative="1">
+      <w:start w:val="1"/>
+      <w:numFmt w:val="decimal"/>
+      <w:lvlText w:val="%4."/>
+      <w:lvlJc w:val="left"/>
+      <w:pPr>
+        <w:ind w:left="2880" w:hanging="360"/>
+      </w:pPr>
+    </w:lvl>
+    <w:lvl w:ilvl="4" w:tplc="040C0019" w:tentative="1">
+      <w:start w:val="1"/>
+      <w:numFmt w:val="lowerLetter"/>
+      <w:lvlText w:val="%5."/>
+      <w:lvlJc w:val="left"/>
+      <w:pPr>
+        <w:ind w:left="3600" w:hanging="360"/>
+      </w:pPr>
+    </w:lvl>
+    <w:lvl w:ilvl="5" w:tplc="040C001B" w:tentative="1">
+      <w:start w:val="1"/>
+      <w:numFmt w:val="lowerRoman"/>
+      <w:lvlText w:val="%6."/>
+      <w:lvlJc w:val="right"/>
+      <w:pPr>
+        <w:ind w:left="4320" w:hanging="180"/>
+      </w:pPr>
+    </w:lvl>
+    <w:lvl w:ilvl="6" w:tplc="040C000F" w:tentative="1">
+      <w:start w:val="1"/>
+      <w:numFmt w:val="decimal"/>
+      <w:lvlText w:val="%7."/>
+      <w:lvlJc w:val="left"/>
+      <w:pPr>
+        <w:ind w:left="5040" w:hanging="360"/>
+      </w:pPr>
+    </w:lvl>
+    <w:lvl w:ilvl="7" w:tplc="040C0019" w:tentative="1">
+      <w:start w:val="1"/>
+      <w:numFmt w:val="lowerLetter"/>
+      <w:lvlText w:val="%8."/>
+      <w:lvlJc w:val="left"/>
+      <w:pPr>
+        <w:ind w:left="5760" w:hanging="360"/>
+      </w:pPr>
+    </w:lvl>
+    <w:lvl w:ilvl="8" w:tplc="040C001B" w:tentative="1">
+      <w:start w:val="1"/>
+      <w:numFmt w:val="lowerRoman"/>
+      <w:lvlText w:val="%9."/>
+      <w:lvlJc w:val="right"/>
+      <w:pPr>
+        <w:ind w:left="6480" w:hanging="180"/>
+      </w:pPr>
+    </w:lvl>
+  </w:abstractNum>
+  <w:abstractNum w:abstractNumId="5" w15:restartNumberingAfterBreak="0">
     <w:nsid w:val="02E41FBE"/>
     <w:multiLevelType w:val="hybridMultilevel"/>
     <w:tmpl w:val="FE0EF4CE"/>
@@ -3647,7 +3776,7 @@
       </w:rPr>
     </w:lvl>
   </w:abstractNum>
-  <w:abstractNum w:abstractNumId="5" w15:restartNumberingAfterBreak="0">
+  <w:abstractNum w:abstractNumId="6" w15:restartNumberingAfterBreak="0">
     <w:nsid w:val="0DA523E2"/>
     <w:multiLevelType w:val="hybridMultilevel"/>
     <w:tmpl w:val="995E2C28"/>
@@ -3760,7 +3889,7 @@
       </w:rPr>
     </w:lvl>
   </w:abstractNum>
-  <w:abstractNum w:abstractNumId="6" w15:restartNumberingAfterBreak="0">
+  <w:abstractNum w:abstractNumId="7" w15:restartNumberingAfterBreak="0">
     <w:nsid w:val="0F5E3045"/>
     <w:multiLevelType w:val="hybridMultilevel"/>
     <w:tmpl w:val="1A243B94"/>
@@ -3873,7 +4002,7 @@
       </w:rPr>
     </w:lvl>
   </w:abstractNum>
-  <w:abstractNum w:abstractNumId="7" w15:restartNumberingAfterBreak="0">
+  <w:abstractNum w:abstractNumId="8" w15:restartNumberingAfterBreak="0">
     <w:nsid w:val="0F8E764B"/>
     <w:multiLevelType w:val="hybridMultilevel"/>
     <w:tmpl w:val="D29AEA22"/>
@@ -3985,7 +4114,7 @@
       </w:rPr>
     </w:lvl>
   </w:abstractNum>
-  <w:abstractNum w:abstractNumId="8" w15:restartNumberingAfterBreak="0">
+  <w:abstractNum w:abstractNumId="9" w15:restartNumberingAfterBreak="0">
     <w:nsid w:val="0F956D69"/>
     <w:multiLevelType w:val="hybridMultilevel"/>
     <w:tmpl w:val="5F48BE76"/>
@@ -4125,7 +4254,7 @@
       </w:rPr>
     </w:lvl>
   </w:abstractNum>
-  <w:abstractNum w:abstractNumId="9" w15:restartNumberingAfterBreak="0">
+  <w:abstractNum w:abstractNumId="10" w15:restartNumberingAfterBreak="0">
     <w:nsid w:val="0FB543A7"/>
     <w:multiLevelType w:val="multilevel"/>
     <w:tmpl w:val="8384DFCA"/>
@@ -4240,7 +4369,7 @@
       </w:pPr>
     </w:lvl>
   </w:abstractNum>
-  <w:abstractNum w:abstractNumId="10" w15:restartNumberingAfterBreak="0">
+  <w:abstractNum w:abstractNumId="11" w15:restartNumberingAfterBreak="0">
     <w:nsid w:val="0FC53892"/>
     <w:multiLevelType w:val="hybridMultilevel"/>
     <w:tmpl w:val="07ACA81C"/>
@@ -4352,7 +4481,7 @@
       </w:rPr>
     </w:lvl>
   </w:abstractNum>
-  <w:abstractNum w:abstractNumId="11" w15:restartNumberingAfterBreak="0">
+  <w:abstractNum w:abstractNumId="12" w15:restartNumberingAfterBreak="0">
     <w:nsid w:val="123D66DB"/>
     <w:multiLevelType w:val="hybridMultilevel"/>
     <w:tmpl w:val="5352ED46"/>
@@ -4465,7 +4594,7 @@
       </w:rPr>
     </w:lvl>
   </w:abstractNum>
-  <w:abstractNum w:abstractNumId="12" w15:restartNumberingAfterBreak="0">
+  <w:abstractNum w:abstractNumId="13" w15:restartNumberingAfterBreak="0">
     <w:nsid w:val="13AB34B1"/>
     <w:multiLevelType w:val="hybridMultilevel"/>
     <w:tmpl w:val="4EDE25CA"/>
@@ -4551,7 +4680,7 @@
       </w:pPr>
     </w:lvl>
   </w:abstractNum>
-  <w:abstractNum w:abstractNumId="13" w15:restartNumberingAfterBreak="0">
+  <w:abstractNum w:abstractNumId="14" w15:restartNumberingAfterBreak="0">
     <w:nsid w:val="19D4018D"/>
     <w:multiLevelType w:val="hybridMultilevel"/>
     <w:tmpl w:val="382A2C3C"/>
@@ -4664,7 +4793,7 @@
       </w:rPr>
     </w:lvl>
   </w:abstractNum>
-  <w:abstractNum w:abstractNumId="14" w15:restartNumberingAfterBreak="0">
+  <w:abstractNum w:abstractNumId="15" w15:restartNumberingAfterBreak="0">
     <w:nsid w:val="1F1F1A69"/>
     <w:multiLevelType w:val="hybridMultilevel"/>
     <w:tmpl w:val="C582AF3A"/>
@@ -4751,7 +4880,7 @@
       </w:pPr>
     </w:lvl>
   </w:abstractNum>
-  <w:abstractNum w:abstractNumId="15" w15:restartNumberingAfterBreak="0">
+  <w:abstractNum w:abstractNumId="16" w15:restartNumberingAfterBreak="0">
     <w:nsid w:val="2DE9112F"/>
     <w:multiLevelType w:val="hybridMultilevel"/>
     <w:tmpl w:val="E1984384"/>
@@ -4864,7 +4993,7 @@
       </w:rPr>
     </w:lvl>
   </w:abstractNum>
-  <w:abstractNum w:abstractNumId="16" w15:restartNumberingAfterBreak="0">
+  <w:abstractNum w:abstractNumId="17" w15:restartNumberingAfterBreak="0">
     <w:nsid w:val="3D5D6628"/>
     <w:multiLevelType w:val="hybridMultilevel"/>
     <w:tmpl w:val="9054562C"/>
@@ -4977,7 +5106,7 @@
       </w:rPr>
     </w:lvl>
   </w:abstractNum>
-  <w:abstractNum w:abstractNumId="17" w15:restartNumberingAfterBreak="0">
+  <w:abstractNum w:abstractNumId="18" w15:restartNumberingAfterBreak="0">
     <w:nsid w:val="4051259C"/>
     <w:multiLevelType w:val="hybridMultilevel"/>
     <w:tmpl w:val="297CECD8"/>
@@ -5090,7 +5219,7 @@
       </w:rPr>
     </w:lvl>
   </w:abstractNum>
-  <w:abstractNum w:abstractNumId="18" w15:restartNumberingAfterBreak="0">
+  <w:abstractNum w:abstractNumId="19" w15:restartNumberingAfterBreak="0">
     <w:nsid w:val="40FB0C71"/>
     <w:multiLevelType w:val="hybridMultilevel"/>
     <w:tmpl w:val="F2EE4A82"/>
@@ -5203,7 +5332,7 @@
       </w:rPr>
     </w:lvl>
   </w:abstractNum>
-  <w:abstractNum w:abstractNumId="19" w15:restartNumberingAfterBreak="0">
+  <w:abstractNum w:abstractNumId="20" w15:restartNumberingAfterBreak="0">
     <w:nsid w:val="43346741"/>
     <w:multiLevelType w:val="hybridMultilevel"/>
     <w:tmpl w:val="6F4655AC"/>
@@ -5316,7 +5445,7 @@
       </w:rPr>
     </w:lvl>
   </w:abstractNum>
-  <w:abstractNum w:abstractNumId="20" w15:restartNumberingAfterBreak="0">
+  <w:abstractNum w:abstractNumId="21" w15:restartNumberingAfterBreak="0">
     <w:nsid w:val="466E1FB2"/>
     <w:multiLevelType w:val="hybridMultilevel"/>
     <w:tmpl w:val="2DD6EDF8"/>
@@ -5433,7 +5562,7 @@
       </w:pPr>
     </w:lvl>
   </w:abstractNum>
-  <w:abstractNum w:abstractNumId="21" w15:restartNumberingAfterBreak="0">
+  <w:abstractNum w:abstractNumId="22" w15:restartNumberingAfterBreak="0">
     <w:nsid w:val="47E01830"/>
     <w:multiLevelType w:val="hybridMultilevel"/>
     <w:tmpl w:val="2370ED02"/>
@@ -5545,7 +5674,7 @@
       </w:rPr>
     </w:lvl>
   </w:abstractNum>
-  <w:abstractNum w:abstractNumId="22" w15:restartNumberingAfterBreak="0">
+  <w:abstractNum w:abstractNumId="23" w15:restartNumberingAfterBreak="0">
     <w:nsid w:val="51503CB5"/>
     <w:multiLevelType w:val="hybridMultilevel"/>
     <w:tmpl w:val="41945398"/>
@@ -5658,7 +5787,7 @@
       </w:rPr>
     </w:lvl>
   </w:abstractNum>
-  <w:abstractNum w:abstractNumId="23" w15:restartNumberingAfterBreak="0">
+  <w:abstractNum w:abstractNumId="24" w15:restartNumberingAfterBreak="0">
     <w:nsid w:val="546A2B1B"/>
     <w:multiLevelType w:val="hybridMultilevel"/>
     <w:tmpl w:val="B15C8298"/>
@@ -5771,7 +5900,7 @@
       </w:rPr>
     </w:lvl>
   </w:abstractNum>
-  <w:abstractNum w:abstractNumId="24" w15:restartNumberingAfterBreak="0">
+  <w:abstractNum w:abstractNumId="25" w15:restartNumberingAfterBreak="0">
     <w:nsid w:val="582A7ECA"/>
     <w:multiLevelType w:val="hybridMultilevel"/>
     <w:tmpl w:val="C5049BC4"/>
@@ -5912,7 +6041,7 @@
       </w:rPr>
     </w:lvl>
   </w:abstractNum>
-  <w:abstractNum w:abstractNumId="25" w15:restartNumberingAfterBreak="0">
+  <w:abstractNum w:abstractNumId="26" w15:restartNumberingAfterBreak="0">
     <w:nsid w:val="65B93E8D"/>
     <w:multiLevelType w:val="hybridMultilevel"/>
     <w:tmpl w:val="96A6D4AA"/>
@@ -5998,7 +6127,7 @@
       </w:pPr>
     </w:lvl>
   </w:abstractNum>
-  <w:abstractNum w:abstractNumId="26" w15:restartNumberingAfterBreak="0">
+  <w:abstractNum w:abstractNumId="27" w15:restartNumberingAfterBreak="0">
     <w:nsid w:val="792967B5"/>
     <w:multiLevelType w:val="hybridMultilevel"/>
     <w:tmpl w:val="9ED84BE0"/>
@@ -6137,7 +6266,7 @@
       </w:rPr>
     </w:lvl>
   </w:abstractNum>
-  <w:abstractNum w:abstractNumId="27" w15:restartNumberingAfterBreak="0">
+  <w:abstractNum w:abstractNumId="28" w15:restartNumberingAfterBreak="0">
     <w:nsid w:val="7A9D1E6C"/>
     <w:multiLevelType w:val="hybridMultilevel"/>
     <w:tmpl w:val="7ECAA8BE"/>
@@ -6250,7 +6379,120 @@
       </w:rPr>
     </w:lvl>
   </w:abstractNum>
-  <w:abstractNum w:abstractNumId="28" w15:restartNumberingAfterBreak="0">
+  <w:abstractNum w:abstractNumId="29" w15:restartNumberingAfterBreak="0">
+    <w:nsid w:val="7AB544B8"/>
+    <w:multiLevelType w:val="hybridMultilevel"/>
+    <w:tmpl w:val="CFB6FE54"/>
+    <w:lvl w:ilvl="0" w:tplc="040C0001">
+      <w:start w:val="1"/>
+      <w:numFmt w:val="bullet"/>
+      <w:lvlText w:val=""/>
+      <w:lvlJc w:val="left"/>
+      <w:pPr>
+        <w:ind w:left="720" w:hanging="360"/>
+      </w:pPr>
+      <w:rPr>
+        <w:rFonts w:ascii="Symbol" w:hAnsi="Symbol" w:hint="default"/>
+      </w:rPr>
+    </w:lvl>
+    <w:lvl w:ilvl="1" w:tplc="040C0003" w:tentative="1">
+      <w:start w:val="1"/>
+      <w:numFmt w:val="bullet"/>
+      <w:lvlText w:val="o"/>
+      <w:lvlJc w:val="left"/>
+      <w:pPr>
+        <w:ind w:left="1440" w:hanging="360"/>
+      </w:pPr>
+      <w:rPr>
+        <w:rFonts w:ascii="Courier New" w:hAnsi="Courier New" w:cs="Courier New" w:hint="default"/>
+      </w:rPr>
+    </w:lvl>
+    <w:lvl w:ilvl="2" w:tplc="040C0005" w:tentative="1">
+      <w:start w:val="1"/>
+      <w:numFmt w:val="bullet"/>
+      <w:lvlText w:val=""/>
+      <w:lvlJc w:val="left"/>
+      <w:pPr>
+        <w:ind w:left="2160" w:hanging="360"/>
+      </w:pPr>
+      <w:rPr>
+        <w:rFonts w:ascii="Wingdings" w:hAnsi="Wingdings" w:hint="default"/>
+      </w:rPr>
+    </w:lvl>
+    <w:lvl w:ilvl="3" w:tplc="040C0001">
+      <w:start w:val="1"/>
+      <w:numFmt w:val="bullet"/>
+      <w:lvlText w:val=""/>
+      <w:lvlJc w:val="left"/>
+      <w:pPr>
+        <w:ind w:left="2880" w:hanging="360"/>
+      </w:pPr>
+      <w:rPr>
+        <w:rFonts w:ascii="Symbol" w:hAnsi="Symbol" w:hint="default"/>
+      </w:rPr>
+    </w:lvl>
+    <w:lvl w:ilvl="4" w:tplc="040C0003" w:tentative="1">
+      <w:start w:val="1"/>
+      <w:numFmt w:val="bullet"/>
+      <w:lvlText w:val="o"/>
+      <w:lvlJc w:val="left"/>
+      <w:pPr>
+        <w:ind w:left="3600" w:hanging="360"/>
+      </w:pPr>
+      <w:rPr>
+        <w:rFonts w:ascii="Courier New" w:hAnsi="Courier New" w:cs="Courier New" w:hint="default"/>
+      </w:rPr>
+    </w:lvl>
+    <w:lvl w:ilvl="5" w:tplc="040C0005" w:tentative="1">
+      <w:start w:val="1"/>
+      <w:numFmt w:val="bullet"/>
+      <w:lvlText w:val=""/>
+      <w:lvlJc w:val="left"/>
+      <w:pPr>
+        <w:ind w:left="4320" w:hanging="360"/>
+      </w:pPr>
+      <w:rPr>
+        <w:rFonts w:ascii="Wingdings" w:hAnsi="Wingdings" w:hint="default"/>
+      </w:rPr>
+    </w:lvl>
+    <w:lvl w:ilvl="6" w:tplc="040C0001" w:tentative="1">
+      <w:start w:val="1"/>
+      <w:numFmt w:val="bullet"/>
+      <w:lvlText w:val=""/>
+      <w:lvlJc w:val="left"/>
+      <w:pPr>
+        <w:ind w:left="5040" w:hanging="360"/>
+      </w:pPr>
+      <w:rPr>
+        <w:rFonts w:ascii="Symbol" w:hAnsi="Symbol" w:hint="default"/>
+      </w:rPr>
+    </w:lvl>
+    <w:lvl w:ilvl="7" w:tplc="040C0003" w:tentative="1">
+      <w:start w:val="1"/>
+      <w:numFmt w:val="bullet"/>
+      <w:lvlText w:val="o"/>
+      <w:lvlJc w:val="left"/>
+      <w:pPr>
+        <w:ind w:left="5760" w:hanging="360"/>
+      </w:pPr>
+      <w:rPr>
+        <w:rFonts w:ascii="Courier New" w:hAnsi="Courier New" w:cs="Courier New" w:hint="default"/>
+      </w:rPr>
+    </w:lvl>
+    <w:lvl w:ilvl="8" w:tplc="040C0005" w:tentative="1">
+      <w:start w:val="1"/>
+      <w:numFmt w:val="bullet"/>
+      <w:lvlText w:val=""/>
+      <w:lvlJc w:val="left"/>
+      <w:pPr>
+        <w:ind w:left="6480" w:hanging="360"/>
+      </w:pPr>
+      <w:rPr>
+        <w:rFonts w:ascii="Wingdings" w:hAnsi="Wingdings" w:hint="default"/>
+      </w:rPr>
+    </w:lvl>
+  </w:abstractNum>
+  <w:abstractNum w:abstractNumId="30" w15:restartNumberingAfterBreak="0">
     <w:nsid w:val="7D870913"/>
     <w:multiLevelType w:val="hybridMultilevel"/>
     <w:tmpl w:val="A5AE6FD8"/>
@@ -6336,7 +6578,7 @@
       </w:pPr>
     </w:lvl>
   </w:abstractNum>
-  <w:abstractNum w:abstractNumId="29" w15:restartNumberingAfterBreak="0">
+  <w:abstractNum w:abstractNumId="31" w15:restartNumberingAfterBreak="0">
     <w:nsid w:val="7E2C42C7"/>
     <w:multiLevelType w:val="hybridMultilevel"/>
     <w:tmpl w:val="B50287E4"/>
@@ -6457,7 +6699,7 @@
     </w:lvl>
   </w:abstractNum>
   <w:num w:numId="1">
-    <w:abstractNumId w:val="9"/>
+    <w:abstractNumId w:val="10"/>
   </w:num>
   <w:num w:numId="2">
     <w:abstractNumId w:val="2"/>
@@ -6472,67 +6714,67 @@
     <w:abstractNumId w:val="3"/>
   </w:num>
   <w:num w:numId="6">
-    <w:abstractNumId w:val="24"/>
+    <w:abstractNumId w:val="25"/>
   </w:num>
   <w:num w:numId="7">
+    <w:abstractNumId w:val="27"/>
+  </w:num>
+  <w:num w:numId="8">
+    <w:abstractNumId w:val="14"/>
+  </w:num>
+  <w:num w:numId="9">
+    <w:abstractNumId w:val="5"/>
+  </w:num>
+  <w:num w:numId="10">
+    <w:abstractNumId w:val="12"/>
+  </w:num>
+  <w:num w:numId="11">
+    <w:abstractNumId w:val="23"/>
+  </w:num>
+  <w:num w:numId="12">
+    <w:abstractNumId w:val="9"/>
+  </w:num>
+  <w:num w:numId="13">
+    <w:abstractNumId w:val="10"/>
+  </w:num>
+  <w:num w:numId="14">
+    <w:abstractNumId w:val="10"/>
+  </w:num>
+  <w:num w:numId="15">
+    <w:abstractNumId w:val="20"/>
+  </w:num>
+  <w:num w:numId="16">
+    <w:abstractNumId w:val="13"/>
+  </w:num>
+  <w:num w:numId="17">
+    <w:abstractNumId w:val="10"/>
+  </w:num>
+  <w:num w:numId="18">
+    <w:abstractNumId w:val="11"/>
+  </w:num>
+  <w:num w:numId="19">
     <w:abstractNumId w:val="26"/>
   </w:num>
-  <w:num w:numId="8">
-    <w:abstractNumId w:val="13"/>
+  <w:num w:numId="20">
+    <w:abstractNumId w:val="7"/>
   </w:num>
-  <w:num w:numId="9">
-    <w:abstractNumId w:val="4"/>
+  <w:num w:numId="21">
+    <w:abstractNumId w:val="28"/>
   </w:num>
-  <w:num w:numId="10">
-    <w:abstractNumId w:val="11"/>
-  </w:num>
-  <w:num w:numId="11">
-    <w:abstractNumId w:val="22"/>
-  </w:num>
-  <w:num w:numId="12">
-    <w:abstractNumId w:val="8"/>
-  </w:num>
-  <w:num w:numId="13">
-    <w:abstractNumId w:val="9"/>
-  </w:num>
-  <w:num w:numId="14">
-    <w:abstractNumId w:val="9"/>
-  </w:num>
-  <w:num w:numId="15">
+  <w:num w:numId="22">
     <w:abstractNumId w:val="19"/>
   </w:num>
-  <w:num w:numId="16">
-    <w:abstractNumId w:val="12"/>
+  <w:num w:numId="23">
+    <w:abstractNumId w:val="16"/>
   </w:num>
-  <w:num w:numId="17">
-    <w:abstractNumId w:val="9"/>
+  <w:num w:numId="24">
+    <w:abstractNumId w:val="17"/>
   </w:num>
-  <w:num w:numId="18">
-    <w:abstractNumId w:val="10"/>
-  </w:num>
-  <w:num w:numId="19">
-    <w:abstractNumId w:val="25"/>
-  </w:num>
-  <w:num w:numId="20">
+  <w:num w:numId="25">
     <w:abstractNumId w:val="6"/>
   </w:num>
-  <w:num w:numId="21">
-    <w:abstractNumId w:val="27"/>
-  </w:num>
-  <w:num w:numId="22">
-    <w:abstractNumId w:val="18"/>
-  </w:num>
-  <w:num w:numId="23">
-    <w:abstractNumId w:val="15"/>
-  </w:num>
-  <w:num w:numId="24">
-    <w:abstractNumId w:val="16"/>
-  </w:num>
-  <w:num w:numId="25">
-    <w:abstractNumId w:val="5"/>
-  </w:num>
   <w:num w:numId="26">
-    <w:abstractNumId w:val="9"/>
+    <w:abstractNumId w:val="10"/>
     <w:lvlOverride w:ilvl="0">
       <w:startOverride w:val="1"/>
     </w:lvlOverride>
@@ -6562,58 +6804,64 @@
     </w:lvlOverride>
   </w:num>
   <w:num w:numId="27">
-    <w:abstractNumId w:val="14"/>
+    <w:abstractNumId w:val="15"/>
   </w:num>
   <w:num w:numId="28">
-    <w:abstractNumId w:val="20"/>
+    <w:abstractNumId w:val="21"/>
   </w:num>
   <w:num w:numId="29">
-    <w:abstractNumId w:val="29"/>
+    <w:abstractNumId w:val="31"/>
   </w:num>
   <w:num w:numId="30">
-    <w:abstractNumId w:val="20"/>
+    <w:abstractNumId w:val="21"/>
     <w:lvlOverride w:ilvl="0">
       <w:startOverride w:val="1"/>
     </w:lvlOverride>
   </w:num>
   <w:num w:numId="31">
-    <w:abstractNumId w:val="9"/>
+    <w:abstractNumId w:val="10"/>
   </w:num>
   <w:num w:numId="32">
-    <w:abstractNumId w:val="28"/>
+    <w:abstractNumId w:val="30"/>
   </w:num>
   <w:num w:numId="33">
-    <w:abstractNumId w:val="21"/>
+    <w:abstractNumId w:val="22"/>
   </w:num>
   <w:num w:numId="34">
-    <w:abstractNumId w:val="7"/>
+    <w:abstractNumId w:val="8"/>
   </w:num>
   <w:num w:numId="35">
-    <w:abstractNumId w:val="14"/>
+    <w:abstractNumId w:val="15"/>
     <w:lvlOverride w:ilvl="0">
       <w:startOverride w:val="1"/>
     </w:lvlOverride>
   </w:num>
   <w:num w:numId="36">
-    <w:abstractNumId w:val="9"/>
+    <w:abstractNumId w:val="10"/>
   </w:num>
   <w:num w:numId="37">
-    <w:abstractNumId w:val="9"/>
+    <w:abstractNumId w:val="10"/>
   </w:num>
   <w:num w:numId="38">
-    <w:abstractNumId w:val="9"/>
+    <w:abstractNumId w:val="10"/>
   </w:num>
   <w:num w:numId="39">
-    <w:abstractNumId w:val="14"/>
+    <w:abstractNumId w:val="15"/>
     <w:lvlOverride w:ilvl="0">
       <w:startOverride w:val="1"/>
     </w:lvlOverride>
   </w:num>
   <w:num w:numId="40">
-    <w:abstractNumId w:val="17"/>
+    <w:abstractNumId w:val="18"/>
   </w:num>
   <w:num w:numId="41">
-    <w:abstractNumId w:val="23"/>
+    <w:abstractNumId w:val="24"/>
+  </w:num>
+  <w:num w:numId="42">
+    <w:abstractNumId w:val="29"/>
+  </w:num>
+  <w:num w:numId="43">
+    <w:abstractNumId w:val="4"/>
   </w:num>
 </w:numbering>
 </file>
@@ -8440,7 +8688,7 @@
 </file>
 
 <file path=customXml/itemProps1.xml><?xml version="1.0" encoding="utf-8"?>
-<ds:datastoreItem xmlns:ds="http://schemas.openxmlformats.org/officeDocument/2006/customXml" ds:itemID="{A55A2160-DB11-46EC-A3B5-066FC942DD9C}">
+<ds:datastoreItem xmlns:ds="http://schemas.openxmlformats.org/officeDocument/2006/customXml" ds:itemID="{BB88A236-0A46-41C9-BE18-05CE28EC9E8A}">
   <ds:schemaRefs>
     <ds:schemaRef ds:uri="http://schemas.openxmlformats.org/officeDocument/2006/bibliography"/>
   </ds:schemaRefs>

</xml_diff>

<commit_message>
Update mission and objectif in Specifications
</commit_message>
<xml_diff>
--- a/Avant-Projet/Spécifications History Treasures.docx
+++ b/Avant-Projet/Spécifications History Treasures.docx
@@ -1,6 +1,6 @@
 
 <file path=word/document.xml><?xml version="1.0" encoding="utf-8"?>
-<w:document xmlns:wpc="http://schemas.microsoft.com/office/word/2010/wordprocessingCanvas" xmlns:cx="http://schemas.microsoft.com/office/drawing/2014/chartex" xmlns:mc="http://schemas.openxmlformats.org/markup-compatibility/2006" xmlns:o="urn:schemas-microsoft-com:office:office" xmlns:r="http://schemas.openxmlformats.org/officeDocument/2006/relationships" xmlns:m="http://schemas.openxmlformats.org/officeDocument/2006/math" xmlns:v="urn:schemas-microsoft-com:vml" xmlns:wp14="http://schemas.microsoft.com/office/word/2010/wordprocessingDrawing" xmlns:wp="http://schemas.openxmlformats.org/drawingml/2006/wordprocessingDrawing" xmlns:w10="urn:schemas-microsoft-com:office:word" xmlns:w="http://schemas.openxmlformats.org/wordprocessingml/2006/main" xmlns:w14="http://schemas.microsoft.com/office/word/2010/wordml" xmlns:w15="http://schemas.microsoft.com/office/word/2012/wordml" xmlns:w16se="http://schemas.microsoft.com/office/word/2015/wordml/symex" xmlns:wpg="http://schemas.microsoft.com/office/word/2010/wordprocessingGroup" xmlns:wpi="http://schemas.microsoft.com/office/word/2010/wordprocessingInk" xmlns:wne="http://schemas.microsoft.com/office/word/2006/wordml" xmlns:wps="http://schemas.microsoft.com/office/word/2010/wordprocessingShape" mc:Ignorable="w14 w15 w16se wp14">
+<w:document xmlns:wpc="http://schemas.microsoft.com/office/word/2010/wordprocessingCanvas" xmlns:cx="http://schemas.microsoft.com/office/drawing/2014/chartex" xmlns:cx1="http://schemas.microsoft.com/office/drawing/2015/9/8/chartex" xmlns:mc="http://schemas.openxmlformats.org/markup-compatibility/2006" xmlns:o="urn:schemas-microsoft-com:office:office" xmlns:r="http://schemas.openxmlformats.org/officeDocument/2006/relationships" xmlns:m="http://schemas.openxmlformats.org/officeDocument/2006/math" xmlns:v="urn:schemas-microsoft-com:vml" xmlns:wp14="http://schemas.microsoft.com/office/word/2010/wordprocessingDrawing" xmlns:wp="http://schemas.openxmlformats.org/drawingml/2006/wordprocessingDrawing" xmlns:w10="urn:schemas-microsoft-com:office:word" xmlns:w="http://schemas.openxmlformats.org/wordprocessingml/2006/main" xmlns:w14="http://schemas.microsoft.com/office/word/2010/wordml" xmlns:w15="http://schemas.microsoft.com/office/word/2012/wordml" xmlns:w16se="http://schemas.microsoft.com/office/word/2015/wordml/symex" xmlns:wpg="http://schemas.microsoft.com/office/word/2010/wordprocessingGroup" xmlns:wpi="http://schemas.microsoft.com/office/word/2010/wordprocessingInk" xmlns:wne="http://schemas.microsoft.com/office/word/2006/wordml" xmlns:wps="http://schemas.microsoft.com/office/word/2010/wordprocessingShape" mc:Ignorable="w14 w15 w16se wp14">
   <w:body>
     <w:p>
       <w:pPr>
@@ -202,22 +202,14 @@
         <w:rPr>
           <w:rFonts w:ascii="Pristina" w:hAnsi="Pristina"/>
         </w:rPr>
-        <w:t xml:space="preserve">History </w:t>
-      </w:r>
-      <w:proofErr w:type="spellStart"/>
+        <w:t>History Treasure</w:t>
+      </w:r>
       <w:r>
         <w:rPr>
           <w:rFonts w:ascii="Pristina" w:hAnsi="Pristina"/>
         </w:rPr>
-        <w:t>Treasure</w:t>
-      </w:r>
-      <w:r>
-        <w:rPr>
-          <w:rFonts w:ascii="Pristina" w:hAnsi="Pristina"/>
-        </w:rPr>
         <w:t>s</w:t>
       </w:r>
-      <w:proofErr w:type="spellEnd"/>
     </w:p>
     <w:p>
       <w:pPr>
@@ -272,23 +264,7 @@
           <w:rStyle w:val="StyleTitreLatin36ptCar"/>
           <w:sz w:val="32"/>
         </w:rPr>
-        <w:t xml:space="preserve">« Faites un saut dans le temps avec History </w:t>
-      </w:r>
-      <w:proofErr w:type="spellStart"/>
-      <w:r>
-        <w:rPr>
-          <w:rStyle w:val="StyleTitreLatin36ptCar"/>
-          <w:sz w:val="32"/>
-        </w:rPr>
-        <w:t>Treasures</w:t>
-      </w:r>
-      <w:proofErr w:type="spellEnd"/>
-      <w:r>
-        <w:rPr>
-          <w:rStyle w:val="StyleTitreLatin36ptCar"/>
-          <w:sz w:val="32"/>
-        </w:rPr>
-        <w:t> ! »</w:t>
+        <w:t>« Faites un saut dans le temps avec History Treasures ! »</w:t>
       </w:r>
     </w:p>
     <w:p>
@@ -2067,8 +2043,6 @@
         </w:rPr>
         <w:tab/>
       </w:r>
-      <w:bookmarkStart w:id="0" w:name="_GoBack"/>
-      <w:bookmarkEnd w:id="0"/>
     </w:p>
     <w:p>
       <w:pPr>
@@ -2106,19 +2080,53 @@
           <w:lang w:val="fr-FR"/>
         </w:rPr>
       </w:pPr>
-      <w:bookmarkStart w:id="1" w:name="_Toc448390496"/>
+      <w:bookmarkStart w:id="0" w:name="_Toc448390496"/>
       <w:r>
         <w:rPr>
           <w:lang w:val="fr-FR"/>
         </w:rPr>
         <w:t>Introduction</w:t>
       </w:r>
+      <w:bookmarkEnd w:id="0"/>
+      <w:r>
+        <w:rPr>
+          <w:lang w:val="fr-FR"/>
+        </w:rPr>
+        <w:t xml:space="preserve"> </w:t>
+      </w:r>
+    </w:p>
+    <w:p>
+      <w:pPr>
+        <w:pStyle w:val="Titre2"/>
+        <w:rPr>
+          <w:lang w:val="fr-FR"/>
+        </w:rPr>
+      </w:pPr>
+      <w:bookmarkStart w:id="1" w:name="_Toc448390497"/>
+      <w:r>
+        <w:rPr>
+          <w:lang w:val="fr-FR"/>
+        </w:rPr>
+        <w:t>Mission</w:t>
+      </w:r>
       <w:bookmarkEnd w:id="1"/>
-      <w:r>
-        <w:rPr>
-          <w:lang w:val="fr-FR"/>
-        </w:rPr>
-        <w:t xml:space="preserve"> </w:t>
+    </w:p>
+    <w:p>
+      <w:pPr>
+        <w:pStyle w:val="Commentaires"/>
+      </w:pPr>
+    </w:p>
+    <w:p>
+      <w:pPr>
+        <w:rPr>
+          <w:lang w:val="fr-FR"/>
+        </w:rPr>
+      </w:pPr>
+      <w:r>
+        <w:rPr>
+          <w:lang w:val="fr-FR"/>
+        </w:rPr>
+        <w:t>Proposer et développer un jeu en 2D isométrique (jeu vu de plongée, la perspective est donnée par les représentations 2D des éléments) à caractère pédagogique sur le thème de l’histoire.</w:t>
       </w:r>
     </w:p>
     <w:p>
@@ -2128,12 +2136,12 @@
           <w:lang w:val="fr-FR"/>
         </w:rPr>
       </w:pPr>
-      <w:bookmarkStart w:id="2" w:name="_Toc448390497"/>
-      <w:r>
-        <w:rPr>
-          <w:lang w:val="fr-FR"/>
-        </w:rPr>
-        <w:t>Mission</w:t>
+      <w:bookmarkStart w:id="2" w:name="_Toc448390498"/>
+      <w:r>
+        <w:rPr>
+          <w:lang w:val="fr-FR"/>
+        </w:rPr>
+        <w:t>Objectifs</w:t>
       </w:r>
       <w:bookmarkEnd w:id="2"/>
     </w:p>
@@ -2152,7 +2160,109 @@
         <w:rPr>
           <w:lang w:val="fr-FR"/>
         </w:rPr>
-        <w:t>Proposer et développer un jeu en 2D isométrique à caractère pédagogique sur le thème de l’histoire.</w:t>
+        <w:t xml:space="preserve">1 – </w:t>
+      </w:r>
+      <w:r>
+        <w:rPr>
+          <w:lang w:val="fr-FR"/>
+        </w:rPr>
+        <w:t>Mettre au point une interface claire permettant au joueur d’avoir les informations importantes sur l’écran de jeu.</w:t>
+      </w:r>
+    </w:p>
+    <w:p>
+      <w:pPr>
+        <w:rPr>
+          <w:lang w:val="fr-FR"/>
+        </w:rPr>
+      </w:pPr>
+      <w:r>
+        <w:rPr>
+          <w:lang w:val="fr-FR"/>
+        </w:rPr>
+        <w:t xml:space="preserve">2 – </w:t>
+      </w:r>
+      <w:r>
+        <w:rPr>
+          <w:lang w:val="fr-FR"/>
+        </w:rPr>
+        <w:t>Définir trois thèmes contenant quatre ou cinq sous-parties, chaque thème correspond à une époque où à un événement précis et chaque sous-partie décrivant une partie du thème ou de l’événement abordé.</w:t>
+      </w:r>
+    </w:p>
+    <w:p>
+      <w:pPr>
+        <w:rPr>
+          <w:lang w:val="fr-FR"/>
+        </w:rPr>
+      </w:pPr>
+      <w:r>
+        <w:rPr>
+          <w:lang w:val="fr-FR"/>
+        </w:rPr>
+        <w:t xml:space="preserve">3 -  Recherche </w:t>
+      </w:r>
+      <w:r>
+        <w:rPr>
+          <w:lang w:val="fr-FR"/>
+        </w:rPr>
+        <w:t xml:space="preserve">d’éléments historiques afin de les </w:t>
+      </w:r>
+      <w:r>
+        <w:rPr>
+          <w:lang w:val="fr-FR"/>
+        </w:rPr>
+        <w:t>intégrer au sein du jeu.</w:t>
+      </w:r>
+    </w:p>
+    <w:p>
+      <w:pPr>
+        <w:rPr>
+          <w:lang w:val="fr-FR"/>
+        </w:rPr>
+      </w:pPr>
+      <w:r>
+        <w:rPr>
+          <w:lang w:val="fr-FR"/>
+        </w:rPr>
+        <w:t xml:space="preserve">4 –  </w:t>
+      </w:r>
+      <w:r>
+        <w:rPr>
+          <w:lang w:val="fr-FR"/>
+        </w:rPr>
+        <w:t>Concevoir un gameplay simple pour être accessible au plus jeunes</w:t>
+      </w:r>
+      <w:r>
+        <w:rPr>
+          <w:lang w:val="fr-FR"/>
+        </w:rPr>
+        <w:t>.</w:t>
+      </w:r>
+    </w:p>
+    <w:p>
+      <w:pPr>
+        <w:rPr>
+          <w:lang w:val="fr-FR"/>
+        </w:rPr>
+      </w:pPr>
+      <w:r>
+        <w:rPr>
+          <w:lang w:val="fr-FR"/>
+        </w:rPr>
+        <w:t>5 – Mettre le jeu à disposition de la communauté en tant que jeu indépendant</w:t>
+      </w:r>
+      <w:r>
+        <w:rPr>
+          <w:lang w:val="fr-FR"/>
+        </w:rPr>
+        <w:t xml:space="preserve"> en le faisant héberger par une plateforme de distribution</w:t>
+      </w:r>
+      <w:bookmarkStart w:id="3" w:name="_GoBack"/>
+      <w:bookmarkEnd w:id="3"/>
+      <w:r>
+        <w:rPr>
+          <w:lang w:val="fr-FR"/>
+        </w:rPr>
+        <w:t>.</w:t>
       </w:r>
     </w:p>
     <w:p>
@@ -2170,114 +2280,6 @@
           <w:lang w:val="fr-FR"/>
         </w:rPr>
       </w:pPr>
-      <w:bookmarkStart w:id="3" w:name="_Toc448390498"/>
-      <w:r>
-        <w:rPr>
-          <w:lang w:val="fr-FR"/>
-        </w:rPr>
-        <w:t>Objectifs</w:t>
-      </w:r>
-      <w:bookmarkEnd w:id="3"/>
-    </w:p>
-    <w:p>
-      <w:pPr>
-        <w:pStyle w:val="Commentaires"/>
-      </w:pPr>
-    </w:p>
-    <w:p>
-      <w:pPr>
-        <w:rPr>
-          <w:lang w:val="fr-FR"/>
-        </w:rPr>
-      </w:pPr>
-      <w:r>
-        <w:rPr>
-          <w:lang w:val="fr-FR"/>
-        </w:rPr>
-        <w:t xml:space="preserve">1 – Mettre au point une interface claire et attrayante. </w:t>
-      </w:r>
-    </w:p>
-    <w:p>
-      <w:pPr>
-        <w:rPr>
-          <w:lang w:val="fr-FR"/>
-        </w:rPr>
-      </w:pPr>
-      <w:r>
-        <w:rPr>
-          <w:lang w:val="fr-FR"/>
-        </w:rPr>
-        <w:t>2 – Définir trois thèmes contenant quatre sous-parties.</w:t>
-      </w:r>
-    </w:p>
-    <w:p>
-      <w:pPr>
-        <w:rPr>
-          <w:lang w:val="fr-FR"/>
-        </w:rPr>
-      </w:pPr>
-      <w:r>
-        <w:rPr>
-          <w:lang w:val="fr-FR"/>
-        </w:rPr>
-        <w:t>3 -  Recherche historique afin de l’intégrer au sein du jeu.</w:t>
-      </w:r>
-    </w:p>
-    <w:p>
-      <w:pPr>
-        <w:rPr>
-          <w:lang w:val="fr-FR"/>
-        </w:rPr>
-      </w:pPr>
-      <w:r>
-        <w:rPr>
-          <w:lang w:val="fr-FR"/>
-        </w:rPr>
-        <w:t xml:space="preserve">4 –  Mettre en place le </w:t>
-      </w:r>
-      <w:proofErr w:type="spellStart"/>
-      <w:r>
-        <w:rPr>
-          <w:lang w:val="fr-FR"/>
-        </w:rPr>
-        <w:t>gameplay</w:t>
-      </w:r>
-      <w:proofErr w:type="spellEnd"/>
-      <w:r>
-        <w:rPr>
-          <w:lang w:val="fr-FR"/>
-        </w:rPr>
-        <w:t>.</w:t>
-      </w:r>
-    </w:p>
-    <w:p>
-      <w:pPr>
-        <w:rPr>
-          <w:lang w:val="fr-FR"/>
-        </w:rPr>
-      </w:pPr>
-      <w:r>
-        <w:rPr>
-          <w:lang w:val="fr-FR"/>
-        </w:rPr>
-        <w:t>5 – Mettre le jeu à disposition de la communauté en tant que jeu indépendant.</w:t>
-      </w:r>
-    </w:p>
-    <w:p>
-      <w:pPr>
-        <w:pStyle w:val="Corpsdetexte"/>
-        <w:rPr>
-          <w:lang w:val="fr-FR"/>
-        </w:rPr>
-      </w:pPr>
-    </w:p>
-    <w:p>
-      <w:pPr>
-        <w:pStyle w:val="Titre2"/>
-        <w:rPr>
-          <w:lang w:val="fr-FR"/>
-        </w:rPr>
-      </w:pPr>
       <w:bookmarkStart w:id="4" w:name="_Toc448390499"/>
       <w:r>
         <w:rPr>
@@ -2343,61 +2345,37 @@
           <w:lang w:val="fr-FR" w:eastAsia="x-none" w:bidi="ar-SA"/>
         </w:rPr>
       </w:pPr>
-      <w:proofErr w:type="spellStart"/>
       <w:r>
         <w:rPr>
           <w:lang w:val="fr-FR" w:eastAsia="x-none" w:bidi="ar-SA"/>
         </w:rPr>
-        <w:t>Gameplay</w:t>
-      </w:r>
-      <w:proofErr w:type="spellEnd"/>
-      <w:r>
+        <w:t>Gameplay : Ensemble des mécanismes de jeu.</w:t>
+      </w:r>
+    </w:p>
+    <w:p>
+      <w:pPr>
         <w:rPr>
           <w:lang w:val="fr-FR" w:eastAsia="x-none" w:bidi="ar-SA"/>
         </w:rPr>
-        <w:t> : Ensemble des mécanismes de jeu.</w:t>
-      </w:r>
-    </w:p>
-    <w:p>
-      <w:pPr>
+      </w:pPr>
+      <w:r>
         <w:rPr>
           <w:lang w:val="fr-FR" w:eastAsia="x-none" w:bidi="ar-SA"/>
         </w:rPr>
-      </w:pPr>
-      <w:proofErr w:type="spellStart"/>
-      <w:r>
+        <w:t>Gamedesign : Ensemble des graphismes de jeu.</w:t>
+      </w:r>
+    </w:p>
+    <w:p>
+      <w:pPr>
         <w:rPr>
           <w:lang w:val="fr-FR" w:eastAsia="x-none" w:bidi="ar-SA"/>
         </w:rPr>
-        <w:t>Gamedesign</w:t>
-      </w:r>
-      <w:proofErr w:type="spellEnd"/>
+      </w:pPr>
       <w:r>
         <w:rPr>
           <w:lang w:val="fr-FR" w:eastAsia="x-none" w:bidi="ar-SA"/>
         </w:rPr>
-        <w:t> : Ensemble des graphismes de jeu.</w:t>
-      </w:r>
-    </w:p>
-    <w:p>
-      <w:pPr>
-        <w:rPr>
-          <w:lang w:val="fr-FR" w:eastAsia="x-none" w:bidi="ar-SA"/>
-        </w:rPr>
-      </w:pPr>
-      <w:proofErr w:type="spellStart"/>
-      <w:r>
-        <w:rPr>
-          <w:lang w:val="fr-FR" w:eastAsia="x-none" w:bidi="ar-SA"/>
-        </w:rPr>
-        <w:t>Map</w:t>
-      </w:r>
-      <w:proofErr w:type="spellEnd"/>
-      <w:r>
-        <w:rPr>
-          <w:lang w:val="fr-FR" w:eastAsia="x-none" w:bidi="ar-SA"/>
-        </w:rPr>
-        <w:t> : Carte du jeu</w:t>
+        <w:t>Map : Carte du jeu</w:t>
       </w:r>
     </w:p>
     <w:p>
@@ -2428,6 +2406,7 @@
         <w:rPr>
           <w:lang w:val="fr-FR" w:eastAsia="x-none" w:bidi="ar-SA"/>
         </w:rPr>
+        <w:lastRenderedPageBreak/>
         <w:t>« </w:t>
       </w:r>
       <w:r>
@@ -2439,7 +2418,18 @@
           <w:shd w:val="clear" w:color="auto" w:fill="FFFFFF"/>
           <w:lang w:val="fr-FR"/>
         </w:rPr>
-        <w:t>1789 − 1791 : l'affirmation de la souveraineté nationale</w:t>
+        <w:t>1789 − 1791 : l'affirmation de la souveraineté nationale,</w:t>
+      </w:r>
+      <w:r>
+        <w:rPr>
+          <w:rFonts w:ascii="cmu bold" w:hAnsi="cmu bold"/>
+          <w:color w:val="CB0022"/>
+          <w:sz w:val="27"/>
+          <w:szCs w:val="27"/>
+          <w:shd w:val="clear" w:color="auto" w:fill="FFFFFF"/>
+          <w:lang w:val="fr-FR"/>
+        </w:rPr>
+        <w:t xml:space="preserve"> </w:t>
       </w:r>
       <w:r>
         <w:rPr>
@@ -2450,18 +2440,7 @@
           <w:shd w:val="clear" w:color="auto" w:fill="FFFFFF"/>
           <w:lang w:val="fr-FR"/>
         </w:rPr>
-        <w:t>,</w:t>
-      </w:r>
-      <w:r>
-        <w:rPr>
-          <w:rFonts w:ascii="cmu bold" w:hAnsi="cmu bold"/>
-          <w:color w:val="CB0022"/>
-          <w:sz w:val="27"/>
-          <w:szCs w:val="27"/>
-          <w:shd w:val="clear" w:color="auto" w:fill="FFFFFF"/>
-          <w:lang w:val="fr-FR"/>
-        </w:rPr>
-        <w:t xml:space="preserve"> </w:t>
+        <w:t>1792 − 1799 : la République, la Terreur et le Directoire</w:t>
       </w:r>
       <w:r>
         <w:rPr>
@@ -2472,17 +2451,6 @@
           <w:shd w:val="clear" w:color="auto" w:fill="FFFFFF"/>
           <w:lang w:val="fr-FR"/>
         </w:rPr>
-        <w:t>1792 − 1799 : la République, la Terreur et le Directoire</w:t>
-      </w:r>
-      <w:r>
-        <w:rPr>
-          <w:rFonts w:ascii="cmu bold" w:hAnsi="cmu bold"/>
-          <w:color w:val="2E74B5" w:themeColor="accent1" w:themeShade="BF"/>
-          <w:sz w:val="27"/>
-          <w:szCs w:val="27"/>
-          <w:shd w:val="clear" w:color="auto" w:fill="FFFFFF"/>
-          <w:lang w:val="fr-FR"/>
-        </w:rPr>
         <w:t>, etc…</w:t>
       </w:r>
       <w:r>
@@ -2519,15 +2487,15 @@
           <w:lang w:val="fr-FR"/>
         </w:rPr>
       </w:pPr>
-      <w:bookmarkStart w:id="7" w:name="_Toc204692626"/>
-      <w:bookmarkStart w:id="8" w:name="_Toc448390501"/>
+      <w:bookmarkStart w:id="7" w:name="_Toc448390501"/>
+      <w:bookmarkStart w:id="8" w:name="_Toc204692626"/>
       <w:r>
         <w:rPr>
           <w:lang w:val="fr-FR"/>
         </w:rPr>
         <w:t>Acteurs</w:t>
       </w:r>
-      <w:bookmarkEnd w:id="8"/>
+      <w:bookmarkEnd w:id="7"/>
     </w:p>
     <w:p>
       <w:pPr>
@@ -2646,7 +2614,7 @@
         </w:rPr>
       </w:pPr>
     </w:p>
-    <w:bookmarkEnd w:id="7"/>
+    <w:bookmarkEnd w:id="8"/>
     <w:p>
       <w:pPr>
         <w:pStyle w:val="Titre3"/>
@@ -2757,10 +2725,10 @@
             <v:path o:extrusionok="f" gradientshapeok="t" o:connecttype="rect"/>
             <o:lock v:ext="edit" aspectratio="t"/>
           </v:shapetype>
-          <v:shape id="_x0000_i1033" type="#_x0000_t75" style="width:425.45pt;height:305.75pt" o:ole="">
+          <v:shape id="_x0000_i1025" type="#_x0000_t75" style="width:425.25pt;height:306pt" o:ole="">
             <v:imagedata r:id="rId10" o:title=""/>
           </v:shape>
-          <o:OLEObject Type="Embed" ProgID="Visio.Drawing.15" ShapeID="_x0000_i1033" DrawAspect="Content" ObjectID="_1522132353" r:id="rId11"/>
+          <o:OLEObject Type="Embed" ProgID="Visio.Drawing.15" ShapeID="_x0000_i1025" DrawAspect="Content" ObjectID="_1522139522" r:id="rId11"/>
         </w:object>
       </w:r>
     </w:p>
@@ -2937,21 +2905,7 @@
         <w:rPr>
           <w:lang w:val="fr-FR"/>
         </w:rPr>
-        <w:t xml:space="preserve">En terme de contrainte technique, nous allons concevoir notre jeu à l’aide de Windows </w:t>
-      </w:r>
-      <w:proofErr w:type="spellStart"/>
-      <w:r>
-        <w:rPr>
-          <w:lang w:val="fr-FR"/>
-        </w:rPr>
-        <w:t>Forms</w:t>
-      </w:r>
-      <w:proofErr w:type="spellEnd"/>
-      <w:r>
-        <w:rPr>
-          <w:lang w:val="fr-FR"/>
-        </w:rPr>
-        <w:t xml:space="preserve"> ainsi que du C#. L’utilisation de GitHub est également imposée.</w:t>
+        <w:t>En terme de contrainte technique, nous allons concevoir notre jeu à l’aide de Windows Forms ainsi que du C#. L’utilisation de GitHub est également imposée.</w:t>
       </w:r>
     </w:p>
     <w:p>
@@ -3089,7 +3043,7 @@
 </file>
 
 <file path=word/endnotes.xml><?xml version="1.0" encoding="utf-8"?>
-<w:endnotes xmlns:wpc="http://schemas.microsoft.com/office/word/2010/wordprocessingCanvas" xmlns:cx="http://schemas.microsoft.com/office/drawing/2014/chartex" xmlns:mc="http://schemas.openxmlformats.org/markup-compatibility/2006" xmlns:o="urn:schemas-microsoft-com:office:office" xmlns:r="http://schemas.openxmlformats.org/officeDocument/2006/relationships" xmlns:m="http://schemas.openxmlformats.org/officeDocument/2006/math" xmlns:v="urn:schemas-microsoft-com:vml" xmlns:wp14="http://schemas.microsoft.com/office/word/2010/wordprocessingDrawing" xmlns:wp="http://schemas.openxmlformats.org/drawingml/2006/wordprocessingDrawing" xmlns:w10="urn:schemas-microsoft-com:office:word" xmlns:w="http://schemas.openxmlformats.org/wordprocessingml/2006/main" xmlns:w14="http://schemas.microsoft.com/office/word/2010/wordml" xmlns:w15="http://schemas.microsoft.com/office/word/2012/wordml" xmlns:w16se="http://schemas.microsoft.com/office/word/2015/wordml/symex" xmlns:wpg="http://schemas.microsoft.com/office/word/2010/wordprocessingGroup" xmlns:wpi="http://schemas.microsoft.com/office/word/2010/wordprocessingInk" xmlns:wne="http://schemas.microsoft.com/office/word/2006/wordml" xmlns:wps="http://schemas.microsoft.com/office/word/2010/wordprocessingShape" mc:Ignorable="w14 w15 w16se wp14">
+<w:endnotes xmlns:wpc="http://schemas.microsoft.com/office/word/2010/wordprocessingCanvas" xmlns:cx="http://schemas.microsoft.com/office/drawing/2014/chartex" xmlns:cx1="http://schemas.microsoft.com/office/drawing/2015/9/8/chartex" xmlns:mc="http://schemas.openxmlformats.org/markup-compatibility/2006" xmlns:o="urn:schemas-microsoft-com:office:office" xmlns:r="http://schemas.openxmlformats.org/officeDocument/2006/relationships" xmlns:m="http://schemas.openxmlformats.org/officeDocument/2006/math" xmlns:v="urn:schemas-microsoft-com:vml" xmlns:wp14="http://schemas.microsoft.com/office/word/2010/wordprocessingDrawing" xmlns:wp="http://schemas.openxmlformats.org/drawingml/2006/wordprocessingDrawing" xmlns:w10="urn:schemas-microsoft-com:office:word" xmlns:w="http://schemas.openxmlformats.org/wordprocessingml/2006/main" xmlns:w14="http://schemas.microsoft.com/office/word/2010/wordml" xmlns:w15="http://schemas.microsoft.com/office/word/2012/wordml" xmlns:w16se="http://schemas.microsoft.com/office/word/2015/wordml/symex" xmlns:wpg="http://schemas.microsoft.com/office/word/2010/wordprocessingGroup" xmlns:wpi="http://schemas.microsoft.com/office/word/2010/wordprocessingInk" xmlns:wne="http://schemas.microsoft.com/office/word/2006/wordml" xmlns:wps="http://schemas.microsoft.com/office/word/2010/wordprocessingShape" mc:Ignorable="w14 w15 w16se wp14">
   <w:endnote w:type="separator" w:id="-1">
     <w:p>
       <w:r>
@@ -3108,7 +3062,7 @@
 </file>
 
 <file path=word/footer1.xml><?xml version="1.0" encoding="utf-8"?>
-<w:ftr xmlns:wpc="http://schemas.microsoft.com/office/word/2010/wordprocessingCanvas" xmlns:cx="http://schemas.microsoft.com/office/drawing/2014/chartex" xmlns:mc="http://schemas.openxmlformats.org/markup-compatibility/2006" xmlns:o="urn:schemas-microsoft-com:office:office" xmlns:r="http://schemas.openxmlformats.org/officeDocument/2006/relationships" xmlns:m="http://schemas.openxmlformats.org/officeDocument/2006/math" xmlns:v="urn:schemas-microsoft-com:vml" xmlns:wp14="http://schemas.microsoft.com/office/word/2010/wordprocessingDrawing" xmlns:wp="http://schemas.openxmlformats.org/drawingml/2006/wordprocessingDrawing" xmlns:w10="urn:schemas-microsoft-com:office:word" xmlns:w="http://schemas.openxmlformats.org/wordprocessingml/2006/main" xmlns:w14="http://schemas.microsoft.com/office/word/2010/wordml" xmlns:w15="http://schemas.microsoft.com/office/word/2012/wordml" xmlns:w16se="http://schemas.microsoft.com/office/word/2015/wordml/symex" xmlns:wpg="http://schemas.microsoft.com/office/word/2010/wordprocessingGroup" xmlns:wpi="http://schemas.microsoft.com/office/word/2010/wordprocessingInk" xmlns:wne="http://schemas.microsoft.com/office/word/2006/wordml" xmlns:wps="http://schemas.microsoft.com/office/word/2010/wordprocessingShape" mc:Ignorable="w14 w15 w16se wp14">
+<w:ftr xmlns:wpc="http://schemas.microsoft.com/office/word/2010/wordprocessingCanvas" xmlns:cx="http://schemas.microsoft.com/office/drawing/2014/chartex" xmlns:cx1="http://schemas.microsoft.com/office/drawing/2015/9/8/chartex" xmlns:mc="http://schemas.openxmlformats.org/markup-compatibility/2006" xmlns:o="urn:schemas-microsoft-com:office:office" xmlns:r="http://schemas.openxmlformats.org/officeDocument/2006/relationships" xmlns:m="http://schemas.openxmlformats.org/officeDocument/2006/math" xmlns:v="urn:schemas-microsoft-com:vml" xmlns:wp14="http://schemas.microsoft.com/office/word/2010/wordprocessingDrawing" xmlns:wp="http://schemas.openxmlformats.org/drawingml/2006/wordprocessingDrawing" xmlns:w10="urn:schemas-microsoft-com:office:word" xmlns:w="http://schemas.openxmlformats.org/wordprocessingml/2006/main" xmlns:w14="http://schemas.microsoft.com/office/word/2010/wordml" xmlns:w15="http://schemas.microsoft.com/office/word/2012/wordml" xmlns:w16se="http://schemas.microsoft.com/office/word/2015/wordml/symex" xmlns:wpg="http://schemas.microsoft.com/office/word/2010/wordprocessingGroup" xmlns:wpi="http://schemas.microsoft.com/office/word/2010/wordprocessingInk" xmlns:wne="http://schemas.microsoft.com/office/word/2006/wordml" xmlns:wps="http://schemas.microsoft.com/office/word/2010/wordprocessingShape" mc:Ignorable="w14 w15 w16se wp14">
   <w:p>
     <w:pPr>
       <w:pStyle w:val="Pieddepage"/>
@@ -3116,26 +3070,39 @@
         <w:top w:val="single" w:sz="4" w:space="1" w:color="auto"/>
       </w:pBdr>
     </w:pPr>
-    <w:fldSimple w:instr=" FILENAME  \* MERGEFORMAT ">
-      <w:r>
-        <w:rPr>
-          <w:noProof/>
-        </w:rPr>
-        <w:t>specification</w:t>
-      </w:r>
-      <w:r>
-        <w:rPr>
-          <w:noProof/>
-        </w:rPr>
-        <w:t>s</w:t>
-      </w:r>
-      <w:r>
-        <w:rPr>
-          <w:noProof/>
-        </w:rPr>
-        <w:t>-IL.doc</w:t>
-      </w:r>
-    </w:fldSimple>
+    <w:r>
+      <w:fldChar w:fldCharType="begin"/>
+    </w:r>
+    <w:r>
+      <w:instrText xml:space="preserve"> FILENAME  \* MERGEFORMAT </w:instrText>
+    </w:r>
+    <w:r>
+      <w:fldChar w:fldCharType="separate"/>
+    </w:r>
+    <w:r>
+      <w:rPr>
+        <w:noProof/>
+      </w:rPr>
+      <w:t>specification</w:t>
+    </w:r>
+    <w:r>
+      <w:rPr>
+        <w:noProof/>
+      </w:rPr>
+      <w:t>s</w:t>
+    </w:r>
+    <w:r>
+      <w:rPr>
+        <w:noProof/>
+      </w:rPr>
+      <w:t>-IL.doc</w:t>
+    </w:r>
+    <w:r>
+      <w:rPr>
+        <w:noProof/>
+      </w:rPr>
+      <w:fldChar w:fldCharType="end"/>
+    </w:r>
     <w:r>
       <w:tab/>
     </w:r>
@@ -3172,7 +3139,7 @@
         <w:rStyle w:val="Numrodepage"/>
         <w:noProof/>
       </w:rPr>
-      <w:t>7</w:t>
+      <w:t>4</w:t>
     </w:r>
     <w:r>
       <w:rPr>
@@ -3209,7 +3176,7 @@
         <w:rStyle w:val="Numrodepage"/>
         <w:noProof/>
       </w:rPr>
-      <w:t>7</w:t>
+      <w:t>8</w:t>
     </w:r>
     <w:r>
       <w:rPr>
@@ -3227,7 +3194,7 @@
 </file>
 
 <file path=word/footnotes.xml><?xml version="1.0" encoding="utf-8"?>
-<w:footnotes xmlns:wpc="http://schemas.microsoft.com/office/word/2010/wordprocessingCanvas" xmlns:cx="http://schemas.microsoft.com/office/drawing/2014/chartex" xmlns:mc="http://schemas.openxmlformats.org/markup-compatibility/2006" xmlns:o="urn:schemas-microsoft-com:office:office" xmlns:r="http://schemas.openxmlformats.org/officeDocument/2006/relationships" xmlns:m="http://schemas.openxmlformats.org/officeDocument/2006/math" xmlns:v="urn:schemas-microsoft-com:vml" xmlns:wp14="http://schemas.microsoft.com/office/word/2010/wordprocessingDrawing" xmlns:wp="http://schemas.openxmlformats.org/drawingml/2006/wordprocessingDrawing" xmlns:w10="urn:schemas-microsoft-com:office:word" xmlns:w="http://schemas.openxmlformats.org/wordprocessingml/2006/main" xmlns:w14="http://schemas.microsoft.com/office/word/2010/wordml" xmlns:w15="http://schemas.microsoft.com/office/word/2012/wordml" xmlns:w16se="http://schemas.microsoft.com/office/word/2015/wordml/symex" xmlns:wpg="http://schemas.microsoft.com/office/word/2010/wordprocessingGroup" xmlns:wpi="http://schemas.microsoft.com/office/word/2010/wordprocessingInk" xmlns:wne="http://schemas.microsoft.com/office/word/2006/wordml" xmlns:wps="http://schemas.microsoft.com/office/word/2010/wordprocessingShape" mc:Ignorable="w14 w15 w16se wp14">
+<w:footnotes xmlns:wpc="http://schemas.microsoft.com/office/word/2010/wordprocessingCanvas" xmlns:cx="http://schemas.microsoft.com/office/drawing/2014/chartex" xmlns:cx1="http://schemas.microsoft.com/office/drawing/2015/9/8/chartex" xmlns:mc="http://schemas.openxmlformats.org/markup-compatibility/2006" xmlns:o="urn:schemas-microsoft-com:office:office" xmlns:r="http://schemas.openxmlformats.org/officeDocument/2006/relationships" xmlns:m="http://schemas.openxmlformats.org/officeDocument/2006/math" xmlns:v="urn:schemas-microsoft-com:vml" xmlns:wp14="http://schemas.microsoft.com/office/word/2010/wordprocessingDrawing" xmlns:wp="http://schemas.openxmlformats.org/drawingml/2006/wordprocessingDrawing" xmlns:w10="urn:schemas-microsoft-com:office:word" xmlns:w="http://schemas.openxmlformats.org/wordprocessingml/2006/main" xmlns:w14="http://schemas.microsoft.com/office/word/2010/wordml" xmlns:w15="http://schemas.microsoft.com/office/word/2012/wordml" xmlns:w16se="http://schemas.microsoft.com/office/word/2015/wordml/symex" xmlns:wpg="http://schemas.microsoft.com/office/word/2010/wordprocessingGroup" xmlns:wpi="http://schemas.microsoft.com/office/word/2010/wordprocessingInk" xmlns:wne="http://schemas.microsoft.com/office/word/2006/wordml" xmlns:wps="http://schemas.microsoft.com/office/word/2010/wordprocessingShape" mc:Ignorable="w14 w15 w16se wp14">
   <w:footnote w:type="separator" w:id="-1">
     <w:p>
       <w:r>
@@ -3246,7 +3213,7 @@
 </file>
 
 <file path=word/header1.xml><?xml version="1.0" encoding="utf-8"?>
-<w:hdr xmlns:wpc="http://schemas.microsoft.com/office/word/2010/wordprocessingCanvas" xmlns:cx="http://schemas.microsoft.com/office/drawing/2014/chartex" xmlns:mc="http://schemas.openxmlformats.org/markup-compatibility/2006" xmlns:o="urn:schemas-microsoft-com:office:office" xmlns:r="http://schemas.openxmlformats.org/officeDocument/2006/relationships" xmlns:m="http://schemas.openxmlformats.org/officeDocument/2006/math" xmlns:v="urn:schemas-microsoft-com:vml" xmlns:wp14="http://schemas.microsoft.com/office/word/2010/wordprocessingDrawing" xmlns:wp="http://schemas.openxmlformats.org/drawingml/2006/wordprocessingDrawing" xmlns:w10="urn:schemas-microsoft-com:office:word" xmlns:w="http://schemas.openxmlformats.org/wordprocessingml/2006/main" xmlns:w14="http://schemas.microsoft.com/office/word/2010/wordml" xmlns:w15="http://schemas.microsoft.com/office/word/2012/wordml" xmlns:w16se="http://schemas.microsoft.com/office/word/2015/wordml/symex" xmlns:wpg="http://schemas.microsoft.com/office/word/2010/wordprocessingGroup" xmlns:wpi="http://schemas.microsoft.com/office/word/2010/wordprocessingInk" xmlns:wne="http://schemas.microsoft.com/office/word/2006/wordml" xmlns:wps="http://schemas.microsoft.com/office/word/2010/wordprocessingShape" mc:Ignorable="w14 w15 w16se wp14">
+<w:hdr xmlns:wpc="http://schemas.microsoft.com/office/word/2010/wordprocessingCanvas" xmlns:cx="http://schemas.microsoft.com/office/drawing/2014/chartex" xmlns:cx1="http://schemas.microsoft.com/office/drawing/2015/9/8/chartex" xmlns:mc="http://schemas.openxmlformats.org/markup-compatibility/2006" xmlns:o="urn:schemas-microsoft-com:office:office" xmlns:r="http://schemas.openxmlformats.org/officeDocument/2006/relationships" xmlns:m="http://schemas.openxmlformats.org/officeDocument/2006/math" xmlns:v="urn:schemas-microsoft-com:vml" xmlns:wp14="http://schemas.microsoft.com/office/word/2010/wordprocessingDrawing" xmlns:wp="http://schemas.openxmlformats.org/drawingml/2006/wordprocessingDrawing" xmlns:w10="urn:schemas-microsoft-com:office:word" xmlns:w="http://schemas.openxmlformats.org/wordprocessingml/2006/main" xmlns:w14="http://schemas.microsoft.com/office/word/2010/wordml" xmlns:w15="http://schemas.microsoft.com/office/word/2012/wordml" xmlns:w16se="http://schemas.microsoft.com/office/word/2015/wordml/symex" xmlns:wpg="http://schemas.microsoft.com/office/word/2010/wordprocessingGroup" xmlns:wpi="http://schemas.microsoft.com/office/word/2010/wordprocessingInk" xmlns:wne="http://schemas.microsoft.com/office/word/2006/wordml" xmlns:wps="http://schemas.microsoft.com/office/word/2010/wordprocessingShape" mc:Ignorable="w14 w15 w16se wp14">
   <w:tbl>
     <w:tblPr>
       <w:tblW w:w="9430" w:type="dxa"/>
@@ -3381,23 +3348,11 @@
             </w:tabs>
             <w:jc w:val="center"/>
           </w:pPr>
-          <w:r>
-            <w:fldChar w:fldCharType="begin"/>
-          </w:r>
-          <w:r>
-            <w:instrText xml:space="preserve"> DOCPROPERTY  Title  \* MERGEFORMAT </w:instrText>
-          </w:r>
-          <w:r>
-            <w:fldChar w:fldCharType="separate"/>
-          </w:r>
-          <w:proofErr w:type="spellStart"/>
-          <w:r>
-            <w:t>Spécifications</w:t>
-          </w:r>
-          <w:proofErr w:type="spellEnd"/>
-          <w:r>
-            <w:fldChar w:fldCharType="end"/>
-          </w:r>
+          <w:fldSimple w:instr=" DOCPROPERTY  Title  \* MERGEFORMAT ">
+            <w:r>
+              <w:t>Spécifications</w:t>
+            </w:r>
+          </w:fldSimple>
         </w:p>
       </w:tc>
     </w:tr>
@@ -3445,14 +3400,24 @@
           <w:r>
             <w:t xml:space="preserve">Version </w:t>
           </w:r>
-          <w:fldSimple w:instr=" DOCPROPERTY  Version  \* MERGEFORMAT ">
-            <w:r>
-              <w:t>1.</w:t>
-            </w:r>
-            <w:r>
-              <w:t>0</w:t>
-            </w:r>
-          </w:fldSimple>
+          <w:r>
+            <w:fldChar w:fldCharType="begin"/>
+          </w:r>
+          <w:r>
+            <w:instrText xml:space="preserve"> DOCPROPERTY  Version  \* MERGEFORMAT </w:instrText>
+          </w:r>
+          <w:r>
+            <w:fldChar w:fldCharType="separate"/>
+          </w:r>
+          <w:r>
+            <w:t>1.</w:t>
+          </w:r>
+          <w:r>
+            <w:t>0</w:t>
+          </w:r>
+          <w:r>
+            <w:fldChar w:fldCharType="end"/>
+          </w:r>
         </w:p>
       </w:tc>
       <w:tc>
@@ -3468,17 +3433,27 @@
             </w:tabs>
             <w:jc w:val="center"/>
           </w:pPr>
-          <w:fldSimple w:instr=" DOCPROPERTY  Date  \* MERGEFORMAT ">
-            <w:r>
-              <w:t>12/04</w:t>
-            </w:r>
-            <w:r>
-              <w:t>/201</w:t>
-            </w:r>
-            <w:r>
-              <w:t>5</w:t>
-            </w:r>
-          </w:fldSimple>
+          <w:r>
+            <w:fldChar w:fldCharType="begin"/>
+          </w:r>
+          <w:r>
+            <w:instrText xml:space="preserve"> DOCPROPERTY  Date  \* MERGEFORMAT </w:instrText>
+          </w:r>
+          <w:r>
+            <w:fldChar w:fldCharType="separate"/>
+          </w:r>
+          <w:r>
+            <w:t>12/04</w:t>
+          </w:r>
+          <w:r>
+            <w:t>/201</w:t>
+          </w:r>
+          <w:r>
+            <w:t>5</w:t>
+          </w:r>
+          <w:r>
+            <w:fldChar w:fldCharType="end"/>
+          </w:r>
         </w:p>
       </w:tc>
     </w:tr>
@@ -3492,7 +3467,7 @@
 </file>
 
 <file path=word/numbering.xml><?xml version="1.0" encoding="utf-8"?>
-<w:numbering xmlns:wpc="http://schemas.microsoft.com/office/word/2010/wordprocessingCanvas" xmlns:cx="http://schemas.microsoft.com/office/drawing/2014/chartex" xmlns:mc="http://schemas.openxmlformats.org/markup-compatibility/2006" xmlns:o="urn:schemas-microsoft-com:office:office" xmlns:r="http://schemas.openxmlformats.org/officeDocument/2006/relationships" xmlns:m="http://schemas.openxmlformats.org/officeDocument/2006/math" xmlns:v="urn:schemas-microsoft-com:vml" xmlns:wp14="http://schemas.microsoft.com/office/word/2010/wordprocessingDrawing" xmlns:wp="http://schemas.openxmlformats.org/drawingml/2006/wordprocessingDrawing" xmlns:w10="urn:schemas-microsoft-com:office:word" xmlns:w="http://schemas.openxmlformats.org/wordprocessingml/2006/main" xmlns:w14="http://schemas.microsoft.com/office/word/2010/wordml" xmlns:w15="http://schemas.microsoft.com/office/word/2012/wordml" xmlns:w16se="http://schemas.microsoft.com/office/word/2015/wordml/symex" xmlns:wpg="http://schemas.microsoft.com/office/word/2010/wordprocessingGroup" xmlns:wpi="http://schemas.microsoft.com/office/word/2010/wordprocessingInk" xmlns:wne="http://schemas.microsoft.com/office/word/2006/wordml" xmlns:wps="http://schemas.microsoft.com/office/word/2010/wordprocessingShape" mc:Ignorable="w14 w15 w16se wp14">
+<w:numbering xmlns:wpc="http://schemas.microsoft.com/office/word/2010/wordprocessingCanvas" xmlns:cx="http://schemas.microsoft.com/office/drawing/2014/chartex" xmlns:cx1="http://schemas.microsoft.com/office/drawing/2015/9/8/chartex" xmlns:mc="http://schemas.openxmlformats.org/markup-compatibility/2006" xmlns:o="urn:schemas-microsoft-com:office:office" xmlns:r="http://schemas.openxmlformats.org/officeDocument/2006/relationships" xmlns:m="http://schemas.openxmlformats.org/officeDocument/2006/math" xmlns:v="urn:schemas-microsoft-com:vml" xmlns:wp14="http://schemas.microsoft.com/office/word/2010/wordprocessingDrawing" xmlns:wp="http://schemas.openxmlformats.org/drawingml/2006/wordprocessingDrawing" xmlns:w10="urn:schemas-microsoft-com:office:word" xmlns:w="http://schemas.openxmlformats.org/wordprocessingml/2006/main" xmlns:w14="http://schemas.microsoft.com/office/word/2010/wordml" xmlns:w15="http://schemas.microsoft.com/office/word/2012/wordml" xmlns:w16se="http://schemas.microsoft.com/office/word/2015/wordml/symex" xmlns:wpg="http://schemas.microsoft.com/office/word/2010/wordprocessingGroup" xmlns:wpi="http://schemas.microsoft.com/office/word/2010/wordprocessingInk" xmlns:wne="http://schemas.microsoft.com/office/word/2006/wordml" xmlns:wps="http://schemas.microsoft.com/office/word/2010/wordprocessingShape" mc:Ignorable="w14 w15 w16se wp14">
   <w:abstractNum w:abstractNumId="0" w15:restartNumberingAfterBreak="0">
     <w:nsid w:val="FFFFFF81"/>
     <w:multiLevelType w:val="singleLevel"/>
@@ -8688,7 +8663,7 @@
 </file>
 
 <file path=customXml/itemProps1.xml><?xml version="1.0" encoding="utf-8"?>
-<ds:datastoreItem xmlns:ds="http://schemas.openxmlformats.org/officeDocument/2006/customXml" ds:itemID="{BB88A236-0A46-41C9-BE18-05CE28EC9E8A}">
+<ds:datastoreItem xmlns:ds="http://schemas.openxmlformats.org/officeDocument/2006/customXml" ds:itemID="{78816809-A763-454C-BA65-857FD2C8B6EE}">
   <ds:schemaRefs>
     <ds:schemaRef ds:uri="http://schemas.openxmlformats.org/officeDocument/2006/bibliography"/>
   </ds:schemaRefs>

</xml_diff>

<commit_message>
small modification of spec
</commit_message>
<xml_diff>
--- a/Avant-Projet/Spécifications History Treasures.docx
+++ b/Avant-Projet/Spécifications History Treasures.docx
@@ -2973,7 +2973,7 @@
       <w:r>
         <w:rPr>
           <w:noProof/>
-          <w:lang w:val="fr-FR"/>
+          <w:lang w:val="fr-FR" w:eastAsia="fr-FR" w:bidi="ar-SA"/>
         </w:rPr>
         <w:lastRenderedPageBreak/>
         <mc:AlternateContent>
@@ -3620,13 +3620,13 @@
         <mc:AlternateContent>
           <mc:Choice Requires="wps">
             <w:drawing>
-              <wp:anchor distT="0" distB="0" distL="114300" distR="114300" simplePos="0" relativeHeight="251668480" behindDoc="0" locked="0" layoutInCell="1" allowOverlap="1">
+              <wp:anchor distT="0" distB="0" distL="114300" distR="114300" simplePos="0" relativeHeight="251668480" behindDoc="0" locked="0" layoutInCell="1" allowOverlap="1" wp14:anchorId="58A64E17" wp14:editId="7F0E9E85">
                 <wp:simplePos x="0" y="0"/>
                 <wp:positionH relativeFrom="column">
-                  <wp:posOffset>3166745</wp:posOffset>
+                  <wp:posOffset>3176270</wp:posOffset>
                 </wp:positionH>
                 <wp:positionV relativeFrom="paragraph">
-                  <wp:posOffset>2453640</wp:posOffset>
+                  <wp:posOffset>2996565</wp:posOffset>
                 </wp:positionV>
                 <wp:extent cx="123825" cy="238125"/>
                 <wp:effectExtent l="19050" t="19050" r="47625" b="47625"/>
@@ -3681,11 +3681,11 @@
           </mc:Choice>
           <mc:Fallback>
             <w:pict>
-              <v:shapetype w14:anchorId="20395352" id="_x0000_t32" coordsize="21600,21600" o:spt="32" o:oned="t" path="m,l21600,21600e" filled="f">
+              <v:shapetype w14:anchorId="341C5D2A" id="_x0000_t32" coordsize="21600,21600" o:spt="32" o:oned="t" path="m,l21600,21600e" filled="f">
                 <v:path arrowok="t" fillok="f" o:connecttype="none"/>
                 <o:lock v:ext="edit" shapetype="t"/>
               </v:shapetype>
-              <v:shape id="Connecteur droit avec flèche 13" o:spid="_x0000_s1026" type="#_x0000_t32" style="position:absolute;margin-left:249.35pt;margin-top:193.2pt;width:9.75pt;height:18.75pt;z-index:251668480;visibility:visible;mso-wrap-style:square;mso-width-percent:0;mso-height-percent:0;mso-wrap-distance-left:9pt;mso-wrap-distance-top:0;mso-wrap-distance-right:9pt;mso-wrap-distance-bottom:0;mso-position-horizontal:absolute;mso-position-horizontal-relative:text;mso-position-vertical:absolute;mso-position-vertical-relative:text;mso-width-percent:0;mso-height-percent:0;mso-width-relative:margin;mso-height-relative:margin" o:gfxdata="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" strokecolor="red" strokeweight="3pt">
+              <v:shape id="Connecteur droit avec flèche 13" o:spid="_x0000_s1026" type="#_x0000_t32" style="position:absolute;margin-left:250.1pt;margin-top:235.95pt;width:9.75pt;height:18.75pt;z-index:251668480;visibility:visible;mso-wrap-style:square;mso-width-percent:0;mso-height-percent:0;mso-wrap-distance-left:9pt;mso-wrap-distance-top:0;mso-wrap-distance-right:9pt;mso-wrap-distance-bottom:0;mso-position-horizontal:absolute;mso-position-horizontal-relative:text;mso-position-vertical:absolute;mso-position-vertical-relative:text;mso-width-percent:0;mso-height-percent:0;mso-width-relative:margin;mso-height-relative:margin" o:gfxdata="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" strokecolor="red" strokeweight="3pt">
                 <v:stroke endarrow="block" joinstyle="miter"/>
               </v:shape>
             </w:pict>
@@ -3693,48 +3693,20 @@
         </mc:AlternateContent>
       </w:r>
       <w:r>
-        <w:object w:dxaOrig="11446" w:dyaOrig="9930">
-          <v:shapetype id="_x0000_t75" coordsize="21600,21600" o:spt="75" o:preferrelative="t" path="m@4@5l@4@11@9@11@9@5xe" filled="f" stroked="f">
-            <v:stroke joinstyle="miter"/>
-            <v:formulas>
-              <v:f eqn="if lineDrawn pixelLineWidth 0"/>
-              <v:f eqn="sum @0 1 0"/>
-              <v:f eqn="sum 0 0 @1"/>
-              <v:f eqn="prod @2 1 2"/>
-              <v:f eqn="prod @3 21600 pixelWidth"/>
-              <v:f eqn="prod @3 21600 pixelHeight"/>
-              <v:f eqn="sum @0 0 1"/>
-              <v:f eqn="prod @6 1 2"/>
-              <v:f eqn="prod @7 21600 pixelWidth"/>
-              <v:f eqn="sum @8 21600 0"/>
-              <v:f eqn="prod @7 21600 pixelHeight"/>
-              <v:f eqn="sum @10 21600 0"/>
-            </v:formulas>
-            <v:path o:extrusionok="f" gradientshapeok="t" o:connecttype="rect"/>
-            <o:lock v:ext="edit" aspectratio="t"/>
-          </v:shapetype>
-          <v:shape id="_x0000_i1030" type="#_x0000_t75" style="width:453.25pt;height:393.25pt" o:ole="">
-            <v:imagedata r:id="rId10" o:title=""/>
-          </v:shape>
-          <o:OLEObject Type="Embed" ProgID="Visio.Drawing.15" ShapeID="_x0000_i1030" DrawAspect="Content" ObjectID="_1522570357" r:id="rId11"/>
-        </w:object>
-      </w:r>
-      <w:bookmarkStart w:id="10" w:name="_GoBack"/>
-      <w:bookmarkEnd w:id="10"/>
-      <w:r>
-        <w:rPr>
-          <w:noProof/>
+        <w:rPr>
+          <w:noProof/>
+          <w:lang w:val="fr-FR" w:eastAsia="fr-FR" w:bidi="ar-SA"/>
         </w:rPr>
         <mc:AlternateContent>
           <mc:Choice Requires="wps">
             <w:drawing>
-              <wp:anchor distT="45720" distB="45720" distL="114300" distR="114300" simplePos="0" relativeHeight="251667456" behindDoc="1" locked="0" layoutInCell="1" allowOverlap="1">
+              <wp:anchor distT="45720" distB="45720" distL="114300" distR="114300" simplePos="0" relativeHeight="251667456" behindDoc="1" locked="0" layoutInCell="1" allowOverlap="1" wp14:anchorId="292BF6B4" wp14:editId="16A42A90">
                 <wp:simplePos x="0" y="0"/>
                 <wp:positionH relativeFrom="margin">
                   <wp:align>right</wp:align>
                 </wp:positionH>
                 <wp:positionV relativeFrom="paragraph">
-                  <wp:posOffset>1567815</wp:posOffset>
+                  <wp:posOffset>2129790</wp:posOffset>
                 </wp:positionV>
                 <wp:extent cx="2790825" cy="904875"/>
                 <wp:effectExtent l="19050" t="19050" r="28575" b="28575"/>
@@ -3829,7 +3801,11 @@
           </mc:Choice>
           <mc:Fallback>
             <w:pict>
-              <v:shape id="_x0000_s1027" type="#_x0000_t202" style="position:absolute;margin-left:168.55pt;margin-top:123.45pt;width:219.75pt;height:71.25pt;z-index:-251649024;visibility:visible;mso-wrap-style:square;mso-width-percent:0;mso-height-percent:0;mso-wrap-distance-left:9pt;mso-wrap-distance-top:3.6pt;mso-wrap-distance-right:9pt;mso-wrap-distance-bottom:3.6pt;mso-position-horizontal:right;mso-position-horizontal-relative:margin;mso-position-vertical:absolute;mso-position-vertical-relative:text;mso-width-percent:0;mso-height-percent:0;mso-width-relative:margin;mso-height-relative:margin;v-text-anchor:top" o:gfxdata="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" strokecolor="black [3213]" strokeweight="2.25pt">
+              <v:shapetype w14:anchorId="292BF6B4" id="_x0000_t202" coordsize="21600,21600" o:spt="202" path="m,l,21600r21600,l21600,xe">
+                <v:stroke joinstyle="miter"/>
+                <v:path gradientshapeok="t" o:connecttype="rect"/>
+              </v:shapetype>
+              <v:shape id="_x0000_s1027" type="#_x0000_t202" style="position:absolute;margin-left:168.55pt;margin-top:167.7pt;width:219.75pt;height:71.25pt;z-index:-251649024;visibility:visible;mso-wrap-style:square;mso-width-percent:0;mso-height-percent:0;mso-wrap-distance-left:9pt;mso-wrap-distance-top:3.6pt;mso-wrap-distance-right:9pt;mso-wrap-distance-bottom:3.6pt;mso-position-horizontal:right;mso-position-horizontal-relative:margin;mso-position-vertical:absolute;mso-position-vertical-relative:text;mso-width-percent:0;mso-height-percent:0;mso-width-relative:margin;mso-height-relative:margin;v-text-anchor:top" o:gfxdata="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" strokecolor="black [3213]" strokeweight="2.25pt">
                 <v:textbox>
                   <w:txbxContent>
                     <w:p>
@@ -3874,21 +3850,21 @@
       <w:r>
         <w:rPr>
           <w:noProof/>
-          <w:lang w:val="fr-FR"/>
+          <w:lang w:val="fr-FR" w:eastAsia="fr-FR" w:bidi="ar-SA"/>
         </w:rPr>
         <mc:AlternateContent>
           <mc:Choice Requires="wps">
             <w:drawing>
-              <wp:anchor distT="45720" distB="45720" distL="114300" distR="114300" simplePos="0" relativeHeight="251665408" behindDoc="0" locked="0" layoutInCell="1" allowOverlap="1" wp14:anchorId="76A5ECD3" wp14:editId="567B6292">
+              <wp:anchor distT="45720" distB="45720" distL="114300" distR="114300" simplePos="0" relativeHeight="251665408" behindDoc="0" locked="0" layoutInCell="1" allowOverlap="1" wp14:anchorId="3301A19E" wp14:editId="60A1F2ED">
                 <wp:simplePos x="0" y="0"/>
                 <wp:positionH relativeFrom="margin">
-                  <wp:align>center</wp:align>
+                  <wp:posOffset>-414655</wp:posOffset>
                 </wp:positionH>
                 <wp:positionV relativeFrom="paragraph">
                   <wp:posOffset>0</wp:posOffset>
                 </wp:positionV>
-                <wp:extent cx="6686550" cy="1404620"/>
-                <wp:effectExtent l="0" t="0" r="0" b="0"/>
+                <wp:extent cx="6496050" cy="2619375"/>
+                <wp:effectExtent l="0" t="0" r="0" b="9525"/>
                 <wp:wrapSquare wrapText="bothSides"/>
                 <wp:docPr id="5" name="Zone de texte 2"/>
                 <wp:cNvGraphicFramePr>
@@ -3903,7 +3879,7 @@
                       <wps:spPr bwMode="auto">
                         <a:xfrm>
                           <a:off x="0" y="0"/>
-                          <a:ext cx="6686550" cy="1404620"/>
+                          <a:ext cx="6496050" cy="2619375"/>
                         </a:xfrm>
                         <a:prstGeom prst="rect">
                           <a:avLst/>
@@ -3922,6 +3898,21 @@
                         <w:txbxContent>
                           <w:p>
                             <w:pPr>
+                              <w:spacing w:after="0"/>
+                              <w:rPr>
+                                <w:lang w:val="fr-FR"/>
+                              </w:rPr>
+                            </w:pPr>
+                            <w:r>
+                              <w:rPr>
+                                <w:lang w:val="fr-FR"/>
+                              </w:rPr>
+                              <w:t>Un niveau contient 5 parties.</w:t>
+                            </w:r>
+                          </w:p>
+                          <w:p>
+                            <w:pPr>
+                              <w:spacing w:after="0"/>
                               <w:rPr>
                                 <w:lang w:val="fr-FR"/>
                               </w:rPr>
@@ -3935,6 +3926,7 @@
                           </w:p>
                           <w:p>
                             <w:pPr>
+                              <w:spacing w:after="0"/>
                               <w:rPr>
                                 <w:lang w:val="fr-FR"/>
                               </w:rPr>
@@ -3948,6 +3940,7 @@
                           </w:p>
                           <w:p>
                             <w:pPr>
+                              <w:spacing w:after="0"/>
                               <w:rPr>
                                 <w:lang w:val="fr-FR"/>
                               </w:rPr>
@@ -3973,6 +3966,7 @@
                           </w:p>
                           <w:p>
                             <w:pPr>
+                              <w:spacing w:after="0"/>
                               <w:ind w:firstLine="708"/>
                               <w:rPr>
                                 <w:lang w:val="fr-FR"/>
@@ -4006,8 +4000,119 @@
                               <w:rPr>
                                 <w:lang w:val="fr-FR"/>
                               </w:rPr>
-                              <w:t xml:space="preserve">, le passage passe en vert. Il se dirige sur le passage et passe au niveau suivant. </w:t>
+                              <w:t>, le passage passe en vert. Il se dirige sur le passage et passe au niveau suivant.</w:t>
                             </w:r>
+                          </w:p>
+                          <w:p>
+                            <w:pPr>
+                              <w:spacing w:after="0"/>
+                              <w:ind w:firstLine="708"/>
+                              <w:rPr>
+                                <w:lang w:val="fr-FR"/>
+                              </w:rPr>
+                            </w:pPr>
+                            <w:r>
+                              <w:rPr>
+                                <w:lang w:val="fr-FR"/>
+                              </w:rPr>
+                              <w:t>À</w:t>
+                            </w:r>
+                            <w:r>
+                              <w:rPr>
+                                <w:lang w:val="fr-FR"/>
+                              </w:rPr>
+                              <w:t xml:space="preserve"> la fin de chaque partie, une fois l’énigme résolu</w:t>
+                            </w:r>
+                            <w:r>
+                              <w:rPr>
+                                <w:lang w:val="fr-FR"/>
+                              </w:rPr>
+                              <w:t>,</w:t>
+                            </w:r>
+                            <w:r>
+                              <w:rPr>
+                                <w:lang w:val="fr-FR"/>
+                              </w:rPr>
+                              <w:t xml:space="preserve"> le joueur reçoit un coffre. Celui-ci contient une partie de l’histoire. </w:t>
+                            </w:r>
+                          </w:p>
+                          <w:p>
+                            <w:pPr>
+                              <w:spacing w:after="0"/>
+                              <w:ind w:firstLine="708"/>
+                              <w:rPr>
+                                <w:lang w:val="fr-FR"/>
+                              </w:rPr>
+                            </w:pPr>
+                            <w:r>
+                              <w:rPr>
+                                <w:lang w:val="fr-FR"/>
+                              </w:rPr>
+                              <w:t xml:space="preserve">Au bout des 5 parties, il aura récupéré 5 coffres </w:t>
+                            </w:r>
+                            <w:r>
+                              <w:rPr>
+                                <w:lang w:val="fr-FR"/>
+                              </w:rPr>
+                              <w:t>et</w:t>
+                            </w:r>
+                            <w:r>
+                              <w:rPr>
+                                <w:lang w:val="fr-FR"/>
+                              </w:rPr>
+                              <w:t xml:space="preserve"> devra</w:t>
+                            </w:r>
+                            <w:r>
+                              <w:rPr>
+                                <w:lang w:val="fr-FR"/>
+                              </w:rPr>
+                              <w:t xml:space="preserve"> mettre</w:t>
+                            </w:r>
+                            <w:r>
+                              <w:rPr>
+                                <w:lang w:val="fr-FR"/>
+                              </w:rPr>
+                              <w:t xml:space="preserve"> les 5 parties obtenu</w:t>
+                            </w:r>
+                            <w:r>
+                              <w:rPr>
+                                <w:lang w:val="fr-FR"/>
+                              </w:rPr>
+                              <w:t>es</w:t>
+                            </w:r>
+                            <w:r>
+                              <w:rPr>
+                                <w:lang w:val="fr-FR"/>
+                              </w:rPr>
+                              <w:t xml:space="preserve"> en ordres.</w:t>
+                            </w:r>
+                            <w:r>
+                              <w:rPr>
+                                <w:lang w:val="fr-FR"/>
+                              </w:rPr>
+                              <w:t xml:space="preserve"> Il pourra</w:t>
+                            </w:r>
+                            <w:r>
+                              <w:rPr>
+                                <w:lang w:val="fr-FR"/>
+                              </w:rPr>
+                              <w:t xml:space="preserve"> alors</w:t>
+                            </w:r>
+                            <w:r>
+                              <w:rPr>
+                                <w:lang w:val="fr-FR"/>
+                              </w:rPr>
+                              <w:t xml:space="preserve"> passer au niveau suivant.</w:t>
+                            </w:r>
+                          </w:p>
+                          <w:p>
+                            <w:pPr>
+                              <w:spacing w:after="0"/>
+                              <w:ind w:firstLine="708"/>
+                              <w:rPr>
+                                <w:lang w:val="fr-FR"/>
+                              </w:rPr>
+                            </w:pPr>
                           </w:p>
                           <w:p>
                             <w:pPr>
@@ -4033,7 +4138,7 @@
                         </w:txbxContent>
                       </wps:txbx>
                       <wps:bodyPr rot="0" vert="horz" wrap="square" lIns="91440" tIns="45720" rIns="91440" bIns="45720" anchor="t" anchorCtr="0">
-                        <a:spAutoFit/>
+                        <a:noAutofit/>
                       </wps:bodyPr>
                     </wps:wsp>
                   </a:graphicData>
@@ -4042,18 +4147,33 @@
                   <wp14:pctWidth>0</wp14:pctWidth>
                 </wp14:sizeRelH>
                 <wp14:sizeRelV relativeFrom="margin">
-                  <wp14:pctHeight>20000</wp14:pctHeight>
+                  <wp14:pctHeight>0</wp14:pctHeight>
                 </wp14:sizeRelV>
               </wp:anchor>
             </w:drawing>
           </mc:Choice>
           <mc:Fallback>
             <w:pict>
-              <v:shape w14:anchorId="76A5ECD3" id="_x0000_s1028" type="#_x0000_t202" style="position:absolute;margin-left:0;margin-top:0;width:526.5pt;height:110.6pt;z-index:251665408;visibility:visible;mso-wrap-style:square;mso-width-percent:0;mso-height-percent:200;mso-wrap-distance-left:9pt;mso-wrap-distance-top:3.6pt;mso-wrap-distance-right:9pt;mso-wrap-distance-bottom:3.6pt;mso-position-horizontal:center;mso-position-horizontal-relative:margin;mso-position-vertical:absolute;mso-position-vertical-relative:text;mso-width-percent:0;mso-height-percent:200;mso-width-relative:margin;mso-height-relative:margin;v-text-anchor:top" o:gfxdata="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" stroked="f">
-                <v:textbox style="mso-fit-shape-to-text:t">
+              <v:shape w14:anchorId="3301A19E" id="_x0000_s1028" type="#_x0000_t202" style="position:absolute;margin-left:-32.65pt;margin-top:0;width:511.5pt;height:206.25pt;z-index:251665408;visibility:visible;mso-wrap-style:square;mso-width-percent:0;mso-height-percent:0;mso-wrap-distance-left:9pt;mso-wrap-distance-top:3.6pt;mso-wrap-distance-right:9pt;mso-wrap-distance-bottom:3.6pt;mso-position-horizontal:absolute;mso-position-horizontal-relative:margin;mso-position-vertical:absolute;mso-position-vertical-relative:text;mso-width-percent:0;mso-height-percent:0;mso-width-relative:margin;mso-height-relative:margin;v-text-anchor:top" o:gfxdata="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" stroked="f">
+                <v:textbox>
                   <w:txbxContent>
                     <w:p>
                       <w:pPr>
+                        <w:spacing w:after="0"/>
+                        <w:rPr>
+                          <w:lang w:val="fr-FR"/>
+                        </w:rPr>
+                      </w:pPr>
+                      <w:r>
+                        <w:rPr>
+                          <w:lang w:val="fr-FR"/>
+                        </w:rPr>
+                        <w:t>Un niveau contient 5 parties.</w:t>
+                      </w:r>
+                    </w:p>
+                    <w:p>
+                      <w:pPr>
+                        <w:spacing w:after="0"/>
                         <w:rPr>
                           <w:lang w:val="fr-FR"/>
                         </w:rPr>
@@ -4067,6 +4187,7 @@
                     </w:p>
                     <w:p>
                       <w:pPr>
+                        <w:spacing w:after="0"/>
                         <w:rPr>
                           <w:lang w:val="fr-FR"/>
                         </w:rPr>
@@ -4080,6 +4201,7 @@
                     </w:p>
                     <w:p>
                       <w:pPr>
+                        <w:spacing w:after="0"/>
                         <w:rPr>
                           <w:lang w:val="fr-FR"/>
                         </w:rPr>
@@ -4105,6 +4227,7 @@
                     </w:p>
                     <w:p>
                       <w:pPr>
+                        <w:spacing w:after="0"/>
                         <w:ind w:firstLine="708"/>
                         <w:rPr>
                           <w:lang w:val="fr-FR"/>
@@ -4138,8 +4261,119 @@
                         <w:rPr>
                           <w:lang w:val="fr-FR"/>
                         </w:rPr>
-                        <w:t xml:space="preserve">, le passage passe en vert. Il se dirige sur le passage et passe au niveau suivant. </w:t>
+                        <w:t>, le passage passe en vert. Il se dirige sur le passage et passe au niveau suivant.</w:t>
                       </w:r>
+                    </w:p>
+                    <w:p>
+                      <w:pPr>
+                        <w:spacing w:after="0"/>
+                        <w:ind w:firstLine="708"/>
+                        <w:rPr>
+                          <w:lang w:val="fr-FR"/>
+                        </w:rPr>
+                      </w:pPr>
+                      <w:r>
+                        <w:rPr>
+                          <w:lang w:val="fr-FR"/>
+                        </w:rPr>
+                        <w:t>À</w:t>
+                      </w:r>
+                      <w:r>
+                        <w:rPr>
+                          <w:lang w:val="fr-FR"/>
+                        </w:rPr>
+                        <w:t xml:space="preserve"> la fin de chaque partie, une fois l’énigme résolu</w:t>
+                      </w:r>
+                      <w:r>
+                        <w:rPr>
+                          <w:lang w:val="fr-FR"/>
+                        </w:rPr>
+                        <w:t>,</w:t>
+                      </w:r>
+                      <w:r>
+                        <w:rPr>
+                          <w:lang w:val="fr-FR"/>
+                        </w:rPr>
+                        <w:t xml:space="preserve"> le joueur reçoit un coffre. Celui-ci contient une partie de l’histoire. </w:t>
+                      </w:r>
+                    </w:p>
+                    <w:p>
+                      <w:pPr>
+                        <w:spacing w:after="0"/>
+                        <w:ind w:firstLine="708"/>
+                        <w:rPr>
+                          <w:lang w:val="fr-FR"/>
+                        </w:rPr>
+                      </w:pPr>
+                      <w:r>
+                        <w:rPr>
+                          <w:lang w:val="fr-FR"/>
+                        </w:rPr>
+                        <w:t xml:space="preserve">Au bout des 5 parties, il aura récupéré 5 coffres </w:t>
+                      </w:r>
+                      <w:r>
+                        <w:rPr>
+                          <w:lang w:val="fr-FR"/>
+                        </w:rPr>
+                        <w:t>et</w:t>
+                      </w:r>
+                      <w:r>
+                        <w:rPr>
+                          <w:lang w:val="fr-FR"/>
+                        </w:rPr>
+                        <w:t xml:space="preserve"> devra</w:t>
+                      </w:r>
+                      <w:r>
+                        <w:rPr>
+                          <w:lang w:val="fr-FR"/>
+                        </w:rPr>
+                        <w:t xml:space="preserve"> mettre</w:t>
+                      </w:r>
+                      <w:r>
+                        <w:rPr>
+                          <w:lang w:val="fr-FR"/>
+                        </w:rPr>
+                        <w:t xml:space="preserve"> les 5 parties obtenu</w:t>
+                      </w:r>
+                      <w:r>
+                        <w:rPr>
+                          <w:lang w:val="fr-FR"/>
+                        </w:rPr>
+                        <w:t>es</w:t>
+                      </w:r>
+                      <w:r>
+                        <w:rPr>
+                          <w:lang w:val="fr-FR"/>
+                        </w:rPr>
+                        <w:t xml:space="preserve"> en ordres.</w:t>
+                      </w:r>
+                      <w:r>
+                        <w:rPr>
+                          <w:lang w:val="fr-FR"/>
+                        </w:rPr>
+                        <w:t xml:space="preserve"> Il pourra</w:t>
+                      </w:r>
+                      <w:r>
+                        <w:rPr>
+                          <w:lang w:val="fr-FR"/>
+                        </w:rPr>
+                        <w:t xml:space="preserve"> alors</w:t>
+                      </w:r>
+                      <w:r>
+                        <w:rPr>
+                          <w:lang w:val="fr-FR"/>
+                        </w:rPr>
+                        <w:t xml:space="preserve"> passer au niveau suivant.</w:t>
+                      </w:r>
+                    </w:p>
+                    <w:p>
+                      <w:pPr>
+                        <w:spacing w:after="0"/>
+                        <w:ind w:firstLine="708"/>
+                        <w:rPr>
+                          <w:lang w:val="fr-FR"/>
+                        </w:rPr>
+                      </w:pPr>
                     </w:p>
                     <w:p>
                       <w:pPr>
@@ -4170,46 +4404,35 @@
           </mc:Fallback>
         </mc:AlternateContent>
       </w:r>
-    </w:p>
-    <w:p>
-      <w:pPr>
-        <w:rPr>
-          <w:lang w:val="fr-FR"/>
-        </w:rPr>
-      </w:pPr>
-    </w:p>
-    <w:p>
-      <w:pPr>
-        <w:rPr>
-          <w:lang w:val="fr-FR"/>
-        </w:rPr>
-      </w:pPr>
-    </w:p>
-    <w:p>
-      <w:pPr>
-        <w:rPr>
-          <w:lang w:val="fr-FR"/>
-        </w:rPr>
-      </w:pPr>
-    </w:p>
-    <w:p>
-      <w:pPr>
-        <w:rPr>
-          <w:lang w:val="fr-FR"/>
-        </w:rPr>
-      </w:pPr>
-    </w:p>
-    <w:p>
-      <w:pPr>
-        <w:pStyle w:val="Titre1"/>
-        <w:numPr>
-          <w:ilvl w:val="0"/>
-          <w:numId w:val="0"/>
-        </w:numPr>
-        <w:rPr>
-          <w:lang w:val="fr-FR"/>
-        </w:rPr>
-      </w:pPr>
+      <w:r>
+        <w:object w:dxaOrig="11446" w:dyaOrig="9930">
+          <v:shapetype id="_x0000_t75" coordsize="21600,21600" o:spt="75" o:preferrelative="t" path="m@4@5l@4@11@9@11@9@5xe" filled="f" stroked="f">
+            <v:stroke joinstyle="miter"/>
+            <v:formulas>
+              <v:f eqn="if lineDrawn pixelLineWidth 0"/>
+              <v:f eqn="sum @0 1 0"/>
+              <v:f eqn="sum 0 0 @1"/>
+              <v:f eqn="prod @2 1 2"/>
+              <v:f eqn="prod @3 21600 pixelWidth"/>
+              <v:f eqn="prod @3 21600 pixelHeight"/>
+              <v:f eqn="sum @0 0 1"/>
+              <v:f eqn="prod @6 1 2"/>
+              <v:f eqn="prod @7 21600 pixelWidth"/>
+              <v:f eqn="sum @8 21600 0"/>
+              <v:f eqn="prod @7 21600 pixelHeight"/>
+              <v:f eqn="sum @10 21600 0"/>
+            </v:formulas>
+            <v:path o:extrusionok="f" gradientshapeok="t" o:connecttype="rect"/>
+            <o:lock v:ext="edit" aspectratio="t"/>
+          </v:shapetype>
+          <v:shape id="_x0000_i1025" type="#_x0000_t75" style="width:463.5pt;height:402pt" o:ole="">
+            <v:imagedata r:id="rId10" o:title=""/>
+          </v:shape>
+          <o:OLEObject Type="Embed" ProgID="Visio.Drawing.15" ShapeID="_x0000_i1025" DrawAspect="Content" ObjectID="_1522571686" r:id="rId11"/>
+        </w:object>
+      </w:r>
+      <w:bookmarkStart w:id="10" w:name="_GoBack"/>
+      <w:bookmarkEnd w:id="10"/>
       <w:r>
         <w:rPr>
           <w:lang w:val="fr-FR"/>
@@ -4627,39 +4850,26 @@
         <w:top w:val="single" w:sz="4" w:space="1" w:color="auto"/>
       </w:pBdr>
     </w:pPr>
-    <w:r>
-      <w:fldChar w:fldCharType="begin"/>
-    </w:r>
-    <w:r>
-      <w:instrText xml:space="preserve"> FILENAME  \* MERGEFORMAT </w:instrText>
-    </w:r>
-    <w:r>
-      <w:fldChar w:fldCharType="separate"/>
-    </w:r>
-    <w:r>
-      <w:rPr>
-        <w:noProof/>
-      </w:rPr>
-      <w:t>specification</w:t>
-    </w:r>
-    <w:r>
-      <w:rPr>
-        <w:noProof/>
-      </w:rPr>
-      <w:t>s</w:t>
-    </w:r>
-    <w:r>
-      <w:rPr>
-        <w:noProof/>
-      </w:rPr>
-      <w:t>-IL.doc</w:t>
-    </w:r>
-    <w:r>
-      <w:rPr>
-        <w:noProof/>
-      </w:rPr>
-      <w:fldChar w:fldCharType="end"/>
-    </w:r>
+    <w:fldSimple w:instr=" FILENAME  \* MERGEFORMAT ">
+      <w:r>
+        <w:rPr>
+          <w:noProof/>
+        </w:rPr>
+        <w:t>specification</w:t>
+      </w:r>
+      <w:r>
+        <w:rPr>
+          <w:noProof/>
+        </w:rPr>
+        <w:t>s</w:t>
+      </w:r>
+      <w:r>
+        <w:rPr>
+          <w:noProof/>
+        </w:rPr>
+        <w:t>-IL.doc</w:t>
+      </w:r>
+    </w:fldSimple>
     <w:r>
       <w:tab/>
     </w:r>
@@ -4696,7 +4906,7 @@
         <w:rStyle w:val="Numrodepage"/>
         <w:noProof/>
       </w:rPr>
-      <w:t>11</w:t>
+      <w:t>9</w:t>
     </w:r>
     <w:r>
       <w:rPr>
@@ -4733,7 +4943,7 @@
         <w:rStyle w:val="Numrodepage"/>
         <w:noProof/>
       </w:rPr>
-      <w:t>11</w:t>
+      <w:t>10</w:t>
     </w:r>
     <w:r>
       <w:rPr>
@@ -4987,30 +5197,20 @@
             </w:tabs>
             <w:jc w:val="center"/>
           </w:pPr>
-          <w:r>
-            <w:fldChar w:fldCharType="begin"/>
-          </w:r>
-          <w:r>
-            <w:instrText xml:space="preserve"> DOCPROPERTY  Date  \* MERGEFORMAT </w:instrText>
-          </w:r>
-          <w:r>
-            <w:fldChar w:fldCharType="separate"/>
-          </w:r>
-          <w:r>
-            <w:t>19</w:t>
-          </w:r>
-          <w:r>
-            <w:t>/04</w:t>
-          </w:r>
-          <w:r>
-            <w:t>/201</w:t>
-          </w:r>
-          <w:r>
-            <w:t>5</w:t>
-          </w:r>
-          <w:r>
-            <w:fldChar w:fldCharType="end"/>
-          </w:r>
+          <w:fldSimple w:instr=" DOCPROPERTY  Date  \* MERGEFORMAT ">
+            <w:r>
+              <w:t>19</w:t>
+            </w:r>
+            <w:r>
+              <w:t>/04</w:t>
+            </w:r>
+            <w:r>
+              <w:t>/201</w:t>
+            </w:r>
+            <w:r>
+              <w:t>5</w:t>
+            </w:r>
+          </w:fldSimple>
         </w:p>
       </w:tc>
     </w:tr>
@@ -10933,7 +11133,7 @@
 </file>
 
 <file path=customXml/itemProps1.xml><?xml version="1.0" encoding="utf-8"?>
-<ds:datastoreItem xmlns:ds="http://schemas.openxmlformats.org/officeDocument/2006/customXml" ds:itemID="{AE64BCC7-E508-4A91-A255-C6C0132D126A}">
+<ds:datastoreItem xmlns:ds="http://schemas.openxmlformats.org/officeDocument/2006/customXml" ds:itemID="{12636482-63DE-4F3D-AD21-FE89FB80D210}">
   <ds:schemaRefs>
     <ds:schemaRef ds:uri="http://schemas.openxmlformats.org/officeDocument/2006/bibliography"/>
   </ds:schemaRefs>

</xml_diff>

<commit_message>
Make a lot of correction.
Title corrected.
Summary updated.
Target updated.
Font corrected.
Make some correction.
</commit_message>
<xml_diff>
--- a/Avant-Projet/Spécifications History Treasures.docx
+++ b/Avant-Projet/Spécifications History Treasures.docx
@@ -1,6 +1,6 @@
 
 <file path=word/document.xml><?xml version="1.0" encoding="utf-8"?>
-<w:document xmlns:wpc="http://schemas.microsoft.com/office/word/2010/wordprocessingCanvas" xmlns:cx="http://schemas.microsoft.com/office/drawing/2014/chartex" xmlns:mc="http://schemas.openxmlformats.org/markup-compatibility/2006" xmlns:o="urn:schemas-microsoft-com:office:office" xmlns:r="http://schemas.openxmlformats.org/officeDocument/2006/relationships" xmlns:m="http://schemas.openxmlformats.org/officeDocument/2006/math" xmlns:v="urn:schemas-microsoft-com:vml" xmlns:wp14="http://schemas.microsoft.com/office/word/2010/wordprocessingDrawing" xmlns:wp="http://schemas.openxmlformats.org/drawingml/2006/wordprocessingDrawing" xmlns:w10="urn:schemas-microsoft-com:office:word" xmlns:w="http://schemas.openxmlformats.org/wordprocessingml/2006/main" xmlns:w14="http://schemas.microsoft.com/office/word/2010/wordml" xmlns:w15="http://schemas.microsoft.com/office/word/2012/wordml" xmlns:w16se="http://schemas.microsoft.com/office/word/2015/wordml/symex" xmlns:wpg="http://schemas.microsoft.com/office/word/2010/wordprocessingGroup" xmlns:wpi="http://schemas.microsoft.com/office/word/2010/wordprocessingInk" xmlns:wne="http://schemas.microsoft.com/office/word/2006/wordml" xmlns:wps="http://schemas.microsoft.com/office/word/2010/wordprocessingShape" mc:Ignorable="w14 w15 w16se wp14">
+<w:document xmlns:wpc="http://schemas.microsoft.com/office/word/2010/wordprocessingCanvas" xmlns:cx="http://schemas.microsoft.com/office/drawing/2014/chartex" xmlns:cx1="http://schemas.microsoft.com/office/drawing/2015/9/8/chartex" xmlns:mc="http://schemas.openxmlformats.org/markup-compatibility/2006" xmlns:o="urn:schemas-microsoft-com:office:office" xmlns:r="http://schemas.openxmlformats.org/officeDocument/2006/relationships" xmlns:m="http://schemas.openxmlformats.org/officeDocument/2006/math" xmlns:v="urn:schemas-microsoft-com:vml" xmlns:wp14="http://schemas.microsoft.com/office/word/2010/wordprocessingDrawing" xmlns:wp="http://schemas.openxmlformats.org/drawingml/2006/wordprocessingDrawing" xmlns:w10="urn:schemas-microsoft-com:office:word" xmlns:w="http://schemas.openxmlformats.org/wordprocessingml/2006/main" xmlns:w14="http://schemas.microsoft.com/office/word/2010/wordml" xmlns:w15="http://schemas.microsoft.com/office/word/2012/wordml" xmlns:w16se="http://schemas.microsoft.com/office/word/2015/wordml/symex" xmlns:wpg="http://schemas.microsoft.com/office/word/2010/wordprocessingGroup" xmlns:wpi="http://schemas.microsoft.com/office/word/2010/wordprocessingInk" xmlns:wne="http://schemas.microsoft.com/office/word/2006/wordml" xmlns:wps="http://schemas.microsoft.com/office/word/2010/wordprocessingShape" mc:Ignorable="w14 w15 w16se wp14">
   <w:body>
     <w:p>
       <w:pPr>
@@ -14,7 +14,7 @@
       <w:r>
         <w:rPr>
           <w:noProof/>
-          <w:lang w:val="fr-FR" w:eastAsia="fr-FR" w:bidi="ar-SA"/>
+          <w:lang w:val="fr-FR" w:eastAsia="ja-JP" w:bidi="ar-SA"/>
         </w:rPr>
         <w:drawing>
           <wp:anchor distT="0" distB="0" distL="114300" distR="114300" simplePos="0" relativeHeight="251658240" behindDoc="1" locked="0" layoutInCell="1" allowOverlap="1">
@@ -105,6 +105,7 @@
       <w:r>
         <w:rPr>
           <w:noProof/>
+          <w:lang w:eastAsia="ja-JP"/>
         </w:rPr>
         <w:drawing>
           <wp:anchor distT="0" distB="0" distL="114300" distR="114300" simplePos="0" relativeHeight="251657216" behindDoc="1" locked="0" layoutInCell="1" allowOverlap="1">
@@ -1258,7 +1259,7 @@
           <w:b w:val="0"/>
           <w:noProof/>
           <w:sz w:val="22"/>
-          <w:lang w:val="fr-FR" w:eastAsia="fr-FR" w:bidi="ar-SA"/>
+          <w:lang w:val="fr-FR" w:eastAsia="ja-JP" w:bidi="ar-SA"/>
         </w:rPr>
       </w:pPr>
       <w:r>
@@ -1292,7 +1293,7 @@
           <w:b w:val="0"/>
           <w:noProof/>
           <w:sz w:val="22"/>
-          <w:lang w:val="fr-FR" w:eastAsia="fr-FR" w:bidi="ar-SA"/>
+          <w:lang w:val="fr-FR" w:eastAsia="ja-JP" w:bidi="ar-SA"/>
         </w:rPr>
         <w:tab/>
       </w:r>
@@ -1319,7 +1320,7 @@
         <w:rPr>
           <w:noProof/>
         </w:rPr>
-        <w:instrText xml:space="preserve"> PAGEREF _Toc448390496 \h </w:instrText>
+        <w:instrText xml:space="preserve"> PAGEREF _Toc449081142 \h </w:instrText>
       </w:r>
       <w:r>
         <w:rPr>
@@ -1336,7 +1337,7 @@
         <w:rPr>
           <w:noProof/>
         </w:rPr>
-        <w:t>4</w:t>
+        <w:t>5</w:t>
       </w:r>
       <w:r>
         <w:rPr>
@@ -1355,7 +1356,7 @@
         <w:rPr>
           <w:rFonts w:asciiTheme="minorHAnsi" w:eastAsiaTheme="minorEastAsia" w:hAnsiTheme="minorHAnsi" w:cstheme="minorBidi"/>
           <w:noProof/>
-          <w:lang w:val="fr-FR" w:eastAsia="fr-FR" w:bidi="ar-SA"/>
+          <w:lang w:val="fr-FR" w:eastAsia="ja-JP" w:bidi="ar-SA"/>
         </w:rPr>
       </w:pPr>
       <w:r>
@@ -1369,7 +1370,7 @@
         <w:rPr>
           <w:rFonts w:asciiTheme="minorHAnsi" w:eastAsiaTheme="minorEastAsia" w:hAnsiTheme="minorHAnsi" w:cstheme="minorBidi"/>
           <w:noProof/>
-          <w:lang w:val="fr-FR" w:eastAsia="fr-FR" w:bidi="ar-SA"/>
+          <w:lang w:val="fr-FR" w:eastAsia="ja-JP" w:bidi="ar-SA"/>
         </w:rPr>
         <w:tab/>
       </w:r>
@@ -1396,7 +1397,7 @@
         <w:rPr>
           <w:noProof/>
         </w:rPr>
-        <w:instrText xml:space="preserve"> PAGEREF _Toc448390497 \h </w:instrText>
+        <w:instrText xml:space="preserve"> PAGEREF _Toc449081143 \h </w:instrText>
       </w:r>
       <w:r>
         <w:rPr>
@@ -1413,7 +1414,7 @@
         <w:rPr>
           <w:noProof/>
         </w:rPr>
-        <w:t>4</w:t>
+        <w:t>5</w:t>
       </w:r>
       <w:r>
         <w:rPr>
@@ -1432,7 +1433,7 @@
         <w:rPr>
           <w:rFonts w:asciiTheme="minorHAnsi" w:eastAsiaTheme="minorEastAsia" w:hAnsiTheme="minorHAnsi" w:cstheme="minorBidi"/>
           <w:noProof/>
-          <w:lang w:val="fr-FR" w:eastAsia="fr-FR" w:bidi="ar-SA"/>
+          <w:lang w:val="fr-FR" w:eastAsia="ja-JP" w:bidi="ar-SA"/>
         </w:rPr>
       </w:pPr>
       <w:r>
@@ -1446,7 +1447,7 @@
         <w:rPr>
           <w:rFonts w:asciiTheme="minorHAnsi" w:eastAsiaTheme="minorEastAsia" w:hAnsiTheme="minorHAnsi" w:cstheme="minorBidi"/>
           <w:noProof/>
-          <w:lang w:val="fr-FR" w:eastAsia="fr-FR" w:bidi="ar-SA"/>
+          <w:lang w:val="fr-FR" w:eastAsia="ja-JP" w:bidi="ar-SA"/>
         </w:rPr>
         <w:tab/>
       </w:r>
@@ -1473,7 +1474,7 @@
         <w:rPr>
           <w:noProof/>
         </w:rPr>
-        <w:instrText xml:space="preserve"> PAGEREF _Toc448390498 \h </w:instrText>
+        <w:instrText xml:space="preserve"> PAGEREF _Toc449081144 \h </w:instrText>
       </w:r>
       <w:r>
         <w:rPr>
@@ -1490,7 +1491,7 @@
         <w:rPr>
           <w:noProof/>
         </w:rPr>
-        <w:t>4</w:t>
+        <w:t>5</w:t>
       </w:r>
       <w:r>
         <w:rPr>
@@ -1509,7 +1510,7 @@
         <w:rPr>
           <w:rFonts w:asciiTheme="minorHAnsi" w:eastAsiaTheme="minorEastAsia" w:hAnsiTheme="minorHAnsi" w:cstheme="minorBidi"/>
           <w:noProof/>
-          <w:lang w:val="fr-FR" w:eastAsia="fr-FR" w:bidi="ar-SA"/>
+          <w:lang w:val="fr-FR" w:eastAsia="ja-JP" w:bidi="ar-SA"/>
         </w:rPr>
       </w:pPr>
       <w:r>
@@ -1523,7 +1524,7 @@
         <w:rPr>
           <w:rFonts w:asciiTheme="minorHAnsi" w:eastAsiaTheme="minorEastAsia" w:hAnsiTheme="minorHAnsi" w:cstheme="minorBidi"/>
           <w:noProof/>
-          <w:lang w:val="fr-FR" w:eastAsia="fr-FR" w:bidi="ar-SA"/>
+          <w:lang w:val="fr-FR" w:eastAsia="ja-JP" w:bidi="ar-SA"/>
         </w:rPr>
         <w:tab/>
       </w:r>
@@ -1550,7 +1551,7 @@
         <w:rPr>
           <w:noProof/>
         </w:rPr>
-        <w:instrText xml:space="preserve"> PAGEREF _Toc448390499 \h </w:instrText>
+        <w:instrText xml:space="preserve"> PAGEREF _Toc449081145 \h </w:instrText>
       </w:r>
       <w:r>
         <w:rPr>
@@ -1567,7 +1568,7 @@
         <w:rPr>
           <w:noProof/>
         </w:rPr>
-        <w:t>4</w:t>
+        <w:t>5</w:t>
       </w:r>
       <w:r>
         <w:rPr>
@@ -1588,7 +1589,7 @@
           <w:b w:val="0"/>
           <w:noProof/>
           <w:sz w:val="22"/>
-          <w:lang w:val="fr-FR" w:eastAsia="fr-FR" w:bidi="ar-SA"/>
+          <w:lang w:val="fr-FR" w:eastAsia="ja-JP" w:bidi="ar-SA"/>
         </w:rPr>
       </w:pPr>
       <w:r>
@@ -1603,13 +1604,14 @@
           <w:b w:val="0"/>
           <w:noProof/>
           <w:sz w:val="22"/>
-          <w:lang w:val="fr-FR" w:eastAsia="fr-FR" w:bidi="ar-SA"/>
+          <w:lang w:val="fr-FR" w:eastAsia="ja-JP" w:bidi="ar-SA"/>
         </w:rPr>
         <w:tab/>
       </w:r>
       <w:r>
         <w:rPr>
           <w:noProof/>
+          <w:lang w:val="fr-FR"/>
         </w:rPr>
         <w:t>Description générale</w:t>
       </w:r>
@@ -1629,7 +1631,7 @@
         <w:rPr>
           <w:noProof/>
         </w:rPr>
-        <w:instrText xml:space="preserve"> PAGEREF _Toc448390500 \h </w:instrText>
+        <w:instrText xml:space="preserve"> PAGEREF _Toc449081146 \h </w:instrText>
       </w:r>
       <w:r>
         <w:rPr>
@@ -1646,7 +1648,7 @@
         <w:rPr>
           <w:noProof/>
         </w:rPr>
-        <w:t>6</w:t>
+        <w:t>7</w:t>
       </w:r>
       <w:r>
         <w:rPr>
@@ -1665,7 +1667,7 @@
         <w:rPr>
           <w:rFonts w:asciiTheme="minorHAnsi" w:eastAsiaTheme="minorEastAsia" w:hAnsiTheme="minorHAnsi" w:cstheme="minorBidi"/>
           <w:noProof/>
-          <w:lang w:val="fr-FR" w:eastAsia="fr-FR" w:bidi="ar-SA"/>
+          <w:lang w:val="fr-FR" w:eastAsia="ja-JP" w:bidi="ar-SA"/>
         </w:rPr>
       </w:pPr>
       <w:r>
@@ -1679,7 +1681,7 @@
         <w:rPr>
           <w:rFonts w:asciiTheme="minorHAnsi" w:eastAsiaTheme="minorEastAsia" w:hAnsiTheme="minorHAnsi" w:cstheme="minorBidi"/>
           <w:noProof/>
-          <w:lang w:val="fr-FR" w:eastAsia="fr-FR" w:bidi="ar-SA"/>
+          <w:lang w:val="fr-FR" w:eastAsia="ja-JP" w:bidi="ar-SA"/>
         </w:rPr>
         <w:tab/>
       </w:r>
@@ -1706,7 +1708,7 @@
         <w:rPr>
           <w:noProof/>
         </w:rPr>
-        <w:instrText xml:space="preserve"> PAGEREF _Toc448390501 \h </w:instrText>
+        <w:instrText xml:space="preserve"> PAGEREF _Toc449081147 \h </w:instrText>
       </w:r>
       <w:r>
         <w:rPr>
@@ -1723,7 +1725,7 @@
         <w:rPr>
           <w:noProof/>
         </w:rPr>
-        <w:t>6</w:t>
+        <w:t>7</w:t>
       </w:r>
       <w:r>
         <w:rPr>
@@ -1731,6 +1733,8 @@
         </w:rPr>
         <w:fldChar w:fldCharType="end"/>
       </w:r>
+      <w:bookmarkStart w:id="0" w:name="_GoBack"/>
+      <w:bookmarkEnd w:id="0"/>
     </w:p>
     <w:p>
       <w:pPr>
@@ -1744,7 +1748,7 @@
           <w:b w:val="0"/>
           <w:noProof/>
           <w:sz w:val="22"/>
-          <w:lang w:val="fr-FR" w:eastAsia="fr-FR" w:bidi="ar-SA"/>
+          <w:lang w:val="fr-FR" w:eastAsia="ja-JP" w:bidi="ar-SA"/>
         </w:rPr>
       </w:pPr>
       <w:r>
@@ -1760,7 +1764,7 @@
           <w:b w:val="0"/>
           <w:noProof/>
           <w:sz w:val="22"/>
-          <w:lang w:val="fr-FR" w:eastAsia="fr-FR" w:bidi="ar-SA"/>
+          <w:lang w:val="fr-FR" w:eastAsia="ja-JP" w:bidi="ar-SA"/>
         </w:rPr>
         <w:tab/>
       </w:r>
@@ -1774,6 +1778,7 @@
       <w:r>
         <w:rPr>
           <w:noProof/>
+          <w:lang w:val="fr-FR"/>
         </w:rPr>
         <w:tab/>
       </w:r>
@@ -1786,8 +1791,9 @@
       <w:r>
         <w:rPr>
           <w:noProof/>
-        </w:rPr>
-        <w:instrText xml:space="preserve"> PAGEREF _Toc448390502 \h </w:instrText>
+          <w:lang w:val="fr-FR"/>
+        </w:rPr>
+        <w:instrText xml:space="preserve"> PAGEREF _Toc449081149 \h </w:instrText>
       </w:r>
       <w:r>
         <w:rPr>
@@ -1803,8 +1809,9 @@
       <w:r>
         <w:rPr>
           <w:noProof/>
-        </w:rPr>
-        <w:t>10</w:t>
+          <w:lang w:val="fr-FR"/>
+        </w:rPr>
+        <w:t>9</w:t>
       </w:r>
       <w:r>
         <w:rPr>
@@ -1823,7 +1830,7 @@
         <w:rPr>
           <w:rFonts w:asciiTheme="minorHAnsi" w:eastAsiaTheme="minorEastAsia" w:hAnsiTheme="minorHAnsi" w:cstheme="minorBidi"/>
           <w:noProof/>
-          <w:lang w:val="fr-FR" w:eastAsia="fr-FR" w:bidi="ar-SA"/>
+          <w:lang w:val="fr-FR" w:eastAsia="ja-JP" w:bidi="ar-SA"/>
         </w:rPr>
       </w:pPr>
       <w:r>
@@ -1837,7 +1844,7 @@
         <w:rPr>
           <w:rFonts w:asciiTheme="minorHAnsi" w:eastAsiaTheme="minorEastAsia" w:hAnsiTheme="minorHAnsi" w:cstheme="minorBidi"/>
           <w:noProof/>
-          <w:lang w:val="fr-FR" w:eastAsia="fr-FR" w:bidi="ar-SA"/>
+          <w:lang w:val="fr-FR" w:eastAsia="ja-JP" w:bidi="ar-SA"/>
         </w:rPr>
         <w:tab/>
       </w:r>
@@ -1851,6 +1858,7 @@
       <w:r>
         <w:rPr>
           <w:noProof/>
+          <w:lang w:val="fr-FR"/>
         </w:rPr>
         <w:tab/>
       </w:r>
@@ -1863,8 +1871,9 @@
       <w:r>
         <w:rPr>
           <w:noProof/>
-        </w:rPr>
-        <w:instrText xml:space="preserve"> PAGEREF _Toc448390503 \h </w:instrText>
+          <w:lang w:val="fr-FR"/>
+        </w:rPr>
+        <w:instrText xml:space="preserve"> PAGEREF _Toc449081150 \h </w:instrText>
       </w:r>
       <w:r>
         <w:rPr>
@@ -1880,8 +1889,9 @@
       <w:r>
         <w:rPr>
           <w:noProof/>
-        </w:rPr>
-        <w:t>10</w:t>
+          <w:lang w:val="fr-FR"/>
+        </w:rPr>
+        <w:t>9</w:t>
       </w:r>
       <w:r>
         <w:rPr>
@@ -1902,12 +1912,13 @@
           <w:b w:val="0"/>
           <w:noProof/>
           <w:sz w:val="22"/>
-          <w:lang w:val="fr-FR" w:eastAsia="fr-FR" w:bidi="ar-SA"/>
-        </w:rPr>
-      </w:pPr>
-      <w:r>
-        <w:rPr>
-          <w:noProof/>
+          <w:lang w:val="fr-FR" w:eastAsia="ja-JP" w:bidi="ar-SA"/>
+        </w:rPr>
+      </w:pPr>
+      <w:r>
+        <w:rPr>
+          <w:noProof/>
+          <w:lang w:val="fr-FR"/>
         </w:rPr>
         <w:t>4</w:t>
       </w:r>
@@ -1917,19 +1928,21 @@
           <w:b w:val="0"/>
           <w:noProof/>
           <w:sz w:val="22"/>
-          <w:lang w:val="fr-FR" w:eastAsia="fr-FR" w:bidi="ar-SA"/>
+          <w:lang w:val="fr-FR" w:eastAsia="ja-JP" w:bidi="ar-SA"/>
         </w:rPr>
         <w:tab/>
       </w:r>
       <w:r>
         <w:rPr>
           <w:noProof/>
+          <w:lang w:val="fr-FR"/>
         </w:rPr>
         <w:t>Spécifications non fonctionnelles</w:t>
       </w:r>
       <w:r>
         <w:rPr>
           <w:noProof/>
+          <w:lang w:val="fr-FR"/>
         </w:rPr>
         <w:tab/>
       </w:r>
@@ -1942,8 +1955,9 @@
       <w:r>
         <w:rPr>
           <w:noProof/>
-        </w:rPr>
-        <w:instrText xml:space="preserve"> PAGEREF _Toc448390504 \h </w:instrText>
+          <w:lang w:val="fr-FR"/>
+        </w:rPr>
+        <w:instrText xml:space="preserve"> PAGEREF _Toc449081151 \h </w:instrText>
       </w:r>
       <w:r>
         <w:rPr>
@@ -1959,8 +1973,9 @@
       <w:r>
         <w:rPr>
           <w:noProof/>
-        </w:rPr>
-        <w:t>10</w:t>
+          <w:lang w:val="fr-FR"/>
+        </w:rPr>
+        <w:t>9</w:t>
       </w:r>
       <w:r>
         <w:rPr>
@@ -1979,7 +1994,7 @@
         <w:rPr>
           <w:rFonts w:asciiTheme="minorHAnsi" w:eastAsiaTheme="minorEastAsia" w:hAnsiTheme="minorHAnsi" w:cstheme="minorBidi"/>
           <w:noProof/>
-          <w:lang w:val="fr-FR" w:eastAsia="fr-FR" w:bidi="ar-SA"/>
+          <w:lang w:val="fr-FR" w:eastAsia="ja-JP" w:bidi="ar-SA"/>
         </w:rPr>
       </w:pPr>
       <w:r>
@@ -1993,7 +2008,7 @@
         <w:rPr>
           <w:rFonts w:asciiTheme="minorHAnsi" w:eastAsiaTheme="minorEastAsia" w:hAnsiTheme="minorHAnsi" w:cstheme="minorBidi"/>
           <w:noProof/>
-          <w:lang w:val="fr-FR" w:eastAsia="fr-FR" w:bidi="ar-SA"/>
+          <w:lang w:val="fr-FR" w:eastAsia="ja-JP" w:bidi="ar-SA"/>
         </w:rPr>
         <w:tab/>
       </w:r>
@@ -2022,7 +2037,7 @@
           <w:noProof/>
           <w:lang w:val="fr-FR"/>
         </w:rPr>
-        <w:instrText xml:space="preserve"> PAGEREF _Toc448390505 \h </w:instrText>
+        <w:instrText xml:space="preserve"> PAGEREF _Toc449081152 \h </w:instrText>
       </w:r>
       <w:r>
         <w:rPr>
@@ -2040,7 +2055,7 @@
           <w:noProof/>
           <w:lang w:val="fr-FR"/>
         </w:rPr>
-        <w:t>10</w:t>
+        <w:t>9</w:t>
       </w:r>
       <w:r>
         <w:rPr>
@@ -2059,7 +2074,7 @@
         <w:rPr>
           <w:rFonts w:asciiTheme="minorHAnsi" w:eastAsiaTheme="minorEastAsia" w:hAnsiTheme="minorHAnsi" w:cstheme="minorBidi"/>
           <w:noProof/>
-          <w:lang w:val="fr-FR" w:eastAsia="fr-FR" w:bidi="ar-SA"/>
+          <w:lang w:val="fr-FR" w:eastAsia="ja-JP" w:bidi="ar-SA"/>
         </w:rPr>
       </w:pPr>
       <w:r>
@@ -2073,7 +2088,7 @@
         <w:rPr>
           <w:rFonts w:asciiTheme="minorHAnsi" w:eastAsiaTheme="minorEastAsia" w:hAnsiTheme="minorHAnsi" w:cstheme="minorBidi"/>
           <w:noProof/>
-          <w:lang w:val="fr-FR" w:eastAsia="fr-FR" w:bidi="ar-SA"/>
+          <w:lang w:val="fr-FR" w:eastAsia="ja-JP" w:bidi="ar-SA"/>
         </w:rPr>
         <w:tab/>
       </w:r>
@@ -2100,7 +2115,7 @@
         <w:rPr>
           <w:noProof/>
         </w:rPr>
-        <w:instrText xml:space="preserve"> PAGEREF _Toc448390506 \h </w:instrText>
+        <w:instrText xml:space="preserve"> PAGEREF _Toc449081153 \h </w:instrText>
       </w:r>
       <w:r>
         <w:rPr>
@@ -2117,7 +2132,7 @@
         <w:rPr>
           <w:noProof/>
         </w:rPr>
-        <w:t>11</w:t>
+        <w:t>10</w:t>
       </w:r>
       <w:r>
         <w:rPr>
@@ -2212,14 +2227,14 @@
           <w:lang w:val="fr-FR"/>
         </w:rPr>
       </w:pPr>
-      <w:bookmarkStart w:id="0" w:name="_Toc448390496"/>
+      <w:bookmarkStart w:id="1" w:name="_Toc449081142"/>
       <w:r>
         <w:rPr>
           <w:lang w:val="fr-FR"/>
         </w:rPr>
         <w:t>Introduction</w:t>
       </w:r>
-      <w:bookmarkEnd w:id="0"/>
+      <w:bookmarkEnd w:id="1"/>
       <w:r>
         <w:rPr>
           <w:lang w:val="fr-FR"/>
@@ -2234,46 +2249,12 @@
           <w:lang w:val="fr-FR"/>
         </w:rPr>
       </w:pPr>
-      <w:bookmarkStart w:id="1" w:name="_Toc448390497"/>
+      <w:bookmarkStart w:id="2" w:name="_Toc449081143"/>
       <w:r>
         <w:rPr>
           <w:lang w:val="fr-FR"/>
         </w:rPr>
         <w:t>Mission</w:t>
-      </w:r>
-      <w:bookmarkEnd w:id="1"/>
-    </w:p>
-    <w:p>
-      <w:pPr>
-        <w:pStyle w:val="Commentaires"/>
-      </w:pPr>
-    </w:p>
-    <w:p>
-      <w:pPr>
-        <w:rPr>
-          <w:lang w:val="fr-FR"/>
-        </w:rPr>
-      </w:pPr>
-      <w:r>
-        <w:rPr>
-          <w:lang w:val="fr-FR"/>
-        </w:rPr>
-        <w:t>Proposer et développer un jeu en 2D isométrique (jeu vu de plongée, la perspective est donnée par les représentations 2D des éléments) à caractère pédagogique sur le thème de l’histoire.</w:t>
-      </w:r>
-    </w:p>
-    <w:p>
-      <w:pPr>
-        <w:pStyle w:val="Titre2"/>
-        <w:rPr>
-          <w:lang w:val="fr-FR"/>
-        </w:rPr>
-      </w:pPr>
-      <w:bookmarkStart w:id="2" w:name="_Toc448390498"/>
-      <w:r>
-        <w:rPr>
-          <w:lang w:val="fr-FR"/>
-        </w:rPr>
-        <w:t>Objectifs</w:t>
       </w:r>
       <w:bookmarkEnd w:id="2"/>
     </w:p>
@@ -2292,216 +2273,173 @@
         <w:rPr>
           <w:lang w:val="fr-FR"/>
         </w:rPr>
-        <w:t xml:space="preserve">1 – </w:t>
-      </w:r>
-      <w:r>
-        <w:rPr>
-          <w:lang w:val="fr-FR"/>
-        </w:rPr>
-        <w:t>Mettre au point une interface claire permettant au joueur d’avoir les informations importantes sur l’écran de jeu.</w:t>
+        <w:t>Proposer et développer un jeu en 2D isométrique (jeu vu de plongée, la perspective est donnée par les représentations 2D des éléments) à caractère pédagogique sur le thème de l’histoire.</w:t>
       </w:r>
     </w:p>
     <w:p>
       <w:pPr>
-        <w:rPr>
-          <w:lang w:val="fr-FR"/>
-        </w:rPr>
-      </w:pPr>
-      <w:r>
-        <w:rPr>
-          <w:lang w:val="fr-FR"/>
-        </w:rPr>
-        <w:t xml:space="preserve">2 – </w:t>
-      </w:r>
-      <w:r>
-        <w:rPr>
-          <w:lang w:val="fr-FR"/>
-        </w:rPr>
-        <w:t>Définir trois thèmes contenant quatre ou cinq sous-parties, chaque thème correspond à une époque où à un événement précis et chaque sous-partie décrivant une partie du thème ou de l’événement abordé.</w:t>
-      </w:r>
-    </w:p>
-    <w:p>
-      <w:pPr>
-        <w:rPr>
-          <w:lang w:val="fr-FR"/>
-        </w:rPr>
-      </w:pPr>
-      <w:r>
-        <w:rPr>
-          <w:lang w:val="fr-FR"/>
-        </w:rPr>
-        <w:t xml:space="preserve">3 -  Recherche </w:t>
-      </w:r>
-      <w:r>
-        <w:rPr>
-          <w:lang w:val="fr-FR"/>
-        </w:rPr>
-        <w:t xml:space="preserve">d’éléments historiques afin de les </w:t>
-      </w:r>
-      <w:r>
-        <w:rPr>
-          <w:lang w:val="fr-FR"/>
-        </w:rPr>
-        <w:t>intégrer au sein du jeu.</w:t>
-      </w:r>
-    </w:p>
-    <w:p>
-      <w:pPr>
-        <w:rPr>
-          <w:lang w:val="fr-FR"/>
-        </w:rPr>
-      </w:pPr>
-      <w:r>
-        <w:rPr>
-          <w:lang w:val="fr-FR"/>
-        </w:rPr>
-        <w:t xml:space="preserve">4 –  </w:t>
-      </w:r>
-      <w:r>
-        <w:rPr>
-          <w:lang w:val="fr-FR"/>
-        </w:rPr>
-        <w:t xml:space="preserve">Concevoir un </w:t>
-      </w:r>
-      <w:proofErr w:type="spellStart"/>
-      <w:r>
-        <w:rPr>
-          <w:lang w:val="fr-FR"/>
-        </w:rPr>
-        <w:t>gameplay</w:t>
-      </w:r>
-      <w:proofErr w:type="spellEnd"/>
-      <w:r>
-        <w:rPr>
-          <w:lang w:val="fr-FR"/>
-        </w:rPr>
-        <w:t xml:space="preserve"> simple pour être accessible au plus jeune</w:t>
-      </w:r>
-      <w:r>
-        <w:rPr>
-          <w:lang w:val="fr-FR"/>
-        </w:rPr>
-        <w:t>.</w:t>
-      </w:r>
-    </w:p>
-    <w:p>
-      <w:pPr>
-        <w:rPr>
-          <w:lang w:val="fr-FR"/>
-        </w:rPr>
-      </w:pPr>
-      <w:r>
-        <w:rPr>
-          <w:lang w:val="fr-FR"/>
-        </w:rPr>
-        <w:t>5 – Mettre le jeu à disposition de la communauté en tant que jeu indépendant</w:t>
-      </w:r>
-      <w:r>
-        <w:rPr>
-          <w:lang w:val="fr-FR"/>
-        </w:rPr>
-        <w:t xml:space="preserve"> en le faisant héberger par une plateforme de distribution</w:t>
-      </w:r>
-      <w:r>
-        <w:rPr>
-          <w:lang w:val="fr-FR"/>
-        </w:rPr>
-        <w:t>.</w:t>
-      </w:r>
-    </w:p>
-    <w:p>
-      <w:pPr>
-        <w:pStyle w:val="Corpsdetexte"/>
-        <w:rPr>
-          <w:lang w:val="fr-FR"/>
-        </w:rPr>
-      </w:pPr>
-    </w:p>
-    <w:p>
-      <w:pPr>
         <w:pStyle w:val="Titre2"/>
         <w:rPr>
           <w:lang w:val="fr-FR"/>
         </w:rPr>
       </w:pPr>
-      <w:bookmarkStart w:id="3" w:name="_Toc448390499"/>
-      <w:r>
-        <w:rPr>
-          <w:lang w:val="fr-FR"/>
-        </w:rPr>
-        <w:t>Glossaire</w:t>
+      <w:bookmarkStart w:id="3" w:name="_Toc449081144"/>
+      <w:r>
+        <w:rPr>
+          <w:lang w:val="fr-FR"/>
+        </w:rPr>
+        <w:t>Objectifs</w:t>
       </w:r>
       <w:bookmarkEnd w:id="3"/>
     </w:p>
     <w:p>
       <w:pPr>
-        <w:pStyle w:val="Titre3"/>
-      </w:pPr>
-      <w:r>
-        <w:t>Termes du domaine</w:t>
-      </w:r>
+        <w:pStyle w:val="Commentaires"/>
+      </w:pPr>
     </w:p>
     <w:p>
       <w:pPr>
         <w:rPr>
-          <w:lang w:val="fr-FR" w:eastAsia="x-none" w:bidi="ar-SA"/>
-        </w:rPr>
-      </w:pPr>
+          <w:lang w:val="fr-FR"/>
+        </w:rPr>
+      </w:pPr>
+      <w:r>
+        <w:rPr>
+          <w:lang w:val="fr-FR"/>
+        </w:rPr>
+        <w:t xml:space="preserve">1 – Mettre au point une interface permettant au joueur d’avoir les informations importantes sur l’écran de jeu. </w:t>
+      </w:r>
     </w:p>
     <w:p>
       <w:pPr>
         <w:rPr>
-          <w:rFonts w:ascii="Cambria" w:hAnsi="Cambria"/>
+          <w:lang w:val="fr-FR"/>
+        </w:rPr>
+      </w:pPr>
+      <w:r>
+        <w:rPr>
+          <w:lang w:val="fr-FR"/>
+        </w:rPr>
+        <w:t>2 – Définir trois thèmes contenant quatre ou cinq sous-parties, chaque thème correspond à une époque où à un événement précis et chaque sous-partie décrivant une partie du thème ou de l’événement abordé.</w:t>
+      </w:r>
+    </w:p>
+    <w:p>
+      <w:pPr>
+        <w:rPr>
+          <w:lang w:val="fr-FR"/>
+        </w:rPr>
+      </w:pPr>
+      <w:r>
+        <w:rPr>
+          <w:lang w:val="fr-FR"/>
+        </w:rPr>
+        <w:t>3 – Concevoir un gameplay simple pour être accessible au plus jeune.</w:t>
+      </w:r>
+    </w:p>
+    <w:p>
+      <w:pPr>
+        <w:rPr>
+          <w:lang w:val="fr-FR"/>
+        </w:rPr>
+      </w:pPr>
+      <w:r>
+        <w:rPr>
+          <w:lang w:val="fr-FR"/>
+        </w:rPr>
+        <w:t>4 – Mettre le jeu à disposition de la communauté en tant que jeu indépendant en le faisant héberger par une plateforme de distribution.</w:t>
+      </w:r>
+    </w:p>
+    <w:p>
+      <w:pPr>
+        <w:pStyle w:val="Corpsdetexte"/>
+        <w:rPr>
+          <w:lang w:val="fr-FR"/>
+        </w:rPr>
+      </w:pPr>
+    </w:p>
+    <w:p>
+      <w:pPr>
+        <w:pStyle w:val="Titre2"/>
+        <w:rPr>
+          <w:lang w:val="fr-FR"/>
+        </w:rPr>
+      </w:pPr>
+      <w:bookmarkStart w:id="4" w:name="_Toc449081145"/>
+      <w:r>
+        <w:rPr>
+          <w:lang w:val="fr-FR"/>
+        </w:rPr>
+        <w:t>Glossaire</w:t>
+      </w:r>
+      <w:bookmarkEnd w:id="4"/>
+    </w:p>
+    <w:p>
+      <w:pPr>
+        <w:pStyle w:val="Titre3"/>
+      </w:pPr>
+      <w:r>
+        <w:t>Termes du domaine</w:t>
+      </w:r>
+    </w:p>
+    <w:p>
+      <w:pPr>
+        <w:rPr>
           <w:lang w:val="fr-FR" w:eastAsia="x-none" w:bidi="ar-SA"/>
         </w:rPr>
       </w:pPr>
-      <w:r>
-        <w:rPr>
-          <w:rFonts w:ascii="Cambria" w:hAnsi="Cambria"/>
+    </w:p>
+    <w:p>
+      <w:pPr>
+        <w:rPr>
+          <w:rFonts w:asciiTheme="minorHAnsi" w:hAnsiTheme="minorHAnsi"/>
           <w:lang w:val="fr-FR" w:eastAsia="x-none" w:bidi="ar-SA"/>
         </w:rPr>
+      </w:pPr>
+      <w:r>
+        <w:rPr>
+          <w:rFonts w:asciiTheme="minorHAnsi" w:hAnsiTheme="minorHAnsi"/>
+          <w:lang w:val="fr-FR" w:eastAsia="x-none" w:bidi="ar-SA"/>
+        </w:rPr>
         <w:t>Thème :</w:t>
       </w:r>
       <w:r>
         <w:rPr>
-          <w:rFonts w:ascii="Cambria" w:hAnsi="Cambria"/>
+          <w:rFonts w:asciiTheme="minorHAnsi" w:hAnsiTheme="minorHAnsi"/>
           <w:lang w:val="fr-FR" w:eastAsia="x-none" w:bidi="ar-SA"/>
         </w:rPr>
         <w:t xml:space="preserve"> Un Thème est </w:t>
       </w:r>
       <w:r>
         <w:rPr>
-          <w:rFonts w:ascii="Cambria" w:hAnsi="Cambria"/>
+          <w:rFonts w:asciiTheme="minorHAnsi" w:hAnsiTheme="minorHAnsi"/>
           <w:lang w:val="fr-FR" w:eastAsia="x-none" w:bidi="ar-SA"/>
         </w:rPr>
-        <w:t xml:space="preserve">une époque </w:t>
-      </w:r>
-      <w:proofErr w:type="spellStart"/>
-      <w:r>
-        <w:rPr>
-          <w:rFonts w:ascii="Cambria" w:hAnsi="Cambria"/>
+        <w:t>une époque ou</w:t>
+      </w:r>
+      <w:r>
+        <w:rPr>
+          <w:rFonts w:asciiTheme="minorHAnsi" w:hAnsiTheme="minorHAnsi"/>
           <w:lang w:val="fr-FR" w:eastAsia="x-none" w:bidi="ar-SA"/>
         </w:rPr>
-        <w:t>ou</w:t>
-      </w:r>
-      <w:proofErr w:type="spellEnd"/>
-      <w:r>
-        <w:rPr>
-          <w:rFonts w:ascii="Cambria" w:hAnsi="Cambria"/>
+        <w:t xml:space="preserve"> </w:t>
+      </w:r>
+      <w:r>
+        <w:rPr>
+          <w:rFonts w:asciiTheme="minorHAnsi" w:hAnsiTheme="minorHAnsi"/>
           <w:lang w:val="fr-FR" w:eastAsia="x-none" w:bidi="ar-SA"/>
         </w:rPr>
-        <w:t xml:space="preserve"> c’est un évènement </w:t>
-      </w:r>
-      <w:r>
-        <w:rPr>
-          <w:rFonts w:ascii="Cambria" w:hAnsi="Cambria"/>
+        <w:t xml:space="preserve">un évènement </w:t>
+      </w:r>
+      <w:r>
+        <w:rPr>
+          <w:rFonts w:asciiTheme="minorHAnsi" w:hAnsiTheme="minorHAnsi"/>
           <w:lang w:val="fr-FR" w:eastAsia="x-none" w:bidi="ar-SA"/>
         </w:rPr>
         <w:t>donné,</w:t>
       </w:r>
       <w:r>
         <w:rPr>
-          <w:rFonts w:ascii="Cambria" w:hAnsi="Cambria"/>
+          <w:rFonts w:asciiTheme="minorHAnsi" w:hAnsiTheme="minorHAnsi"/>
           <w:lang w:val="fr-FR" w:eastAsia="x-none" w:bidi="ar-SA"/>
         </w:rPr>
         <w:t xml:space="preserve"> composé de sous-parties</w:t>
@@ -2515,20 +2453,20 @@
           <w:numId w:val="44"/>
         </w:numPr>
         <w:rPr>
-          <w:rFonts w:ascii="Cambria" w:hAnsi="Cambria"/>
+          <w:rFonts w:asciiTheme="minorHAnsi" w:hAnsiTheme="minorHAnsi"/>
           <w:lang w:val="fr-FR" w:eastAsia="x-none" w:bidi="ar-SA"/>
         </w:rPr>
       </w:pPr>
       <w:r>
         <w:rPr>
-          <w:rFonts w:ascii="Cambria" w:hAnsi="Cambria"/>
+          <w:rFonts w:asciiTheme="minorHAnsi" w:hAnsiTheme="minorHAnsi"/>
           <w:lang w:val="fr-FR" w:eastAsia="x-none" w:bidi="ar-SA"/>
         </w:rPr>
         <w:t>Exemple</w:t>
       </w:r>
       <w:r>
         <w:rPr>
-          <w:rFonts w:ascii="Cambria" w:hAnsi="Cambria"/>
+          <w:rFonts w:asciiTheme="minorHAnsi" w:hAnsiTheme="minorHAnsi"/>
           <w:lang w:val="fr-FR" w:eastAsia="x-none" w:bidi="ar-SA"/>
         </w:rPr>
         <w:t xml:space="preserve"> de thème « révolution française »</w:t>
@@ -2544,7 +2482,7 @@
         <w:spacing w:before="100" w:beforeAutospacing="1" w:after="100" w:afterAutospacing="1" w:line="300" w:lineRule="atLeast"/>
         <w:ind w:left="375"/>
         <w:rPr>
-          <w:rFonts w:ascii="Helvetica" w:hAnsi="Helvetica"/>
+          <w:rFonts w:asciiTheme="minorHAnsi" w:hAnsiTheme="minorHAnsi"/>
           <w:sz w:val="21"/>
           <w:szCs w:val="21"/>
           <w:lang w:val="fr-FR" w:eastAsia="fr-FR" w:bidi="ar-SA"/>
@@ -2552,26 +2490,35 @@
       </w:pPr>
       <w:r>
         <w:rPr>
-          <w:rFonts w:ascii="Cambria" w:hAnsi="Cambria"/>
+          <w:rFonts w:asciiTheme="minorHAnsi" w:hAnsiTheme="minorHAnsi"/>
           <w:lang w:val="fr-FR" w:eastAsia="x-none" w:bidi="ar-SA"/>
         </w:rPr>
         <w:t xml:space="preserve">Sous-parties : </w:t>
       </w:r>
       <w:r>
         <w:rPr>
-          <w:rFonts w:ascii="Cambria" w:hAnsi="Cambria"/>
+          <w:rFonts w:asciiTheme="minorHAnsi" w:hAnsiTheme="minorHAnsi"/>
           <w:lang w:val="fr-FR" w:eastAsia="x-none" w:bidi="ar-SA"/>
         </w:rPr>
         <w:t xml:space="preserve"> Ensemble de parties qui compose le thème, </w:t>
       </w:r>
       <w:r>
         <w:rPr>
-          <w:rFonts w:ascii="Helvetica" w:hAnsi="Helvetica"/>
+          <w:rFonts w:asciiTheme="minorHAnsi" w:hAnsiTheme="minorHAnsi"/>
           <w:sz w:val="21"/>
           <w:szCs w:val="21"/>
           <w:lang w:val="fr-FR" w:eastAsia="fr-FR" w:bidi="ar-SA"/>
         </w:rPr>
-        <w:t>Subdivision d'une partie.</w:t>
+        <w:t>s</w:t>
+      </w:r>
+      <w:r>
+        <w:rPr>
+          <w:rFonts w:asciiTheme="minorHAnsi" w:hAnsiTheme="minorHAnsi"/>
+          <w:sz w:val="21"/>
+          <w:szCs w:val="21"/>
+          <w:lang w:val="fr-FR" w:eastAsia="fr-FR" w:bidi="ar-SA"/>
+        </w:rPr>
+        <w:t>ubdivision d'une partie.</w:t>
       </w:r>
     </w:p>
     <w:p>
@@ -2582,7 +2529,7 @@
           <w:numId w:val="44"/>
         </w:numPr>
         <w:rPr>
-          <w:rFonts w:ascii="Cambria" w:hAnsi="Cambria"/>
+          <w:rFonts w:asciiTheme="minorHAnsi" w:hAnsiTheme="minorHAnsi"/>
           <w:sz w:val="27"/>
           <w:szCs w:val="27"/>
           <w:shd w:val="clear" w:color="auto" w:fill="FFFFFF"/>
@@ -2591,7 +2538,7 @@
       </w:pPr>
       <w:r>
         <w:rPr>
-          <w:rFonts w:ascii="Cambria" w:hAnsi="Cambria"/>
+          <w:rFonts w:asciiTheme="minorHAnsi" w:hAnsiTheme="minorHAnsi"/>
           <w:sz w:val="27"/>
           <w:szCs w:val="27"/>
           <w:shd w:val="clear" w:color="auto" w:fill="FFFFFF"/>
@@ -2608,6 +2555,27 @@
           <w:numId w:val="44"/>
         </w:numPr>
         <w:rPr>
+          <w:rFonts w:asciiTheme="minorHAnsi" w:hAnsiTheme="minorHAnsi"/>
+          <w:sz w:val="27"/>
+          <w:szCs w:val="27"/>
+          <w:shd w:val="clear" w:color="auto" w:fill="FFFFFF"/>
+          <w:lang w:val="fr-FR"/>
+        </w:rPr>
+      </w:pPr>
+      <w:r>
+        <w:rPr>
+          <w:rFonts w:asciiTheme="minorHAnsi" w:hAnsiTheme="minorHAnsi"/>
+          <w:sz w:val="27"/>
+          <w:szCs w:val="27"/>
+          <w:shd w:val="clear" w:color="auto" w:fill="FFFFFF"/>
+          <w:lang w:val="fr-FR"/>
+        </w:rPr>
+        <w:t>1792 − 1799 : la République, la Terreur et le Directoire</w:t>
+      </w:r>
+    </w:p>
+    <w:p>
+      <w:pPr>
+        <w:rPr>
           <w:rFonts w:ascii="Cambria" w:hAnsi="Cambria"/>
           <w:sz w:val="27"/>
           <w:szCs w:val="27"/>
@@ -2615,7 +2583,9 @@
           <w:lang w:val="fr-FR"/>
         </w:rPr>
       </w:pPr>
-      <w:r>
+    </w:p>
+    <w:p>
+      <w:pPr>
         <w:rPr>
           <w:rFonts w:ascii="Cambria" w:hAnsi="Cambria"/>
           <w:sz w:val="27"/>
@@ -2623,8 +2593,7 @@
           <w:shd w:val="clear" w:color="auto" w:fill="FFFFFF"/>
           <w:lang w:val="fr-FR"/>
         </w:rPr>
-        <w:t>1792 − 1799 : la République, la Terreur et le Directoire</w:t>
-      </w:r>
+      </w:pPr>
     </w:p>
     <w:p>
       <w:pPr>
@@ -2639,23 +2608,19 @@
     </w:p>
     <w:p>
       <w:pPr>
-        <w:rPr>
-          <w:rFonts w:ascii="Cambria" w:hAnsi="Cambria"/>
-          <w:sz w:val="27"/>
-          <w:szCs w:val="27"/>
-          <w:shd w:val="clear" w:color="auto" w:fill="FFFFFF"/>
-          <w:lang w:val="fr-FR"/>
-        </w:rPr>
-      </w:pPr>
+        <w:pStyle w:val="Titre3"/>
+      </w:pPr>
+      <w:r>
+        <w:lastRenderedPageBreak/>
+        <w:t>Termes techniques</w:t>
+      </w:r>
     </w:p>
     <w:p>
       <w:pPr>
-        <w:pStyle w:val="Titre3"/>
-      </w:pPr>
-      <w:r>
-        <w:lastRenderedPageBreak/>
-        <w:t>Termes techniques</w:t>
-      </w:r>
+        <w:rPr>
+          <w:lang w:val="fr-FR" w:eastAsia="x-none" w:bidi="ar-SA"/>
+        </w:rPr>
+      </w:pPr>
     </w:p>
     <w:p>
       <w:pPr>
@@ -2663,6 +2628,12 @@
           <w:lang w:val="fr-FR" w:eastAsia="x-none" w:bidi="ar-SA"/>
         </w:rPr>
       </w:pPr>
+      <w:r>
+        <w:rPr>
+          <w:lang w:val="fr-FR" w:eastAsia="x-none" w:bidi="ar-SA"/>
+        </w:rPr>
+        <w:t>Gameplay : Ensemble des mécanismes de jeu.</w:t>
+      </w:r>
     </w:p>
     <w:p>
       <w:pPr>
@@ -2670,19 +2641,11 @@
           <w:lang w:val="fr-FR" w:eastAsia="x-none" w:bidi="ar-SA"/>
         </w:rPr>
       </w:pPr>
-      <w:proofErr w:type="spellStart"/>
       <w:r>
         <w:rPr>
           <w:lang w:val="fr-FR" w:eastAsia="x-none" w:bidi="ar-SA"/>
         </w:rPr>
-        <w:t>Gameplay</w:t>
-      </w:r>
-      <w:proofErr w:type="spellEnd"/>
-      <w:r>
-        <w:rPr>
-          <w:lang w:val="fr-FR" w:eastAsia="x-none" w:bidi="ar-SA"/>
-        </w:rPr>
-        <w:t> : Ensemble des mécanismes de jeu.</w:t>
+        <w:t>Gamedesign : Ensemble des graphismes de jeu.</w:t>
       </w:r>
     </w:p>
     <w:p>
@@ -2691,90 +2654,61 @@
           <w:lang w:val="fr-FR" w:eastAsia="x-none" w:bidi="ar-SA"/>
         </w:rPr>
       </w:pPr>
-      <w:proofErr w:type="spellStart"/>
       <w:r>
         <w:rPr>
           <w:lang w:val="fr-FR" w:eastAsia="x-none" w:bidi="ar-SA"/>
         </w:rPr>
-        <w:t>Gamedesign</w:t>
-      </w:r>
-      <w:proofErr w:type="spellEnd"/>
-      <w:r>
-        <w:rPr>
-          <w:lang w:val="fr-FR" w:eastAsia="x-none" w:bidi="ar-SA"/>
-        </w:rPr>
-        <w:t> : Ensemble des graphismes de jeu.</w:t>
+        <w:t>Map : Carte du jeu</w:t>
       </w:r>
     </w:p>
     <w:p>
       <w:pPr>
-        <w:rPr>
-          <w:lang w:val="fr-FR" w:eastAsia="x-none" w:bidi="ar-SA"/>
-        </w:rPr>
-      </w:pPr>
-      <w:proofErr w:type="spellStart"/>
-      <w:r>
-        <w:rPr>
-          <w:lang w:val="fr-FR" w:eastAsia="x-none" w:bidi="ar-SA"/>
-        </w:rPr>
-        <w:t>Map</w:t>
-      </w:r>
-      <w:proofErr w:type="spellEnd"/>
-      <w:r>
-        <w:rPr>
-          <w:lang w:val="fr-FR" w:eastAsia="x-none" w:bidi="ar-SA"/>
-        </w:rPr>
-        <w:t> : Carte du jeu</w:t>
-      </w:r>
+        <w:pStyle w:val="Titre1"/>
+      </w:pPr>
+      <w:r>
+        <w:rPr>
+          <w:lang w:val="fr-FR"/>
+        </w:rPr>
+        <w:br w:type="page"/>
+      </w:r>
+      <w:bookmarkStart w:id="5" w:name="_Toc449081146"/>
+      <w:r>
+        <w:rPr>
+          <w:lang w:val="fr-FR"/>
+        </w:rPr>
+        <w:lastRenderedPageBreak/>
+        <w:t>Description</w:t>
+      </w:r>
+      <w:r>
+        <w:rPr>
+          <w:lang w:val="fr-FR"/>
+        </w:rPr>
+        <w:t xml:space="preserve"> générale</w:t>
+      </w:r>
+      <w:bookmarkEnd w:id="5"/>
+    </w:p>
+    <w:p/>
+    <w:p>
+      <w:pPr>
+        <w:pStyle w:val="Titre2"/>
+        <w:rPr>
+          <w:lang w:val="fr-FR"/>
+        </w:rPr>
+      </w:pPr>
+      <w:bookmarkStart w:id="6" w:name="_Toc204692626"/>
+      <w:bookmarkStart w:id="7" w:name="_Toc449081147"/>
+      <w:r>
+        <w:rPr>
+          <w:lang w:val="fr-FR"/>
+        </w:rPr>
+        <w:t>Acteurs</w:t>
+      </w:r>
+      <w:bookmarkEnd w:id="7"/>
     </w:p>
     <w:p>
       <w:pPr>
-        <w:rPr>
-          <w:lang w:val="fr-FR"/>
-        </w:rPr>
-      </w:pPr>
-      <w:r>
-        <w:rPr>
-          <w:lang w:val="fr-FR"/>
-        </w:rPr>
-        <w:br w:type="page"/>
-      </w:r>
-      <w:bookmarkStart w:id="4" w:name="_Toc204692624"/>
-      <w:bookmarkStart w:id="5" w:name="_Toc448390500"/>
-      <w:r>
-        <w:rPr>
-          <w:lang w:val="fr-FR"/>
-        </w:rPr>
-        <w:lastRenderedPageBreak/>
-        <w:t>Description générale</w:t>
-      </w:r>
-      <w:bookmarkEnd w:id="4"/>
-      <w:bookmarkEnd w:id="5"/>
-    </w:p>
-    <w:p>
-      <w:pPr>
-        <w:pStyle w:val="Titre2"/>
-        <w:rPr>
-          <w:lang w:val="fr-FR"/>
-        </w:rPr>
-      </w:pPr>
-      <w:bookmarkStart w:id="6" w:name="_Toc448390501"/>
-      <w:bookmarkStart w:id="7" w:name="_Toc204692626"/>
-      <w:r>
-        <w:rPr>
-          <w:lang w:val="fr-FR"/>
-        </w:rPr>
-        <w:t>Acteurs</w:t>
-      </w:r>
-      <w:bookmarkEnd w:id="6"/>
-    </w:p>
-    <w:p>
-      <w:pPr>
         <w:pStyle w:val="Commentaires"/>
       </w:pPr>
-      <w:r>
-        <w:t>Présenter les différentes familles d’utilisateurs de la solution</w:t>
-      </w:r>
     </w:p>
     <w:tbl>
       <w:tblPr>
@@ -2885,7 +2819,7 @@
         </w:rPr>
       </w:pPr>
     </w:p>
-    <w:bookmarkEnd w:id="7"/>
+    <w:bookmarkEnd w:id="6"/>
     <w:p>
       <w:pPr>
         <w:pStyle w:val="Titre3"/>
@@ -2944,6 +2878,11 @@
     <w:p>
       <w:pPr>
         <w:rPr>
+          <w:lang w:val="fr-FR"/>
+        </w:rPr>
+      </w:pPr>
+      <w:r>
+        <w:rPr>
           <w:rFonts w:ascii="Cambria" w:hAnsi="Cambria"/>
           <w:b/>
           <w:color w:val="2E74B5" w:themeColor="accent1" w:themeShade="BF"/>
@@ -2951,7 +2890,8 @@
           <w:szCs w:val="20"/>
           <w:lang w:val="fr-FR"/>
         </w:rPr>
-      </w:pPr>
+        <w:t>c</w:t>
+      </w:r>
       <w:r>
         <w:rPr>
           <w:rFonts w:ascii="Cambria" w:hAnsi="Cambria"/>
@@ -2961,7 +2901,7 @@
           <w:szCs w:val="20"/>
           <w:lang w:val="fr-FR"/>
         </w:rPr>
-        <w:t>C. Exemples du jeu</w:t>
+        <w:t>. Exemples du jeu</w:t>
       </w:r>
     </w:p>
     <w:p>
@@ -2973,13 +2913,12 @@
       <w:r>
         <w:rPr>
           <w:noProof/>
-          <w:lang w:val="fr-FR" w:eastAsia="fr-FR" w:bidi="ar-SA"/>
-        </w:rPr>
-        <w:lastRenderedPageBreak/>
+          <w:lang w:val="fr-FR" w:eastAsia="ja-JP" w:bidi="ar-SA"/>
+        </w:rPr>
         <mc:AlternateContent>
           <mc:Choice Requires="wps">
             <w:drawing>
-              <wp:inline distT="0" distB="0" distL="0" distR="0" wp14:anchorId="298916C9" wp14:editId="0B3BE900">
+              <wp:inline distT="0" distB="0" distL="0" distR="0" wp14:anchorId="4F9D4ACC" wp14:editId="604B4627">
                 <wp:extent cx="5759450" cy="2155825"/>
                 <wp:effectExtent l="0" t="0" r="0" b="0"/>
                 <wp:docPr id="217" name="Zone de texte 2"/>
@@ -3019,6 +2958,11 @@
                                 <w:ilvl w:val="0"/>
                                 <w:numId w:val="47"/>
                               </w:numPr>
+                              <w:tabs>
+                                <w:tab w:val="num" w:pos="360"/>
+                              </w:tabs>
+                              <w:spacing w:before="0" w:beforeAutospacing="0" w:after="200" w:afterAutospacing="0" w:line="276" w:lineRule="auto"/>
+                              <w:ind w:left="0" w:firstLine="0"/>
                               <w:rPr>
                                 <w:rFonts w:ascii="Cambria" w:hAnsi="Cambria"/>
                                 <w:color w:val="000000"/>
@@ -3043,7 +2987,11 @@
                                 <w:ilvl w:val="0"/>
                                 <w:numId w:val="47"/>
                               </w:numPr>
-                              <w:spacing w:before="0" w:beforeAutospacing="0" w:after="0" w:afterAutospacing="0"/>
+                              <w:tabs>
+                                <w:tab w:val="num" w:pos="360"/>
+                              </w:tabs>
+                              <w:spacing w:before="0" w:beforeAutospacing="0" w:after="0" w:afterAutospacing="0" w:line="276" w:lineRule="auto"/>
+                              <w:ind w:left="0" w:firstLine="0"/>
                               <w:rPr>
                                 <w:rFonts w:ascii="Cambria" w:hAnsi="Cambria"/>
                                 <w:color w:val="000000"/>
@@ -3068,7 +3016,11 @@
                                 <w:ilvl w:val="0"/>
                                 <w:numId w:val="47"/>
                               </w:numPr>
-                              <w:spacing w:before="0" w:beforeAutospacing="0" w:after="0" w:afterAutospacing="0"/>
+                              <w:tabs>
+                                <w:tab w:val="num" w:pos="360"/>
+                              </w:tabs>
+                              <w:spacing w:before="0" w:beforeAutospacing="0" w:after="0" w:afterAutospacing="0" w:line="276" w:lineRule="auto"/>
+                              <w:ind w:left="0" w:firstLine="0"/>
                               <w:rPr>
                                 <w:rFonts w:ascii="Cambria" w:hAnsi="Cambria"/>
                                 <w:color w:val="000000"/>
@@ -3093,7 +3045,11 @@
                                 <w:ilvl w:val="0"/>
                                 <w:numId w:val="49"/>
                               </w:numPr>
-                              <w:spacing w:before="0" w:beforeAutospacing="0" w:after="0" w:afterAutospacing="0"/>
+                              <w:tabs>
+                                <w:tab w:val="num" w:pos="360"/>
+                              </w:tabs>
+                              <w:spacing w:before="0" w:beforeAutospacing="0" w:after="0" w:afterAutospacing="0" w:line="276" w:lineRule="auto"/>
+                              <w:ind w:left="0" w:firstLine="0"/>
                               <w:rPr>
                                 <w:rFonts w:ascii="Cambria" w:hAnsi="Cambria"/>
                                 <w:color w:val="000000"/>
@@ -3118,7 +3074,11 @@
                                 <w:ilvl w:val="0"/>
                                 <w:numId w:val="49"/>
                               </w:numPr>
-                              <w:spacing w:before="0" w:beforeAutospacing="0" w:after="0" w:afterAutospacing="0"/>
+                              <w:tabs>
+                                <w:tab w:val="num" w:pos="360"/>
+                              </w:tabs>
+                              <w:spacing w:before="0" w:beforeAutospacing="0" w:after="0" w:afterAutospacing="0" w:line="276" w:lineRule="auto"/>
+                              <w:ind w:left="0" w:firstLine="0"/>
                               <w:rPr>
                                 <w:rFonts w:ascii="Cambria" w:hAnsi="Cambria"/>
                                 <w:color w:val="000000"/>
@@ -3143,7 +3103,11 @@
                                 <w:ilvl w:val="0"/>
                                 <w:numId w:val="49"/>
                               </w:numPr>
-                              <w:spacing w:before="0" w:beforeAutospacing="0" w:after="0" w:afterAutospacing="0"/>
+                              <w:tabs>
+                                <w:tab w:val="num" w:pos="360"/>
+                              </w:tabs>
+                              <w:spacing w:before="0" w:beforeAutospacing="0" w:after="0" w:afterAutospacing="0" w:line="276" w:lineRule="auto"/>
+                              <w:ind w:left="0" w:firstLine="0"/>
                               <w:rPr>
                                 <w:rFonts w:ascii="Cambria" w:hAnsi="Cambria"/>
                                 <w:color w:val="000000"/>
@@ -3168,7 +3132,11 @@
                                 <w:ilvl w:val="0"/>
                                 <w:numId w:val="49"/>
                               </w:numPr>
-                              <w:spacing w:before="0" w:beforeAutospacing="0" w:after="0" w:afterAutospacing="0"/>
+                              <w:tabs>
+                                <w:tab w:val="num" w:pos="360"/>
+                              </w:tabs>
+                              <w:spacing w:before="0" w:beforeAutospacing="0" w:after="0" w:afterAutospacing="0" w:line="276" w:lineRule="auto"/>
+                              <w:ind w:left="0" w:firstLine="0"/>
                               <w:rPr>
                                 <w:rFonts w:ascii="Cambria" w:hAnsi="Cambria"/>
                                 <w:color w:val="000000"/>
@@ -3309,7 +3277,7 @@
           </mc:Choice>
           <mc:Fallback>
             <w:pict>
-              <v:shapetype w14:anchorId="298916C9" id="_x0000_t202" coordsize="21600,21600" o:spt="202" path="m,l,21600r21600,l21600,xe">
+              <v:shapetype w14:anchorId="4F9D4ACC" id="_x0000_t202" coordsize="21600,21600" o:spt="202" path="m,l,21600r21600,l21600,xe">
                 <v:stroke joinstyle="miter"/>
                 <v:path gradientshapeok="t" o:connecttype="rect"/>
               </v:shapetype>
@@ -3323,6 +3291,11 @@
                           <w:ilvl w:val="0"/>
                           <w:numId w:val="47"/>
                         </w:numPr>
+                        <w:tabs>
+                          <w:tab w:val="num" w:pos="360"/>
+                        </w:tabs>
+                        <w:spacing w:before="0" w:beforeAutospacing="0" w:after="200" w:afterAutospacing="0" w:line="276" w:lineRule="auto"/>
+                        <w:ind w:left="0" w:firstLine="0"/>
                         <w:rPr>
                           <w:rFonts w:ascii="Cambria" w:hAnsi="Cambria"/>
                           <w:color w:val="000000"/>
@@ -3347,7 +3320,11 @@
                           <w:ilvl w:val="0"/>
                           <w:numId w:val="47"/>
                         </w:numPr>
-                        <w:spacing w:before="0" w:beforeAutospacing="0" w:after="0" w:afterAutospacing="0"/>
+                        <w:tabs>
+                          <w:tab w:val="num" w:pos="360"/>
+                        </w:tabs>
+                        <w:spacing w:before="0" w:beforeAutospacing="0" w:after="0" w:afterAutospacing="0" w:line="276" w:lineRule="auto"/>
+                        <w:ind w:left="0" w:firstLine="0"/>
                         <w:rPr>
                           <w:rFonts w:ascii="Cambria" w:hAnsi="Cambria"/>
                           <w:color w:val="000000"/>
@@ -3372,7 +3349,11 @@
                           <w:ilvl w:val="0"/>
                           <w:numId w:val="47"/>
                         </w:numPr>
-                        <w:spacing w:before="0" w:beforeAutospacing="0" w:after="0" w:afterAutospacing="0"/>
+                        <w:tabs>
+                          <w:tab w:val="num" w:pos="360"/>
+                        </w:tabs>
+                        <w:spacing w:before="0" w:beforeAutospacing="0" w:after="0" w:afterAutospacing="0" w:line="276" w:lineRule="auto"/>
+                        <w:ind w:left="0" w:firstLine="0"/>
                         <w:rPr>
                           <w:rFonts w:ascii="Cambria" w:hAnsi="Cambria"/>
                           <w:color w:val="000000"/>
@@ -3397,7 +3378,11 @@
                           <w:ilvl w:val="0"/>
                           <w:numId w:val="49"/>
                         </w:numPr>
-                        <w:spacing w:before="0" w:beforeAutospacing="0" w:after="0" w:afterAutospacing="0"/>
+                        <w:tabs>
+                          <w:tab w:val="num" w:pos="360"/>
+                        </w:tabs>
+                        <w:spacing w:before="0" w:beforeAutospacing="0" w:after="0" w:afterAutospacing="0" w:line="276" w:lineRule="auto"/>
+                        <w:ind w:left="0" w:firstLine="0"/>
                         <w:rPr>
                           <w:rFonts w:ascii="Cambria" w:hAnsi="Cambria"/>
                           <w:color w:val="000000"/>
@@ -3422,7 +3407,11 @@
                           <w:ilvl w:val="0"/>
                           <w:numId w:val="49"/>
                         </w:numPr>
-                        <w:spacing w:before="0" w:beforeAutospacing="0" w:after="0" w:afterAutospacing="0"/>
+                        <w:tabs>
+                          <w:tab w:val="num" w:pos="360"/>
+                        </w:tabs>
+                        <w:spacing w:before="0" w:beforeAutospacing="0" w:after="0" w:afterAutospacing="0" w:line="276" w:lineRule="auto"/>
+                        <w:ind w:left="0" w:firstLine="0"/>
                         <w:rPr>
                           <w:rFonts w:ascii="Cambria" w:hAnsi="Cambria"/>
                           <w:color w:val="000000"/>
@@ -3447,7 +3436,11 @@
                           <w:ilvl w:val="0"/>
                           <w:numId w:val="49"/>
                         </w:numPr>
-                        <w:spacing w:before="0" w:beforeAutospacing="0" w:after="0" w:afterAutospacing="0"/>
+                        <w:tabs>
+                          <w:tab w:val="num" w:pos="360"/>
+                        </w:tabs>
+                        <w:spacing w:before="0" w:beforeAutospacing="0" w:after="0" w:afterAutospacing="0" w:line="276" w:lineRule="auto"/>
+                        <w:ind w:left="0" w:firstLine="0"/>
                         <w:rPr>
                           <w:rFonts w:ascii="Cambria" w:hAnsi="Cambria"/>
                           <w:color w:val="000000"/>
@@ -3472,7 +3465,11 @@
                           <w:ilvl w:val="0"/>
                           <w:numId w:val="49"/>
                         </w:numPr>
-                        <w:spacing w:before="0" w:beforeAutospacing="0" w:after="0" w:afterAutospacing="0"/>
+                        <w:tabs>
+                          <w:tab w:val="num" w:pos="360"/>
+                        </w:tabs>
+                        <w:spacing w:before="0" w:beforeAutospacing="0" w:after="0" w:afterAutospacing="0" w:line="276" w:lineRule="auto"/>
+                        <w:ind w:left="0" w:firstLine="0"/>
                         <w:rPr>
                           <w:rFonts w:ascii="Cambria" w:hAnsi="Cambria"/>
                           <w:color w:val="000000"/>
@@ -3608,19 +3605,26 @@
           </mc:Fallback>
         </mc:AlternateContent>
       </w:r>
-      <w:r>
-        <w:t xml:space="preserve"> </w:t>
-      </w:r>
-      <w:r>
-        <w:rPr>
-          <w:noProof/>
-          <w:lang w:val="fr-FR" w:eastAsia="fr-FR" w:bidi="ar-SA"/>
+    </w:p>
+    <w:bookmarkStart w:id="10" w:name="_Toc449081148"/>
+    <w:p>
+      <w:pPr>
+        <w:pStyle w:val="Titre1"/>
+        <w:numPr>
+          <w:ilvl w:val="0"/>
+          <w:numId w:val="0"/>
+        </w:numPr>
+      </w:pPr>
+      <w:r>
+        <w:rPr>
+          <w:noProof/>
+          <w:lang w:val="fr-FR" w:eastAsia="ja-JP"/>
         </w:rPr>
         <w:lastRenderedPageBreak/>
         <mc:AlternateContent>
           <mc:Choice Requires="wps">
             <w:drawing>
-              <wp:anchor distT="0" distB="0" distL="114300" distR="114300" simplePos="0" relativeHeight="251668480" behindDoc="0" locked="0" layoutInCell="1" allowOverlap="1" wp14:anchorId="58A64E17" wp14:editId="7F0E9E85">
+              <wp:anchor distT="0" distB="0" distL="114300" distR="114300" simplePos="0" relativeHeight="251668480" behindDoc="0" locked="0" layoutInCell="1" allowOverlap="1" wp14:anchorId="2A67CFAA" wp14:editId="6B967237">
                 <wp:simplePos x="0" y="0"/>
                 <wp:positionH relativeFrom="column">
                   <wp:posOffset>3176270</wp:posOffset>
@@ -3695,12 +3699,12 @@
       <w:r>
         <w:rPr>
           <w:noProof/>
-          <w:lang w:val="fr-FR" w:eastAsia="fr-FR" w:bidi="ar-SA"/>
+          <w:lang w:val="fr-FR" w:eastAsia="ja-JP"/>
         </w:rPr>
         <mc:AlternateContent>
           <mc:Choice Requires="wps">
             <w:drawing>
-              <wp:anchor distT="45720" distB="45720" distL="114300" distR="114300" simplePos="0" relativeHeight="251667456" behindDoc="1" locked="0" layoutInCell="1" allowOverlap="1" wp14:anchorId="292BF6B4" wp14:editId="16A42A90">
+              <wp:anchor distT="45720" distB="45720" distL="114300" distR="114300" simplePos="0" relativeHeight="251667456" behindDoc="1" locked="0" layoutInCell="1" allowOverlap="1" wp14:anchorId="05A8906F" wp14:editId="2EB9ADE5">
                 <wp:simplePos x="0" y="0"/>
                 <wp:positionH relativeFrom="margin">
                   <wp:align>right</wp:align>
@@ -3801,11 +3805,7 @@
           </mc:Choice>
           <mc:Fallback>
             <w:pict>
-              <v:shapetype w14:anchorId="292BF6B4" id="_x0000_t202" coordsize="21600,21600" o:spt="202" path="m,l,21600r21600,l21600,xe">
-                <v:stroke joinstyle="miter"/>
-                <v:path gradientshapeok="t" o:connecttype="rect"/>
-              </v:shapetype>
-              <v:shape id="_x0000_s1027" type="#_x0000_t202" style="position:absolute;margin-left:168.55pt;margin-top:167.7pt;width:219.75pt;height:71.25pt;z-index:-251649024;visibility:visible;mso-wrap-style:square;mso-width-percent:0;mso-height-percent:0;mso-wrap-distance-left:9pt;mso-wrap-distance-top:3.6pt;mso-wrap-distance-right:9pt;mso-wrap-distance-bottom:3.6pt;mso-position-horizontal:right;mso-position-horizontal-relative:margin;mso-position-vertical:absolute;mso-position-vertical-relative:text;mso-width-percent:0;mso-height-percent:0;mso-width-relative:margin;mso-height-relative:margin;v-text-anchor:top" o:gfxdata="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" strokecolor="black [3213]" strokeweight="2.25pt">
+              <v:shape w14:anchorId="05A8906F" id="_x0000_s1027" type="#_x0000_t202" style="position:absolute;left:0;text-align:left;margin-left:168.55pt;margin-top:167.7pt;width:219.75pt;height:71.25pt;z-index:-251649024;visibility:visible;mso-wrap-style:square;mso-width-percent:0;mso-height-percent:0;mso-wrap-distance-left:9pt;mso-wrap-distance-top:3.6pt;mso-wrap-distance-right:9pt;mso-wrap-distance-bottom:3.6pt;mso-position-horizontal:right;mso-position-horizontal-relative:margin;mso-position-vertical:absolute;mso-position-vertical-relative:text;mso-width-percent:0;mso-height-percent:0;mso-width-relative:margin;mso-height-relative:margin;v-text-anchor:top" o:gfxdata="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" strokecolor="black [3213]" strokeweight="2.25pt">
                 <v:textbox>
                   <w:txbxContent>
                     <w:p>
@@ -3850,12 +3850,12 @@
       <w:r>
         <w:rPr>
           <w:noProof/>
-          <w:lang w:val="fr-FR" w:eastAsia="fr-FR" w:bidi="ar-SA"/>
+          <w:lang w:val="fr-FR" w:eastAsia="ja-JP"/>
         </w:rPr>
         <mc:AlternateContent>
           <mc:Choice Requires="wps">
             <w:drawing>
-              <wp:anchor distT="45720" distB="45720" distL="114300" distR="114300" simplePos="0" relativeHeight="251665408" behindDoc="0" locked="0" layoutInCell="1" allowOverlap="1" wp14:anchorId="3301A19E" wp14:editId="60A1F2ED">
+              <wp:anchor distT="45720" distB="45720" distL="114300" distR="114300" simplePos="0" relativeHeight="251665408" behindDoc="0" locked="0" layoutInCell="1" allowOverlap="1" wp14:anchorId="2450ED2E" wp14:editId="4FA7C006">
                 <wp:simplePos x="0" y="0"/>
                 <wp:positionH relativeFrom="margin">
                   <wp:posOffset>-414655</wp:posOffset>
@@ -4154,7 +4154,7 @@
           </mc:Choice>
           <mc:Fallback>
             <w:pict>
-              <v:shape w14:anchorId="3301A19E" id="_x0000_s1028" type="#_x0000_t202" style="position:absolute;margin-left:-32.65pt;margin-top:0;width:511.5pt;height:206.25pt;z-index:251665408;visibility:visible;mso-wrap-style:square;mso-width-percent:0;mso-height-percent:0;mso-wrap-distance-left:9pt;mso-wrap-distance-top:3.6pt;mso-wrap-distance-right:9pt;mso-wrap-distance-bottom:3.6pt;mso-position-horizontal:absolute;mso-position-horizontal-relative:margin;mso-position-vertical:absolute;mso-position-vertical-relative:text;mso-width-percent:0;mso-height-percent:0;mso-width-relative:margin;mso-height-relative:margin;v-text-anchor:top" o:gfxdata="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" stroked="f">
+              <v:shape w14:anchorId="2450ED2E" id="_x0000_s1028" type="#_x0000_t202" style="position:absolute;left:0;text-align:left;margin-left:-32.65pt;margin-top:0;width:511.5pt;height:206.25pt;z-index:251665408;visibility:visible;mso-wrap-style:square;mso-width-percent:0;mso-height-percent:0;mso-wrap-distance-left:9pt;mso-wrap-distance-top:3.6pt;mso-wrap-distance-right:9pt;mso-wrap-distance-bottom:3.6pt;mso-position-horizontal:absolute;mso-position-horizontal-relative:margin;mso-position-vertical:absolute;mso-position-vertical-relative:text;mso-width-percent:0;mso-height-percent:0;mso-width-relative:margin;mso-height-relative:margin;v-text-anchor:top" o:gfxdata="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" stroked="f">
                 <v:textbox>
                   <w:txbxContent>
                     <w:p>
@@ -4404,6 +4404,7 @@
           </mc:Fallback>
         </mc:AlternateContent>
       </w:r>
+      <w:bookmarkEnd w:id="10"/>
       <w:r>
         <w:object w:dxaOrig="11446" w:dyaOrig="9930">
           <v:shapetype id="_x0000_t75" coordsize="21600,21600" o:spt="75" o:preferrelative="t" path="m@4@5l@4@11@9@11@9@5xe" filled="f" stroked="f">
@@ -4425,10 +4426,10 @@
             <v:path o:extrusionok="f" gradientshapeok="t" o:connecttype="rect"/>
             <o:lock v:ext="edit" aspectratio="t"/>
           </v:shapetype>
-          <v:shape id="_x0000_i1025" type="#_x0000_t75" style="width:463.5pt;height:402pt" o:ole="">
+          <v:shape id="_x0000_i1034" type="#_x0000_t75" style="width:463.5pt;height:402pt" o:ole="">
             <v:imagedata r:id="rId10" o:title=""/>
           </v:shape>
-          <o:OLEObject Type="Embed" ProgID="Visio.Drawing.15" ShapeID="_x0000_i1025" DrawAspect="Content" ObjectID="_1522572218" r:id="rId11"/>
+          <o:OLEObject Type="Embed" ProgID="Visio.Drawing.15" ShapeID="_x0000_i1034" DrawAspect="Content" ObjectID="_1522822998" r:id="rId11"/>
         </w:object>
       </w:r>
       <w:r>
@@ -4437,50 +4438,53 @@
         </w:rPr>
         <w:br w:type="page"/>
       </w:r>
-      <w:r>
-        <w:rPr>
-          <w:lang w:val="fr-FR"/>
-        </w:rPr>
-        <w:lastRenderedPageBreak/>
-        <w:t xml:space="preserve"> </w:t>
-      </w:r>
-      <w:bookmarkStart w:id="10" w:name="_Toc448390502"/>
-      <w:r>
-        <w:rPr>
-          <w:lang w:val="fr-FR"/>
-        </w:rPr>
-        <w:t>Spécifications fonctionnelles</w:t>
-      </w:r>
-      <w:bookmarkEnd w:id="10"/>
     </w:p>
     <w:p>
       <w:pPr>
-        <w:pStyle w:val="Titre2"/>
-        <w:rPr>
-          <w:lang w:val="fr-FR"/>
-        </w:rPr>
-      </w:pPr>
-      <w:bookmarkStart w:id="11" w:name="_Toc194313278"/>
-      <w:bookmarkStart w:id="12" w:name="_Toc448390503"/>
-      <w:r>
-        <w:rPr>
-          <w:lang w:val="fr-FR"/>
-        </w:rPr>
-        <w:t>Carte de navigation</w:t>
+        <w:pStyle w:val="Titre1"/>
+      </w:pPr>
+      <w:bookmarkStart w:id="11" w:name="_Toc449081149"/>
+      <w:r>
+        <w:lastRenderedPageBreak/>
+        <w:t>Spécifications fonctionnelles</w:t>
       </w:r>
       <w:bookmarkEnd w:id="11"/>
-      <w:bookmarkEnd w:id="12"/>
     </w:p>
     <w:p>
       <w:pPr>
         <w:rPr>
+          <w:lang w:val="fr-FR"/>
+        </w:rPr>
+      </w:pPr>
+    </w:p>
+    <w:p>
+      <w:pPr>
+        <w:pStyle w:val="Titre2"/>
+        <w:rPr>
+          <w:lang w:val="fr-FR"/>
+        </w:rPr>
+      </w:pPr>
+      <w:bookmarkStart w:id="12" w:name="_Toc194313278"/>
+      <w:bookmarkStart w:id="13" w:name="_Toc449081150"/>
+      <w:r>
+        <w:rPr>
+          <w:lang w:val="fr-FR"/>
+        </w:rPr>
+        <w:t>Carte de navigation</w:t>
+      </w:r>
+      <w:bookmarkEnd w:id="12"/>
+      <w:bookmarkEnd w:id="13"/>
+    </w:p>
+    <w:p>
+      <w:pPr>
+        <w:rPr>
           <w:lang w:val="fr-FR" w:eastAsia="x-none" w:bidi="ar-SA"/>
         </w:rPr>
       </w:pPr>
       <w:r>
         <w:rPr>
           <w:noProof/>
-          <w:lang w:val="fr-FR" w:eastAsia="fr-FR" w:bidi="ar-SA"/>
+          <w:lang w:val="fr-FR" w:eastAsia="ja-JP" w:bidi="ar-SA"/>
         </w:rPr>
         <w:drawing>
           <wp:anchor distT="0" distB="0" distL="114300" distR="114300" simplePos="0" relativeHeight="251659264" behindDoc="1" locked="0" layoutInCell="1" allowOverlap="1" wp14:anchorId="30092D64" wp14:editId="6B1F10E5">
@@ -4545,11 +4549,11 @@
       <w:pPr>
         <w:pStyle w:val="Titre1"/>
       </w:pPr>
-      <w:bookmarkStart w:id="13" w:name="_Toc448390504"/>
+      <w:bookmarkStart w:id="14" w:name="_Toc449081151"/>
       <w:r>
         <w:t>Spécifications non fonctionnelles</w:t>
       </w:r>
-      <w:bookmarkEnd w:id="13"/>
+      <w:bookmarkEnd w:id="14"/>
     </w:p>
     <w:p>
       <w:pPr>
@@ -4558,16 +4562,16 @@
           <w:lang w:val="fr-FR"/>
         </w:rPr>
       </w:pPr>
-      <w:bookmarkStart w:id="14" w:name="_Toc204692629"/>
-      <w:bookmarkStart w:id="15" w:name="_Toc448390505"/>
+      <w:bookmarkStart w:id="15" w:name="_Toc204692629"/>
+      <w:bookmarkStart w:id="16" w:name="_Toc449081152"/>
       <w:r>
         <w:rPr>
           <w:lang w:val="fr-FR"/>
         </w:rPr>
         <w:t>Contraintes de conception et d’implémentation</w:t>
       </w:r>
-      <w:bookmarkEnd w:id="14"/>
       <w:bookmarkEnd w:id="15"/>
+      <w:bookmarkEnd w:id="16"/>
     </w:p>
     <w:p>
       <w:pPr>
@@ -4633,21 +4637,7 @@
         <w:rPr>
           <w:lang w:val="fr-FR"/>
         </w:rPr>
-        <w:t xml:space="preserve">de contrainte technique, nous allons concevoir notre jeu à l’aide de Windows </w:t>
-      </w:r>
-      <w:proofErr w:type="spellStart"/>
-      <w:r>
-        <w:rPr>
-          <w:lang w:val="fr-FR"/>
-        </w:rPr>
-        <w:t>Forms</w:t>
-      </w:r>
-      <w:proofErr w:type="spellEnd"/>
-      <w:r>
-        <w:rPr>
-          <w:lang w:val="fr-FR"/>
-        </w:rPr>
-        <w:t xml:space="preserve"> ainsi que du C#. L’utilisation de GitHub est également imposée.</w:t>
+        <w:t>de contrainte technique, nous allons concevoir notre jeu à l’aide de Windows Forms ainsi que du C#. L’utilisation de GitHub est également imposée.</w:t>
       </w:r>
     </w:p>
     <w:p>
@@ -4704,29 +4694,7 @@
         <w:rPr>
           <w:lang w:val="fr-FR"/>
         </w:rPr>
-        <w:t xml:space="preserve"> </w:t>
-      </w:r>
-      <w:proofErr w:type="spellStart"/>
-      <w:r>
-        <w:rPr>
-          <w:lang w:val="fr-FR"/>
-        </w:rPr>
-        <w:t>HistoryTrea</w:t>
-      </w:r>
-      <w:bookmarkStart w:id="16" w:name="_GoBack"/>
-      <w:bookmarkEnd w:id="16"/>
-      <w:r>
-        <w:rPr>
-          <w:lang w:val="fr-FR"/>
-        </w:rPr>
-        <w:t>sure</w:t>
-      </w:r>
-      <w:proofErr w:type="spellEnd"/>
-      <w:r>
-        <w:rPr>
-          <w:lang w:val="fr-FR"/>
-        </w:rPr>
-        <w:t>\Avant-Projet</w:t>
+        <w:t xml:space="preserve"> HistoryTreasure\Avant-Projet</w:t>
       </w:r>
       <w:r>
         <w:rPr>
@@ -4734,31 +4702,13 @@
         </w:rPr>
         <w:t>\</w:t>
       </w:r>
-      <w:proofErr w:type="spellStart"/>
       <w:r>
         <w:rPr>
           <w:b/>
           <w:lang w:val="fr-FR"/>
         </w:rPr>
-        <w:t>Coding</w:t>
-      </w:r>
-      <w:proofErr w:type="spellEnd"/>
-      <w:r>
-        <w:rPr>
-          <w:b/>
-          <w:lang w:val="fr-FR"/>
-        </w:rPr>
-        <w:t xml:space="preserve"> Conventions - </w:t>
-      </w:r>
-      <w:proofErr w:type="spellStart"/>
-      <w:r>
-        <w:rPr>
-          <w:b/>
-          <w:lang w:val="fr-FR"/>
-        </w:rPr>
-        <w:t>CSharp</w:t>
-      </w:r>
-      <w:proofErr w:type="spellEnd"/>
+        <w:t>Coding Conventions - CSharp</w:t>
+      </w:r>
     </w:p>
     <w:p>
       <w:pPr>
@@ -4783,6 +4733,7 @@
         <w:rPr>
           <w:lang w:val="fr-FR"/>
         </w:rPr>
+        <w:lastRenderedPageBreak/>
         <w:t>Nous n’avons aucune compétence nécessaire pour pouvoir indiquer clairement une limitation li</w:t>
       </w:r>
       <w:r>
@@ -4808,7 +4759,6 @@
         <w:rPr>
           <w:lang w:val="fr-FR"/>
         </w:rPr>
-        <w:lastRenderedPageBreak/>
         <w:t>Il faudra respecter l’interface utilisateur existante en cas de création d’extension.</w:t>
       </w:r>
     </w:p>
@@ -4840,7 +4790,7 @@
         </w:rPr>
       </w:pPr>
       <w:bookmarkStart w:id="17" w:name="_Toc204692630"/>
-      <w:bookmarkStart w:id="18" w:name="_Toc448390506"/>
+      <w:bookmarkStart w:id="18" w:name="_Toc449081153"/>
       <w:r>
         <w:rPr>
           <w:lang w:val="fr-FR"/>
@@ -4906,7 +4856,7 @@
 </file>
 
 <file path=word/endnotes.xml><?xml version="1.0" encoding="utf-8"?>
-<w:endnotes xmlns:wpc="http://schemas.microsoft.com/office/word/2010/wordprocessingCanvas" xmlns:cx="http://schemas.microsoft.com/office/drawing/2014/chartex" xmlns:mc="http://schemas.openxmlformats.org/markup-compatibility/2006" xmlns:o="urn:schemas-microsoft-com:office:office" xmlns:r="http://schemas.openxmlformats.org/officeDocument/2006/relationships" xmlns:m="http://schemas.openxmlformats.org/officeDocument/2006/math" xmlns:v="urn:schemas-microsoft-com:vml" xmlns:wp14="http://schemas.microsoft.com/office/word/2010/wordprocessingDrawing" xmlns:wp="http://schemas.openxmlformats.org/drawingml/2006/wordprocessingDrawing" xmlns:w10="urn:schemas-microsoft-com:office:word" xmlns:w="http://schemas.openxmlformats.org/wordprocessingml/2006/main" xmlns:w14="http://schemas.microsoft.com/office/word/2010/wordml" xmlns:w15="http://schemas.microsoft.com/office/word/2012/wordml" xmlns:w16se="http://schemas.microsoft.com/office/word/2015/wordml/symex" xmlns:wpg="http://schemas.microsoft.com/office/word/2010/wordprocessingGroup" xmlns:wpi="http://schemas.microsoft.com/office/word/2010/wordprocessingInk" xmlns:wne="http://schemas.microsoft.com/office/word/2006/wordml" xmlns:wps="http://schemas.microsoft.com/office/word/2010/wordprocessingShape" mc:Ignorable="w14 w15 w16se wp14">
+<w:endnotes xmlns:wpc="http://schemas.microsoft.com/office/word/2010/wordprocessingCanvas" xmlns:cx="http://schemas.microsoft.com/office/drawing/2014/chartex" xmlns:cx1="http://schemas.microsoft.com/office/drawing/2015/9/8/chartex" xmlns:mc="http://schemas.openxmlformats.org/markup-compatibility/2006" xmlns:o="urn:schemas-microsoft-com:office:office" xmlns:r="http://schemas.openxmlformats.org/officeDocument/2006/relationships" xmlns:m="http://schemas.openxmlformats.org/officeDocument/2006/math" xmlns:v="urn:schemas-microsoft-com:vml" xmlns:wp14="http://schemas.microsoft.com/office/word/2010/wordprocessingDrawing" xmlns:wp="http://schemas.openxmlformats.org/drawingml/2006/wordprocessingDrawing" xmlns:w10="urn:schemas-microsoft-com:office:word" xmlns:w="http://schemas.openxmlformats.org/wordprocessingml/2006/main" xmlns:w14="http://schemas.microsoft.com/office/word/2010/wordml" xmlns:w15="http://schemas.microsoft.com/office/word/2012/wordml" xmlns:w16se="http://schemas.microsoft.com/office/word/2015/wordml/symex" xmlns:wpg="http://schemas.microsoft.com/office/word/2010/wordprocessingGroup" xmlns:wpi="http://schemas.microsoft.com/office/word/2010/wordprocessingInk" xmlns:wne="http://schemas.microsoft.com/office/word/2006/wordml" xmlns:wps="http://schemas.microsoft.com/office/word/2010/wordprocessingShape" mc:Ignorable="w14 w15 w16se wp14">
   <w:endnote w:type="separator" w:id="-1">
     <w:p>
       <w:r>
@@ -4925,7 +4875,7 @@
 </file>
 
 <file path=word/footer1.xml><?xml version="1.0" encoding="utf-8"?>
-<w:ftr xmlns:wpc="http://schemas.microsoft.com/office/word/2010/wordprocessingCanvas" xmlns:cx="http://schemas.microsoft.com/office/drawing/2014/chartex" xmlns:mc="http://schemas.openxmlformats.org/markup-compatibility/2006" xmlns:o="urn:schemas-microsoft-com:office:office" xmlns:r="http://schemas.openxmlformats.org/officeDocument/2006/relationships" xmlns:m="http://schemas.openxmlformats.org/officeDocument/2006/math" xmlns:v="urn:schemas-microsoft-com:vml" xmlns:wp14="http://schemas.microsoft.com/office/word/2010/wordprocessingDrawing" xmlns:wp="http://schemas.openxmlformats.org/drawingml/2006/wordprocessingDrawing" xmlns:w10="urn:schemas-microsoft-com:office:word" xmlns:w="http://schemas.openxmlformats.org/wordprocessingml/2006/main" xmlns:w14="http://schemas.microsoft.com/office/word/2010/wordml" xmlns:w15="http://schemas.microsoft.com/office/word/2012/wordml" xmlns:w16se="http://schemas.microsoft.com/office/word/2015/wordml/symex" xmlns:wpg="http://schemas.microsoft.com/office/word/2010/wordprocessingGroup" xmlns:wpi="http://schemas.microsoft.com/office/word/2010/wordprocessingInk" xmlns:wne="http://schemas.microsoft.com/office/word/2006/wordml" xmlns:wps="http://schemas.microsoft.com/office/word/2010/wordprocessingShape" mc:Ignorable="w14 w15 w16se wp14">
+<w:ftr xmlns:wpc="http://schemas.microsoft.com/office/word/2010/wordprocessingCanvas" xmlns:cx="http://schemas.microsoft.com/office/drawing/2014/chartex" xmlns:cx1="http://schemas.microsoft.com/office/drawing/2015/9/8/chartex" xmlns:mc="http://schemas.openxmlformats.org/markup-compatibility/2006" xmlns:o="urn:schemas-microsoft-com:office:office" xmlns:r="http://schemas.openxmlformats.org/officeDocument/2006/relationships" xmlns:m="http://schemas.openxmlformats.org/officeDocument/2006/math" xmlns:v="urn:schemas-microsoft-com:vml" xmlns:wp14="http://schemas.microsoft.com/office/word/2010/wordprocessingDrawing" xmlns:wp="http://schemas.openxmlformats.org/drawingml/2006/wordprocessingDrawing" xmlns:w10="urn:schemas-microsoft-com:office:word" xmlns:w="http://schemas.openxmlformats.org/wordprocessingml/2006/main" xmlns:w14="http://schemas.microsoft.com/office/word/2010/wordml" xmlns:w15="http://schemas.microsoft.com/office/word/2012/wordml" xmlns:w16se="http://schemas.microsoft.com/office/word/2015/wordml/symex" xmlns:wpg="http://schemas.microsoft.com/office/word/2010/wordprocessingGroup" xmlns:wpi="http://schemas.microsoft.com/office/word/2010/wordprocessingInk" xmlns:wne="http://schemas.microsoft.com/office/word/2006/wordml" xmlns:wps="http://schemas.microsoft.com/office/word/2010/wordprocessingShape" mc:Ignorable="w14 w15 w16se wp14">
   <w:p>
     <w:pPr>
       <w:pStyle w:val="Pieddepage"/>
@@ -4933,39 +4883,26 @@
         <w:top w:val="single" w:sz="4" w:space="1" w:color="auto"/>
       </w:pBdr>
     </w:pPr>
-    <w:r>
-      <w:fldChar w:fldCharType="begin"/>
-    </w:r>
-    <w:r>
-      <w:instrText xml:space="preserve"> FILENAME  \* MERGEFORMAT </w:instrText>
-    </w:r>
-    <w:r>
-      <w:fldChar w:fldCharType="separate"/>
-    </w:r>
-    <w:r>
-      <w:rPr>
-        <w:noProof/>
-      </w:rPr>
-      <w:t>specification</w:t>
-    </w:r>
-    <w:r>
-      <w:rPr>
-        <w:noProof/>
-      </w:rPr>
-      <w:t>s</w:t>
-    </w:r>
-    <w:r>
-      <w:rPr>
-        <w:noProof/>
-      </w:rPr>
-      <w:t>-IL.doc</w:t>
-    </w:r>
-    <w:r>
-      <w:rPr>
-        <w:noProof/>
-      </w:rPr>
-      <w:fldChar w:fldCharType="end"/>
-    </w:r>
+    <w:fldSimple w:instr=" FILENAME  \* MERGEFORMAT ">
+      <w:r>
+        <w:rPr>
+          <w:noProof/>
+        </w:rPr>
+        <w:t>specification</w:t>
+      </w:r>
+      <w:r>
+        <w:rPr>
+          <w:noProof/>
+        </w:rPr>
+        <w:t>s</w:t>
+      </w:r>
+      <w:r>
+        <w:rPr>
+          <w:noProof/>
+        </w:rPr>
+        <w:t>-IL.doc</w:t>
+      </w:r>
+    </w:fldSimple>
     <w:r>
       <w:tab/>
     </w:r>
@@ -5002,7 +4939,7 @@
         <w:rStyle w:val="Numrodepage"/>
         <w:noProof/>
       </w:rPr>
-      <w:t>10</w:t>
+      <w:t>9</w:t>
     </w:r>
     <w:r>
       <w:rPr>
@@ -5039,7 +4976,7 @@
         <w:rStyle w:val="Numrodepage"/>
         <w:noProof/>
       </w:rPr>
-      <w:t>10</w:t>
+      <w:t>9</w:t>
     </w:r>
     <w:r>
       <w:rPr>
@@ -5057,7 +4994,7 @@
 </file>
 
 <file path=word/footnotes.xml><?xml version="1.0" encoding="utf-8"?>
-<w:footnotes xmlns:wpc="http://schemas.microsoft.com/office/word/2010/wordprocessingCanvas" xmlns:cx="http://schemas.microsoft.com/office/drawing/2014/chartex" xmlns:mc="http://schemas.openxmlformats.org/markup-compatibility/2006" xmlns:o="urn:schemas-microsoft-com:office:office" xmlns:r="http://schemas.openxmlformats.org/officeDocument/2006/relationships" xmlns:m="http://schemas.openxmlformats.org/officeDocument/2006/math" xmlns:v="urn:schemas-microsoft-com:vml" xmlns:wp14="http://schemas.microsoft.com/office/word/2010/wordprocessingDrawing" xmlns:wp="http://schemas.openxmlformats.org/drawingml/2006/wordprocessingDrawing" xmlns:w10="urn:schemas-microsoft-com:office:word" xmlns:w="http://schemas.openxmlformats.org/wordprocessingml/2006/main" xmlns:w14="http://schemas.microsoft.com/office/word/2010/wordml" xmlns:w15="http://schemas.microsoft.com/office/word/2012/wordml" xmlns:w16se="http://schemas.microsoft.com/office/word/2015/wordml/symex" xmlns:wpg="http://schemas.microsoft.com/office/word/2010/wordprocessingGroup" xmlns:wpi="http://schemas.microsoft.com/office/word/2010/wordprocessingInk" xmlns:wne="http://schemas.microsoft.com/office/word/2006/wordml" xmlns:wps="http://schemas.microsoft.com/office/word/2010/wordprocessingShape" mc:Ignorable="w14 w15 w16se wp14">
+<w:footnotes xmlns:wpc="http://schemas.microsoft.com/office/word/2010/wordprocessingCanvas" xmlns:cx="http://schemas.microsoft.com/office/drawing/2014/chartex" xmlns:cx1="http://schemas.microsoft.com/office/drawing/2015/9/8/chartex" xmlns:mc="http://schemas.openxmlformats.org/markup-compatibility/2006" xmlns:o="urn:schemas-microsoft-com:office:office" xmlns:r="http://schemas.openxmlformats.org/officeDocument/2006/relationships" xmlns:m="http://schemas.openxmlformats.org/officeDocument/2006/math" xmlns:v="urn:schemas-microsoft-com:vml" xmlns:wp14="http://schemas.microsoft.com/office/word/2010/wordprocessingDrawing" xmlns:wp="http://schemas.openxmlformats.org/drawingml/2006/wordprocessingDrawing" xmlns:w10="urn:schemas-microsoft-com:office:word" xmlns:w="http://schemas.openxmlformats.org/wordprocessingml/2006/main" xmlns:w14="http://schemas.microsoft.com/office/word/2010/wordml" xmlns:w15="http://schemas.microsoft.com/office/word/2012/wordml" xmlns:w16se="http://schemas.microsoft.com/office/word/2015/wordml/symex" xmlns:wpg="http://schemas.microsoft.com/office/word/2010/wordprocessingGroup" xmlns:wpi="http://schemas.microsoft.com/office/word/2010/wordprocessingInk" xmlns:wne="http://schemas.microsoft.com/office/word/2006/wordml" xmlns:wps="http://schemas.microsoft.com/office/word/2010/wordprocessingShape" mc:Ignorable="w14 w15 w16se wp14">
   <w:footnote w:type="separator" w:id="-1">
     <w:p>
       <w:r>
@@ -5076,7 +5013,7 @@
 </file>
 
 <file path=word/header1.xml><?xml version="1.0" encoding="utf-8"?>
-<w:hdr xmlns:wpc="http://schemas.microsoft.com/office/word/2010/wordprocessingCanvas" xmlns:cx="http://schemas.microsoft.com/office/drawing/2014/chartex" xmlns:mc="http://schemas.openxmlformats.org/markup-compatibility/2006" xmlns:o="urn:schemas-microsoft-com:office:office" xmlns:r="http://schemas.openxmlformats.org/officeDocument/2006/relationships" xmlns:m="http://schemas.openxmlformats.org/officeDocument/2006/math" xmlns:v="urn:schemas-microsoft-com:vml" xmlns:wp14="http://schemas.microsoft.com/office/word/2010/wordprocessingDrawing" xmlns:wp="http://schemas.openxmlformats.org/drawingml/2006/wordprocessingDrawing" xmlns:w10="urn:schemas-microsoft-com:office:word" xmlns:w="http://schemas.openxmlformats.org/wordprocessingml/2006/main" xmlns:w14="http://schemas.microsoft.com/office/word/2010/wordml" xmlns:w15="http://schemas.microsoft.com/office/word/2012/wordml" xmlns:w16se="http://schemas.microsoft.com/office/word/2015/wordml/symex" xmlns:wpg="http://schemas.microsoft.com/office/word/2010/wordprocessingGroup" xmlns:wpi="http://schemas.microsoft.com/office/word/2010/wordprocessingInk" xmlns:wne="http://schemas.microsoft.com/office/word/2006/wordml" xmlns:wps="http://schemas.microsoft.com/office/word/2010/wordprocessingShape" mc:Ignorable="w14 w15 w16se wp14">
+<w:hdr xmlns:wpc="http://schemas.microsoft.com/office/word/2010/wordprocessingCanvas" xmlns:cx="http://schemas.microsoft.com/office/drawing/2014/chartex" xmlns:cx1="http://schemas.microsoft.com/office/drawing/2015/9/8/chartex" xmlns:mc="http://schemas.openxmlformats.org/markup-compatibility/2006" xmlns:o="urn:schemas-microsoft-com:office:office" xmlns:r="http://schemas.openxmlformats.org/officeDocument/2006/relationships" xmlns:m="http://schemas.openxmlformats.org/officeDocument/2006/math" xmlns:v="urn:schemas-microsoft-com:vml" xmlns:wp14="http://schemas.microsoft.com/office/word/2010/wordprocessingDrawing" xmlns:wp="http://schemas.openxmlformats.org/drawingml/2006/wordprocessingDrawing" xmlns:w10="urn:schemas-microsoft-com:office:word" xmlns:w="http://schemas.openxmlformats.org/wordprocessingml/2006/main" xmlns:w14="http://schemas.microsoft.com/office/word/2010/wordml" xmlns:w15="http://schemas.microsoft.com/office/word/2012/wordml" xmlns:w16se="http://schemas.microsoft.com/office/word/2015/wordml/symex" xmlns:wpg="http://schemas.microsoft.com/office/word/2010/wordprocessingGroup" xmlns:wpi="http://schemas.microsoft.com/office/word/2010/wordprocessingInk" xmlns:wne="http://schemas.microsoft.com/office/word/2006/wordml" xmlns:wps="http://schemas.microsoft.com/office/word/2010/wordprocessingShape" mc:Ignorable="w14 w15 w16se wp14">
   <w:tbl>
     <w:tblPr>
       <w:tblW w:w="9430" w:type="dxa"/>
@@ -5114,7 +5051,7 @@
           <w:r>
             <w:rPr>
               <w:noProof/>
-              <w:lang w:val="fr-FR" w:eastAsia="fr-FR" w:bidi="ar-SA"/>
+              <w:lang w:val="fr-FR" w:eastAsia="ja-JP" w:bidi="ar-SA"/>
             </w:rPr>
             <w:drawing>
               <wp:inline distT="0" distB="0" distL="0" distR="0">
@@ -5211,23 +5148,11 @@
             </w:tabs>
             <w:jc w:val="center"/>
           </w:pPr>
-          <w:r>
-            <w:fldChar w:fldCharType="begin"/>
-          </w:r>
-          <w:r>
-            <w:instrText xml:space="preserve"> DOCPROPERTY  Title  \* MERGEFORMAT </w:instrText>
-          </w:r>
-          <w:r>
-            <w:fldChar w:fldCharType="separate"/>
-          </w:r>
-          <w:proofErr w:type="spellStart"/>
-          <w:r>
-            <w:t>Spécifications</w:t>
-          </w:r>
-          <w:proofErr w:type="spellEnd"/>
-          <w:r>
-            <w:fldChar w:fldCharType="end"/>
-          </w:r>
+          <w:fldSimple w:instr=" DOCPROPERTY  Title  \* MERGEFORMAT ">
+            <w:r>
+              <w:t>Spécifications</w:t>
+            </w:r>
+          </w:fldSimple>
         </w:p>
       </w:tc>
     </w:tr>
@@ -5293,30 +5218,20 @@
             </w:tabs>
             <w:jc w:val="center"/>
           </w:pPr>
-          <w:r>
-            <w:fldChar w:fldCharType="begin"/>
-          </w:r>
-          <w:r>
-            <w:instrText xml:space="preserve"> DOCPROPERTY  Date  \* MERGEFORMAT </w:instrText>
-          </w:r>
-          <w:r>
-            <w:fldChar w:fldCharType="separate"/>
-          </w:r>
-          <w:r>
-            <w:t>19</w:t>
-          </w:r>
-          <w:r>
-            <w:t>/04</w:t>
-          </w:r>
-          <w:r>
-            <w:t>/201</w:t>
-          </w:r>
-          <w:r>
-            <w:t>5</w:t>
-          </w:r>
-          <w:r>
-            <w:fldChar w:fldCharType="end"/>
-          </w:r>
+          <w:fldSimple w:instr=" DOCPROPERTY  Date  \* MERGEFORMAT ">
+            <w:r>
+              <w:t>19</w:t>
+            </w:r>
+            <w:r>
+              <w:t>/04</w:t>
+            </w:r>
+            <w:r>
+              <w:t>/201</w:t>
+            </w:r>
+            <w:r>
+              <w:t>5</w:t>
+            </w:r>
+          </w:fldSimple>
         </w:p>
       </w:tc>
     </w:tr>
@@ -5330,7 +5245,7 @@
 </file>
 
 <file path=word/numbering.xml><?xml version="1.0" encoding="utf-8"?>
-<w:numbering xmlns:wpc="http://schemas.microsoft.com/office/word/2010/wordprocessingCanvas" xmlns:cx="http://schemas.microsoft.com/office/drawing/2014/chartex" xmlns:mc="http://schemas.openxmlformats.org/markup-compatibility/2006" xmlns:o="urn:schemas-microsoft-com:office:office" xmlns:r="http://schemas.openxmlformats.org/officeDocument/2006/relationships" xmlns:m="http://schemas.openxmlformats.org/officeDocument/2006/math" xmlns:v="urn:schemas-microsoft-com:vml" xmlns:wp14="http://schemas.microsoft.com/office/word/2010/wordprocessingDrawing" xmlns:wp="http://schemas.openxmlformats.org/drawingml/2006/wordprocessingDrawing" xmlns:w10="urn:schemas-microsoft-com:office:word" xmlns:w="http://schemas.openxmlformats.org/wordprocessingml/2006/main" xmlns:w14="http://schemas.microsoft.com/office/word/2010/wordml" xmlns:w15="http://schemas.microsoft.com/office/word/2012/wordml" xmlns:w16se="http://schemas.microsoft.com/office/word/2015/wordml/symex" xmlns:wpg="http://schemas.microsoft.com/office/word/2010/wordprocessingGroup" xmlns:wpi="http://schemas.microsoft.com/office/word/2010/wordprocessingInk" xmlns:wne="http://schemas.microsoft.com/office/word/2006/wordml" xmlns:wps="http://schemas.microsoft.com/office/word/2010/wordprocessingShape" mc:Ignorable="w14 w15 w16se wp14">
+<w:numbering xmlns:wpc="http://schemas.microsoft.com/office/word/2010/wordprocessingCanvas" xmlns:cx="http://schemas.microsoft.com/office/drawing/2014/chartex" xmlns:cx1="http://schemas.microsoft.com/office/drawing/2015/9/8/chartex" xmlns:mc="http://schemas.openxmlformats.org/markup-compatibility/2006" xmlns:o="urn:schemas-microsoft-com:office:office" xmlns:r="http://schemas.openxmlformats.org/officeDocument/2006/relationships" xmlns:m="http://schemas.openxmlformats.org/officeDocument/2006/math" xmlns:v="urn:schemas-microsoft-com:vml" xmlns:wp14="http://schemas.microsoft.com/office/word/2010/wordprocessingDrawing" xmlns:wp="http://schemas.openxmlformats.org/drawingml/2006/wordprocessingDrawing" xmlns:w10="urn:schemas-microsoft-com:office:word" xmlns:w="http://schemas.openxmlformats.org/wordprocessingml/2006/main" xmlns:w14="http://schemas.microsoft.com/office/word/2010/wordml" xmlns:w15="http://schemas.microsoft.com/office/word/2012/wordml" xmlns:w16se="http://schemas.microsoft.com/office/word/2015/wordml/symex" xmlns:wpg="http://schemas.microsoft.com/office/word/2010/wordprocessingGroup" xmlns:wpi="http://schemas.microsoft.com/office/word/2010/wordprocessingInk" xmlns:wne="http://schemas.microsoft.com/office/word/2006/wordml" xmlns:wps="http://schemas.microsoft.com/office/word/2010/wordprocessingShape" mc:Ignorable="w14 w15 w16se wp14">
   <w:abstractNum w:abstractNumId="0" w15:restartNumberingAfterBreak="0">
     <w:nsid w:val="FFFFFF81"/>
     <w:multiLevelType w:val="singleLevel"/>
@@ -6947,7 +6862,7 @@
   <w:abstractNum w:abstractNumId="18" w15:restartNumberingAfterBreak="0">
     <w:nsid w:val="375322F1"/>
     <w:multiLevelType w:val="multilevel"/>
-    <w:tmpl w:val="40EE5788"/>
+    <w:tmpl w:val="7CECFDDC"/>
     <w:lvl w:ilvl="0">
       <w:start w:val="1"/>
       <w:numFmt w:val="decimal"/>
@@ -6960,17 +6875,17 @@
         <w:ind w:left="720" w:hanging="360"/>
       </w:pPr>
     </w:lvl>
-    <w:lvl w:ilvl="1" w:tentative="1">
-      <w:start w:val="1"/>
+    <w:lvl w:ilvl="1">
+      <w:start w:val="3"/>
       <w:numFmt w:val="decimal"/>
-      <w:lvlText w:val="%2."/>
-      <w:lvlJc w:val="left"/>
-      <w:pPr>
-        <w:tabs>
-          <w:tab w:val="num" w:pos="1440"/>
-        </w:tabs>
+      <w:lvlText w:val="%2"/>
+      <w:lvlJc w:val="left"/>
+      <w:pPr>
         <w:ind w:left="1440" w:hanging="360"/>
       </w:pPr>
+      <w:rPr>
+        <w:rFonts w:hint="default"/>
+      </w:rPr>
     </w:lvl>
     <w:lvl w:ilvl="2" w:tentative="1">
       <w:start w:val="1"/>
@@ -9937,7 +9852,6 @@
   <w:style w:type="character" w:default="1" w:styleId="Policepardfaut">
     <w:name w:val="Default Paragraph Font"/>
     <w:uiPriority w:val="1"/>
-    <w:semiHidden/>
     <w:unhideWhenUsed/>
   </w:style>
   <w:style w:type="table" w:default="1" w:styleId="TableauNormal">
@@ -11239,7 +11153,7 @@
 </file>
 
 <file path=customXml/itemProps1.xml><?xml version="1.0" encoding="utf-8"?>
-<ds:datastoreItem xmlns:ds="http://schemas.openxmlformats.org/officeDocument/2006/customXml" ds:itemID="{41AB617F-5714-46B7-AB71-05A7F0DE1378}">
+<ds:datastoreItem xmlns:ds="http://schemas.openxmlformats.org/officeDocument/2006/customXml" ds:itemID="{7EFEF3FE-0FF8-41AA-B89A-40B9A8A94AA4}">
   <ds:schemaRefs>
     <ds:schemaRef ds:uri="http://schemas.openxmlformats.org/officeDocument/2006/bibliography"/>
   </ds:schemaRefs>

</xml_diff>

<commit_message>
Made some corrections --> just details nothing important for that
</commit_message>
<xml_diff>
--- a/Avant-Projet/Spécifications History Treasures.docx
+++ b/Avant-Projet/Spécifications History Treasures.docx
@@ -14,7 +14,7 @@
       <w:r>
         <w:rPr>
           <w:noProof/>
-          <w:lang w:val="fr-FR" w:eastAsia="ja-JP" w:bidi="ar-SA"/>
+          <w:lang w:val="fr-FR" w:eastAsia="fr-FR" w:bidi="ar-SA"/>
         </w:rPr>
         <w:drawing>
           <wp:anchor distT="0" distB="0" distL="114300" distR="114300" simplePos="0" relativeHeight="251658240" behindDoc="1" locked="0" layoutInCell="1" allowOverlap="1">
@@ -105,7 +105,6 @@
       <w:r>
         <w:rPr>
           <w:noProof/>
-          <w:lang w:eastAsia="ja-JP"/>
         </w:rPr>
         <w:drawing>
           <wp:anchor distT="0" distB="0" distL="114300" distR="114300" simplePos="0" relativeHeight="251657216" behindDoc="1" locked="0" layoutInCell="1" allowOverlap="1">
@@ -199,18 +198,34 @@
           <w:rFonts w:ascii="Pristina" w:hAnsi="Pristina"/>
         </w:rPr>
       </w:pPr>
+      <w:proofErr w:type="spellStart"/>
       <w:r>
         <w:rPr>
           <w:rFonts w:ascii="Pristina" w:hAnsi="Pristina"/>
         </w:rPr>
-        <w:t>History Treasure</w:t>
-      </w:r>
+        <w:t>History</w:t>
+      </w:r>
+      <w:proofErr w:type="spellEnd"/>
       <w:r>
         <w:rPr>
           <w:rFonts w:ascii="Pristina" w:hAnsi="Pristina"/>
         </w:rPr>
+        <w:t xml:space="preserve"> </w:t>
+      </w:r>
+      <w:proofErr w:type="spellStart"/>
+      <w:r>
+        <w:rPr>
+          <w:rFonts w:ascii="Pristina" w:hAnsi="Pristina"/>
+        </w:rPr>
+        <w:t>Treasure</w:t>
+      </w:r>
+      <w:r>
+        <w:rPr>
+          <w:rFonts w:ascii="Pristina" w:hAnsi="Pristina"/>
+        </w:rPr>
         <w:t>s</w:t>
       </w:r>
+      <w:proofErr w:type="spellEnd"/>
     </w:p>
     <w:p>
       <w:pPr>
@@ -265,7 +280,39 @@
           <w:rStyle w:val="StyleTitreLatin36ptCar"/>
           <w:sz w:val="32"/>
         </w:rPr>
-        <w:t>« Faites un saut dans le temps avec History Treasures ! »</w:t>
+        <w:t xml:space="preserve">« Faites un saut dans le temps avec </w:t>
+      </w:r>
+      <w:proofErr w:type="spellStart"/>
+      <w:r>
+        <w:rPr>
+          <w:rStyle w:val="StyleTitreLatin36ptCar"/>
+          <w:sz w:val="32"/>
+        </w:rPr>
+        <w:t>History</w:t>
+      </w:r>
+      <w:proofErr w:type="spellEnd"/>
+      <w:r>
+        <w:rPr>
+          <w:rStyle w:val="StyleTitreLatin36ptCar"/>
+          <w:sz w:val="32"/>
+        </w:rPr>
+        <w:t xml:space="preserve"> </w:t>
+      </w:r>
+      <w:proofErr w:type="spellStart"/>
+      <w:r>
+        <w:rPr>
+          <w:rStyle w:val="StyleTitreLatin36ptCar"/>
+          <w:sz w:val="32"/>
+        </w:rPr>
+        <w:t>Treasures</w:t>
+      </w:r>
+      <w:proofErr w:type="spellEnd"/>
+      <w:r>
+        <w:rPr>
+          <w:rStyle w:val="StyleTitreLatin36ptCar"/>
+          <w:sz w:val="32"/>
+        </w:rPr>
+        <w:t> ! »</w:t>
       </w:r>
     </w:p>
     <w:p>
@@ -466,12 +513,6 @@
           <w:lang w:val="fr-FR"/>
         </w:rPr>
         <w:sectPr>
-          <w:headerReference w:type="even" r:id="rId10"/>
-          <w:headerReference w:type="default" r:id="rId11"/>
-          <w:footerReference w:type="even" r:id="rId12"/>
-          <w:footerReference w:type="default" r:id="rId13"/>
-          <w:headerReference w:type="first" r:id="rId14"/>
-          <w:footerReference w:type="first" r:id="rId15"/>
           <w:pgSz w:w="11906" w:h="16838"/>
           <w:pgMar w:top="1134" w:right="1418" w:bottom="1134" w:left="1418" w:header="567" w:footer="567" w:gutter="0"/>
           <w:cols w:space="720"/>
@@ -2467,7 +2508,21 @@
         <w:rPr>
           <w:lang w:val="fr-FR"/>
         </w:rPr>
-        <w:t>3 – Concevoir un gameplay simple pour être accessible au plus jeune.</w:t>
+        <w:t xml:space="preserve">3 – Concevoir un </w:t>
+      </w:r>
+      <w:proofErr w:type="spellStart"/>
+      <w:r>
+        <w:rPr>
+          <w:lang w:val="fr-FR"/>
+        </w:rPr>
+        <w:t>gameplay</w:t>
+      </w:r>
+      <w:proofErr w:type="spellEnd"/>
+      <w:r>
+        <w:rPr>
+          <w:lang w:val="fr-FR"/>
+        </w:rPr>
+        <w:t xml:space="preserve"> simple pour être accessible au plus jeune.</w:t>
       </w:r>
     </w:p>
     <w:p>
@@ -2541,15 +2596,45 @@
           <w:rFonts w:asciiTheme="minorHAnsi" w:hAnsiTheme="minorHAnsi"/>
           <w:lang w:val="fr-FR" w:eastAsia="x-none" w:bidi="ar-SA"/>
         </w:rPr>
-        <w:t xml:space="preserve"> Un Thème est </w:t>
+        <w:t xml:space="preserve"> Un </w:t>
       </w:r>
       <w:r>
         <w:rPr>
           <w:rFonts w:asciiTheme="minorHAnsi" w:hAnsiTheme="minorHAnsi"/>
           <w:lang w:val="fr-FR" w:eastAsia="x-none" w:bidi="ar-SA"/>
         </w:rPr>
-        <w:t>une époque ou</w:t>
-      </w:r>
+        <w:t>t</w:t>
+      </w:r>
+      <w:r>
+        <w:rPr>
+          <w:rFonts w:asciiTheme="minorHAnsi" w:hAnsiTheme="minorHAnsi"/>
+          <w:lang w:val="fr-FR" w:eastAsia="x-none" w:bidi="ar-SA"/>
+        </w:rPr>
+        <w:t xml:space="preserve">hème est </w:t>
+      </w:r>
+      <w:r>
+        <w:rPr>
+          <w:rFonts w:asciiTheme="minorHAnsi" w:hAnsiTheme="minorHAnsi"/>
+          <w:lang w:val="fr-FR" w:eastAsia="x-none" w:bidi="ar-SA"/>
+        </w:rPr>
+        <w:t xml:space="preserve">une époque </w:t>
+      </w:r>
+      <w:proofErr w:type="spellStart"/>
+      <w:r>
+        <w:rPr>
+          <w:rFonts w:asciiTheme="minorHAnsi" w:hAnsiTheme="minorHAnsi"/>
+          <w:lang w:val="fr-FR" w:eastAsia="x-none" w:bidi="ar-SA"/>
+        </w:rPr>
+        <w:t>o</w:t>
+      </w:r>
+      <w:r>
+        <w:rPr>
+          <w:rFonts w:asciiTheme="minorHAnsi" w:hAnsiTheme="minorHAnsi"/>
+          <w:lang w:val="fr-FR" w:eastAsia="x-none" w:bidi="ar-SA"/>
+        </w:rPr>
+        <w:t>u</w:t>
+      </w:r>
+      <w:proofErr w:type="spellEnd"/>
       <w:r>
         <w:rPr>
           <w:rFonts w:asciiTheme="minorHAnsi" w:hAnsiTheme="minorHAnsi"/>
@@ -2664,8 +2749,6 @@
         </w:numPr>
         <w:rPr>
           <w:rFonts w:asciiTheme="minorHAnsi" w:hAnsiTheme="minorHAnsi"/>
-          <w:sz w:val="27"/>
-          <w:szCs w:val="27"/>
           <w:shd w:val="clear" w:color="auto" w:fill="FFFFFF"/>
           <w:lang w:val="fr-FR"/>
         </w:rPr>
@@ -2673,8 +2756,6 @@
       <w:r>
         <w:rPr>
           <w:rFonts w:asciiTheme="minorHAnsi" w:hAnsiTheme="minorHAnsi"/>
-          <w:sz w:val="27"/>
-          <w:szCs w:val="27"/>
           <w:shd w:val="clear" w:color="auto" w:fill="FFFFFF"/>
           <w:lang w:val="fr-FR"/>
         </w:rPr>
@@ -2690,8 +2771,6 @@
         </w:numPr>
         <w:rPr>
           <w:rFonts w:asciiTheme="minorHAnsi" w:hAnsiTheme="minorHAnsi"/>
-          <w:sz w:val="27"/>
-          <w:szCs w:val="27"/>
           <w:shd w:val="clear" w:color="auto" w:fill="FFFFFF"/>
           <w:lang w:val="fr-FR"/>
         </w:rPr>
@@ -2699,8 +2778,6 @@
       <w:r>
         <w:rPr>
           <w:rFonts w:asciiTheme="minorHAnsi" w:hAnsiTheme="minorHAnsi"/>
-          <w:sz w:val="27"/>
-          <w:szCs w:val="27"/>
           <w:shd w:val="clear" w:color="auto" w:fill="FFFFFF"/>
           <w:lang w:val="fr-FR"/>
         </w:rPr>
@@ -2762,11 +2839,19 @@
           <w:lang w:val="fr-FR" w:eastAsia="x-none" w:bidi="ar-SA"/>
         </w:rPr>
       </w:pPr>
+      <w:proofErr w:type="spellStart"/>
       <w:r>
         <w:rPr>
           <w:lang w:val="fr-FR" w:eastAsia="x-none" w:bidi="ar-SA"/>
         </w:rPr>
-        <w:t>Gameplay : Ensemble des mécanismes de jeu.</w:t>
+        <w:t>Gameplay</w:t>
+      </w:r>
+      <w:proofErr w:type="spellEnd"/>
+      <w:r>
+        <w:rPr>
+          <w:lang w:val="fr-FR" w:eastAsia="x-none" w:bidi="ar-SA"/>
+        </w:rPr>
+        <w:t> : Ensemble des mécanismes de jeu.</w:t>
       </w:r>
     </w:p>
     <w:p>
@@ -2775,11 +2860,19 @@
           <w:lang w:val="fr-FR" w:eastAsia="x-none" w:bidi="ar-SA"/>
         </w:rPr>
       </w:pPr>
+      <w:proofErr w:type="spellStart"/>
       <w:r>
         <w:rPr>
           <w:lang w:val="fr-FR" w:eastAsia="x-none" w:bidi="ar-SA"/>
         </w:rPr>
-        <w:t>Gamedesign : Ensemble des graphismes de jeu.</w:t>
+        <w:t>Gamedesign</w:t>
+      </w:r>
+      <w:proofErr w:type="spellEnd"/>
+      <w:r>
+        <w:rPr>
+          <w:lang w:val="fr-FR" w:eastAsia="x-none" w:bidi="ar-SA"/>
+        </w:rPr>
+        <w:t> : Ensemble des graphismes de jeu.</w:t>
       </w:r>
     </w:p>
     <w:p>
@@ -2788,11 +2881,19 @@
           <w:lang w:val="fr-FR" w:eastAsia="x-none" w:bidi="ar-SA"/>
         </w:rPr>
       </w:pPr>
+      <w:proofErr w:type="spellStart"/>
       <w:r>
         <w:rPr>
           <w:lang w:val="fr-FR" w:eastAsia="x-none" w:bidi="ar-SA"/>
         </w:rPr>
-        <w:t>Map : Carte du jeu</w:t>
+        <w:t>Map</w:t>
+      </w:r>
+      <w:proofErr w:type="spellEnd"/>
+      <w:r>
+        <w:rPr>
+          <w:lang w:val="fr-FR" w:eastAsia="x-none" w:bidi="ar-SA"/>
+        </w:rPr>
+        <w:t> : Carte du jeu</w:t>
       </w:r>
     </w:p>
     <w:p>
@@ -3008,6 +3109,8 @@
         </w:rPr>
         <w:t>N/A</w:t>
       </w:r>
+      <w:bookmarkStart w:id="9" w:name="_GoBack"/>
+      <w:bookmarkEnd w:id="9"/>
     </w:p>
     <w:p>
       <w:pPr>
@@ -3035,7 +3138,29 @@
           <w:szCs w:val="20"/>
           <w:lang w:val="fr-FR"/>
         </w:rPr>
-        <w:t>. Exemples du jeu</w:t>
+        <w:t xml:space="preserve">. </w:t>
+      </w:r>
+      <w:r>
+        <w:rPr>
+          <w:rFonts w:ascii="Cambria" w:hAnsi="Cambria"/>
+          <w:b/>
+          <w:color w:val="2E74B5" w:themeColor="accent1" w:themeShade="BF"/>
+          <w:sz w:val="20"/>
+          <w:szCs w:val="20"/>
+          <w:lang w:val="fr-FR"/>
+        </w:rPr>
+        <w:t xml:space="preserve">    </w:t>
+      </w:r>
+      <w:r>
+        <w:rPr>
+          <w:rFonts w:ascii="Cambria" w:hAnsi="Cambria"/>
+          <w:b/>
+          <w:color w:val="2E74B5" w:themeColor="accent1" w:themeShade="BF"/>
+          <w:sz w:val="20"/>
+          <w:szCs w:val="20"/>
+          <w:lang w:val="fr-FR"/>
+        </w:rPr>
+        <w:t>Exemples du jeu</w:t>
       </w:r>
     </w:p>
     <w:p>
@@ -3047,7 +3172,7 @@
       <w:r>
         <w:rPr>
           <w:noProof/>
-          <w:lang w:val="fr-FR" w:eastAsia="ja-JP" w:bidi="ar-SA"/>
+          <w:lang w:val="fr-FR" w:eastAsia="fr-FR" w:bidi="ar-SA"/>
         </w:rPr>
         <mc:AlternateContent>
           <mc:Choice Requires="wps">
@@ -3740,7 +3865,7 @@
         </mc:AlternateContent>
       </w:r>
     </w:p>
-    <w:bookmarkStart w:id="9" w:name="_Toc449081148"/>
+    <w:bookmarkStart w:id="10" w:name="_Toc449081148"/>
     <w:p>
       <w:pPr>
         <w:pStyle w:val="Titre1"/>
@@ -3752,7 +3877,7 @@
       <w:r>
         <w:rPr>
           <w:noProof/>
-          <w:lang w:val="fr-FR" w:eastAsia="ja-JP"/>
+          <w:lang w:val="fr-FR" w:eastAsia="fr-FR"/>
         </w:rPr>
         <w:lastRenderedPageBreak/>
         <mc:AlternateContent>
@@ -3833,7 +3958,7 @@
       <w:r>
         <w:rPr>
           <w:noProof/>
-          <w:lang w:val="fr-FR" w:eastAsia="ja-JP"/>
+          <w:lang w:val="fr-FR" w:eastAsia="fr-FR"/>
         </w:rPr>
         <mc:AlternateContent>
           <mc:Choice Requires="wps">
@@ -3984,7 +4109,7 @@
       <w:r>
         <w:rPr>
           <w:noProof/>
-          <w:lang w:val="fr-FR" w:eastAsia="ja-JP"/>
+          <w:lang w:val="fr-FR" w:eastAsia="fr-FR"/>
         </w:rPr>
         <mc:AlternateContent>
           <mc:Choice Requires="wps">
@@ -4416,27 +4541,13 @@
                         <w:rPr>
                           <w:lang w:val="fr-FR"/>
                         </w:rPr>
-                        <w:t xml:space="preserve"> la fin de chaque partie, une fois l’énigme </w:t>
-                      </w:r>
-                      <w:bookmarkStart w:id="11" w:name="_GoBack"/>
-                      <w:r>
-                        <w:rPr>
-                          <w:lang w:val="fr-FR"/>
-                        </w:rPr>
-                        <w:t>résolu</w:t>
+                        <w:t xml:space="preserve"> la fin de chaque partie, une fois l’énigme résolu</w:t>
                       </w:r>
                       <w:r>
                         <w:rPr>
                           <w:lang w:val="fr-FR"/>
                         </w:rPr>
-                        <w:t>e</w:t>
-                      </w:r>
-                      <w:bookmarkEnd w:id="11"/>
-                      <w:r>
-                        <w:rPr>
-                          <w:lang w:val="fr-FR"/>
-                        </w:rPr>
-                        <w:t>,</w:t>
+                        <w:t>e,</w:t>
                       </w:r>
                       <w:r>
                         <w:rPr>
@@ -4552,7 +4663,7 @@
           </mc:Fallback>
         </mc:AlternateContent>
       </w:r>
-      <w:bookmarkEnd w:id="9"/>
+      <w:bookmarkEnd w:id="10"/>
       <w:r>
         <w:object w:dxaOrig="11446" w:dyaOrig="9930">
           <v:shapetype id="_x0000_t75" coordsize="21600,21600" o:spt="75" o:preferrelative="t" path="m@4@5l@4@11@9@11@9@5xe" filled="f" stroked="f">
@@ -4575,9 +4686,9 @@
             <o:lock v:ext="edit" aspectratio="t"/>
           </v:shapetype>
           <v:shape id="_x0000_i1025" type="#_x0000_t75" style="width:463.5pt;height:402pt" o:ole="">
-            <v:imagedata r:id="rId16" o:title=""/>
+            <v:imagedata r:id="rId10" o:title=""/>
           </v:shape>
-          <o:OLEObject Type="Embed" ProgID="Visio.Drawing.15" ShapeID="_x0000_i1025" DrawAspect="Content" ObjectID="_1522823293" r:id="rId17"/>
+          <o:OLEObject Type="Embed" ProgID="Visio.Drawing.15" ShapeID="_x0000_i1025" DrawAspect="Content" ObjectID="_1522823942" r:id="rId11"/>
         </w:object>
       </w:r>
       <w:r>
@@ -4591,12 +4702,12 @@
       <w:pPr>
         <w:pStyle w:val="Titre1"/>
       </w:pPr>
-      <w:bookmarkStart w:id="10" w:name="_Toc449081149"/>
+      <w:bookmarkStart w:id="11" w:name="_Toc449081149"/>
       <w:r>
         <w:lastRenderedPageBreak/>
         <w:t>Spécifications fonctionnelles</w:t>
       </w:r>
-      <w:bookmarkEnd w:id="10"/>
+      <w:bookmarkEnd w:id="11"/>
     </w:p>
     <w:p>
       <w:pPr>
@@ -4612,16 +4723,16 @@
           <w:lang w:val="fr-FR"/>
         </w:rPr>
       </w:pPr>
-      <w:bookmarkStart w:id="11" w:name="_Toc194313278"/>
-      <w:bookmarkStart w:id="12" w:name="_Toc449081150"/>
+      <w:bookmarkStart w:id="12" w:name="_Toc194313278"/>
+      <w:bookmarkStart w:id="13" w:name="_Toc449081150"/>
       <w:r>
         <w:rPr>
           <w:lang w:val="fr-FR"/>
         </w:rPr>
         <w:t>Carte de navigation</w:t>
       </w:r>
-      <w:bookmarkEnd w:id="11"/>
       <w:bookmarkEnd w:id="12"/>
+      <w:bookmarkEnd w:id="13"/>
     </w:p>
     <w:p>
       <w:pPr>
@@ -4632,7 +4743,7 @@
       <w:r>
         <w:rPr>
           <w:noProof/>
-          <w:lang w:val="fr-FR" w:eastAsia="ja-JP" w:bidi="ar-SA"/>
+          <w:lang w:val="fr-FR" w:eastAsia="fr-FR" w:bidi="ar-SA"/>
         </w:rPr>
         <w:drawing>
           <wp:anchor distT="0" distB="0" distL="114300" distR="114300" simplePos="0" relativeHeight="251659264" behindDoc="1" locked="0" layoutInCell="1" allowOverlap="1" wp14:anchorId="30092D64" wp14:editId="6B1F10E5">
@@ -4666,7 +4777,7 @@
                     <pic:cNvPicPr/>
                   </pic:nvPicPr>
                   <pic:blipFill>
-                    <a:blip r:embed="rId18">
+                    <a:blip r:embed="rId12">
                       <a:extLst>
                         <a:ext uri="{28A0092B-C50C-407E-A947-70E740481C1C}">
                           <a14:useLocalDpi xmlns:a14="http://schemas.microsoft.com/office/drawing/2010/main" val="0"/>
@@ -4697,11 +4808,11 @@
       <w:pPr>
         <w:pStyle w:val="Titre1"/>
       </w:pPr>
-      <w:bookmarkStart w:id="13" w:name="_Toc449081151"/>
+      <w:bookmarkStart w:id="14" w:name="_Toc449081151"/>
       <w:r>
         <w:t>Spécifications non fonctionnelles</w:t>
       </w:r>
-      <w:bookmarkEnd w:id="13"/>
+      <w:bookmarkEnd w:id="14"/>
     </w:p>
     <w:p>
       <w:pPr>
@@ -4710,16 +4821,16 @@
           <w:lang w:val="fr-FR"/>
         </w:rPr>
       </w:pPr>
-      <w:bookmarkStart w:id="14" w:name="_Toc204692629"/>
-      <w:bookmarkStart w:id="15" w:name="_Toc449081152"/>
+      <w:bookmarkStart w:id="15" w:name="_Toc204692629"/>
+      <w:bookmarkStart w:id="16" w:name="_Toc449081152"/>
       <w:r>
         <w:rPr>
           <w:lang w:val="fr-FR"/>
         </w:rPr>
         <w:t>Contraintes de conception et d’implémentation</w:t>
       </w:r>
-      <w:bookmarkEnd w:id="14"/>
       <w:bookmarkEnd w:id="15"/>
+      <w:bookmarkEnd w:id="16"/>
     </w:p>
     <w:p>
       <w:pPr>
@@ -4785,7 +4896,21 @@
         <w:rPr>
           <w:lang w:val="fr-FR"/>
         </w:rPr>
-        <w:t>de contrainte technique, nous allons concevoir notre jeu à l’aide de Windows Forms ainsi que du C#. L’utilisation de GitHub est également imposée.</w:t>
+        <w:t xml:space="preserve">de contrainte technique, nous allons concevoir notre jeu à l’aide de Windows </w:t>
+      </w:r>
+      <w:proofErr w:type="spellStart"/>
+      <w:r>
+        <w:rPr>
+          <w:lang w:val="fr-FR"/>
+        </w:rPr>
+        <w:t>Forms</w:t>
+      </w:r>
+      <w:proofErr w:type="spellEnd"/>
+      <w:r>
+        <w:rPr>
+          <w:lang w:val="fr-FR"/>
+        </w:rPr>
+        <w:t xml:space="preserve"> ainsi que du C#. L’utilisation de GitHub est également imposée.</w:t>
       </w:r>
     </w:p>
     <w:p>
@@ -4842,7 +4967,21 @@
         <w:rPr>
           <w:lang w:val="fr-FR"/>
         </w:rPr>
-        <w:t xml:space="preserve"> HistoryTreasure\Avant-Projet</w:t>
+        <w:t xml:space="preserve"> </w:t>
+      </w:r>
+      <w:proofErr w:type="spellStart"/>
+      <w:r>
+        <w:rPr>
+          <w:lang w:val="fr-FR"/>
+        </w:rPr>
+        <w:t>HistoryTreasure</w:t>
+      </w:r>
+      <w:proofErr w:type="spellEnd"/>
+      <w:r>
+        <w:rPr>
+          <w:lang w:val="fr-FR"/>
+        </w:rPr>
+        <w:t>\Avant-Projet</w:t>
       </w:r>
       <w:r>
         <w:rPr>
@@ -4850,13 +4989,31 @@
         </w:rPr>
         <w:t>\</w:t>
       </w:r>
+      <w:proofErr w:type="spellStart"/>
       <w:r>
         <w:rPr>
           <w:b/>
           <w:lang w:val="fr-FR"/>
         </w:rPr>
-        <w:t>Coding Conventions - CSharp</w:t>
-      </w:r>
+        <w:t>Coding</w:t>
+      </w:r>
+      <w:proofErr w:type="spellEnd"/>
+      <w:r>
+        <w:rPr>
+          <w:b/>
+          <w:lang w:val="fr-FR"/>
+        </w:rPr>
+        <w:t xml:space="preserve"> Conventions - </w:t>
+      </w:r>
+      <w:proofErr w:type="spellStart"/>
+      <w:r>
+        <w:rPr>
+          <w:b/>
+          <w:lang w:val="fr-FR"/>
+        </w:rPr>
+        <w:t>CSharp</w:t>
+      </w:r>
+      <w:proofErr w:type="spellEnd"/>
     </w:p>
     <w:p>
       <w:pPr>
@@ -4937,16 +5094,16 @@
           <w:lang w:val="fr-FR"/>
         </w:rPr>
       </w:pPr>
-      <w:bookmarkStart w:id="16" w:name="_Toc204692630"/>
-      <w:bookmarkStart w:id="17" w:name="_Toc449081153"/>
+      <w:bookmarkStart w:id="17" w:name="_Toc204692630"/>
+      <w:bookmarkStart w:id="18" w:name="_Toc449081153"/>
       <w:r>
         <w:rPr>
           <w:lang w:val="fr-FR"/>
         </w:rPr>
         <w:t>Documentation utilisateur</w:t>
       </w:r>
-      <w:bookmarkEnd w:id="16"/>
       <w:bookmarkEnd w:id="17"/>
+      <w:bookmarkEnd w:id="18"/>
     </w:p>
     <w:p>
       <w:pPr>
@@ -4992,8 +5149,8 @@
       </w:r>
     </w:p>
     <w:sectPr>
-      <w:headerReference w:type="default" r:id="rId19"/>
-      <w:footerReference w:type="default" r:id="rId20"/>
+      <w:headerReference w:type="default" r:id="rId13"/>
+      <w:footerReference w:type="default" r:id="rId14"/>
       <w:pgSz w:w="11906" w:h="16838" w:code="9"/>
       <w:pgMar w:top="1418" w:right="1418" w:bottom="1418" w:left="1418" w:header="709" w:footer="709" w:gutter="0"/>
       <w:cols w:space="708"/>
@@ -5027,73 +5184,30 @@
   <w:p>
     <w:pPr>
       <w:pStyle w:val="Pieddepage"/>
-    </w:pPr>
-  </w:p>
-</w:ftr>
-</file>
-
-<file path=word/footer2.xml><?xml version="1.0" encoding="utf-8"?>
-<w:ftr xmlns:wpc="http://schemas.microsoft.com/office/word/2010/wordprocessingCanvas" xmlns:cx="http://schemas.microsoft.com/office/drawing/2014/chartex" xmlns:cx1="http://schemas.microsoft.com/office/drawing/2015/9/8/chartex" xmlns:mc="http://schemas.openxmlformats.org/markup-compatibility/2006" xmlns:o="urn:schemas-microsoft-com:office:office" xmlns:r="http://schemas.openxmlformats.org/officeDocument/2006/relationships" xmlns:m="http://schemas.openxmlformats.org/officeDocument/2006/math" xmlns:v="urn:schemas-microsoft-com:vml" xmlns:wp14="http://schemas.microsoft.com/office/word/2010/wordprocessingDrawing" xmlns:wp="http://schemas.openxmlformats.org/drawingml/2006/wordprocessingDrawing" xmlns:w10="urn:schemas-microsoft-com:office:word" xmlns:w="http://schemas.openxmlformats.org/wordprocessingml/2006/main" xmlns:w14="http://schemas.microsoft.com/office/word/2010/wordml" xmlns:w15="http://schemas.microsoft.com/office/word/2012/wordml" xmlns:w16se="http://schemas.microsoft.com/office/word/2015/wordml/symex" xmlns:wpg="http://schemas.microsoft.com/office/word/2010/wordprocessingGroup" xmlns:wpi="http://schemas.microsoft.com/office/word/2010/wordprocessingInk" xmlns:wne="http://schemas.microsoft.com/office/word/2006/wordml" xmlns:wps="http://schemas.microsoft.com/office/word/2010/wordprocessingShape" mc:Ignorable="w14 w15 w16se wp14">
-  <w:p>
-    <w:pPr>
-      <w:pStyle w:val="Pieddepage"/>
-    </w:pPr>
-  </w:p>
-</w:ftr>
-</file>
-
-<file path=word/footer3.xml><?xml version="1.0" encoding="utf-8"?>
-<w:ftr xmlns:wpc="http://schemas.microsoft.com/office/word/2010/wordprocessingCanvas" xmlns:cx="http://schemas.microsoft.com/office/drawing/2014/chartex" xmlns:cx1="http://schemas.microsoft.com/office/drawing/2015/9/8/chartex" xmlns:mc="http://schemas.openxmlformats.org/markup-compatibility/2006" xmlns:o="urn:schemas-microsoft-com:office:office" xmlns:r="http://schemas.openxmlformats.org/officeDocument/2006/relationships" xmlns:m="http://schemas.openxmlformats.org/officeDocument/2006/math" xmlns:v="urn:schemas-microsoft-com:vml" xmlns:wp14="http://schemas.microsoft.com/office/word/2010/wordprocessingDrawing" xmlns:wp="http://schemas.openxmlformats.org/drawingml/2006/wordprocessingDrawing" xmlns:w10="urn:schemas-microsoft-com:office:word" xmlns:w="http://schemas.openxmlformats.org/wordprocessingml/2006/main" xmlns:w14="http://schemas.microsoft.com/office/word/2010/wordml" xmlns:w15="http://schemas.microsoft.com/office/word/2012/wordml" xmlns:w16se="http://schemas.microsoft.com/office/word/2015/wordml/symex" xmlns:wpg="http://schemas.microsoft.com/office/word/2010/wordprocessingGroup" xmlns:wpi="http://schemas.microsoft.com/office/word/2010/wordprocessingInk" xmlns:wne="http://schemas.microsoft.com/office/word/2006/wordml" xmlns:wps="http://schemas.microsoft.com/office/word/2010/wordprocessingShape" mc:Ignorable="w14 w15 w16se wp14">
-  <w:p>
-    <w:pPr>
-      <w:pStyle w:val="Pieddepage"/>
-    </w:pPr>
-  </w:p>
-</w:ftr>
-</file>
-
-<file path=word/footer4.xml><?xml version="1.0" encoding="utf-8"?>
-<w:ftr xmlns:wpc="http://schemas.microsoft.com/office/word/2010/wordprocessingCanvas" xmlns:cx="http://schemas.microsoft.com/office/drawing/2014/chartex" xmlns:cx1="http://schemas.microsoft.com/office/drawing/2015/9/8/chartex" xmlns:mc="http://schemas.openxmlformats.org/markup-compatibility/2006" xmlns:o="urn:schemas-microsoft-com:office:office" xmlns:r="http://schemas.openxmlformats.org/officeDocument/2006/relationships" xmlns:m="http://schemas.openxmlformats.org/officeDocument/2006/math" xmlns:v="urn:schemas-microsoft-com:vml" xmlns:wp14="http://schemas.microsoft.com/office/word/2010/wordprocessingDrawing" xmlns:wp="http://schemas.openxmlformats.org/drawingml/2006/wordprocessingDrawing" xmlns:w10="urn:schemas-microsoft-com:office:word" xmlns:w="http://schemas.openxmlformats.org/wordprocessingml/2006/main" xmlns:w14="http://schemas.microsoft.com/office/word/2010/wordml" xmlns:w15="http://schemas.microsoft.com/office/word/2012/wordml" xmlns:w16se="http://schemas.microsoft.com/office/word/2015/wordml/symex" xmlns:wpg="http://schemas.microsoft.com/office/word/2010/wordprocessingGroup" xmlns:wpi="http://schemas.microsoft.com/office/word/2010/wordprocessingInk" xmlns:wne="http://schemas.microsoft.com/office/word/2006/wordml" xmlns:wps="http://schemas.microsoft.com/office/word/2010/wordprocessingShape" mc:Ignorable="w14 w15 w16se wp14">
-  <w:p>
-    <w:pPr>
-      <w:pStyle w:val="Pieddepage"/>
       <w:pBdr>
         <w:top w:val="single" w:sz="4" w:space="1" w:color="auto"/>
       </w:pBdr>
     </w:pPr>
-    <w:r>
-      <w:fldChar w:fldCharType="begin"/>
-    </w:r>
-    <w:r>
-      <w:instrText xml:space="preserve"> FILENAME  \* MERGEFORMAT </w:instrText>
-    </w:r>
-    <w:r>
-      <w:fldChar w:fldCharType="separate"/>
-    </w:r>
-    <w:r>
-      <w:rPr>
-        <w:noProof/>
-      </w:rPr>
-      <w:t>specification</w:t>
-    </w:r>
-    <w:r>
-      <w:rPr>
-        <w:noProof/>
-      </w:rPr>
-      <w:t>s</w:t>
-    </w:r>
-    <w:r>
-      <w:rPr>
-        <w:noProof/>
-      </w:rPr>
-      <w:t>-IL.doc</w:t>
-    </w:r>
-    <w:r>
-      <w:rPr>
-        <w:noProof/>
-      </w:rPr>
-      <w:fldChar w:fldCharType="end"/>
-    </w:r>
+    <w:fldSimple w:instr=" FILENAME  \* MERGEFORMAT ">
+      <w:r>
+        <w:rPr>
+          <w:noProof/>
+        </w:rPr>
+        <w:t>specification</w:t>
+      </w:r>
+      <w:r>
+        <w:rPr>
+          <w:noProof/>
+        </w:rPr>
+        <w:t>s</w:t>
+      </w:r>
+      <w:r>
+        <w:rPr>
+          <w:noProof/>
+        </w:rPr>
+        <w:t>-IL.doc</w:t>
+      </w:r>
+    </w:fldSimple>
     <w:r>
       <w:tab/>
     </w:r>
@@ -5130,7 +5244,7 @@
         <w:rStyle w:val="Numrodepage"/>
         <w:noProof/>
       </w:rPr>
-      <w:t>4</w:t>
+      <w:t>7</w:t>
     </w:r>
     <w:r>
       <w:rPr>
@@ -5204,36 +5318,6 @@
 </file>
 
 <file path=word/header1.xml><?xml version="1.0" encoding="utf-8"?>
-<w:hdr xmlns:wpc="http://schemas.microsoft.com/office/word/2010/wordprocessingCanvas" xmlns:cx="http://schemas.microsoft.com/office/drawing/2014/chartex" xmlns:cx1="http://schemas.microsoft.com/office/drawing/2015/9/8/chartex" xmlns:mc="http://schemas.openxmlformats.org/markup-compatibility/2006" xmlns:o="urn:schemas-microsoft-com:office:office" xmlns:r="http://schemas.openxmlformats.org/officeDocument/2006/relationships" xmlns:m="http://schemas.openxmlformats.org/officeDocument/2006/math" xmlns:v="urn:schemas-microsoft-com:vml" xmlns:wp14="http://schemas.microsoft.com/office/word/2010/wordprocessingDrawing" xmlns:wp="http://schemas.openxmlformats.org/drawingml/2006/wordprocessingDrawing" xmlns:w10="urn:schemas-microsoft-com:office:word" xmlns:w="http://schemas.openxmlformats.org/wordprocessingml/2006/main" xmlns:w14="http://schemas.microsoft.com/office/word/2010/wordml" xmlns:w15="http://schemas.microsoft.com/office/word/2012/wordml" xmlns:w16se="http://schemas.microsoft.com/office/word/2015/wordml/symex" xmlns:wpg="http://schemas.microsoft.com/office/word/2010/wordprocessingGroup" xmlns:wpi="http://schemas.microsoft.com/office/word/2010/wordprocessingInk" xmlns:wne="http://schemas.microsoft.com/office/word/2006/wordml" xmlns:wps="http://schemas.microsoft.com/office/word/2010/wordprocessingShape" mc:Ignorable="w14 w15 w16se wp14">
-  <w:p>
-    <w:pPr>
-      <w:pStyle w:val="En-tte"/>
-    </w:pPr>
-  </w:p>
-</w:hdr>
-</file>
-
-<file path=word/header2.xml><?xml version="1.0" encoding="utf-8"?>
-<w:hdr xmlns:wpc="http://schemas.microsoft.com/office/word/2010/wordprocessingCanvas" xmlns:cx="http://schemas.microsoft.com/office/drawing/2014/chartex" xmlns:cx1="http://schemas.microsoft.com/office/drawing/2015/9/8/chartex" xmlns:mc="http://schemas.openxmlformats.org/markup-compatibility/2006" xmlns:o="urn:schemas-microsoft-com:office:office" xmlns:r="http://schemas.openxmlformats.org/officeDocument/2006/relationships" xmlns:m="http://schemas.openxmlformats.org/officeDocument/2006/math" xmlns:v="urn:schemas-microsoft-com:vml" xmlns:wp14="http://schemas.microsoft.com/office/word/2010/wordprocessingDrawing" xmlns:wp="http://schemas.openxmlformats.org/drawingml/2006/wordprocessingDrawing" xmlns:w10="urn:schemas-microsoft-com:office:word" xmlns:w="http://schemas.openxmlformats.org/wordprocessingml/2006/main" xmlns:w14="http://schemas.microsoft.com/office/word/2010/wordml" xmlns:w15="http://schemas.microsoft.com/office/word/2012/wordml" xmlns:w16se="http://schemas.microsoft.com/office/word/2015/wordml/symex" xmlns:wpg="http://schemas.microsoft.com/office/word/2010/wordprocessingGroup" xmlns:wpi="http://schemas.microsoft.com/office/word/2010/wordprocessingInk" xmlns:wne="http://schemas.microsoft.com/office/word/2006/wordml" xmlns:wps="http://schemas.microsoft.com/office/word/2010/wordprocessingShape" mc:Ignorable="w14 w15 w16se wp14">
-  <w:p>
-    <w:pPr>
-      <w:pStyle w:val="En-tte"/>
-    </w:pPr>
-  </w:p>
-</w:hdr>
-</file>
-
-<file path=word/header3.xml><?xml version="1.0" encoding="utf-8"?>
-<w:hdr xmlns:wpc="http://schemas.microsoft.com/office/word/2010/wordprocessingCanvas" xmlns:cx="http://schemas.microsoft.com/office/drawing/2014/chartex" xmlns:cx1="http://schemas.microsoft.com/office/drawing/2015/9/8/chartex" xmlns:mc="http://schemas.openxmlformats.org/markup-compatibility/2006" xmlns:o="urn:schemas-microsoft-com:office:office" xmlns:r="http://schemas.openxmlformats.org/officeDocument/2006/relationships" xmlns:m="http://schemas.openxmlformats.org/officeDocument/2006/math" xmlns:v="urn:schemas-microsoft-com:vml" xmlns:wp14="http://schemas.microsoft.com/office/word/2010/wordprocessingDrawing" xmlns:wp="http://schemas.openxmlformats.org/drawingml/2006/wordprocessingDrawing" xmlns:w10="urn:schemas-microsoft-com:office:word" xmlns:w="http://schemas.openxmlformats.org/wordprocessingml/2006/main" xmlns:w14="http://schemas.microsoft.com/office/word/2010/wordml" xmlns:w15="http://schemas.microsoft.com/office/word/2012/wordml" xmlns:w16se="http://schemas.microsoft.com/office/word/2015/wordml/symex" xmlns:wpg="http://schemas.microsoft.com/office/word/2010/wordprocessingGroup" xmlns:wpi="http://schemas.microsoft.com/office/word/2010/wordprocessingInk" xmlns:wne="http://schemas.microsoft.com/office/word/2006/wordml" xmlns:wps="http://schemas.microsoft.com/office/word/2010/wordprocessingShape" mc:Ignorable="w14 w15 w16se wp14">
-  <w:p>
-    <w:pPr>
-      <w:pStyle w:val="En-tte"/>
-    </w:pPr>
-  </w:p>
-</w:hdr>
-</file>
-
-<file path=word/header4.xml><?xml version="1.0" encoding="utf-8"?>
 <w:hdr xmlns:wpc="http://schemas.microsoft.com/office/word/2010/wordprocessingCanvas" xmlns:cx="http://schemas.microsoft.com/office/drawing/2014/chartex" xmlns:cx1="http://schemas.microsoft.com/office/drawing/2015/9/8/chartex" xmlns:mc="http://schemas.openxmlformats.org/markup-compatibility/2006" xmlns:o="urn:schemas-microsoft-com:office:office" xmlns:r="http://schemas.openxmlformats.org/officeDocument/2006/relationships" xmlns:m="http://schemas.openxmlformats.org/officeDocument/2006/math" xmlns:v="urn:schemas-microsoft-com:vml" xmlns:wp14="http://schemas.microsoft.com/office/word/2010/wordprocessingDrawing" xmlns:wp="http://schemas.openxmlformats.org/drawingml/2006/wordprocessingDrawing" xmlns:w10="urn:schemas-microsoft-com:office:word" xmlns:w="http://schemas.openxmlformats.org/wordprocessingml/2006/main" xmlns:w14="http://schemas.microsoft.com/office/word/2010/wordml" xmlns:w15="http://schemas.microsoft.com/office/word/2012/wordml" xmlns:w16se="http://schemas.microsoft.com/office/word/2015/wordml/symex" xmlns:wpg="http://schemas.microsoft.com/office/word/2010/wordprocessingGroup" xmlns:wpi="http://schemas.microsoft.com/office/word/2010/wordprocessingInk" xmlns:wne="http://schemas.microsoft.com/office/word/2006/wordml" xmlns:wps="http://schemas.microsoft.com/office/word/2010/wordprocessingShape" mc:Ignorable="w14 w15 w16se wp14">
   <w:tbl>
     <w:tblPr>
@@ -5272,7 +5356,7 @@
           <w:r>
             <w:rPr>
               <w:noProof/>
-              <w:lang w:val="fr-FR" w:eastAsia="ja-JP" w:bidi="ar-SA"/>
+              <w:lang w:val="fr-FR" w:eastAsia="fr-FR" w:bidi="ar-SA"/>
             </w:rPr>
             <w:drawing>
               <wp:inline distT="0" distB="0" distL="0" distR="0">
@@ -5369,11 +5453,23 @@
             </w:tabs>
             <w:jc w:val="center"/>
           </w:pPr>
-          <w:fldSimple w:instr=" DOCPROPERTY  Title  \* MERGEFORMAT ">
-            <w:r>
-              <w:t>Spécifications</w:t>
-            </w:r>
-          </w:fldSimple>
+          <w:r>
+            <w:fldChar w:fldCharType="begin"/>
+          </w:r>
+          <w:r>
+            <w:instrText xml:space="preserve"> DOCPROPERTY  Title  \* MERGEFORMAT </w:instrText>
+          </w:r>
+          <w:r>
+            <w:fldChar w:fldCharType="separate"/>
+          </w:r>
+          <w:proofErr w:type="spellStart"/>
+          <w:r>
+            <w:t>Spécifications</w:t>
+          </w:r>
+          <w:proofErr w:type="spellEnd"/>
+          <w:r>
+            <w:fldChar w:fldCharType="end"/>
+          </w:r>
         </w:p>
       </w:tc>
     </w:tr>
@@ -5439,32 +5535,20 @@
             </w:tabs>
             <w:jc w:val="center"/>
           </w:pPr>
-          <w:r>
-            <w:fldChar w:fldCharType="begin"/>
-          </w:r>
-          <w:r>
-            <w:instrText xml:space="preserve"> DOCPROPERTY  Date  \* MERGEFORMAT </w:instrText>
-          </w:r>
-          <w:r>
-            <w:fldChar w:fldCharType="separate"/>
-          </w:r>
-          <w:r>
-            <w:t>22</w:t>
-          </w:r>
-          <w:bookmarkStart w:id="18" w:name="_GoBack"/>
-          <w:bookmarkEnd w:id="18"/>
-          <w:r>
-            <w:t>/04</w:t>
-          </w:r>
-          <w:r>
-            <w:t>/201</w:t>
-          </w:r>
-          <w:r>
-            <w:t>5</w:t>
-          </w:r>
-          <w:r>
-            <w:fldChar w:fldCharType="end"/>
-          </w:r>
+          <w:fldSimple w:instr=" DOCPROPERTY  Date  \* MERGEFORMAT ">
+            <w:r>
+              <w:t>22</w:t>
+            </w:r>
+            <w:r>
+              <w:t>/04</w:t>
+            </w:r>
+            <w:r>
+              <w:t>/201</w:t>
+            </w:r>
+            <w:r>
+              <w:t>5</w:t>
+            </w:r>
+          </w:fldSimple>
         </w:p>
       </w:tc>
     </w:tr>
@@ -8341,17 +8425,17 @@
   <w:abstractNum w:abstractNumId="29" w15:restartNumberingAfterBreak="0">
     <w:nsid w:val="567F0C39"/>
     <w:multiLevelType w:val="hybridMultilevel"/>
-    <w:tmpl w:val="641A91C0"/>
-    <w:lvl w:ilvl="0" w:tplc="040C0001">
-      <w:start w:val="1"/>
-      <w:numFmt w:val="bullet"/>
-      <w:lvlText w:val=""/>
+    <w:tmpl w:val="378A1602"/>
+    <w:lvl w:ilvl="0" w:tplc="040C0003">
+      <w:start w:val="1"/>
+      <w:numFmt w:val="bullet"/>
+      <w:lvlText w:val="o"/>
       <w:lvlJc w:val="left"/>
       <w:pPr>
         <w:ind w:left="720" w:hanging="360"/>
       </w:pPr>
       <w:rPr>
-        <w:rFonts w:ascii="Symbol" w:hAnsi="Symbol" w:hint="default"/>
+        <w:rFonts w:ascii="Courier New" w:hAnsi="Courier New" w:cs="Courier New" w:hint="default"/>
       </w:rPr>
     </w:lvl>
     <w:lvl w:ilvl="1" w:tplc="040C0003" w:tentative="1">
@@ -11387,7 +11471,7 @@
 </file>
 
 <file path=customXml/itemProps1.xml><?xml version="1.0" encoding="utf-8"?>
-<ds:datastoreItem xmlns:ds="http://schemas.openxmlformats.org/officeDocument/2006/customXml" ds:itemID="{222F07E5-B0DA-429A-9102-328C96BC8AE6}">
+<ds:datastoreItem xmlns:ds="http://schemas.openxmlformats.org/officeDocument/2006/customXml" ds:itemID="{22EFBD97-C65D-4D93-8945-B80DCDE4F624}">
   <ds:schemaRefs>
     <ds:schemaRef ds:uri="http://schemas.openxmlformats.org/officeDocument/2006/bibliography"/>
   </ds:schemaRefs>

</xml_diff>